<commit_message>
Dectiption of intoduction added will be working on the purpouse thought the night
</commit_message>
<xml_diff>
--- a/Feasibility Report.docx
+++ b/Feasibility Report.docx
@@ -1,6 +1,6 @@
 
 <file path=word/document.xml><?xml version="1.0" encoding="utf-8"?>
-<w:document xmlns:wpc="http://schemas.microsoft.com/office/word/2010/wordprocessingCanvas" xmlns:mo="http://schemas.microsoft.com/office/mac/office/2008/main" xmlns:mc="http://schemas.openxmlformats.org/markup-compatibility/2006" xmlns:mv="urn:schemas-microsoft-com:mac:vml" xmlns:o="urn:schemas-microsoft-com:office:office" xmlns:r="http://schemas.openxmlformats.org/officeDocument/2006/relationships" xmlns:m="http://schemas.openxmlformats.org/officeDocument/2006/math" xmlns:v="urn:schemas-microsoft-com:vml" xmlns:wp14="http://schemas.microsoft.com/office/word/2010/wordprocessingDrawing" xmlns:wp="http://schemas.openxmlformats.org/drawingml/2006/wordprocessingDrawing" xmlns:w10="urn:schemas-microsoft-com:office:word" xmlns:w="http://schemas.openxmlformats.org/wordprocessingml/2006/main" xmlns:w14="http://schemas.microsoft.com/office/word/2010/wordml" xmlns:wpg="http://schemas.microsoft.com/office/word/2010/wordprocessingGroup" xmlns:wpi="http://schemas.microsoft.com/office/word/2010/wordprocessingInk" xmlns:wne="http://schemas.microsoft.com/office/word/2006/wordml" xmlns:wps="http://schemas.microsoft.com/office/word/2010/wordprocessingShape" mc:Ignorable="w14 wp14">
+<w:document xmlns:wpc="http://schemas.microsoft.com/office/word/2010/wordprocessingCanvas" xmlns:mc="http://schemas.openxmlformats.org/markup-compatibility/2006" xmlns:o="urn:schemas-microsoft-com:office:office" xmlns:r="http://schemas.openxmlformats.org/officeDocument/2006/relationships" xmlns:m="http://schemas.openxmlformats.org/officeDocument/2006/math" xmlns:v="urn:schemas-microsoft-com:vml" xmlns:wp14="http://schemas.microsoft.com/office/word/2010/wordprocessingDrawing" xmlns:wp="http://schemas.openxmlformats.org/drawingml/2006/wordprocessingDrawing" xmlns:w10="urn:schemas-microsoft-com:office:word" xmlns:w="http://schemas.openxmlformats.org/wordprocessingml/2006/main" xmlns:w14="http://schemas.microsoft.com/office/word/2010/wordml" xmlns:wpg="http://schemas.microsoft.com/office/word/2010/wordprocessingGroup" xmlns:wpi="http://schemas.microsoft.com/office/word/2010/wordprocessingInk" xmlns:wne="http://schemas.microsoft.com/office/word/2006/wordml" xmlns:wps="http://schemas.microsoft.com/office/word/2010/wordprocessingShape" mc:Ignorable="w14 wp14">
   <w:body>
     <w:p>
       <w:pPr>
@@ -14,21 +14,11 @@
       <w:pPr>
         <w:pStyle w:val="Title"/>
       </w:pPr>
-      <w:r>
-        <w:fldChar w:fldCharType="begin"/>
-      </w:r>
-      <w:r>
-        <w:instrText xml:space="preserve"> TITLE  \* MERGEFORMAT </w:instrText>
-      </w:r>
-      <w:r>
-        <w:fldChar w:fldCharType="separate"/>
-      </w:r>
-      <w:r>
-        <w:t>Feasibility Report</w:t>
-      </w:r>
-      <w:r>
-        <w:fldChar w:fldCharType="end"/>
-      </w:r>
+      <w:fldSimple w:instr=" TITLE  \* MERGEFORMAT ">
+        <w:r>
+          <w:t>Feasibility Report</w:t>
+        </w:r>
+      </w:fldSimple>
       <w:r>
         <w:t xml:space="preserve">  </w:t>
       </w:r>
@@ -48,27 +38,14 @@
           <w:color w:val="000000"/>
         </w:rPr>
       </w:pPr>
-      <w:r>
-        <w:fldChar w:fldCharType="begin"/>
-      </w:r>
-      <w:r>
-        <w:instrText xml:space="preserve"> DATE  \* MERGEFORMAT </w:instrText>
-      </w:r>
-      <w:r>
-        <w:fldChar w:fldCharType="separate"/>
-      </w:r>
-      <w:r>
-        <w:rPr>
-          <w:noProof/>
-        </w:rPr>
-        <w:t>2/28/14</w:t>
-      </w:r>
-      <w:r>
-        <w:rPr>
-          <w:noProof/>
-        </w:rPr>
-        <w:fldChar w:fldCharType="end"/>
-      </w:r>
+      <w:fldSimple w:instr=" DATE  \* MERGEFORMAT ">
+        <w:r>
+          <w:rPr>
+            <w:noProof/>
+          </w:rPr>
+          <w:t>2/28/2014</w:t>
+        </w:r>
+      </w:fldSimple>
     </w:p>
     <w:p>
       <w:pPr>
@@ -226,11 +203,9 @@
             <w:tcW w:w="4428" w:type="dxa"/>
           </w:tcPr>
           <w:p>
-            <w:proofErr w:type="gramStart"/>
             <w:r>
               <w:t>æ</w:t>
             </w:r>
-            <w:proofErr w:type="gramEnd"/>
           </w:p>
         </w:tc>
       </w:tr>
@@ -499,13 +474,8 @@
         </w:tabs>
       </w:pPr>
       <w:r>
-        <w:t xml:space="preserve">                                                                        Oscar </w:t>
-      </w:r>
-      <w:proofErr w:type="spellStart"/>
-      <w:r>
-        <w:t>Renteria</w:t>
-      </w:r>
-      <w:proofErr w:type="spellEnd"/>
+        <w:t xml:space="preserve">                                                                        Oscar Renteria</w:t>
+      </w:r>
     </w:p>
     <w:p>
       <w:pPr>
@@ -3531,26 +3501,22 @@
     </w:p>
     <w:p>
       <w:pPr>
-        <w:pStyle w:val="Paragraph"/>
-      </w:pPr>
-      <w:r>
-        <w:t>&lt;&lt; BEFORE YOU BEGIN:</w:t>
-      </w:r>
-    </w:p>
-    <w:p>
-      <w:pPr>
-        <w:pStyle w:val="Paragraph"/>
-      </w:pPr>
-      <w:r>
-        <w:t>This outline is structured in sections. To display section breaks, headers and footers, from the View menu, point to Page Layout. To add information to a chapter, insert the information before a section break to ensure it flows onto the next page properly. Information inserted after a section break disrupts the header and footer layout scheme and results in incorrect pagination. For more information about section breaks, consult Microsoft Word’s online help. &gt;&gt;</w:t>
-      </w:r>
-    </w:p>
-    <w:p>
-      <w:pPr>
         <w:rPr>
           <w:color w:val="000000"/>
         </w:rPr>
       </w:pPr>
+      <w:r>
+        <w:rPr>
+          <w:color w:val="000000"/>
+        </w:rPr>
+        <w:t xml:space="preserve">The following section </w:t>
+      </w:r>
+      <w:r>
+        <w:rPr>
+          <w:color w:val="000000"/>
+        </w:rPr>
+        <w:t>lays in subsections the Purpose of the Feasibility Report, the Justification of the system, a Summary of the Requirements Definition Document, a level one Use Case diagram as well as the actors involved the description of the use case events, and finally any and all assumptions that we have made.</w:t>
+      </w:r>
     </w:p>
     <w:p>
       <w:pPr>
@@ -3567,7 +3533,15 @@
         <w:rPr>
           <w:color w:val="000000"/>
         </w:rPr>
-        <w:t>Purpose of the Feasibility R</w:t>
+        <w:t xml:space="preserve">Purpose </w:t>
+      </w:r>
+      <w:bookmarkStart w:id="28" w:name="_GoBack"/>
+      <w:bookmarkEnd w:id="28"/>
+      <w:r>
+        <w:rPr>
+          <w:color w:val="000000"/>
+        </w:rPr>
+        <w:t>of the Feasibility R</w:t>
       </w:r>
       <w:bookmarkEnd w:id="24"/>
       <w:bookmarkEnd w:id="25"/>
@@ -3592,25 +3566,25 @@
       <w:pPr>
         <w:pStyle w:val="Heading2"/>
       </w:pPr>
-      <w:bookmarkStart w:id="28" w:name="_Toc461881548"/>
-      <w:bookmarkStart w:id="29" w:name="_Toc255204743"/>
+      <w:bookmarkStart w:id="29" w:name="_Toc461881548"/>
+      <w:bookmarkStart w:id="30" w:name="_Toc255204743"/>
       <w:r>
         <w:t>Justification for the Proposed System</w:t>
       </w:r>
-      <w:bookmarkEnd w:id="28"/>
       <w:bookmarkEnd w:id="29"/>
+      <w:bookmarkEnd w:id="30"/>
     </w:p>
     <w:p>
       <w:pPr>
         <w:pStyle w:val="Heading2"/>
       </w:pPr>
-      <w:bookmarkStart w:id="30" w:name="_Toc461881546"/>
-      <w:bookmarkStart w:id="31" w:name="_Toc255204744"/>
+      <w:bookmarkStart w:id="31" w:name="_Toc461881546"/>
+      <w:bookmarkStart w:id="32" w:name="_Toc255204744"/>
       <w:r>
         <w:t>Requirements Definition</w:t>
       </w:r>
-      <w:bookmarkEnd w:id="30"/>
       <w:bookmarkEnd w:id="31"/>
+      <w:bookmarkEnd w:id="32"/>
     </w:p>
     <w:p>
       <w:r>
@@ -3627,14 +3601,14 @@
       <w:pPr>
         <w:pStyle w:val="Heading2"/>
       </w:pPr>
-      <w:bookmarkStart w:id="32" w:name="_Toc461881549"/>
-      <w:bookmarkStart w:id="33" w:name="_Toc255204745"/>
+      <w:bookmarkStart w:id="33" w:name="_Toc461881549"/>
+      <w:bookmarkStart w:id="34" w:name="_Toc255204745"/>
       <w:r>
         <w:t>Use Cases</w:t>
       </w:r>
-      <w:bookmarkStart w:id="34" w:name="_Toc461881550"/>
-      <w:bookmarkEnd w:id="32"/>
+      <w:bookmarkStart w:id="35" w:name="_Toc461881550"/>
       <w:bookmarkEnd w:id="33"/>
+      <w:bookmarkEnd w:id="34"/>
     </w:p>
     <w:p>
       <w:pPr>
@@ -3649,28 +3623,28 @@
         <w:pStyle w:val="Heading3"/>
         <w:keepNext w:val="0"/>
       </w:pPr>
-      <w:bookmarkStart w:id="35" w:name="_Toc255204746"/>
+      <w:bookmarkStart w:id="36" w:name="_Toc255204746"/>
       <w:r>
         <w:t xml:space="preserve">Use Case Diagram </w:t>
       </w:r>
       <w:r>
         <w:t>(first-level abstraction)</w:t>
       </w:r>
-      <w:bookmarkEnd w:id="35"/>
+      <w:bookmarkEnd w:id="36"/>
     </w:p>
     <w:p>
       <w:pPr>
         <w:pStyle w:val="Heading3"/>
         <w:keepNext w:val="0"/>
       </w:pPr>
-      <w:bookmarkStart w:id="36" w:name="_Toc255204747"/>
+      <w:bookmarkStart w:id="37" w:name="_Toc255204747"/>
       <w:r>
         <w:t>Actors</w:t>
       </w:r>
       <w:r>
         <w:t xml:space="preserve"> (descriptions)</w:t>
       </w:r>
-      <w:bookmarkEnd w:id="36"/>
+      <w:bookmarkEnd w:id="37"/>
     </w:p>
     <w:p>
       <w:pPr>
@@ -3829,11 +3803,11 @@
         <w:pStyle w:val="Heading3"/>
         <w:keepNext w:val="0"/>
       </w:pPr>
-      <w:bookmarkStart w:id="37" w:name="_Toc255204748"/>
+      <w:bookmarkStart w:id="38" w:name="_Toc255204748"/>
       <w:r>
         <w:t>Use Case Descriptions</w:t>
       </w:r>
-      <w:bookmarkEnd w:id="37"/>
+      <w:bookmarkEnd w:id="38"/>
     </w:p>
     <w:p>
       <w:pPr>
@@ -3841,22 +3815,22 @@
         <w:keepNext w:val="0"/>
         <w:pageBreakBefore w:val="0"/>
       </w:pPr>
-      <w:bookmarkStart w:id="38" w:name="_Toc255204749"/>
+      <w:bookmarkStart w:id="39" w:name="_Toc255204749"/>
       <w:r>
         <w:t>Considerations</w:t>
       </w:r>
-      <w:bookmarkEnd w:id="38"/>
+      <w:bookmarkEnd w:id="39"/>
     </w:p>
     <w:p>
       <w:pPr>
         <w:pStyle w:val="Heading2"/>
         <w:keepNext w:val="0"/>
       </w:pPr>
-      <w:bookmarkStart w:id="39" w:name="_Toc255204750"/>
+      <w:bookmarkStart w:id="40" w:name="_Toc255204750"/>
       <w:r>
         <w:t>Existing Systems</w:t>
       </w:r>
-      <w:bookmarkEnd w:id="39"/>
+      <w:bookmarkEnd w:id="40"/>
     </w:p>
     <w:p>
       <w:r>
@@ -3867,22 +3841,18 @@
       <w:pPr>
         <w:pStyle w:val="Heading3"/>
       </w:pPr>
-      <w:bookmarkStart w:id="40" w:name="_Toc255204751"/>
+      <w:bookmarkStart w:id="41" w:name="_Toc255204751"/>
       <w:r>
         <w:t>IntelligentHome</w:t>
       </w:r>
-      <w:bookmarkEnd w:id="40"/>
+      <w:bookmarkEnd w:id="41"/>
     </w:p>
     <w:p>
       <w:pPr>
         <w:ind w:firstLine="720"/>
       </w:pPr>
       <w:r>
-        <w:t xml:space="preserve">The IntelligentHome system by Time Warner Cable is one of the many smart home system solutions on the market. This particular system offers security measures to the house (alerts) triggered by events. It also employs a planner and remote access to lights and thermostat settings among others. Furthermore, the </w:t>
-      </w:r>
-      <w:r>
-        <w:lastRenderedPageBreak/>
-        <w:t>IntelligentHome’s controller is available on computers and smartphones. Finally, the IntelligentHome system is energy efficient.</w:t>
+        <w:t>The IntelligentHome system by Time Warner Cable is one of the many smart home system solutions on the market. This particular system offers security measures to the house (alerts) triggered by events. It also employs a planner and remote access to lights and thermostat settings among others. Furthermore, the IntelligentHome’s controller is available on computers and smartphones. Finally, the IntelligentHome system is energy efficient.</w:t>
       </w:r>
       <w:r>
         <w:t xml:space="preserve"> [*** ADD </w:t>
@@ -3910,22 +3880,23 @@
         <w:pStyle w:val="Heading2"/>
         <w:keepNext w:val="0"/>
       </w:pPr>
-      <w:bookmarkStart w:id="41" w:name="_Toc255204752"/>
-      <w:r>
+      <w:bookmarkStart w:id="42" w:name="_Toc255204752"/>
+      <w:r>
+        <w:lastRenderedPageBreak/>
         <w:t>Technology</w:t>
       </w:r>
-      <w:bookmarkEnd w:id="41"/>
+      <w:bookmarkEnd w:id="42"/>
     </w:p>
     <w:p>
       <w:pPr>
         <w:pStyle w:val="Heading3"/>
         <w:keepNext w:val="0"/>
       </w:pPr>
-      <w:bookmarkStart w:id="42" w:name="_Toc255204753"/>
+      <w:bookmarkStart w:id="43" w:name="_Toc255204753"/>
       <w:r>
         <w:t>Web Interface</w:t>
       </w:r>
-      <w:bookmarkEnd w:id="42"/>
+      <w:bookmarkEnd w:id="43"/>
     </w:p>
     <w:p>
       <w:pPr>
@@ -3970,22 +3941,22 @@
         <w:pStyle w:val="Heading2"/>
         <w:keepNext w:val="0"/>
       </w:pPr>
-      <w:bookmarkStart w:id="43" w:name="_Toc255204754"/>
+      <w:bookmarkStart w:id="44" w:name="_Toc255204754"/>
       <w:r>
         <w:t>General</w:t>
       </w:r>
-      <w:bookmarkEnd w:id="43"/>
+      <w:bookmarkEnd w:id="44"/>
     </w:p>
     <w:p>
       <w:pPr>
         <w:pStyle w:val="Heading3"/>
         <w:keepNext w:val="0"/>
       </w:pPr>
-      <w:bookmarkStart w:id="44" w:name="_Toc255204755"/>
+      <w:bookmarkStart w:id="45" w:name="_Toc255204755"/>
       <w:r>
         <w:t>ADA Compliance/GUI</w:t>
       </w:r>
-      <w:bookmarkEnd w:id="44"/>
+      <w:bookmarkEnd w:id="45"/>
     </w:p>
     <w:p>
       <w:pPr>
@@ -4005,7 +3976,7 @@
           <w:color w:val="000000"/>
         </w:rPr>
       </w:pPr>
-      <w:bookmarkStart w:id="45" w:name="_Toc255204756"/>
+      <w:bookmarkStart w:id="46" w:name="_Toc255204756"/>
       <w:r>
         <w:rPr>
           <w:bCs/>
@@ -4013,7 +3984,7 @@
         </w:rPr>
         <w:t>Heading 3</w:t>
       </w:r>
-      <w:bookmarkEnd w:id="45"/>
+      <w:bookmarkEnd w:id="46"/>
       <w:r>
         <w:rPr>
           <w:bCs/>
@@ -4027,21 +3998,21 @@
         <w:pStyle w:val="Heading3"/>
         <w:keepNext w:val="0"/>
       </w:pPr>
-      <w:bookmarkStart w:id="46" w:name="_Toc255204757"/>
+      <w:bookmarkStart w:id="47" w:name="_Toc255204757"/>
       <w:r>
         <w:t>Option</w:t>
       </w:r>
       <w:r>
         <w:t xml:space="preserve"> 1</w:t>
       </w:r>
-      <w:bookmarkEnd w:id="46"/>
+      <w:bookmarkEnd w:id="47"/>
     </w:p>
     <w:p>
       <w:pPr>
         <w:pStyle w:val="Heading3"/>
         <w:keepNext w:val="0"/>
       </w:pPr>
-      <w:bookmarkStart w:id="47" w:name="_Toc255204758"/>
+      <w:bookmarkStart w:id="48" w:name="_Toc255204758"/>
       <w:r>
         <w:t>Option</w:t>
       </w:r>
@@ -4051,7 +4022,7 @@
       <w:r>
         <w:t xml:space="preserve"> … Option n</w:t>
       </w:r>
-      <w:bookmarkEnd w:id="47"/>
+      <w:bookmarkEnd w:id="48"/>
     </w:p>
     <w:p/>
     <w:p>
@@ -4062,22 +4033,22 @@
           <w:color w:val="000000"/>
         </w:rPr>
       </w:pPr>
-      <w:bookmarkStart w:id="48" w:name="_Toc255204759"/>
+      <w:bookmarkStart w:id="49" w:name="_Toc255204759"/>
       <w:r>
         <w:t>Solutions</w:t>
       </w:r>
-      <w:bookmarkEnd w:id="34"/>
-      <w:bookmarkEnd w:id="48"/>
+      <w:bookmarkEnd w:id="35"/>
+      <w:bookmarkEnd w:id="49"/>
     </w:p>
     <w:p>
       <w:pPr>
         <w:pStyle w:val="Heading2"/>
       </w:pPr>
-      <w:bookmarkStart w:id="49" w:name="_Toc255204760"/>
+      <w:bookmarkStart w:id="50" w:name="_Toc255204760"/>
       <w:r>
         <w:t>Technology</w:t>
       </w:r>
-      <w:bookmarkEnd w:id="49"/>
+      <w:bookmarkEnd w:id="50"/>
     </w:p>
     <w:p>
       <w:r>
@@ -4088,15 +4059,15 @@
       <w:pPr>
         <w:pStyle w:val="Heading3"/>
       </w:pPr>
-      <w:bookmarkStart w:id="50" w:name="_Toc255204761"/>
-      <w:bookmarkStart w:id="51" w:name="_Toc461881552"/>
+      <w:bookmarkStart w:id="51" w:name="_Toc255204761"/>
+      <w:bookmarkStart w:id="52" w:name="_Toc461881552"/>
       <w:r>
         <w:t>Description</w:t>
       </w:r>
       <w:r>
         <w:t xml:space="preserve"> (include requirements met)</w:t>
       </w:r>
-      <w:bookmarkEnd w:id="50"/>
+      <w:bookmarkEnd w:id="51"/>
     </w:p>
     <w:p>
       <w:pPr>
@@ -4110,11 +4081,11 @@
       <w:pPr>
         <w:pStyle w:val="Heading3"/>
       </w:pPr>
-      <w:bookmarkStart w:id="52" w:name="_Toc255204762"/>
+      <w:bookmarkStart w:id="53" w:name="_Toc255204762"/>
       <w:r>
         <w:t>Resources Needed</w:t>
       </w:r>
-      <w:bookmarkEnd w:id="52"/>
+      <w:bookmarkEnd w:id="53"/>
     </w:p>
     <w:p>
       <w:r>
@@ -4122,12 +4093,7 @@
         <w:t xml:space="preserve">Training </w:t>
       </w:r>
       <w:r>
-        <w:t>for the NP-Soft mem</w:t>
-      </w:r>
-      <w:bookmarkStart w:id="53" w:name="_GoBack"/>
-      <w:bookmarkEnd w:id="53"/>
-      <w:r>
-        <w:t xml:space="preserve">bers </w:t>
+        <w:t xml:space="preserve">for the NP-Soft members </w:t>
       </w:r>
       <w:r>
         <w:t xml:space="preserve">in </w:t>
@@ -4195,6 +4161,7 @@
       </w:pPr>
       <w:bookmarkStart w:id="56" w:name="_Toc255204765"/>
       <w:r>
+        <w:lastRenderedPageBreak/>
         <w:t>Description</w:t>
       </w:r>
       <w:r>
@@ -4265,7 +4232,7 @@
       <w:bookmarkStart w:id="60" w:name="_Toc346297781"/>
       <w:bookmarkStart w:id="61" w:name="_Toc461881575"/>
       <w:bookmarkStart w:id="62" w:name="_Toc255204768"/>
-      <w:bookmarkEnd w:id="51"/>
+      <w:bookmarkEnd w:id="52"/>
       <w:r>
         <w:t>Comparison of Solutions</w:t>
       </w:r>
@@ -4515,7 +4482,7 @@
 </file>
 
 <file path=word/endnotes.xml><?xml version="1.0" encoding="utf-8"?>
-<w:endnotes xmlns:wpc="http://schemas.microsoft.com/office/word/2010/wordprocessingCanvas" xmlns:mo="http://schemas.microsoft.com/office/mac/office/2008/main" xmlns:mc="http://schemas.openxmlformats.org/markup-compatibility/2006" xmlns:mv="urn:schemas-microsoft-com:mac:vml" xmlns:o="urn:schemas-microsoft-com:office:office" xmlns:r="http://schemas.openxmlformats.org/officeDocument/2006/relationships" xmlns:m="http://schemas.openxmlformats.org/officeDocument/2006/math" xmlns:v="urn:schemas-microsoft-com:vml" xmlns:wp14="http://schemas.microsoft.com/office/word/2010/wordprocessingDrawing" xmlns:wp="http://schemas.openxmlformats.org/drawingml/2006/wordprocessingDrawing" xmlns:w10="urn:schemas-microsoft-com:office:word" xmlns:w="http://schemas.openxmlformats.org/wordprocessingml/2006/main" xmlns:w14="http://schemas.microsoft.com/office/word/2010/wordml" xmlns:wpg="http://schemas.microsoft.com/office/word/2010/wordprocessingGroup" xmlns:wpi="http://schemas.microsoft.com/office/word/2010/wordprocessingInk" xmlns:wne="http://schemas.microsoft.com/office/word/2006/wordml" xmlns:wps="http://schemas.microsoft.com/office/word/2010/wordprocessingShape" mc:Ignorable="w14 wp14">
+<w:endnotes xmlns:wpc="http://schemas.microsoft.com/office/word/2010/wordprocessingCanvas" xmlns:mc="http://schemas.openxmlformats.org/markup-compatibility/2006" xmlns:o="urn:schemas-microsoft-com:office:office" xmlns:r="http://schemas.openxmlformats.org/officeDocument/2006/relationships" xmlns:m="http://schemas.openxmlformats.org/officeDocument/2006/math" xmlns:v="urn:schemas-microsoft-com:vml" xmlns:wp14="http://schemas.microsoft.com/office/word/2010/wordprocessingDrawing" xmlns:wp="http://schemas.openxmlformats.org/drawingml/2006/wordprocessingDrawing" xmlns:w10="urn:schemas-microsoft-com:office:word" xmlns:w="http://schemas.openxmlformats.org/wordprocessingml/2006/main" xmlns:w14="http://schemas.microsoft.com/office/word/2010/wordml" xmlns:wpg="http://schemas.microsoft.com/office/word/2010/wordprocessingGroup" xmlns:wpi="http://schemas.microsoft.com/office/word/2010/wordprocessingInk" xmlns:wne="http://schemas.microsoft.com/office/word/2006/wordml" xmlns:wps="http://schemas.microsoft.com/office/word/2010/wordprocessingShape" mc:Ignorable="w14 wp14">
   <w:endnote w:type="separator" w:id="-1">
     <w:p>
       <w:r>
@@ -4534,7 +4501,7 @@
 </file>
 
 <file path=word/footer1.xml><?xml version="1.0" encoding="utf-8"?>
-<w:ftr xmlns:wpc="http://schemas.microsoft.com/office/word/2010/wordprocessingCanvas" xmlns:mo="http://schemas.microsoft.com/office/mac/office/2008/main" xmlns:mc="http://schemas.openxmlformats.org/markup-compatibility/2006" xmlns:mv="urn:schemas-microsoft-com:mac:vml" xmlns:o="urn:schemas-microsoft-com:office:office" xmlns:r="http://schemas.openxmlformats.org/officeDocument/2006/relationships" xmlns:m="http://schemas.openxmlformats.org/officeDocument/2006/math" xmlns:v="urn:schemas-microsoft-com:vml" xmlns:wp14="http://schemas.microsoft.com/office/word/2010/wordprocessingDrawing" xmlns:wp="http://schemas.openxmlformats.org/drawingml/2006/wordprocessingDrawing" xmlns:w10="urn:schemas-microsoft-com:office:word" xmlns:w="http://schemas.openxmlformats.org/wordprocessingml/2006/main" xmlns:w14="http://schemas.microsoft.com/office/word/2010/wordml" xmlns:wpg="http://schemas.microsoft.com/office/word/2010/wordprocessingGroup" xmlns:wpi="http://schemas.microsoft.com/office/word/2010/wordprocessingInk" xmlns:wne="http://schemas.microsoft.com/office/word/2006/wordml" xmlns:wps="http://schemas.microsoft.com/office/word/2010/wordprocessingShape" mc:Ignorable="w14 wp14">
+<w:ftr xmlns:wpc="http://schemas.microsoft.com/office/word/2010/wordprocessingCanvas" xmlns:mc="http://schemas.openxmlformats.org/markup-compatibility/2006" xmlns:o="urn:schemas-microsoft-com:office:office" xmlns:r="http://schemas.openxmlformats.org/officeDocument/2006/relationships" xmlns:m="http://schemas.openxmlformats.org/officeDocument/2006/math" xmlns:v="urn:schemas-microsoft-com:vml" xmlns:wp14="http://schemas.microsoft.com/office/word/2010/wordprocessingDrawing" xmlns:wp="http://schemas.openxmlformats.org/drawingml/2006/wordprocessingDrawing" xmlns:w10="urn:schemas-microsoft-com:office:word" xmlns:w="http://schemas.openxmlformats.org/wordprocessingml/2006/main" xmlns:w14="http://schemas.microsoft.com/office/word/2010/wordml" xmlns:wpg="http://schemas.microsoft.com/office/word/2010/wordprocessingGroup" xmlns:wpi="http://schemas.microsoft.com/office/word/2010/wordprocessingInk" xmlns:wne="http://schemas.microsoft.com/office/word/2006/wordml" xmlns:wps="http://schemas.microsoft.com/office/word/2010/wordprocessingShape" mc:Ignorable="w14 wp14">
   <w:tbl>
     <w:tblPr>
       <w:tblW w:w="0" w:type="auto"/>
@@ -4580,15 +4547,7 @@
             <w:jc w:val="right"/>
           </w:pPr>
           <w:r>
-            <w:t xml:space="preserve">&lt; </w:t>
-          </w:r>
-          <w:proofErr w:type="spellStart"/>
-          <w:r>
-            <w:t>Dropbox</w:t>
-          </w:r>
-          <w:proofErr w:type="spellEnd"/>
-          <w:r>
-            <w:t xml:space="preserve">\CS4310 - Soft 1 </w:t>
+            <w:t xml:space="preserve">&lt; Dropbox\CS4310 - Soft 1 </w:t>
           </w:r>
           <w:proofErr w:type="spellStart"/>
           <w:r>
@@ -4611,7 +4570,7 @@
 </file>
 
 <file path=word/footer2.xml><?xml version="1.0" encoding="utf-8"?>
-<w:ftr xmlns:wpc="http://schemas.microsoft.com/office/word/2010/wordprocessingCanvas" xmlns:mo="http://schemas.microsoft.com/office/mac/office/2008/main" xmlns:mc="http://schemas.openxmlformats.org/markup-compatibility/2006" xmlns:mv="urn:schemas-microsoft-com:mac:vml" xmlns:o="urn:schemas-microsoft-com:office:office" xmlns:r="http://schemas.openxmlformats.org/officeDocument/2006/relationships" xmlns:m="http://schemas.openxmlformats.org/officeDocument/2006/math" xmlns:v="urn:schemas-microsoft-com:vml" xmlns:wp14="http://schemas.microsoft.com/office/word/2010/wordprocessingDrawing" xmlns:wp="http://schemas.openxmlformats.org/drawingml/2006/wordprocessingDrawing" xmlns:w10="urn:schemas-microsoft-com:office:word" xmlns:w="http://schemas.openxmlformats.org/wordprocessingml/2006/main" xmlns:w14="http://schemas.microsoft.com/office/word/2010/wordml" xmlns:wpg="http://schemas.microsoft.com/office/word/2010/wordprocessingGroup" xmlns:wpi="http://schemas.microsoft.com/office/word/2010/wordprocessingInk" xmlns:wne="http://schemas.microsoft.com/office/word/2006/wordml" xmlns:wps="http://schemas.microsoft.com/office/word/2010/wordprocessingShape" mc:Ignorable="w14 wp14">
+<w:ftr xmlns:wpc="http://schemas.microsoft.com/office/word/2010/wordprocessingCanvas" xmlns:mc="http://schemas.openxmlformats.org/markup-compatibility/2006" xmlns:o="urn:schemas-microsoft-com:office:office" xmlns:r="http://schemas.openxmlformats.org/officeDocument/2006/relationships" xmlns:m="http://schemas.openxmlformats.org/officeDocument/2006/math" xmlns:v="urn:schemas-microsoft-com:vml" xmlns:wp14="http://schemas.microsoft.com/office/word/2010/wordprocessingDrawing" xmlns:wp="http://schemas.openxmlformats.org/drawingml/2006/wordprocessingDrawing" xmlns:w10="urn:schemas-microsoft-com:office:word" xmlns:w="http://schemas.openxmlformats.org/wordprocessingml/2006/main" xmlns:w14="http://schemas.microsoft.com/office/word/2010/wordml" xmlns:wpg="http://schemas.microsoft.com/office/word/2010/wordprocessingGroup" xmlns:wpi="http://schemas.microsoft.com/office/word/2010/wordprocessingInk" xmlns:wne="http://schemas.microsoft.com/office/word/2006/wordml" xmlns:wps="http://schemas.microsoft.com/office/word/2010/wordprocessingShape" mc:Ignorable="w14 wp14">
   <w:tbl>
     <w:tblPr>
       <w:tblW w:w="0" w:type="auto"/>
@@ -4649,21 +4608,11 @@
               <w:bCs/>
             </w:rPr>
           </w:pPr>
-          <w:r>
-            <w:fldChar w:fldCharType="begin"/>
-          </w:r>
-          <w:r>
-            <w:instrText xml:space="preserve"> TITLE  \* MERGEFORMAT </w:instrText>
-          </w:r>
-          <w:r>
-            <w:fldChar w:fldCharType="separate"/>
-          </w:r>
-          <w:r>
-            <w:t>Feasibility Report</w:t>
-          </w:r>
-          <w:r>
-            <w:fldChar w:fldCharType="end"/>
-          </w:r>
+          <w:fldSimple w:instr=" TITLE  \* MERGEFORMAT ">
+            <w:r>
+              <w:t>Feasibility Report</w:t>
+            </w:r>
+          </w:fldSimple>
         </w:p>
         <w:p>
           <w:pPr>
@@ -4793,7 +4742,7 @@
               <w:bCs/>
               <w:noProof/>
             </w:rPr>
-            <w:t>2:17 PM</w:t>
+            <w:t>10:22 PM</w:t>
           </w:r>
           <w:r>
             <w:rPr>
@@ -4855,7 +4804,7 @@
               <w:bCs/>
               <w:noProof/>
             </w:rPr>
-            <w:t>ii</w:t>
+            <w:t>iii</w:t>
           </w:r>
           <w:r>
             <w:rPr>
@@ -4892,7 +4841,7 @@
 </file>
 
 <file path=word/footer3.xml><?xml version="1.0" encoding="utf-8"?>
-<w:ftr xmlns:wpc="http://schemas.microsoft.com/office/word/2010/wordprocessingCanvas" xmlns:mo="http://schemas.microsoft.com/office/mac/office/2008/main" xmlns:mc="http://schemas.openxmlformats.org/markup-compatibility/2006" xmlns:mv="urn:schemas-microsoft-com:mac:vml" xmlns:o="urn:schemas-microsoft-com:office:office" xmlns:r="http://schemas.openxmlformats.org/officeDocument/2006/relationships" xmlns:m="http://schemas.openxmlformats.org/officeDocument/2006/math" xmlns:v="urn:schemas-microsoft-com:vml" xmlns:wp14="http://schemas.microsoft.com/office/word/2010/wordprocessingDrawing" xmlns:wp="http://schemas.openxmlformats.org/drawingml/2006/wordprocessingDrawing" xmlns:w10="urn:schemas-microsoft-com:office:word" xmlns:w="http://schemas.openxmlformats.org/wordprocessingml/2006/main" xmlns:w14="http://schemas.microsoft.com/office/word/2010/wordml" xmlns:wpg="http://schemas.microsoft.com/office/word/2010/wordprocessingGroup" xmlns:wpi="http://schemas.microsoft.com/office/word/2010/wordprocessingInk" xmlns:wne="http://schemas.microsoft.com/office/word/2006/wordml" xmlns:wps="http://schemas.microsoft.com/office/word/2010/wordprocessingShape" mc:Ignorable="w14 wp14">
+<w:ftr xmlns:wpc="http://schemas.microsoft.com/office/word/2010/wordprocessingCanvas" xmlns:mc="http://schemas.openxmlformats.org/markup-compatibility/2006" xmlns:o="urn:schemas-microsoft-com:office:office" xmlns:r="http://schemas.openxmlformats.org/officeDocument/2006/relationships" xmlns:m="http://schemas.openxmlformats.org/officeDocument/2006/math" xmlns:v="urn:schemas-microsoft-com:vml" xmlns:wp14="http://schemas.microsoft.com/office/word/2010/wordprocessingDrawing" xmlns:wp="http://schemas.openxmlformats.org/drawingml/2006/wordprocessingDrawing" xmlns:w10="urn:schemas-microsoft-com:office:word" xmlns:w="http://schemas.openxmlformats.org/wordprocessingml/2006/main" xmlns:w14="http://schemas.microsoft.com/office/word/2010/wordml" xmlns:wpg="http://schemas.microsoft.com/office/word/2010/wordprocessingGroup" xmlns:wpi="http://schemas.microsoft.com/office/word/2010/wordprocessingInk" xmlns:wne="http://schemas.microsoft.com/office/word/2006/wordml" xmlns:wps="http://schemas.microsoft.com/office/word/2010/wordprocessingShape" mc:Ignorable="w14 wp14">
   <w:p>
     <w:pPr>
       <w:pStyle w:val="Footer"/>
@@ -4971,7 +4920,7 @@
 </file>
 
 <file path=word/footer4.xml><?xml version="1.0" encoding="utf-8"?>
-<w:ftr xmlns:wpc="http://schemas.microsoft.com/office/word/2010/wordprocessingCanvas" xmlns:mo="http://schemas.microsoft.com/office/mac/office/2008/main" xmlns:mc="http://schemas.openxmlformats.org/markup-compatibility/2006" xmlns:mv="urn:schemas-microsoft-com:mac:vml" xmlns:o="urn:schemas-microsoft-com:office:office" xmlns:r="http://schemas.openxmlformats.org/officeDocument/2006/relationships" xmlns:m="http://schemas.openxmlformats.org/officeDocument/2006/math" xmlns:v="urn:schemas-microsoft-com:vml" xmlns:wp14="http://schemas.microsoft.com/office/word/2010/wordprocessingDrawing" xmlns:wp="http://schemas.openxmlformats.org/drawingml/2006/wordprocessingDrawing" xmlns:w10="urn:schemas-microsoft-com:office:word" xmlns:w="http://schemas.openxmlformats.org/wordprocessingml/2006/main" xmlns:w14="http://schemas.microsoft.com/office/word/2010/wordml" xmlns:wpg="http://schemas.microsoft.com/office/word/2010/wordprocessingGroup" xmlns:wpi="http://schemas.microsoft.com/office/word/2010/wordprocessingInk" xmlns:wne="http://schemas.microsoft.com/office/word/2006/wordml" xmlns:wps="http://schemas.microsoft.com/office/word/2010/wordprocessingShape" mc:Ignorable="w14 wp14">
+<w:ftr xmlns:wpc="http://schemas.microsoft.com/office/word/2010/wordprocessingCanvas" xmlns:mc="http://schemas.openxmlformats.org/markup-compatibility/2006" xmlns:o="urn:schemas-microsoft-com:office:office" xmlns:r="http://schemas.openxmlformats.org/officeDocument/2006/relationships" xmlns:m="http://schemas.openxmlformats.org/officeDocument/2006/math" xmlns:v="urn:schemas-microsoft-com:vml" xmlns:wp14="http://schemas.microsoft.com/office/word/2010/wordprocessingDrawing" xmlns:wp="http://schemas.openxmlformats.org/drawingml/2006/wordprocessingDrawing" xmlns:w10="urn:schemas-microsoft-com:office:word" xmlns:w="http://schemas.openxmlformats.org/wordprocessingml/2006/main" xmlns:w14="http://schemas.microsoft.com/office/word/2010/wordml" xmlns:wpg="http://schemas.microsoft.com/office/word/2010/wordprocessingGroup" xmlns:wpi="http://schemas.microsoft.com/office/word/2010/wordprocessingInk" xmlns:wne="http://schemas.microsoft.com/office/word/2006/wordml" xmlns:wps="http://schemas.microsoft.com/office/word/2010/wordprocessingShape" mc:Ignorable="w14 wp14">
   <w:tbl>
     <w:tblPr>
       <w:tblW w:w="0" w:type="auto"/>
@@ -5009,21 +4958,11 @@
               <w:bCs/>
             </w:rPr>
           </w:pPr>
-          <w:r>
-            <w:fldChar w:fldCharType="begin"/>
-          </w:r>
-          <w:r>
-            <w:instrText xml:space="preserve"> TITLE  \* MERGEFORMAT </w:instrText>
-          </w:r>
-          <w:r>
-            <w:fldChar w:fldCharType="separate"/>
-          </w:r>
-          <w:r>
-            <w:t>Feasibility Report</w:t>
-          </w:r>
-          <w:r>
-            <w:fldChar w:fldCharType="end"/>
-          </w:r>
+          <w:fldSimple w:instr=" TITLE  \* MERGEFORMAT ">
+            <w:r>
+              <w:t>Feasibility Report</w:t>
+            </w:r>
+          </w:fldSimple>
         </w:p>
         <w:p>
           <w:pPr>
@@ -5153,7 +5092,7 @@
               <w:bCs/>
               <w:noProof/>
             </w:rPr>
-            <w:t>2:17 PM</w:t>
+            <w:t>10:22 PM</w:t>
           </w:r>
           <w:r>
             <w:rPr>
@@ -5215,7 +5154,7 @@
               <w:bCs/>
               <w:noProof/>
             </w:rPr>
-            <w:t>5</w:t>
+            <w:t>4</w:t>
           </w:r>
           <w:r>
             <w:rPr>
@@ -5252,7 +5191,7 @@
 </file>
 
 <file path=word/footnotes.xml><?xml version="1.0" encoding="utf-8"?>
-<w:footnotes xmlns:wpc="http://schemas.microsoft.com/office/word/2010/wordprocessingCanvas" xmlns:mo="http://schemas.microsoft.com/office/mac/office/2008/main" xmlns:mc="http://schemas.openxmlformats.org/markup-compatibility/2006" xmlns:mv="urn:schemas-microsoft-com:mac:vml" xmlns:o="urn:schemas-microsoft-com:office:office" xmlns:r="http://schemas.openxmlformats.org/officeDocument/2006/relationships" xmlns:m="http://schemas.openxmlformats.org/officeDocument/2006/math" xmlns:v="urn:schemas-microsoft-com:vml" xmlns:wp14="http://schemas.microsoft.com/office/word/2010/wordprocessingDrawing" xmlns:wp="http://schemas.openxmlformats.org/drawingml/2006/wordprocessingDrawing" xmlns:w10="urn:schemas-microsoft-com:office:word" xmlns:w="http://schemas.openxmlformats.org/wordprocessingml/2006/main" xmlns:w14="http://schemas.microsoft.com/office/word/2010/wordml" xmlns:wpg="http://schemas.microsoft.com/office/word/2010/wordprocessingGroup" xmlns:wpi="http://schemas.microsoft.com/office/word/2010/wordprocessingInk" xmlns:wne="http://schemas.microsoft.com/office/word/2006/wordml" xmlns:wps="http://schemas.microsoft.com/office/word/2010/wordprocessingShape" mc:Ignorable="w14 wp14">
+<w:footnotes xmlns:wpc="http://schemas.microsoft.com/office/word/2010/wordprocessingCanvas" xmlns:mc="http://schemas.openxmlformats.org/markup-compatibility/2006" xmlns:o="urn:schemas-microsoft-com:office:office" xmlns:r="http://schemas.openxmlformats.org/officeDocument/2006/relationships" xmlns:m="http://schemas.openxmlformats.org/officeDocument/2006/math" xmlns:v="urn:schemas-microsoft-com:vml" xmlns:wp14="http://schemas.microsoft.com/office/word/2010/wordprocessingDrawing" xmlns:wp="http://schemas.openxmlformats.org/drawingml/2006/wordprocessingDrawing" xmlns:w10="urn:schemas-microsoft-com:office:word" xmlns:w="http://schemas.openxmlformats.org/wordprocessingml/2006/main" xmlns:w14="http://schemas.microsoft.com/office/word/2010/wordml" xmlns:wpg="http://schemas.microsoft.com/office/word/2010/wordprocessingGroup" xmlns:wpi="http://schemas.microsoft.com/office/word/2010/wordprocessingInk" xmlns:wne="http://schemas.microsoft.com/office/word/2006/wordml" xmlns:wps="http://schemas.microsoft.com/office/word/2010/wordprocessingShape" mc:Ignorable="w14 wp14">
   <w:footnote w:type="separator" w:id="-1">
     <w:p>
       <w:r>
@@ -5271,7 +5210,7 @@
 </file>
 
 <file path=word/header1.xml><?xml version="1.0" encoding="utf-8"?>
-<w:hdr xmlns:wpc="http://schemas.microsoft.com/office/word/2010/wordprocessingCanvas" xmlns:mo="http://schemas.microsoft.com/office/mac/office/2008/main" xmlns:mc="http://schemas.openxmlformats.org/markup-compatibility/2006" xmlns:mv="urn:schemas-microsoft-com:mac:vml" xmlns:o="urn:schemas-microsoft-com:office:office" xmlns:r="http://schemas.openxmlformats.org/officeDocument/2006/relationships" xmlns:m="http://schemas.openxmlformats.org/officeDocument/2006/math" xmlns:v="urn:schemas-microsoft-com:vml" xmlns:wp14="http://schemas.microsoft.com/office/word/2010/wordprocessingDrawing" xmlns:wp="http://schemas.openxmlformats.org/drawingml/2006/wordprocessingDrawing" xmlns:w10="urn:schemas-microsoft-com:office:word" xmlns:w="http://schemas.openxmlformats.org/wordprocessingml/2006/main" xmlns:w14="http://schemas.microsoft.com/office/word/2010/wordml" xmlns:wpg="http://schemas.microsoft.com/office/word/2010/wordprocessingGroup" xmlns:wpi="http://schemas.microsoft.com/office/word/2010/wordprocessingInk" xmlns:wne="http://schemas.microsoft.com/office/word/2006/wordml" xmlns:wps="http://schemas.microsoft.com/office/word/2010/wordprocessingShape" mc:Ignorable="w14 wp14">
+<w:hdr xmlns:wpc="http://schemas.microsoft.com/office/word/2010/wordprocessingCanvas" xmlns:mc="http://schemas.openxmlformats.org/markup-compatibility/2006" xmlns:o="urn:schemas-microsoft-com:office:office" xmlns:r="http://schemas.openxmlformats.org/officeDocument/2006/relationships" xmlns:m="http://schemas.openxmlformats.org/officeDocument/2006/math" xmlns:v="urn:schemas-microsoft-com:vml" xmlns:wp14="http://schemas.microsoft.com/office/word/2010/wordprocessingDrawing" xmlns:wp="http://schemas.openxmlformats.org/drawingml/2006/wordprocessingDrawing" xmlns:w10="urn:schemas-microsoft-com:office:word" xmlns:w="http://schemas.openxmlformats.org/wordprocessingml/2006/main" xmlns:w14="http://schemas.microsoft.com/office/word/2010/wordml" xmlns:wpg="http://schemas.microsoft.com/office/word/2010/wordprocessingGroup" xmlns:wpi="http://schemas.microsoft.com/office/word/2010/wordprocessingInk" xmlns:wne="http://schemas.microsoft.com/office/word/2006/wordml" xmlns:wps="http://schemas.microsoft.com/office/word/2010/wordprocessingShape" mc:Ignorable="w14 wp14">
   <w:p>
     <w:pPr>
       <w:rPr>
@@ -5369,32 +5308,22 @@
 </file>
 
 <file path=word/header2.xml><?xml version="1.0" encoding="utf-8"?>
-<w:hdr xmlns:wpc="http://schemas.microsoft.com/office/word/2010/wordprocessingCanvas" xmlns:mo="http://schemas.microsoft.com/office/mac/office/2008/main" xmlns:mc="http://schemas.openxmlformats.org/markup-compatibility/2006" xmlns:mv="urn:schemas-microsoft-com:mac:vml" xmlns:o="urn:schemas-microsoft-com:office:office" xmlns:r="http://schemas.openxmlformats.org/officeDocument/2006/relationships" xmlns:m="http://schemas.openxmlformats.org/officeDocument/2006/math" xmlns:v="urn:schemas-microsoft-com:vml" xmlns:wp14="http://schemas.microsoft.com/office/word/2010/wordprocessingDrawing" xmlns:wp="http://schemas.openxmlformats.org/drawingml/2006/wordprocessingDrawing" xmlns:w10="urn:schemas-microsoft-com:office:word" xmlns:w="http://schemas.openxmlformats.org/wordprocessingml/2006/main" xmlns:w14="http://schemas.microsoft.com/office/word/2010/wordml" xmlns:wpg="http://schemas.microsoft.com/office/word/2010/wordprocessingGroup" xmlns:wpi="http://schemas.microsoft.com/office/word/2010/wordprocessingInk" xmlns:wne="http://schemas.microsoft.com/office/word/2006/wordml" xmlns:wps="http://schemas.microsoft.com/office/word/2010/wordprocessingShape" mc:Ignorable="w14 wp14">
+<w:hdr xmlns:wpc="http://schemas.microsoft.com/office/word/2010/wordprocessingCanvas" xmlns:mc="http://schemas.openxmlformats.org/markup-compatibility/2006" xmlns:o="urn:schemas-microsoft-com:office:office" xmlns:r="http://schemas.openxmlformats.org/officeDocument/2006/relationships" xmlns:m="http://schemas.openxmlformats.org/officeDocument/2006/math" xmlns:v="urn:schemas-microsoft-com:vml" xmlns:wp14="http://schemas.microsoft.com/office/word/2010/wordprocessingDrawing" xmlns:wp="http://schemas.openxmlformats.org/drawingml/2006/wordprocessingDrawing" xmlns:w10="urn:schemas-microsoft-com:office:word" xmlns:w="http://schemas.openxmlformats.org/wordprocessingml/2006/main" xmlns:w14="http://schemas.microsoft.com/office/word/2010/wordml" xmlns:wpg="http://schemas.microsoft.com/office/word/2010/wordprocessingGroup" xmlns:wpi="http://schemas.microsoft.com/office/word/2010/wordprocessingInk" xmlns:wne="http://schemas.microsoft.com/office/word/2006/wordml" xmlns:wps="http://schemas.microsoft.com/office/word/2010/wordprocessingShape" mc:Ignorable="w14 wp14">
   <w:p>
     <w:pPr>
       <w:pStyle w:val="Header"/>
     </w:pPr>
-    <w:r>
-      <w:fldChar w:fldCharType="begin"/>
-    </w:r>
-    <w:r>
-      <w:instrText xml:space="preserve"> TITLE  \* MERGEFORMAT </w:instrText>
-    </w:r>
-    <w:r>
-      <w:fldChar w:fldCharType="separate"/>
-    </w:r>
-    <w:r>
-      <w:t>Feasibility Report</w:t>
-    </w:r>
-    <w:r>
-      <w:fldChar w:fldCharType="end"/>
-    </w:r>
+    <w:fldSimple w:instr=" TITLE  \* MERGEFORMAT ">
+      <w:r>
+        <w:t>Feasibility Report</w:t>
+      </w:r>
+    </w:fldSimple>
   </w:p>
 </w:hdr>
 </file>
 
 <file path=word/header3.xml><?xml version="1.0" encoding="utf-8"?>
-<w:hdr xmlns:wpc="http://schemas.microsoft.com/office/word/2010/wordprocessingCanvas" xmlns:mo="http://schemas.microsoft.com/office/mac/office/2008/main" xmlns:mc="http://schemas.openxmlformats.org/markup-compatibility/2006" xmlns:mv="urn:schemas-microsoft-com:mac:vml" xmlns:o="urn:schemas-microsoft-com:office:office" xmlns:r="http://schemas.openxmlformats.org/officeDocument/2006/relationships" xmlns:m="http://schemas.openxmlformats.org/officeDocument/2006/math" xmlns:v="urn:schemas-microsoft-com:vml" xmlns:wp14="http://schemas.microsoft.com/office/word/2010/wordprocessingDrawing" xmlns:wp="http://schemas.openxmlformats.org/drawingml/2006/wordprocessingDrawing" xmlns:w10="urn:schemas-microsoft-com:office:word" xmlns:w="http://schemas.openxmlformats.org/wordprocessingml/2006/main" xmlns:w14="http://schemas.microsoft.com/office/word/2010/wordml" xmlns:wpg="http://schemas.microsoft.com/office/word/2010/wordprocessingGroup" xmlns:wpi="http://schemas.microsoft.com/office/word/2010/wordprocessingInk" xmlns:wne="http://schemas.microsoft.com/office/word/2006/wordml" xmlns:wps="http://schemas.microsoft.com/office/word/2010/wordprocessingShape" mc:Ignorable="w14 wp14">
+<w:hdr xmlns:wpc="http://schemas.microsoft.com/office/word/2010/wordprocessingCanvas" xmlns:mc="http://schemas.openxmlformats.org/markup-compatibility/2006" xmlns:o="urn:schemas-microsoft-com:office:office" xmlns:r="http://schemas.openxmlformats.org/officeDocument/2006/relationships" xmlns:m="http://schemas.openxmlformats.org/officeDocument/2006/math" xmlns:v="urn:schemas-microsoft-com:vml" xmlns:wp14="http://schemas.microsoft.com/office/word/2010/wordprocessingDrawing" xmlns:wp="http://schemas.openxmlformats.org/drawingml/2006/wordprocessingDrawing" xmlns:w10="urn:schemas-microsoft-com:office:word" xmlns:w="http://schemas.openxmlformats.org/wordprocessingml/2006/main" xmlns:w14="http://schemas.microsoft.com/office/word/2010/wordml" xmlns:wpg="http://schemas.microsoft.com/office/word/2010/wordprocessingGroup" xmlns:wpi="http://schemas.microsoft.com/office/word/2010/wordprocessingInk" xmlns:wne="http://schemas.microsoft.com/office/word/2006/wordml" xmlns:wps="http://schemas.microsoft.com/office/word/2010/wordprocessingShape" mc:Ignorable="w14 wp14">
   <w:p>
     <w:pPr>
       <w:pStyle w:val="Header"/>
@@ -5430,7 +5359,7 @@
 </file>
 
 <file path=word/numbering.xml><?xml version="1.0" encoding="utf-8"?>
-<w:numbering xmlns:wpc="http://schemas.microsoft.com/office/word/2010/wordprocessingCanvas" xmlns:mo="http://schemas.microsoft.com/office/mac/office/2008/main" xmlns:mc="http://schemas.openxmlformats.org/markup-compatibility/2006" xmlns:mv="urn:schemas-microsoft-com:mac:vml" xmlns:o="urn:schemas-microsoft-com:office:office" xmlns:r="http://schemas.openxmlformats.org/officeDocument/2006/relationships" xmlns:m="http://schemas.openxmlformats.org/officeDocument/2006/math" xmlns:v="urn:schemas-microsoft-com:vml" xmlns:wp14="http://schemas.microsoft.com/office/word/2010/wordprocessingDrawing" xmlns:wp="http://schemas.openxmlformats.org/drawingml/2006/wordprocessingDrawing" xmlns:w10="urn:schemas-microsoft-com:office:word" xmlns:w="http://schemas.openxmlformats.org/wordprocessingml/2006/main" xmlns:w14="http://schemas.microsoft.com/office/word/2010/wordml" xmlns:wpg="http://schemas.microsoft.com/office/word/2010/wordprocessingGroup" xmlns:wpi="http://schemas.microsoft.com/office/word/2010/wordprocessingInk" xmlns:wne="http://schemas.microsoft.com/office/word/2006/wordml" xmlns:wps="http://schemas.microsoft.com/office/word/2010/wordprocessingShape" mc:Ignorable="w14 wp14">
+<w:numbering xmlns:wpc="http://schemas.microsoft.com/office/word/2010/wordprocessingCanvas" xmlns:mc="http://schemas.openxmlformats.org/markup-compatibility/2006" xmlns:o="urn:schemas-microsoft-com:office:office" xmlns:r="http://schemas.openxmlformats.org/officeDocument/2006/relationships" xmlns:m="http://schemas.openxmlformats.org/officeDocument/2006/math" xmlns:v="urn:schemas-microsoft-com:vml" xmlns:wp14="http://schemas.microsoft.com/office/word/2010/wordprocessingDrawing" xmlns:wp="http://schemas.openxmlformats.org/drawingml/2006/wordprocessingDrawing" xmlns:w10="urn:schemas-microsoft-com:office:word" xmlns:w="http://schemas.openxmlformats.org/wordprocessingml/2006/main" xmlns:w14="http://schemas.microsoft.com/office/word/2010/wordml" xmlns:wpg="http://schemas.microsoft.com/office/word/2010/wordprocessingGroup" xmlns:wpi="http://schemas.microsoft.com/office/word/2010/wordprocessingInk" xmlns:wne="http://schemas.microsoft.com/office/word/2006/wordml" xmlns:wps="http://schemas.microsoft.com/office/word/2010/wordprocessingShape" mc:Ignorable="w14 wp14">
   <w:abstractNum w:abstractNumId="0">
     <w:nsid w:val="FFFFFFFB"/>
     <w:multiLevelType w:val="multilevel"/>
@@ -6747,7 +6676,7 @@
     </w:rPrDefault>
     <w:pPrDefault/>
   </w:docDefaults>
-  <w:latentStyles w:defLockedState="0" w:defUIPriority="0" w:defSemiHidden="0" w:defUnhideWhenUsed="0" w:defQFormat="0" w:count="276">
+  <w:latentStyles w:defLockedState="0" w:defUIPriority="0" w:defSemiHidden="0" w:defUnhideWhenUsed="0" w:defQFormat="0" w:count="267">
     <w:lsdException w:name="Normal" w:qFormat="1"/>
     <w:lsdException w:name="heading 1" w:qFormat="1"/>
     <w:lsdException w:name="heading 2" w:qFormat="1"/>
@@ -7412,7 +7341,7 @@
 </file>
 
 <file path=word/stylesWithEffects.xml><?xml version="1.0" encoding="utf-8"?>
-<w:styles xmlns:wpc="http://schemas.microsoft.com/office/word/2010/wordprocessingCanvas" xmlns:mo="http://schemas.microsoft.com/office/mac/office/2008/main" xmlns:mc="http://schemas.openxmlformats.org/markup-compatibility/2006" xmlns:mv="urn:schemas-microsoft-com:mac:vml" xmlns:o="urn:schemas-microsoft-com:office:office" xmlns:r="http://schemas.openxmlformats.org/officeDocument/2006/relationships" xmlns:m="http://schemas.openxmlformats.org/officeDocument/2006/math" xmlns:v="urn:schemas-microsoft-com:vml" xmlns:wp14="http://schemas.microsoft.com/office/word/2010/wordprocessingDrawing" xmlns:wp="http://schemas.openxmlformats.org/drawingml/2006/wordprocessingDrawing" xmlns:w10="urn:schemas-microsoft-com:office:word" xmlns:w="http://schemas.openxmlformats.org/wordprocessingml/2006/main" xmlns:w14="http://schemas.microsoft.com/office/word/2010/wordml" xmlns:wpg="http://schemas.microsoft.com/office/word/2010/wordprocessingGroup" xmlns:wpi="http://schemas.microsoft.com/office/word/2010/wordprocessingInk" xmlns:wne="http://schemas.microsoft.com/office/word/2006/wordml" xmlns:wps="http://schemas.microsoft.com/office/word/2010/wordprocessingShape" mc:Ignorable="w14 wp14">
+<w:styles xmlns:wpc="http://schemas.microsoft.com/office/word/2010/wordprocessingCanvas" xmlns:mc="http://schemas.openxmlformats.org/markup-compatibility/2006" xmlns:o="urn:schemas-microsoft-com:office:office" xmlns:r="http://schemas.openxmlformats.org/officeDocument/2006/relationships" xmlns:m="http://schemas.openxmlformats.org/officeDocument/2006/math" xmlns:v="urn:schemas-microsoft-com:vml" xmlns:wp14="http://schemas.microsoft.com/office/word/2010/wordprocessingDrawing" xmlns:wp="http://schemas.openxmlformats.org/drawingml/2006/wordprocessingDrawing" xmlns:w10="urn:schemas-microsoft-com:office:word" xmlns:w="http://schemas.openxmlformats.org/wordprocessingml/2006/main" xmlns:w14="http://schemas.microsoft.com/office/word/2010/wordml" xmlns:wpg="http://schemas.microsoft.com/office/word/2010/wordprocessingGroup" xmlns:wpi="http://schemas.microsoft.com/office/word/2010/wordprocessingInk" xmlns:wne="http://schemas.microsoft.com/office/word/2006/wordml" xmlns:wps="http://schemas.microsoft.com/office/word/2010/wordprocessingShape" mc:Ignorable="w14 wp14">
   <w:docDefaults>
     <w:rPrDefault>
       <w:rPr>
@@ -7422,7 +7351,7 @@
     </w:rPrDefault>
     <w:pPrDefault/>
   </w:docDefaults>
-  <w:latentStyles w:defLockedState="0" w:defUIPriority="0" w:defSemiHidden="0" w:defUnhideWhenUsed="0" w:defQFormat="0" w:count="276">
+  <w:latentStyles w:defLockedState="0" w:defUIPriority="0" w:defSemiHidden="0" w:defUnhideWhenUsed="0" w:defQFormat="0" w:count="267">
     <w:lsdException w:name="Normal" w:qFormat="1"/>
     <w:lsdException w:name="heading 1" w:qFormat="1"/>
     <w:lsdException w:name="heading 2" w:qFormat="1"/>

</xml_diff>

<commit_message>
Purpouse of the Feasibility report added, please check and make changes/ corrections as necessary
</commit_message>
<xml_diff>
--- a/Feasibility Report.docx
+++ b/Feasibility Report.docx
@@ -14,11 +14,21 @@
       <w:pPr>
         <w:pStyle w:val="Title"/>
       </w:pPr>
-      <w:fldSimple w:instr=" TITLE  \* MERGEFORMAT ">
-        <w:r>
-          <w:t>Feasibility Report</w:t>
-        </w:r>
-      </w:fldSimple>
+      <w:r>
+        <w:fldChar w:fldCharType="begin"/>
+      </w:r>
+      <w:r>
+        <w:instrText xml:space="preserve"> TITLE  \* MERGEFORMAT </w:instrText>
+      </w:r>
+      <w:r>
+        <w:fldChar w:fldCharType="separate"/>
+      </w:r>
+      <w:r>
+        <w:t>Feasibility Report</w:t>
+      </w:r>
+      <w:r>
+        <w:fldChar w:fldCharType="end"/>
+      </w:r>
       <w:r>
         <w:t xml:space="preserve">  </w:t>
       </w:r>
@@ -44,14 +54,27 @@
           <w:color w:val="000000"/>
         </w:rPr>
       </w:pPr>
-      <w:fldSimple w:instr=" DATE  \* MERGEFORMAT ">
-        <w:r>
-          <w:rPr>
-            <w:noProof/>
-          </w:rPr>
-          <w:t>2/28/2014</w:t>
-        </w:r>
-      </w:fldSimple>
+      <w:r>
+        <w:fldChar w:fldCharType="begin"/>
+      </w:r>
+      <w:r>
+        <w:instrText xml:space="preserve"> DATE  \* MERGEFORMAT </w:instrText>
+      </w:r>
+      <w:r>
+        <w:fldChar w:fldCharType="separate"/>
+      </w:r>
+      <w:r>
+        <w:rPr>
+          <w:noProof/>
+        </w:rPr>
+        <w:t>3/1/2014</w:t>
+      </w:r>
+      <w:r>
+        <w:rPr>
+          <w:noProof/>
+        </w:rPr>
+        <w:fldChar w:fldCharType="end"/>
+      </w:r>
     </w:p>
     <w:p>
       <w:pPr>
@@ -3448,24 +3471,13 @@
         <w:rPr>
           <w:noProof/>
         </w:rPr>
-        <w:t>7</w:t>
-      </w:r>
-      <w:r>
-        <w:rPr>
-          <w:noProof/>
-        </w:rPr>
-        <w:t>.</w:t>
+        <w:t>7.</w:t>
       </w:r>
       <w:r>
         <w:rPr>
           <w:noProof/>
         </w:rPr>
         <w:tab/>
-      </w:r>
-      <w:r>
-        <w:rPr>
-          <w:noProof/>
-        </w:rPr>
         <w:t>Appendix</w:t>
       </w:r>
       <w:r>
@@ -3604,7 +3616,19 @@
         <w:rPr>
           <w:color w:val="000000"/>
         </w:rPr>
-        <w:t>lays in subsections the Purpose of the Feasibility Report, the Justification of the system, a Summary of the Requirements Definition Document, a level one Use Case diagram as well as the actors involved the description of the use case events, and finally any and all assumptions that we have made.</w:t>
+        <w:t xml:space="preserve">lays in subsections the Purpose of the Feasibility Report, the Justification of the </w:t>
+      </w:r>
+      <w:r>
+        <w:rPr>
+          <w:color w:val="000000"/>
+        </w:rPr>
+        <w:t>system, a s</w:t>
+      </w:r>
+      <w:r>
+        <w:rPr>
+          <w:color w:val="000000"/>
+        </w:rPr>
+        <w:t>ummary of the Requirements Definition Document, a level one Use Case diagram as well as the actors involved the description of the use case events, and finally any and all assumptions that we have made.</w:t>
       </w:r>
     </w:p>
     <w:p>
@@ -3640,58 +3664,93 @@
         <w:pStyle w:val="Paragraph"/>
       </w:pPr>
       <w:r>
-        <w:t>&lt;&lt; The purpose of this document is to … &gt;&gt;</w:t>
+        <w:t>The purpose of this document is to keep a printed record of the intervie</w:t>
+      </w:r>
+      <w:r>
+        <w:t>w held between the NP-soft, the Software Engineering I guidance team</w:t>
+      </w:r>
+      <w:r>
+        <w:t>,</w:t>
+      </w:r>
+      <w:r>
+        <w:t xml:space="preserve"> and the client, Dr. </w:t>
+      </w:r>
+      <w:proofErr w:type="spellStart"/>
+      <w:r>
+        <w:t>Salamah</w:t>
+      </w:r>
+      <w:proofErr w:type="spellEnd"/>
+      <w:r>
+        <w:t>, for the Digital H</w:t>
+      </w:r>
+      <w:r>
+        <w:t>ome project. Our intensions are</w:t>
+      </w:r>
+      <w:r>
+        <w:t xml:space="preserve"> </w:t>
+      </w:r>
+      <w:r>
+        <w:t xml:space="preserve">that </w:t>
+      </w:r>
+      <w:r>
+        <w:t>this document will</w:t>
+      </w:r>
+      <w:r>
+        <w:t xml:space="preserve"> determine if creating such a system within the scope given to us is possible to be developed. We will also be analyzing </w:t>
+      </w:r>
+      <w:r>
+        <w:t>any considerations</w:t>
+      </w:r>
+      <w:r>
+        <w:t xml:space="preserve"> that we feel are important </w:t>
+      </w:r>
+      <w:r>
+        <w:t>in the development of this system, possible solutions that we feel will meet the considerations, and finally the recommended solution that we feel would be the best solution to implement</w:t>
+      </w:r>
+      <w:bookmarkStart w:id="28" w:name="_GoBack"/>
+      <w:bookmarkEnd w:id="28"/>
+      <w:r>
+        <w:t>.</w:t>
       </w:r>
     </w:p>
     <w:p>
       <w:pPr>
         <w:pStyle w:val="Heading2"/>
       </w:pPr>
-      <w:bookmarkStart w:id="28" w:name="_Toc461881548"/>
-      <w:bookmarkStart w:id="29" w:name="_Toc255204743"/>
+      <w:bookmarkStart w:id="29" w:name="_Toc461881548"/>
+      <w:bookmarkStart w:id="30" w:name="_Toc255204743"/>
       <w:r>
         <w:t>Justification for the Proposed System</w:t>
       </w:r>
-      <w:bookmarkEnd w:id="28"/>
       <w:bookmarkEnd w:id="29"/>
+      <w:bookmarkEnd w:id="30"/>
+    </w:p>
+    <w:p>
+      <w:r>
+        <w:t>&lt;&lt; The purpose of this system…&gt;&gt;</w:t>
+      </w:r>
+    </w:p>
+    <w:p>
+      <w:pPr>
+        <w:pStyle w:val="Heading2"/>
+      </w:pPr>
+      <w:bookmarkStart w:id="31" w:name="_Toc461881546"/>
+      <w:bookmarkStart w:id="32" w:name="_Toc255204744"/>
+      <w:r>
+        <w:t>Requirements Definition</w:t>
+      </w:r>
+      <w:bookmarkEnd w:id="31"/>
+      <w:bookmarkEnd w:id="32"/>
     </w:p>
     <w:p>
       <w:r>
         <w:t xml:space="preserve">&lt;&lt; </w:t>
       </w:r>
       <w:r>
-        <w:t>The purpose of this system…</w:t>
-      </w:r>
-      <w:r>
-        <w:t>&gt;&gt;</w:t>
-      </w:r>
-    </w:p>
-    <w:p>
-      <w:pPr>
-        <w:pStyle w:val="Heading2"/>
-      </w:pPr>
-      <w:bookmarkStart w:id="30" w:name="_Toc461881546"/>
-      <w:bookmarkStart w:id="31" w:name="_Toc255204744"/>
-      <w:r>
-        <w:t>Requirements Definition</w:t>
-      </w:r>
-      <w:bookmarkEnd w:id="30"/>
-      <w:bookmarkEnd w:id="31"/>
-    </w:p>
-    <w:p>
-      <w:r>
-        <w:t xml:space="preserve">&lt;&lt; </w:t>
-      </w:r>
-      <w:r>
         <w:t>Summary of RDD and additional information; includ</w:t>
       </w:r>
       <w:r>
-        <w:t>e f</w:t>
-      </w:r>
-      <w:bookmarkStart w:id="32" w:name="_GoBack"/>
-      <w:bookmarkEnd w:id="32"/>
-      <w:r>
-        <w:t>ull document in appendix &gt;&gt;</w:t>
+        <w:t>e full document in appendix &gt;&gt;</w:t>
       </w:r>
     </w:p>
     <w:p>
@@ -3940,6 +3999,7 @@
       </w:pPr>
       <w:bookmarkStart w:id="41" w:name="_Toc255204751"/>
       <w:r>
+        <w:lastRenderedPageBreak/>
         <w:t>IntelligentHome</w:t>
       </w:r>
       <w:bookmarkEnd w:id="41"/>
@@ -3979,7 +4039,6 @@
       </w:pPr>
       <w:bookmarkStart w:id="42" w:name="_Toc255204752"/>
       <w:r>
-        <w:lastRenderedPageBreak/>
         <w:t>Technology</w:t>
       </w:r>
       <w:bookmarkEnd w:id="42"/>
@@ -4241,6 +4300,7 @@
       </w:pPr>
       <w:bookmarkStart w:id="55" w:name="_Toc255204764"/>
       <w:r>
+        <w:lastRenderedPageBreak/>
         <w:t>General</w:t>
       </w:r>
       <w:bookmarkEnd w:id="55"/>
@@ -4258,7 +4318,6 @@
       </w:pPr>
       <w:bookmarkStart w:id="56" w:name="_Toc255204765"/>
       <w:r>
-        <w:lastRenderedPageBreak/>
         <w:t>Description</w:t>
       </w:r>
       <w:r>
@@ -4642,6 +4701,7 @@
           <w:sz w:val="22"/>
           <w:szCs w:val="22"/>
         </w:rPr>
+        <w:lastRenderedPageBreak/>
         <w:t xml:space="preserve">Division of </w:t>
       </w:r>
       <w:proofErr w:type="spellStart"/>
@@ -4692,11 +4752,7 @@
       </w:r>
       <w:proofErr w:type="gramEnd"/>
       <w:r>
-        <w:t xml:space="preserve">., a power and lighting system, an air conditioning unit, a sound system, a </w:t>
-      </w:r>
-      <w:r>
-        <w:lastRenderedPageBreak/>
-        <w:t>water sprinkler system, small appliances, and security system), sensors and controllers for the devices, communication links between the components, and a computer system that will manage the components.</w:t>
+        <w:t>., a power and lighting system, an air conditioning unit, a sound system, a water sprinkler system, small appliances, and security system), sensors and controllers for the devices, communication links between the components, and a computer system that will manage the components.</w:t>
       </w:r>
     </w:p>
     <w:p/>
@@ -4965,6 +5021,7 @@
     </w:p>
     <w:p>
       <w:r>
+        <w:lastRenderedPageBreak/>
         <w:t xml:space="preserve">The </w:t>
       </w:r>
       <w:proofErr w:type="spellStart"/>
@@ -5003,7 +5060,6 @@
     </w:p>
     <w:p>
       <w:r>
-        <w:lastRenderedPageBreak/>
         <w:t xml:space="preserve">The </w:t>
       </w:r>
       <w:proofErr w:type="spellStart"/>
@@ -5181,11 +5237,21 @@
               <w:bCs/>
             </w:rPr>
           </w:pPr>
-          <w:fldSimple w:instr=" TITLE  \* MERGEFORMAT ">
-            <w:r>
-              <w:t>Feasibility Report</w:t>
-            </w:r>
-          </w:fldSimple>
+          <w:r>
+            <w:fldChar w:fldCharType="begin"/>
+          </w:r>
+          <w:r>
+            <w:instrText xml:space="preserve"> TITLE  \* MERGEFORMAT </w:instrText>
+          </w:r>
+          <w:r>
+            <w:fldChar w:fldCharType="separate"/>
+          </w:r>
+          <w:r>
+            <w:t>Feasibility Report</w:t>
+          </w:r>
+          <w:r>
+            <w:fldChar w:fldCharType="end"/>
+          </w:r>
         </w:p>
         <w:p>
           <w:pPr>
@@ -5272,7 +5338,7 @@
               <w:bCs/>
               <w:noProof/>
             </w:rPr>
-            <w:t>2/28/2014</w:t>
+            <w:t>3/1/2014</w:t>
           </w:r>
           <w:r>
             <w:rPr>
@@ -5315,7 +5381,7 @@
               <w:bCs/>
               <w:noProof/>
             </w:rPr>
-            <w:t>10:22 PM</w:t>
+            <w:t>9:34 AM</w:t>
           </w:r>
           <w:r>
             <w:rPr>
@@ -5531,11 +5597,21 @@
               <w:bCs/>
             </w:rPr>
           </w:pPr>
-          <w:fldSimple w:instr=" TITLE  \* MERGEFORMAT ">
-            <w:r>
-              <w:t>Feasibility Report</w:t>
-            </w:r>
-          </w:fldSimple>
+          <w:r>
+            <w:fldChar w:fldCharType="begin"/>
+          </w:r>
+          <w:r>
+            <w:instrText xml:space="preserve"> TITLE  \* MERGEFORMAT </w:instrText>
+          </w:r>
+          <w:r>
+            <w:fldChar w:fldCharType="separate"/>
+          </w:r>
+          <w:r>
+            <w:t>Feasibility Report</w:t>
+          </w:r>
+          <w:r>
+            <w:fldChar w:fldCharType="end"/>
+          </w:r>
         </w:p>
         <w:p>
           <w:pPr>
@@ -5622,7 +5698,7 @@
               <w:bCs/>
               <w:noProof/>
             </w:rPr>
-            <w:t>2/28/2014</w:t>
+            <w:t>3/1/2014</w:t>
           </w:r>
           <w:r>
             <w:rPr>
@@ -5665,7 +5741,7 @@
               <w:bCs/>
               <w:noProof/>
             </w:rPr>
-            <w:t>10:22 PM</w:t>
+            <w:t>9:34 AM</w:t>
           </w:r>
           <w:r>
             <w:rPr>
@@ -5886,11 +5962,21 @@
     <w:pPr>
       <w:pStyle w:val="Header"/>
     </w:pPr>
-    <w:fldSimple w:instr=" TITLE  \* MERGEFORMAT ">
-      <w:r>
-        <w:t>Feasibility Report</w:t>
-      </w:r>
-    </w:fldSimple>
+    <w:r>
+      <w:fldChar w:fldCharType="begin"/>
+    </w:r>
+    <w:r>
+      <w:instrText xml:space="preserve"> TITLE  \* MERGEFORMAT </w:instrText>
+    </w:r>
+    <w:r>
+      <w:fldChar w:fldCharType="separate"/>
+    </w:r>
+    <w:r>
+      <w:t>Feasibility Report</w:t>
+    </w:r>
+    <w:r>
+      <w:fldChar w:fldCharType="end"/>
+    </w:r>
   </w:p>
 </w:hdr>
 </file>

</xml_diff>

<commit_message>
A summary of the requirements definition document has been finished, please make any corrections or modifications as you see fit.
</commit_message>
<xml_diff>
--- a/Feasibility Report.docx
+++ b/Feasibility Report.docx
@@ -375,19 +375,9 @@
         </w:tabs>
         <w:ind w:left="3600"/>
       </w:pPr>
-      <w:proofErr w:type="spellStart"/>
-      <w:r>
-        <w:t>Bhanukrian</w:t>
-      </w:r>
-      <w:proofErr w:type="spellEnd"/>
-      <w:r>
-        <w:t xml:space="preserve"> </w:t>
-      </w:r>
-      <w:proofErr w:type="spellStart"/>
-      <w:r>
-        <w:t>Gurijala</w:t>
-      </w:r>
-      <w:proofErr w:type="spellEnd"/>
+      <w:r>
+        <w:t>Bhanukrian Gurijala</w:t>
+      </w:r>
     </w:p>
     <w:p>
       <w:pPr>
@@ -409,21 +399,8 @@
       </w:r>
       <w:r>
         <w:tab/>
-        <w:t xml:space="preserve">Dr. </w:t>
-      </w:r>
-      <w:proofErr w:type="spellStart"/>
-      <w:r>
-        <w:t>Salamah</w:t>
-      </w:r>
-      <w:proofErr w:type="spellEnd"/>
-      <w:r>
-        <w:t xml:space="preserve"> </w:t>
-      </w:r>
-      <w:proofErr w:type="spellStart"/>
-      <w:r>
-        <w:t>Salamah</w:t>
-      </w:r>
-      <w:proofErr w:type="spellEnd"/>
+        <w:t>Dr. Salamah Salamah</w:t>
+      </w:r>
     </w:p>
     <w:p>
       <w:pPr>
@@ -463,13 +440,8 @@
         </w:tabs>
       </w:pPr>
       <w:r>
-        <w:t xml:space="preserve">                                                                        Mark </w:t>
-      </w:r>
-      <w:proofErr w:type="spellStart"/>
-      <w:r>
-        <w:t>Eby</w:t>
-      </w:r>
-      <w:proofErr w:type="spellEnd"/>
+        <w:t xml:space="preserve">                                                                        Mark Eby</w:t>
+      </w:r>
     </w:p>
     <w:p>
       <w:pPr>
@@ -488,13 +460,8 @@
         </w:tabs>
       </w:pPr>
       <w:r>
-        <w:t xml:space="preserve">                                                                        Victor </w:t>
-      </w:r>
-      <w:proofErr w:type="spellStart"/>
-      <w:r>
-        <w:t>Hinojos</w:t>
-      </w:r>
-      <w:proofErr w:type="spellEnd"/>
+        <w:t xml:space="preserve">                                                                        Victor Hinojos</w:t>
+      </w:r>
     </w:p>
     <w:p>
       <w:pPr>
@@ -3664,94 +3631,98 @@
         <w:pStyle w:val="Paragraph"/>
       </w:pPr>
       <w:r>
-        <w:t>The purpose of this document is to keep a printed record of the intervie</w:t>
-      </w:r>
-      <w:r>
-        <w:t>w held between the NP-soft, the Software Engineering I guidance team</w:t>
-      </w:r>
-      <w:r>
-        <w:t>,</w:t>
-      </w:r>
-      <w:r>
-        <w:t xml:space="preserve"> and the client, Dr. </w:t>
-      </w:r>
-      <w:proofErr w:type="spellStart"/>
-      <w:r>
-        <w:t>Salamah</w:t>
-      </w:r>
-      <w:proofErr w:type="spellEnd"/>
-      <w:r>
-        <w:t>, for the Digital H</w:t>
-      </w:r>
-      <w:r>
-        <w:t>ome project. Our intensions are</w:t>
+        <w:t xml:space="preserve">The purpose of this document is to </w:t>
+      </w:r>
+      <w:r>
+        <w:t xml:space="preserve">determine if creating such a system within the scope given to us is possible to be developed. We will also be analyzing </w:t>
+      </w:r>
+      <w:r>
+        <w:t>any considerations</w:t>
+      </w:r>
+      <w:r>
+        <w:t xml:space="preserve"> that we feel are important </w:t>
+      </w:r>
+      <w:r>
+        <w:t>in the development of this system, possible solutions that we feel will meet the considerations, and finally the recommended solution that we feel would be the best solution to implement.</w:t>
+      </w:r>
+      <w:r>
+        <w:t xml:space="preserve"> Our intention is to provide our client, Dr. Salamah, with enough information to know whether the project could be done, whether the final product benefit it’s intended users, and finally to show the alternatives.</w:t>
+      </w:r>
+    </w:p>
+    <w:p>
+      <w:pPr>
+        <w:pStyle w:val="Heading2"/>
+      </w:pPr>
+      <w:bookmarkStart w:id="28" w:name="_Toc461881548"/>
+      <w:bookmarkStart w:id="29" w:name="_Toc255204743"/>
+      <w:r>
+        <w:t>Justification for the Proposed System</w:t>
+      </w:r>
+      <w:bookmarkEnd w:id="28"/>
+      <w:bookmarkEnd w:id="29"/>
+    </w:p>
+    <w:p>
+      <w:r>
+        <w:t>The reason that we feel this system</w:t>
+      </w:r>
+    </w:p>
+    <w:p>
+      <w:pPr>
+        <w:pStyle w:val="Heading2"/>
+      </w:pPr>
+      <w:bookmarkStart w:id="30" w:name="_Toc461881546"/>
+      <w:bookmarkStart w:id="31" w:name="_Toc255204744"/>
+      <w:r>
+        <w:t>Requirements Definition</w:t>
+      </w:r>
+      <w:bookmarkEnd w:id="30"/>
+      <w:bookmarkEnd w:id="31"/>
+    </w:p>
+    <w:p>
+      <w:r>
+        <w:t xml:space="preserve">The following is a summary from the Requirements Definition Document. The full document can be found in Appendix A. </w:t>
+      </w:r>
+      <w:r>
+        <w:t>The Digital Home System provides the capability for home owners to easily manage their daily lives by bringing together security, environmental and energy management, as well as entertainment, and communications. The Digital Home system will allow the owner use their own personal</w:t>
+      </w:r>
+      <w:r>
+        <w:t xml:space="preserve"> web page available on </w:t>
+      </w:r>
+      <w:r>
+        <w:t>any web ready computer, cell phone or other device to control the house’s temperature, lighting,</w:t>
+      </w:r>
+      <w:r>
+        <w:t xml:space="preserve"> state of household appliances</w:t>
+      </w:r>
+      <w:r>
+        <w:t>, and a planner that will allow the home owner to set home parameters for specific periods of time,</w:t>
+      </w:r>
+      <w:r>
+        <w:t xml:space="preserve"> by using the home’s internet connection. Through wireless communication </w:t>
+      </w:r>
+      <w:r>
+        <w:t xml:space="preserve">the house will communicate with the various sensors, (e.g. temperature, power, contact, </w:t>
+      </w:r>
+      <w:r>
+        <w:t>humidistat</w:t>
+      </w:r>
+      <w:r>
+        <w:t xml:space="preserve">, light, and water sensors) installed thought the house. The security system of the Digital Home will consist of contact sensors that when triggered will communicate to the master control unit of the home, as well as sound both a light and sound alarm. The </w:t>
+      </w:r>
+      <w:r>
+        <w:t>temperature and humidistat sensor</w:t>
       </w:r>
       <w:r>
         <w:t xml:space="preserve"> </w:t>
       </w:r>
       <w:r>
-        <w:t xml:space="preserve">that </w:t>
-      </w:r>
-      <w:r>
-        <w:t>this document will</w:t>
-      </w:r>
-      <w:r>
-        <w:t xml:space="preserve"> determine if creating such a system within the scope given to us is possible to be developed. We will also be analyzing </w:t>
-      </w:r>
-      <w:r>
-        <w:t>any considerations</w:t>
-      </w:r>
-      <w:r>
-        <w:t xml:space="preserve"> that we feel are important </w:t>
-      </w:r>
-      <w:r>
-        <w:t>in the development of this system, possible solutions that we feel will meet the considerations, and finally the recommended solution that we feel would be the best solution to implement</w:t>
-      </w:r>
-      <w:bookmarkStart w:id="28" w:name="_GoBack"/>
-      <w:bookmarkEnd w:id="28"/>
-      <w:r>
-        <w:t>.</w:t>
-      </w:r>
-    </w:p>
-    <w:p>
-      <w:pPr>
-        <w:pStyle w:val="Heading2"/>
-      </w:pPr>
-      <w:bookmarkStart w:id="29" w:name="_Toc461881548"/>
-      <w:bookmarkStart w:id="30" w:name="_Toc255204743"/>
-      <w:r>
-        <w:t>Justification for the Proposed System</w:t>
-      </w:r>
-      <w:bookmarkEnd w:id="29"/>
-      <w:bookmarkEnd w:id="30"/>
-    </w:p>
-    <w:p>
-      <w:r>
-        <w:t>&lt;&lt; The purpose of this system…&gt;&gt;</w:t>
-      </w:r>
-    </w:p>
-    <w:p>
-      <w:pPr>
-        <w:pStyle w:val="Heading2"/>
-      </w:pPr>
-      <w:bookmarkStart w:id="31" w:name="_Toc461881546"/>
-      <w:bookmarkStart w:id="32" w:name="_Toc255204744"/>
-      <w:r>
-        <w:t>Requirements Definition</w:t>
-      </w:r>
-      <w:bookmarkEnd w:id="31"/>
+        <w:t>will allow the home owner to control both the temperature and humidity of individual rooms, and the entire house. The power sensors will allow the home owners to control household appliances, control c</w:t>
+      </w:r>
+      <w:r>
+        <w:t>entral lighting in each room, monitor the state of the appliance, and provide information on whether a light and/or appliance is on or off.</w:t>
+      </w:r>
+      <w:bookmarkStart w:id="32" w:name="_GoBack"/>
       <w:bookmarkEnd w:id="32"/>
-    </w:p>
-    <w:p>
-      <w:r>
-        <w:t xml:space="preserve">&lt;&lt; </w:t>
-      </w:r>
-      <w:r>
-        <w:t>Summary of RDD and additional information; includ</w:t>
-      </w:r>
-      <w:r>
-        <w:t>e full document in appendix &gt;&gt;</w:t>
-      </w:r>
     </w:p>
     <w:p>
       <w:pPr>
@@ -3961,6 +3932,7 @@
       </w:pPr>
       <w:bookmarkStart w:id="38" w:name="_Toc255204748"/>
       <w:r>
+        <w:lastRenderedPageBreak/>
         <w:t>Use Case Descriptions</w:t>
       </w:r>
       <w:bookmarkEnd w:id="38"/>
@@ -3999,7 +3971,6 @@
       </w:pPr>
       <w:bookmarkStart w:id="41" w:name="_Toc255204751"/>
       <w:r>
-        <w:lastRenderedPageBreak/>
         <w:t>IntelligentHome</w:t>
       </w:r>
       <w:bookmarkEnd w:id="41"/>
@@ -4239,6 +4210,7 @@
       </w:pPr>
       <w:bookmarkStart w:id="53" w:name="_Toc255204762"/>
       <w:r>
+        <w:lastRenderedPageBreak/>
         <w:t>Resources Needed</w:t>
       </w:r>
       <w:bookmarkEnd w:id="53"/>
@@ -4300,7 +4272,6 @@
       </w:pPr>
       <w:bookmarkStart w:id="55" w:name="_Toc255204764"/>
       <w:r>
-        <w:lastRenderedPageBreak/>
         <w:t>General</w:t>
       </w:r>
       <w:bookmarkEnd w:id="55"/>
@@ -4580,6 +4551,7 @@
       </w:pPr>
       <w:bookmarkStart w:id="65" w:name="_Toc255204770"/>
       <w:r>
+        <w:lastRenderedPageBreak/>
         <w:t>References</w:t>
       </w:r>
       <w:bookmarkEnd w:id="65"/>
@@ -4666,63 +4638,32 @@
           <w:szCs w:val="22"/>
         </w:rPr>
       </w:pPr>
-      <w:proofErr w:type="spellStart"/>
       <w:r>
         <w:rPr>
           <w:rFonts w:asciiTheme="minorHAnsi" w:hAnsiTheme="minorHAnsi"/>
           <w:sz w:val="22"/>
           <w:szCs w:val="22"/>
         </w:rPr>
-        <w:t>DigitalHomeOwner</w:t>
-      </w:r>
-      <w:proofErr w:type="spellEnd"/>
+        <w:t xml:space="preserve">DigitalHomeOwner </w:t>
+      </w:r>
+    </w:p>
+    <w:p>
+      <w:pPr>
+        <w:pStyle w:val="Title"/>
+        <w:rPr>
+          <w:rFonts w:asciiTheme="minorHAnsi" w:hAnsiTheme="minorHAnsi"/>
+          <w:sz w:val="24"/>
+          <w:szCs w:val="22"/>
+        </w:rPr>
+      </w:pPr>
       <w:r>
         <w:rPr>
           <w:rFonts w:asciiTheme="minorHAnsi" w:hAnsiTheme="minorHAnsi"/>
           <w:sz w:val="22"/>
           <w:szCs w:val="22"/>
         </w:rPr>
-        <w:t xml:space="preserve"> </w:t>
-      </w:r>
-    </w:p>
-    <w:p>
-      <w:pPr>
-        <w:pStyle w:val="Title"/>
-        <w:rPr>
-          <w:rFonts w:asciiTheme="minorHAnsi" w:hAnsiTheme="minorHAnsi"/>
-          <w:sz w:val="24"/>
-          <w:szCs w:val="22"/>
-        </w:rPr>
-      </w:pPr>
-      <w:proofErr w:type="gramStart"/>
-      <w:r>
-        <w:rPr>
-          <w:rFonts w:asciiTheme="minorHAnsi" w:hAnsiTheme="minorHAnsi"/>
-          <w:sz w:val="22"/>
-          <w:szCs w:val="22"/>
-        </w:rPr>
-        <w:lastRenderedPageBreak/>
-        <w:t xml:space="preserve">Division of </w:t>
-      </w:r>
-      <w:proofErr w:type="spellStart"/>
-      <w:r>
-        <w:rPr>
-          <w:rFonts w:asciiTheme="minorHAnsi" w:hAnsiTheme="minorHAnsi"/>
-          <w:sz w:val="22"/>
-          <w:szCs w:val="22"/>
-        </w:rPr>
-        <w:t>HomeOwner</w:t>
-      </w:r>
-      <w:proofErr w:type="spellEnd"/>
-      <w:r>
-        <w:rPr>
-          <w:rFonts w:asciiTheme="minorHAnsi" w:hAnsiTheme="minorHAnsi"/>
-          <w:sz w:val="22"/>
-          <w:szCs w:val="22"/>
-        </w:rPr>
-        <w:t xml:space="preserve"> Inc.</w:t>
-      </w:r>
-      <w:proofErr w:type="gramEnd"/>
+        <w:t>Division of HomeOwner Inc.</w:t>
+      </w:r>
     </w:p>
     <w:p>
       <w:pPr>
@@ -4744,18 +4685,15 @@
     </w:p>
     <w:p>
       <w:r>
-        <w:t xml:space="preserve">A “Smart House” is a home management system that allows home owners (or renters) to easily manage their daily lives by providing for a lifestyle that brings together security, environmental and energy management (e.g., temperature, humidity and lighting), entertainment, and communications. The Smart House components consist of household devices </w:t>
-      </w:r>
-      <w:proofErr w:type="gramStart"/>
-      <w:r>
-        <w:t>( e.g</w:t>
-      </w:r>
-      <w:proofErr w:type="gramEnd"/>
-      <w:r>
-        <w:t>., a power and lighting system, an air conditioning unit, a sound system, a water sprinkler system, small appliances, and security system), sensors and controllers for the devices, communication links between the components, and a computer system that will manage the components.</w:t>
+        <w:t>A “Smart House” is a home management system that allows home owners (or renters) to easily manage their daily lives by providing for a lifestyle that brings together security, environmental and energy management (e.g., temperature, humidity and lighting), entertainment, and communications. The Smart House components consist of household devices ( e.g., a power and lighting system, an air conditioning unit, a sound system, a water sprinkler system, small appliances, and security system), sensors and controllers for the devices, communication links between the components, and a computer system that will manage the components.</w:t>
       </w:r>
     </w:p>
     <w:p/>
+    <w:p>
+      <w:r>
+        <w:t>The Requirements Definition Document describes the system‘s operational characteristics from the end-user’s viewpoint. It is made up of a list of the principal features of a prototype Digital Home system, and its main purpose is to support an effective project planning activity. The document was prepared by the Marketing Division of HomeOwner Inc, as part of a needs assessment for the DigitalHome project.</w:t>
+      </w:r>
+    </w:p>
     <w:p>
       <w:pPr>
         <w:rPr>
@@ -4764,33 +4702,6 @@
           <w:szCs w:val="22"/>
         </w:rPr>
       </w:pPr>
-      <w:r>
-        <w:t xml:space="preserve">The Requirements Definition Document describes the system‘s operational characteristics from the end-user’s viewpoint. It is made up of a list of the principal features of a prototype Digital Home system, and its main purpose is to support an effective project planning activity. The document was prepared by the Marketing Division of </w:t>
-      </w:r>
-      <w:proofErr w:type="spellStart"/>
-      <w:r>
-        <w:t>HomeOwner</w:t>
-      </w:r>
-      <w:proofErr w:type="spellEnd"/>
-      <w:r>
-        <w:t xml:space="preserve"> </w:t>
-      </w:r>
-      <w:proofErr w:type="spellStart"/>
-      <w:r>
-        <w:t>Inc</w:t>
-      </w:r>
-      <w:proofErr w:type="spellEnd"/>
-      <w:r>
-        <w:t xml:space="preserve">, as part of a needs assessment for the </w:t>
-      </w:r>
-      <w:proofErr w:type="spellStart"/>
-      <w:r>
-        <w:t>DigitalHome</w:t>
-      </w:r>
-      <w:proofErr w:type="spellEnd"/>
-      <w:r>
-        <w:t xml:space="preserve"> project.</w:t>
-      </w:r>
     </w:p>
     <w:p>
       <w:pPr>
@@ -4800,7 +4711,6 @@
           <w:szCs w:val="22"/>
         </w:rPr>
       </w:pPr>
-      <w:proofErr w:type="spellStart"/>
       <w:r>
         <w:rPr>
           <w:rFonts w:asciiTheme="minorHAnsi" w:hAnsiTheme="minorHAnsi"/>
@@ -4808,98 +4718,32 @@
           <w:sz w:val="22"/>
           <w:szCs w:val="22"/>
         </w:rPr>
-        <w:t>DigitalHome</w:t>
-      </w:r>
-      <w:proofErr w:type="spellEnd"/>
-      <w:r>
-        <w:rPr>
-          <w:rFonts w:asciiTheme="minorHAnsi" w:hAnsiTheme="minorHAnsi"/>
-          <w:b/>
-          <w:sz w:val="22"/>
-          <w:szCs w:val="22"/>
-        </w:rPr>
-        <w:t xml:space="preserve"> Prototype Features</w:t>
-      </w:r>
-    </w:p>
-    <w:p>
-      <w:r>
-        <w:t xml:space="preserve">The </w:t>
-      </w:r>
-      <w:proofErr w:type="spellStart"/>
-      <w:r>
-        <w:t>DigitalHome</w:t>
-      </w:r>
-      <w:proofErr w:type="spellEnd"/>
-      <w:r>
-        <w:t xml:space="preserve"> System will allow any web-ready computer, cell phone or other device to control a home's temperature, humidity, lights, and the state of household appliances, e.g., coffee maker and microwave. </w:t>
-      </w:r>
-    </w:p>
-    <w:p>
-      <w:r>
-        <w:t xml:space="preserve">The communication center of the system will be a personal home owner web page (maintained by </w:t>
-      </w:r>
-      <w:proofErr w:type="spellStart"/>
-      <w:r>
-        <w:t>DigitalHomeOwner</w:t>
-      </w:r>
-      <w:proofErr w:type="spellEnd"/>
-      <w:r>
-        <w:t xml:space="preserve"> - at http://</w:t>
-      </w:r>
-      <w:proofErr w:type="gramStart"/>
-      <w:r>
-        <w:t>www.DigitalHomeOwner.ccc )</w:t>
-      </w:r>
-      <w:proofErr w:type="gramEnd"/>
-      <w:r>
-        <w:t xml:space="preserve">, through which a user can monitor and control home devices and systems. </w:t>
-      </w:r>
-    </w:p>
-    <w:p>
-      <w:r>
-        <w:t xml:space="preserve">Each </w:t>
-      </w:r>
-      <w:proofErr w:type="spellStart"/>
-      <w:r>
-        <w:t>DigitalHome</w:t>
-      </w:r>
-      <w:proofErr w:type="spellEnd"/>
-      <w:r>
-        <w:t xml:space="preserve"> will contain a master control device that connects to the home’s broadband Internet connection, and uses wireless communication to send and receive communication between the </w:t>
-      </w:r>
-      <w:proofErr w:type="spellStart"/>
-      <w:r>
-        <w:t>DigitalHome</w:t>
-      </w:r>
-      <w:proofErr w:type="spellEnd"/>
-      <w:r>
-        <w:t xml:space="preserve"> system and the home devices and systems.</w:t>
-      </w:r>
-    </w:p>
-    <w:p>
-      <w:r>
-        <w:t xml:space="preserve">The </w:t>
-      </w:r>
-      <w:proofErr w:type="spellStart"/>
-      <w:r>
-        <w:t>DigitalHome</w:t>
-      </w:r>
-      <w:proofErr w:type="spellEnd"/>
-      <w:r>
-        <w:t xml:space="preserve"> will be equipped with various environment sensors, e.g., temperature sensors, light sensors, humidity sensors, power sensors, contact sensors, and water sensors. Using wireless communication, sensor values can be read and saved in the home database.</w:t>
-      </w:r>
-    </w:p>
-    <w:p>
-      <w:r>
-        <w:t xml:space="preserve">The </w:t>
-      </w:r>
-      <w:proofErr w:type="spellStart"/>
-      <w:r>
-        <w:t>DigitalHome</w:t>
-      </w:r>
-      <w:proofErr w:type="spellEnd"/>
-      <w:r>
-        <w:t xml:space="preserve"> security system will consist of a set of contact sensors and a set of security alarms, which are activated when there is a security breach. </w:t>
+        <w:t>DigitalHome Prototype Features</w:t>
+      </w:r>
+    </w:p>
+    <w:p>
+      <w:r>
+        <w:t xml:space="preserve">The DigitalHome System will allow any web-ready computer, cell phone or other device to control a home's temperature, humidity, lights, and the state of household appliances, e.g., coffee maker and microwave. </w:t>
+      </w:r>
+    </w:p>
+    <w:p>
+      <w:r>
+        <w:t xml:space="preserve">The communication center of the system will be a personal home owner web page (maintained by DigitalHomeOwner - at http://www.DigitalHomeOwner.ccc ), through which a user can monitor and control home devices and systems. </w:t>
+      </w:r>
+    </w:p>
+    <w:p>
+      <w:r>
+        <w:t>Each DigitalHome will contain a master control device that connects to the home’s broadband Internet connection, and uses wireless communication to send and receive communication between the DigitalHome system and the home devices and systems.</w:t>
+      </w:r>
+    </w:p>
+    <w:p>
+      <w:r>
+        <w:t>The DigitalHome will be equipped with various environment sensors, e.g., temperature sensors, light sensors, humidity sensors, power sensors, contact sensors, and water sensors. Using wireless communication, sensor values can be read and saved in the home database.</w:t>
+      </w:r>
+    </w:p>
+    <w:p>
+      <w:r>
+        <w:t xml:space="preserve">The DigitalHome security system will consist of a set of contact sensors and a set of security alarms, which are activated when there is a security breach. </w:t>
       </w:r>
     </w:p>
     <w:p>
@@ -4914,15 +4758,7 @@
     </w:p>
     <w:p>
       <w:r>
-        <w:t xml:space="preserve">The </w:t>
-      </w:r>
-      <w:proofErr w:type="spellStart"/>
-      <w:r>
-        <w:t>DigitalHome</w:t>
-      </w:r>
-      <w:proofErr w:type="spellEnd"/>
-      <w:r>
-        <w:t xml:space="preserve"> programmable thermostat will allow a user to easily monitor and control a home’s temperature from anywhere, using any web ready computer, cell phone, or other device. </w:t>
+        <w:t xml:space="preserve">The DigitalHome programmable thermostat will allow a user to easily monitor and control a home’s temperature from anywhere, using any web ready computer, cell phone, or other device. </w:t>
       </w:r>
     </w:p>
     <w:p>
@@ -4952,19 +4788,12 @@
     </w:p>
     <w:p>
       <w:r>
-        <w:t xml:space="preserve">The </w:t>
-      </w:r>
-      <w:proofErr w:type="spellStart"/>
-      <w:r>
-        <w:t>DigitalHome</w:t>
-      </w:r>
-      <w:proofErr w:type="spellEnd"/>
-      <w:r>
-        <w:t xml:space="preserve"> programmable Humidistat will allow a user to easily monitor and control a home’s humidity from anywhere, using almost any web-ready computer, cell phone, or other device. </w:t>
-      </w:r>
-    </w:p>
-    <w:p>
-      <w:r>
+        <w:t xml:space="preserve">The DigitalHome programmable Humidistat will allow a user to easily monitor and control a home’s humidity from anywhere, using almost any web-ready computer, cell phone, or other device. </w:t>
+      </w:r>
+    </w:p>
+    <w:p>
+      <w:r>
+        <w:lastRenderedPageBreak/>
         <w:t>Humidistats can be placed throughout the home and can be controlled individually or collectively, so that humidity can be controlled at different levels in different home spaces.</w:t>
       </w:r>
     </w:p>
@@ -4975,15 +4804,7 @@
     </w:p>
     <w:p>
       <w:r>
-        <w:t xml:space="preserve">A </w:t>
-      </w:r>
-      <w:proofErr w:type="spellStart"/>
-      <w:r>
-        <w:t>Humidstad</w:t>
-      </w:r>
-      <w:proofErr w:type="spellEnd"/>
-      <w:r>
-        <w:t xml:space="preserve"> unit will manage humidity sensors and dehumidifiers/humidifiers located in a specified home space.</w:t>
+        <w:t>A Humidstad unit will manage humidity sensors and dehumidifiers/humidifiers located in a specified home space.</w:t>
       </w:r>
     </w:p>
     <w:p>
@@ -4993,15 +4814,7 @@
     </w:p>
     <w:p>
       <w:r>
-        <w:t xml:space="preserve">The </w:t>
-      </w:r>
-      <w:proofErr w:type="spellStart"/>
-      <w:r>
-        <w:t>DigitalHome</w:t>
-      </w:r>
-      <w:proofErr w:type="spellEnd"/>
-      <w:r>
-        <w:t xml:space="preserve"> programmable Power Switch will provide management of a home’s household appliances and will allow the user to turn appliances and lights on or off as desired.</w:t>
+        <w:t>The DigitalHome programmable Power Switch will provide management of a home’s household appliances and will allow the user to turn appliances and lights on or off as desired.</w:t>
       </w:r>
     </w:p>
     <w:p>
@@ -5021,26 +4834,12 @@
     </w:p>
     <w:p>
       <w:r>
-        <w:lastRenderedPageBreak/>
-        <w:t xml:space="preserve">The </w:t>
-      </w:r>
-      <w:proofErr w:type="spellStart"/>
-      <w:r>
-        <w:t>DigitalHome</w:t>
-      </w:r>
-      <w:proofErr w:type="spellEnd"/>
-      <w:r>
-        <w:t xml:space="preserve"> Planner will be able to provide a user with the capability to direct the system to set various home parameters (temperature, humidity, security level, and on/off appliance/light status) for specified time periods. </w:t>
-      </w:r>
-    </w:p>
-    <w:p>
-      <w:proofErr w:type="spellStart"/>
-      <w:r>
-        <w:t>DigitalHome</w:t>
-      </w:r>
-      <w:proofErr w:type="spellEnd"/>
-      <w:r>
-        <w:t xml:space="preserve"> provides a monthly planner on its web site. </w:t>
+        <w:t xml:space="preserve">The DigitalHome Planner will be able to provide a user with the capability to direct the system to set various home parameters (temperature, humidity, security level, and on/off appliance/light status) for specified time periods. </w:t>
+      </w:r>
+    </w:p>
+    <w:p>
+      <w:r>
+        <w:t xml:space="preserve">DigitalHome provides a monthly planner on its web site. </w:t>
       </w:r>
     </w:p>
     <w:p>
@@ -5060,15 +4859,7 @@
     </w:p>
     <w:p>
       <w:r>
-        <w:t xml:space="preserve">The </w:t>
-      </w:r>
-      <w:proofErr w:type="spellStart"/>
-      <w:r>
-        <w:t>DigitalHome</w:t>
-      </w:r>
-      <w:proofErr w:type="spellEnd"/>
-      <w:r>
-        <w:t xml:space="preserve"> Planner will be able to provide various reports on it management and control of the home (e.g., historical data on temperature, humidity, lighting, etc.).</w:t>
+        <w:t>The DigitalHome Planner will be able to provide various reports on it management and control of the home (e.g., historical data on temperature, humidity, lighting, etc.).</w:t>
       </w:r>
     </w:p>
     <w:p>
@@ -5090,11 +4881,9 @@
         <w:pStyle w:val="Paragraph"/>
         <w:jc w:val="center"/>
       </w:pPr>
-      <w:proofErr w:type="gramStart"/>
       <w:r>
         <w:t>æ</w:t>
       </w:r>
-      <w:proofErr w:type="gramEnd"/>
     </w:p>
     <w:sectPr>
       <w:headerReference w:type="even" r:id="rId13"/>
@@ -5176,15 +4965,7 @@
             <w:jc w:val="right"/>
           </w:pPr>
           <w:r>
-            <w:t xml:space="preserve">&lt; Dropbox\CS4310 - Soft 1 </w:t>
-          </w:r>
-          <w:proofErr w:type="spellStart"/>
-          <w:r>
-            <w:t>Groupwork</w:t>
-          </w:r>
-          <w:proofErr w:type="spellEnd"/>
-          <w:r>
-            <w:t>\Feasibility Report.docx &gt;</w:t>
+            <w:t>&lt; Dropbox\CS4310 - Soft 1 Groupwork\Feasibility Report.docx &gt;</w:t>
           </w:r>
         </w:p>
       </w:tc>

</xml_diff>

<commit_message>
Section 1 finished please review and modify as you see fit.
</commit_message>
<xml_diff>
--- a/Feasibility Report.docx
+++ b/Feasibility Report.docx
@@ -73,7 +73,7 @@
       <w:pPr>
         <w:pStyle w:val="DocControlHeading"/>
       </w:pPr>
-      <w:bookmarkStart w:id="3" w:name="_Toc381436168"/>
+      <w:bookmarkStart w:id="3" w:name="_Toc381445677"/>
       <w:r>
         <w:lastRenderedPageBreak/>
         <w:t>Document Control</w:t>
@@ -90,7 +90,7 @@
       <w:bookmarkStart w:id="4" w:name="_Toc461626764"/>
       <w:bookmarkStart w:id="5" w:name="_Toc461628994"/>
       <w:bookmarkStart w:id="6" w:name="_Toc461632036"/>
-      <w:bookmarkStart w:id="7" w:name="_Toc381436169"/>
+      <w:bookmarkStart w:id="7" w:name="_Toc381445678"/>
       <w:r>
         <w:t>Approval</w:t>
       </w:r>
@@ -114,7 +114,7 @@
       <w:bookmarkStart w:id="8" w:name="_Toc461626765"/>
       <w:bookmarkStart w:id="9" w:name="_Toc461628995"/>
       <w:bookmarkStart w:id="10" w:name="_Toc461632037"/>
-      <w:bookmarkStart w:id="11" w:name="_Toc381436170"/>
+      <w:bookmarkStart w:id="11" w:name="_Toc381445679"/>
       <w:r>
         <w:t>Document Change Control</w:t>
       </w:r>
@@ -298,7 +298,7 @@
       <w:bookmarkStart w:id="12" w:name="_Toc461626766"/>
       <w:bookmarkStart w:id="13" w:name="_Toc461628996"/>
       <w:bookmarkStart w:id="14" w:name="_Toc461632038"/>
-      <w:bookmarkStart w:id="15" w:name="_Toc381436171"/>
+      <w:bookmarkStart w:id="15" w:name="_Toc381445680"/>
       <w:r>
         <w:t>Distribution List</w:t>
       </w:r>
@@ -505,7 +505,7 @@
       <w:bookmarkStart w:id="16" w:name="_Toc461626767"/>
       <w:bookmarkStart w:id="17" w:name="_Toc461628997"/>
       <w:bookmarkStart w:id="18" w:name="_Toc461632039"/>
-      <w:bookmarkStart w:id="19" w:name="_Toc381436172"/>
+      <w:bookmarkStart w:id="19" w:name="_Toc381445681"/>
       <w:r>
         <w:t>Change Summary</w:t>
       </w:r>
@@ -749,7 +749,7 @@
           <w:szCs w:val="22"/>
         </w:rPr>
       </w:pPr>
-      <w:hyperlink w:anchor="_Toc381436168" w:history="1">
+      <w:hyperlink w:anchor="_Toc381445677" w:history="1">
         <w:r>
           <w:rPr>
             <w:rStyle w:val="Hyperlink"/>
@@ -776,7 +776,7 @@
             <w:noProof/>
             <w:webHidden/>
           </w:rPr>
-          <w:instrText xml:space="preserve"> PAGEREF _Toc381436168 \h </w:instrText>
+          <w:instrText xml:space="preserve"> PAGEREF _Toc381445677 \h </w:instrText>
         </w:r>
         <w:r>
           <w:rPr>
@@ -818,7 +818,7 @@
           <w:szCs w:val="22"/>
         </w:rPr>
       </w:pPr>
-      <w:hyperlink w:anchor="_Toc381436169" w:history="1">
+      <w:hyperlink w:anchor="_Toc381445678" w:history="1">
         <w:r>
           <w:rPr>
             <w:rStyle w:val="Hyperlink"/>
@@ -845,7 +845,7 @@
             <w:noProof/>
             <w:webHidden/>
           </w:rPr>
-          <w:instrText xml:space="preserve"> PAGEREF _Toc381436169 \h </w:instrText>
+          <w:instrText xml:space="preserve"> PAGEREF _Toc381445678 \h </w:instrText>
         </w:r>
         <w:r>
           <w:rPr>
@@ -887,7 +887,7 @@
           <w:szCs w:val="22"/>
         </w:rPr>
       </w:pPr>
-      <w:hyperlink w:anchor="_Toc381436170" w:history="1">
+      <w:hyperlink w:anchor="_Toc381445679" w:history="1">
         <w:r>
           <w:rPr>
             <w:rStyle w:val="Hyperlink"/>
@@ -914,7 +914,7 @@
             <w:noProof/>
             <w:webHidden/>
           </w:rPr>
-          <w:instrText xml:space="preserve"> PAGEREF _Toc381436170 \h </w:instrText>
+          <w:instrText xml:space="preserve"> PAGEREF _Toc381445679 \h </w:instrText>
         </w:r>
         <w:r>
           <w:rPr>
@@ -956,7 +956,7 @@
           <w:szCs w:val="22"/>
         </w:rPr>
       </w:pPr>
-      <w:hyperlink w:anchor="_Toc381436171" w:history="1">
+      <w:hyperlink w:anchor="_Toc381445680" w:history="1">
         <w:r>
           <w:rPr>
             <w:rStyle w:val="Hyperlink"/>
@@ -983,7 +983,7 @@
             <w:noProof/>
             <w:webHidden/>
           </w:rPr>
-          <w:instrText xml:space="preserve"> PAGEREF _Toc381436171 \h </w:instrText>
+          <w:instrText xml:space="preserve"> PAGEREF _Toc381445680 \h </w:instrText>
         </w:r>
         <w:r>
           <w:rPr>
@@ -1025,7 +1025,7 @@
           <w:szCs w:val="22"/>
         </w:rPr>
       </w:pPr>
-      <w:hyperlink w:anchor="_Toc381436172" w:history="1">
+      <w:hyperlink w:anchor="_Toc381445681" w:history="1">
         <w:r>
           <w:rPr>
             <w:rStyle w:val="Hyperlink"/>
@@ -1052,7 +1052,7 @@
             <w:noProof/>
             <w:webHidden/>
           </w:rPr>
-          <w:instrText xml:space="preserve"> PAGEREF _Toc381436172 \h </w:instrText>
+          <w:instrText xml:space="preserve"> PAGEREF _Toc381445681 \h </w:instrText>
         </w:r>
         <w:r>
           <w:rPr>
@@ -1095,7 +1095,7 @@
           <w:szCs w:val="22"/>
         </w:rPr>
       </w:pPr>
-      <w:hyperlink w:anchor="_Toc381436173" w:history="1">
+      <w:hyperlink w:anchor="_Toc381445682" w:history="1">
         <w:r>
           <w:rPr>
             <w:rStyle w:val="Hyperlink"/>
@@ -1122,7 +1122,7 @@
             <w:noProof/>
             <w:webHidden/>
           </w:rPr>
-          <w:instrText xml:space="preserve"> PAGEREF _Toc381436173 \h </w:instrText>
+          <w:instrText xml:space="preserve"> PAGEREF _Toc381445682 \h </w:instrText>
         </w:r>
         <w:r>
           <w:rPr>
@@ -1167,7 +1167,7 @@
           <w:szCs w:val="22"/>
         </w:rPr>
       </w:pPr>
-      <w:hyperlink w:anchor="_Toc381436174" w:history="1">
+      <w:hyperlink w:anchor="_Toc381445683" w:history="1">
         <w:r>
           <w:rPr>
             <w:rStyle w:val="Hyperlink"/>
@@ -1211,7 +1211,7 @@
             <w:noProof/>
             <w:webHidden/>
           </w:rPr>
-          <w:instrText xml:space="preserve"> PAGEREF _Toc381436174 \h </w:instrText>
+          <w:instrText xml:space="preserve"> PAGEREF _Toc381445683 \h </w:instrText>
         </w:r>
         <w:r>
           <w:rPr>
@@ -1256,7 +1256,7 @@
           <w:szCs w:val="22"/>
         </w:rPr>
       </w:pPr>
-      <w:hyperlink w:anchor="_Toc381436175" w:history="1">
+      <w:hyperlink w:anchor="_Toc381445684" w:history="1">
         <w:r>
           <w:rPr>
             <w:rStyle w:val="Hyperlink"/>
@@ -1300,7 +1300,7 @@
             <w:noProof/>
             <w:webHidden/>
           </w:rPr>
-          <w:instrText xml:space="preserve"> PAGEREF _Toc381436175 \h </w:instrText>
+          <w:instrText xml:space="preserve"> PAGEREF _Toc381445684 \h </w:instrText>
         </w:r>
         <w:r>
           <w:rPr>
@@ -1345,7 +1345,7 @@
           <w:szCs w:val="22"/>
         </w:rPr>
       </w:pPr>
-      <w:hyperlink w:anchor="_Toc381436176" w:history="1">
+      <w:hyperlink w:anchor="_Toc381445685" w:history="1">
         <w:r>
           <w:rPr>
             <w:rStyle w:val="Hyperlink"/>
@@ -1389,7 +1389,7 @@
             <w:noProof/>
             <w:webHidden/>
           </w:rPr>
-          <w:instrText xml:space="preserve"> PAGEREF _Toc381436176 \h </w:instrText>
+          <w:instrText xml:space="preserve"> PAGEREF _Toc381445685 \h </w:instrText>
         </w:r>
         <w:r>
           <w:rPr>
@@ -1434,7 +1434,7 @@
           <w:szCs w:val="22"/>
         </w:rPr>
       </w:pPr>
-      <w:hyperlink w:anchor="_Toc381436177" w:history="1">
+      <w:hyperlink w:anchor="_Toc381445686" w:history="1">
         <w:r>
           <w:rPr>
             <w:rStyle w:val="Hyperlink"/>
@@ -1478,7 +1478,7 @@
             <w:noProof/>
             <w:webHidden/>
           </w:rPr>
-          <w:instrText xml:space="preserve"> PAGEREF _Toc381436177 \h </w:instrText>
+          <w:instrText xml:space="preserve"> PAGEREF _Toc381445686 \h </w:instrText>
         </w:r>
         <w:r>
           <w:rPr>
@@ -1523,7 +1523,7 @@
           <w:szCs w:val="22"/>
         </w:rPr>
       </w:pPr>
-      <w:hyperlink w:anchor="_Toc381436178" w:history="1">
+      <w:hyperlink w:anchor="_Toc381445687" w:history="1">
         <w:r>
           <w:rPr>
             <w:rStyle w:val="Hyperlink"/>
@@ -1567,7 +1567,7 @@
             <w:noProof/>
             <w:webHidden/>
           </w:rPr>
-          <w:instrText xml:space="preserve"> PAGEREF _Toc381436178 \h </w:instrText>
+          <w:instrText xml:space="preserve"> PAGEREF _Toc381445687 \h </w:instrText>
         </w:r>
         <w:r>
           <w:rPr>
@@ -1612,7 +1612,7 @@
           <w:szCs w:val="22"/>
         </w:rPr>
       </w:pPr>
-      <w:hyperlink w:anchor="_Toc381436179" w:history="1">
+      <w:hyperlink w:anchor="_Toc381445688" w:history="1">
         <w:r>
           <w:rPr>
             <w:rStyle w:val="Hyperlink"/>
@@ -1656,7 +1656,7 @@
             <w:noProof/>
             <w:webHidden/>
           </w:rPr>
-          <w:instrText xml:space="preserve"> PAGEREF _Toc381436179 \h </w:instrText>
+          <w:instrText xml:space="preserve"> PAGEREF _Toc381445688 \h </w:instrText>
         </w:r>
         <w:r>
           <w:rPr>
@@ -1701,7 +1701,7 @@
           <w:szCs w:val="22"/>
         </w:rPr>
       </w:pPr>
-      <w:hyperlink w:anchor="_Toc381436180" w:history="1">
+      <w:hyperlink w:anchor="_Toc381445689" w:history="1">
         <w:r>
           <w:rPr>
             <w:rStyle w:val="Hyperlink"/>
@@ -1745,7 +1745,7 @@
             <w:noProof/>
             <w:webHidden/>
           </w:rPr>
-          <w:instrText xml:space="preserve"> PAGEREF _Toc381436180 \h </w:instrText>
+          <w:instrText xml:space="preserve"> PAGEREF _Toc381445689 \h </w:instrText>
         </w:r>
         <w:r>
           <w:rPr>
@@ -1790,7 +1790,7 @@
           <w:szCs w:val="22"/>
         </w:rPr>
       </w:pPr>
-      <w:hyperlink w:anchor="_Toc381436181" w:history="1">
+      <w:hyperlink w:anchor="_Toc381445690" w:history="1">
         <w:r>
           <w:rPr>
             <w:rStyle w:val="Hyperlink"/>
@@ -1834,7 +1834,7 @@
             <w:noProof/>
             <w:webHidden/>
           </w:rPr>
-          <w:instrText xml:space="preserve"> PAGEREF _Toc381436181 \h </w:instrText>
+          <w:instrText xml:space="preserve"> PAGEREF _Toc381445690 \h </w:instrText>
         </w:r>
         <w:r>
           <w:rPr>
@@ -1854,7 +1854,7 @@
             <w:noProof/>
             <w:webHidden/>
           </w:rPr>
-          <w:t>5</w:t>
+          <w:t>6</w:t>
         </w:r>
         <w:r>
           <w:rPr>
@@ -1880,7 +1880,7 @@
           <w:szCs w:val="22"/>
         </w:rPr>
       </w:pPr>
-      <w:hyperlink w:anchor="_Toc381436182" w:history="1">
+      <w:hyperlink w:anchor="_Toc381445691" w:history="1">
         <w:r>
           <w:rPr>
             <w:rStyle w:val="Hyperlink"/>
@@ -1925,7 +1925,7 @@
             <w:noProof/>
             <w:webHidden/>
           </w:rPr>
-          <w:instrText xml:space="preserve"> PAGEREF _Toc381436182 \h </w:instrText>
+          <w:instrText xml:space="preserve"> PAGEREF _Toc381445691 \h </w:instrText>
         </w:r>
         <w:r>
           <w:rPr>
@@ -1945,7 +1945,7 @@
             <w:noProof/>
             <w:webHidden/>
           </w:rPr>
-          <w:t>5</w:t>
+          <w:t>6</w:t>
         </w:r>
         <w:r>
           <w:rPr>
@@ -1970,7 +1970,7 @@
           <w:szCs w:val="22"/>
         </w:rPr>
       </w:pPr>
-      <w:hyperlink w:anchor="_Toc381436183" w:history="1">
+      <w:hyperlink w:anchor="_Toc381445692" w:history="1">
         <w:r>
           <w:rPr>
             <w:rStyle w:val="Hyperlink"/>
@@ -2014,7 +2014,7 @@
             <w:noProof/>
             <w:webHidden/>
           </w:rPr>
-          <w:instrText xml:space="preserve"> PAGEREF _Toc381436183 \h </w:instrText>
+          <w:instrText xml:space="preserve"> PAGEREF _Toc381445692 \h </w:instrText>
         </w:r>
         <w:r>
           <w:rPr>
@@ -2034,7 +2034,7 @@
             <w:noProof/>
             <w:webHidden/>
           </w:rPr>
-          <w:t>5</w:t>
+          <w:t>6</w:t>
         </w:r>
         <w:r>
           <w:rPr>
@@ -2059,7 +2059,7 @@
           <w:szCs w:val="22"/>
         </w:rPr>
       </w:pPr>
-      <w:hyperlink w:anchor="_Toc381436184" w:history="1">
+      <w:hyperlink w:anchor="_Toc381445693" w:history="1">
         <w:r>
           <w:rPr>
             <w:rStyle w:val="Hyperlink"/>
@@ -2103,7 +2103,7 @@
             <w:noProof/>
             <w:webHidden/>
           </w:rPr>
-          <w:instrText xml:space="preserve"> PAGEREF _Toc381436184 \h </w:instrText>
+          <w:instrText xml:space="preserve"> PAGEREF _Toc381445693 \h </w:instrText>
         </w:r>
         <w:r>
           <w:rPr>
@@ -2123,7 +2123,7 @@
             <w:noProof/>
             <w:webHidden/>
           </w:rPr>
-          <w:t>5</w:t>
+          <w:t>6</w:t>
         </w:r>
         <w:r>
           <w:rPr>
@@ -2148,7 +2148,7 @@
           <w:szCs w:val="22"/>
         </w:rPr>
       </w:pPr>
-      <w:hyperlink w:anchor="_Toc381436185" w:history="1">
+      <w:hyperlink w:anchor="_Toc381445694" w:history="1">
         <w:r>
           <w:rPr>
             <w:rStyle w:val="Hyperlink"/>
@@ -2192,7 +2192,7 @@
             <w:noProof/>
             <w:webHidden/>
           </w:rPr>
-          <w:instrText xml:space="preserve"> PAGEREF _Toc381436185 \h </w:instrText>
+          <w:instrText xml:space="preserve"> PAGEREF _Toc381445694 \h </w:instrText>
         </w:r>
         <w:r>
           <w:rPr>
@@ -2212,7 +2212,7 @@
             <w:noProof/>
             <w:webHidden/>
           </w:rPr>
-          <w:t>6</w:t>
+          <w:t>7</w:t>
         </w:r>
         <w:r>
           <w:rPr>
@@ -2237,7 +2237,7 @@
           <w:szCs w:val="22"/>
         </w:rPr>
       </w:pPr>
-      <w:hyperlink w:anchor="_Toc381436186" w:history="1">
+      <w:hyperlink w:anchor="_Toc381445695" w:history="1">
         <w:r>
           <w:rPr>
             <w:rStyle w:val="Hyperlink"/>
@@ -2281,7 +2281,7 @@
             <w:noProof/>
             <w:webHidden/>
           </w:rPr>
-          <w:instrText xml:space="preserve"> PAGEREF _Toc381436186 \h </w:instrText>
+          <w:instrText xml:space="preserve"> PAGEREF _Toc381445695 \h </w:instrText>
         </w:r>
         <w:r>
           <w:rPr>
@@ -2301,7 +2301,7 @@
             <w:noProof/>
             <w:webHidden/>
           </w:rPr>
-          <w:t>6</w:t>
+          <w:t>7</w:t>
         </w:r>
         <w:r>
           <w:rPr>
@@ -2326,7 +2326,7 @@
           <w:szCs w:val="22"/>
         </w:rPr>
       </w:pPr>
-      <w:hyperlink w:anchor="_Toc381436187" w:history="1">
+      <w:hyperlink w:anchor="_Toc381445696" w:history="1">
         <w:r>
           <w:rPr>
             <w:rStyle w:val="Hyperlink"/>
@@ -2370,7 +2370,7 @@
             <w:noProof/>
             <w:webHidden/>
           </w:rPr>
-          <w:instrText xml:space="preserve"> PAGEREF _Toc381436187 \h </w:instrText>
+          <w:instrText xml:space="preserve"> PAGEREF _Toc381445696 \h </w:instrText>
         </w:r>
         <w:r>
           <w:rPr>
@@ -2390,7 +2390,7 @@
             <w:noProof/>
             <w:webHidden/>
           </w:rPr>
-          <w:t>6</w:t>
+          <w:t>7</w:t>
         </w:r>
         <w:r>
           <w:rPr>
@@ -2415,7 +2415,7 @@
           <w:szCs w:val="22"/>
         </w:rPr>
       </w:pPr>
-      <w:hyperlink w:anchor="_Toc381436188" w:history="1">
+      <w:hyperlink w:anchor="_Toc381445697" w:history="1">
         <w:r>
           <w:rPr>
             <w:rStyle w:val="Hyperlink"/>
@@ -2459,7 +2459,7 @@
             <w:noProof/>
             <w:webHidden/>
           </w:rPr>
-          <w:instrText xml:space="preserve"> PAGEREF _Toc381436188 \h </w:instrText>
+          <w:instrText xml:space="preserve"> PAGEREF _Toc381445697 \h </w:instrText>
         </w:r>
         <w:r>
           <w:rPr>
@@ -2479,7 +2479,7 @@
             <w:noProof/>
             <w:webHidden/>
           </w:rPr>
-          <w:t>6</w:t>
+          <w:t>7</w:t>
         </w:r>
         <w:r>
           <w:rPr>
@@ -2504,7 +2504,7 @@
           <w:szCs w:val="22"/>
         </w:rPr>
       </w:pPr>
-      <w:hyperlink w:anchor="_Toc381436189" w:history="1">
+      <w:hyperlink w:anchor="_Toc381445698" w:history="1">
         <w:r>
           <w:rPr>
             <w:rStyle w:val="Hyperlink"/>
@@ -2550,7 +2550,7 @@
             <w:noProof/>
             <w:webHidden/>
           </w:rPr>
-          <w:instrText xml:space="preserve"> PAGEREF _Toc381436189 \h </w:instrText>
+          <w:instrText xml:space="preserve"> PAGEREF _Toc381445698 \h </w:instrText>
         </w:r>
         <w:r>
           <w:rPr>
@@ -2570,7 +2570,7 @@
             <w:noProof/>
             <w:webHidden/>
           </w:rPr>
-          <w:t>6</w:t>
+          <w:t>7</w:t>
         </w:r>
         <w:r>
           <w:rPr>
@@ -2595,7 +2595,7 @@
           <w:szCs w:val="22"/>
         </w:rPr>
       </w:pPr>
-      <w:hyperlink w:anchor="_Toc381436190" w:history="1">
+      <w:hyperlink w:anchor="_Toc381445699" w:history="1">
         <w:r>
           <w:rPr>
             <w:rStyle w:val="Hyperlink"/>
@@ -2639,7 +2639,7 @@
             <w:noProof/>
             <w:webHidden/>
           </w:rPr>
-          <w:instrText xml:space="preserve"> PAGEREF _Toc381436190 \h </w:instrText>
+          <w:instrText xml:space="preserve"> PAGEREF _Toc381445699 \h </w:instrText>
         </w:r>
         <w:r>
           <w:rPr>
@@ -2659,7 +2659,7 @@
             <w:noProof/>
             <w:webHidden/>
           </w:rPr>
-          <w:t>6</w:t>
+          <w:t>7</w:t>
         </w:r>
         <w:r>
           <w:rPr>
@@ -2684,7 +2684,7 @@
           <w:szCs w:val="22"/>
         </w:rPr>
       </w:pPr>
-      <w:hyperlink w:anchor="_Toc381436191" w:history="1">
+      <w:hyperlink w:anchor="_Toc381445700" w:history="1">
         <w:r>
           <w:rPr>
             <w:rStyle w:val="Hyperlink"/>
@@ -2728,7 +2728,7 @@
             <w:noProof/>
             <w:webHidden/>
           </w:rPr>
-          <w:instrText xml:space="preserve"> PAGEREF _Toc381436191 \h </w:instrText>
+          <w:instrText xml:space="preserve"> PAGEREF _Toc381445700 \h </w:instrText>
         </w:r>
         <w:r>
           <w:rPr>
@@ -2748,7 +2748,7 @@
             <w:noProof/>
             <w:webHidden/>
           </w:rPr>
-          <w:t>6</w:t>
+          <w:t>7</w:t>
         </w:r>
         <w:r>
           <w:rPr>
@@ -2774,7 +2774,7 @@
           <w:szCs w:val="22"/>
         </w:rPr>
       </w:pPr>
-      <w:hyperlink w:anchor="_Toc381436192" w:history="1">
+      <w:hyperlink w:anchor="_Toc381445701" w:history="1">
         <w:r>
           <w:rPr>
             <w:rStyle w:val="Hyperlink"/>
@@ -2819,7 +2819,7 @@
             <w:noProof/>
             <w:webHidden/>
           </w:rPr>
-          <w:instrText xml:space="preserve"> PAGEREF _Toc381436192 \h </w:instrText>
+          <w:instrText xml:space="preserve"> PAGEREF _Toc381445701 \h </w:instrText>
         </w:r>
         <w:r>
           <w:rPr>
@@ -2839,7 +2839,7 @@
             <w:noProof/>
             <w:webHidden/>
           </w:rPr>
-          <w:t>6</w:t>
+          <w:t>7</w:t>
         </w:r>
         <w:r>
           <w:rPr>
@@ -2864,7 +2864,7 @@
           <w:szCs w:val="22"/>
         </w:rPr>
       </w:pPr>
-      <w:hyperlink w:anchor="_Toc381436193" w:history="1">
+      <w:hyperlink w:anchor="_Toc381445702" w:history="1">
         <w:r>
           <w:rPr>
             <w:rStyle w:val="Hyperlink"/>
@@ -2908,7 +2908,7 @@
             <w:noProof/>
             <w:webHidden/>
           </w:rPr>
-          <w:instrText xml:space="preserve"> PAGEREF _Toc381436193 \h </w:instrText>
+          <w:instrText xml:space="preserve"> PAGEREF _Toc381445702 \h </w:instrText>
         </w:r>
         <w:r>
           <w:rPr>
@@ -2928,7 +2928,7 @@
             <w:noProof/>
             <w:webHidden/>
           </w:rPr>
-          <w:t>6</w:t>
+          <w:t>7</w:t>
         </w:r>
         <w:r>
           <w:rPr>
@@ -2953,7 +2953,7 @@
           <w:szCs w:val="22"/>
         </w:rPr>
       </w:pPr>
-      <w:hyperlink w:anchor="_Toc381436194" w:history="1">
+      <w:hyperlink w:anchor="_Toc381445703" w:history="1">
         <w:r>
           <w:rPr>
             <w:rStyle w:val="Hyperlink"/>
@@ -2997,7 +2997,7 @@
             <w:noProof/>
             <w:webHidden/>
           </w:rPr>
-          <w:instrText xml:space="preserve"> PAGEREF _Toc381436194 \h </w:instrText>
+          <w:instrText xml:space="preserve"> PAGEREF _Toc381445703 \h </w:instrText>
         </w:r>
         <w:r>
           <w:rPr>
@@ -3017,7 +3017,7 @@
             <w:noProof/>
             <w:webHidden/>
           </w:rPr>
-          <w:t>6</w:t>
+          <w:t>7</w:t>
         </w:r>
         <w:r>
           <w:rPr>
@@ -3042,7 +3042,7 @@
           <w:szCs w:val="22"/>
         </w:rPr>
       </w:pPr>
-      <w:hyperlink w:anchor="_Toc381436195" w:history="1">
+      <w:hyperlink w:anchor="_Toc381445704" w:history="1">
         <w:r>
           <w:rPr>
             <w:rStyle w:val="Hyperlink"/>
@@ -3086,7 +3086,7 @@
             <w:noProof/>
             <w:webHidden/>
           </w:rPr>
-          <w:instrText xml:space="preserve"> PAGEREF _Toc381436195 \h </w:instrText>
+          <w:instrText xml:space="preserve"> PAGEREF _Toc381445704 \h </w:instrText>
         </w:r>
         <w:r>
           <w:rPr>
@@ -3106,7 +3106,7 @@
             <w:noProof/>
             <w:webHidden/>
           </w:rPr>
-          <w:t>6</w:t>
+          <w:t>7</w:t>
         </w:r>
         <w:r>
           <w:rPr>
@@ -3131,7 +3131,7 @@
           <w:szCs w:val="22"/>
         </w:rPr>
       </w:pPr>
-      <w:hyperlink w:anchor="_Toc381436196" w:history="1">
+      <w:hyperlink w:anchor="_Toc381445705" w:history="1">
         <w:r>
           <w:rPr>
             <w:rStyle w:val="Hyperlink"/>
@@ -3175,7 +3175,7 @@
             <w:noProof/>
             <w:webHidden/>
           </w:rPr>
-          <w:instrText xml:space="preserve"> PAGEREF _Toc381436196 \h </w:instrText>
+          <w:instrText xml:space="preserve"> PAGEREF _Toc381445705 \h </w:instrText>
         </w:r>
         <w:r>
           <w:rPr>
@@ -3195,7 +3195,7 @@
             <w:noProof/>
             <w:webHidden/>
           </w:rPr>
-          <w:t>6</w:t>
+          <w:t>7</w:t>
         </w:r>
         <w:r>
           <w:rPr>
@@ -3220,7 +3220,7 @@
           <w:szCs w:val="22"/>
         </w:rPr>
       </w:pPr>
-      <w:hyperlink w:anchor="_Toc381436197" w:history="1">
+      <w:hyperlink w:anchor="_Toc381445706" w:history="1">
         <w:r>
           <w:rPr>
             <w:rStyle w:val="Hyperlink"/>
@@ -3264,7 +3264,7 @@
             <w:noProof/>
             <w:webHidden/>
           </w:rPr>
-          <w:instrText xml:space="preserve"> PAGEREF _Toc381436197 \h </w:instrText>
+          <w:instrText xml:space="preserve"> PAGEREF _Toc381445706 \h </w:instrText>
         </w:r>
         <w:r>
           <w:rPr>
@@ -3284,7 +3284,7 @@
             <w:noProof/>
             <w:webHidden/>
           </w:rPr>
-          <w:t>6</w:t>
+          <w:t>7</w:t>
         </w:r>
         <w:r>
           <w:rPr>
@@ -3309,7 +3309,7 @@
           <w:szCs w:val="22"/>
         </w:rPr>
       </w:pPr>
-      <w:hyperlink w:anchor="_Toc381436198" w:history="1">
+      <w:hyperlink w:anchor="_Toc381445707" w:history="1">
         <w:r>
           <w:rPr>
             <w:rStyle w:val="Hyperlink"/>
@@ -3353,7 +3353,7 @@
             <w:noProof/>
             <w:webHidden/>
           </w:rPr>
-          <w:instrText xml:space="preserve"> PAGEREF _Toc381436198 \h </w:instrText>
+          <w:instrText xml:space="preserve"> PAGEREF _Toc381445707 \h </w:instrText>
         </w:r>
         <w:r>
           <w:rPr>
@@ -3373,7 +3373,7 @@
             <w:noProof/>
             <w:webHidden/>
           </w:rPr>
-          <w:t>7</w:t>
+          <w:t>8</w:t>
         </w:r>
         <w:r>
           <w:rPr>
@@ -3398,7 +3398,7 @@
           <w:szCs w:val="22"/>
         </w:rPr>
       </w:pPr>
-      <w:hyperlink w:anchor="_Toc381436199" w:history="1">
+      <w:hyperlink w:anchor="_Toc381445708" w:history="1">
         <w:r>
           <w:rPr>
             <w:rStyle w:val="Hyperlink"/>
@@ -3442,7 +3442,7 @@
             <w:noProof/>
             <w:webHidden/>
           </w:rPr>
-          <w:instrText xml:space="preserve"> PAGEREF _Toc381436199 \h </w:instrText>
+          <w:instrText xml:space="preserve"> PAGEREF _Toc381445708 \h </w:instrText>
         </w:r>
         <w:r>
           <w:rPr>
@@ -3462,7 +3462,7 @@
             <w:noProof/>
             <w:webHidden/>
           </w:rPr>
-          <w:t>7</w:t>
+          <w:t>8</w:t>
         </w:r>
         <w:r>
           <w:rPr>
@@ -3487,7 +3487,7 @@
           <w:szCs w:val="22"/>
         </w:rPr>
       </w:pPr>
-      <w:hyperlink w:anchor="_Toc381436200" w:history="1">
+      <w:hyperlink w:anchor="_Toc381445709" w:history="1">
         <w:r>
           <w:rPr>
             <w:rStyle w:val="Hyperlink"/>
@@ -3531,7 +3531,7 @@
             <w:noProof/>
             <w:webHidden/>
           </w:rPr>
-          <w:instrText xml:space="preserve"> PAGEREF _Toc381436200 \h </w:instrText>
+          <w:instrText xml:space="preserve"> PAGEREF _Toc381445709 \h </w:instrText>
         </w:r>
         <w:r>
           <w:rPr>
@@ -3551,7 +3551,7 @@
             <w:noProof/>
             <w:webHidden/>
           </w:rPr>
-          <w:t>7</w:t>
+          <w:t>8</w:t>
         </w:r>
         <w:r>
           <w:rPr>
@@ -3577,7 +3577,7 @@
           <w:szCs w:val="22"/>
         </w:rPr>
       </w:pPr>
-      <w:hyperlink w:anchor="_Toc381436201" w:history="1">
+      <w:hyperlink w:anchor="_Toc381445710" w:history="1">
         <w:r>
           <w:rPr>
             <w:rStyle w:val="Hyperlink"/>
@@ -3622,7 +3622,7 @@
             <w:noProof/>
             <w:webHidden/>
           </w:rPr>
-          <w:instrText xml:space="preserve"> PAGEREF _Toc381436201 \h </w:instrText>
+          <w:instrText xml:space="preserve"> PAGEREF _Toc381445710 \h </w:instrText>
         </w:r>
         <w:r>
           <w:rPr>
@@ -3642,7 +3642,7 @@
             <w:noProof/>
             <w:webHidden/>
           </w:rPr>
-          <w:t>7</w:t>
+          <w:t>8</w:t>
         </w:r>
         <w:r>
           <w:rPr>
@@ -3668,7 +3668,7 @@
           <w:szCs w:val="22"/>
         </w:rPr>
       </w:pPr>
-      <w:hyperlink w:anchor="_Toc381436202" w:history="1">
+      <w:hyperlink w:anchor="_Toc381445711" w:history="1">
         <w:r>
           <w:rPr>
             <w:rStyle w:val="Hyperlink"/>
@@ -3713,7 +3713,7 @@
             <w:noProof/>
             <w:webHidden/>
           </w:rPr>
-          <w:instrText xml:space="preserve"> PAGEREF _Toc381436202 \h </w:instrText>
+          <w:instrText xml:space="preserve"> PAGEREF _Toc381445711 \h </w:instrText>
         </w:r>
         <w:r>
           <w:rPr>
@@ -3733,7 +3733,7 @@
             <w:noProof/>
             <w:webHidden/>
           </w:rPr>
-          <w:t>7</w:t>
+          <w:t>8</w:t>
         </w:r>
         <w:r>
           <w:rPr>
@@ -3759,7 +3759,7 @@
           <w:szCs w:val="22"/>
         </w:rPr>
       </w:pPr>
-      <w:hyperlink w:anchor="_Toc381436203" w:history="1">
+      <w:hyperlink w:anchor="_Toc381445712" w:history="1">
         <w:r>
           <w:rPr>
             <w:rStyle w:val="Hyperlink"/>
@@ -3804,7 +3804,7 @@
             <w:noProof/>
             <w:webHidden/>
           </w:rPr>
-          <w:instrText xml:space="preserve"> PAGEREF _Toc381436203 \h </w:instrText>
+          <w:instrText xml:space="preserve"> PAGEREF _Toc381445712 \h </w:instrText>
         </w:r>
         <w:r>
           <w:rPr>
@@ -3824,7 +3824,7 @@
             <w:noProof/>
             <w:webHidden/>
           </w:rPr>
-          <w:t>7</w:t>
+          <w:t>8</w:t>
         </w:r>
         <w:r>
           <w:rPr>
@@ -3850,7 +3850,7 @@
           <w:szCs w:val="22"/>
         </w:rPr>
       </w:pPr>
-      <w:hyperlink w:anchor="_Toc381436204" w:history="1">
+      <w:hyperlink w:anchor="_Toc381445713" w:history="1">
         <w:r>
           <w:rPr>
             <w:rStyle w:val="Hyperlink"/>
@@ -3895,7 +3895,7 @@
             <w:noProof/>
             <w:webHidden/>
           </w:rPr>
-          <w:instrText xml:space="preserve"> PAGEREF _Toc381436204 \h </w:instrText>
+          <w:instrText xml:space="preserve"> PAGEREF _Toc381445713 \h </w:instrText>
         </w:r>
         <w:r>
           <w:rPr>
@@ -3915,7 +3915,7 @@
             <w:noProof/>
             <w:webHidden/>
           </w:rPr>
-          <w:t>7</w:t>
+          <w:t>8</w:t>
         </w:r>
         <w:r>
           <w:rPr>
@@ -3966,7 +3966,7 @@
       <w:bookmarkStart w:id="20" w:name="_Toc342757858"/>
       <w:bookmarkStart w:id="21" w:name="_Toc346297766"/>
       <w:bookmarkStart w:id="22" w:name="_Toc461881544"/>
-      <w:bookmarkStart w:id="23" w:name="_Toc381436173"/>
+      <w:bookmarkStart w:id="23" w:name="_Toc381445682"/>
       <w:r>
         <w:rPr>
           <w:color w:val="000000"/>
@@ -4032,7 +4032,7 @@
       <w:bookmarkStart w:id="24" w:name="_Toc342757859"/>
       <w:bookmarkStart w:id="25" w:name="_Toc346297767"/>
       <w:bookmarkStart w:id="26" w:name="_Toc461881545"/>
-      <w:bookmarkStart w:id="27" w:name="_Toc381436174"/>
+      <w:bookmarkStart w:id="27" w:name="_Toc381445683"/>
       <w:r>
         <w:rPr>
           <w:color w:val="000000"/>
@@ -4091,7 +4091,7 @@
         <w:pStyle w:val="Heading2"/>
       </w:pPr>
       <w:bookmarkStart w:id="28" w:name="_Toc461881548"/>
-      <w:bookmarkStart w:id="29" w:name="_Toc381436175"/>
+      <w:bookmarkStart w:id="29" w:name="_Toc381445684"/>
       <w:r>
         <w:t>Justification for the Proposed System</w:t>
       </w:r>
@@ -4100,7 +4100,16 @@
     </w:p>
     <w:p>
       <w:r>
-        <w:t>The reason that we feel this system</w:t>
+        <w:t>Given the advancement of technology over recent years there has been a push to develop system that help make people’s lives easier, and to have the people living in the homes safer and more secure. With this in mind we feel that the development of this system will give that to potential home owner, and thus help them enjoy a better life knowing that their personal belongings as well as the people living in the home are safe and secure.</w:t>
+      </w:r>
+      <w:r>
+        <w:t xml:space="preserve"> This includes parents of Digital Home owners who are elderly or have medical issues, that they will have the peace of mind knowing their parents are in a safe environment where if they need medical attention they will be able to call emergency officials easily and quickly. </w:t>
+      </w:r>
+      <w:r>
+        <w:t xml:space="preserve">We feel that allowing them to easily manage their daily lives, the user will be able to spend more time with their family engaging in </w:t>
+      </w:r>
+      <w:r>
+        <w:t xml:space="preserve">family activities. </w:t>
       </w:r>
     </w:p>
     <w:p>
@@ -4108,7 +4117,7 @@
         <w:pStyle w:val="Heading2"/>
       </w:pPr>
       <w:bookmarkStart w:id="30" w:name="_Toc461881546"/>
-      <w:bookmarkStart w:id="31" w:name="_Toc381436176"/>
+      <w:bookmarkStart w:id="31" w:name="_Toc381445685"/>
       <w:r>
         <w:t>Requirements Definition</w:t>
       </w:r>
@@ -4120,7 +4129,15 @@
         <w:t xml:space="preserve">The following is a summary from the Requirements Definition Document. The full document can be found in Appendix A. </w:t>
       </w:r>
       <w:r>
-        <w:t>The Digital Home System provides the capability for home owners to easily manage their daily lives by bringing together security, environmental and energy management, as well as entertainment, and communications. The Digital Home system will allow the owner use their own personal</w:t>
+        <w:t>The Digital Home System provides the capability for home owners to easily manage their daily lives by bringing together security, environmental and energy management, as well as entertainment, and communications. The Digital Home system will allow the owner use t</w:t>
+      </w:r>
+      <w:bookmarkStart w:id="32" w:name="_GoBack"/>
+      <w:r>
+        <w:t>h</w:t>
+      </w:r>
+      <w:bookmarkEnd w:id="32"/>
+      <w:r>
+        <w:t>eir own personal</w:t>
       </w:r>
       <w:r>
         <w:t xml:space="preserve"> web page available on </w:t>
@@ -4163,14 +4180,14 @@
       <w:pPr>
         <w:pStyle w:val="Heading2"/>
       </w:pPr>
-      <w:bookmarkStart w:id="32" w:name="_Toc461881549"/>
-      <w:bookmarkStart w:id="33" w:name="_Toc381436177"/>
+      <w:bookmarkStart w:id="33" w:name="_Toc461881549"/>
+      <w:bookmarkStart w:id="34" w:name="_Toc381445686"/>
       <w:r>
         <w:t>Use Cases</w:t>
       </w:r>
-      <w:bookmarkStart w:id="34" w:name="_Toc461881550"/>
-      <w:bookmarkEnd w:id="32"/>
+      <w:bookmarkStart w:id="35" w:name="_Toc461881550"/>
       <w:bookmarkEnd w:id="33"/>
+      <w:bookmarkEnd w:id="34"/>
     </w:p>
     <w:p>
       <w:pPr>
@@ -4185,14 +4202,14 @@
         <w:pStyle w:val="Heading3"/>
         <w:keepNext w:val="0"/>
       </w:pPr>
-      <w:bookmarkStart w:id="35" w:name="_Toc381436178"/>
+      <w:bookmarkStart w:id="36" w:name="_Toc381445687"/>
       <w:r>
         <w:t xml:space="preserve">Use Case Diagram </w:t>
       </w:r>
       <w:r>
         <w:t>(first-level abstraction)</w:t>
       </w:r>
-      <w:bookmarkEnd w:id="35"/>
+      <w:bookmarkEnd w:id="36"/>
     </w:p>
     <w:p>
       <w:pPr>
@@ -4272,18 +4289,24 @@
         <w:pStyle w:val="Heading3"/>
         <w:keepNext w:val="0"/>
       </w:pPr>
-      <w:bookmarkStart w:id="36" w:name="_Toc381436179"/>
+      <w:bookmarkStart w:id="37" w:name="_Toc381445688"/>
       <w:r>
         <w:t>Actors</w:t>
       </w:r>
       <w:r>
         <w:t xml:space="preserve"> (descriptions)</w:t>
       </w:r>
-      <w:bookmarkEnd w:id="36"/>
+      <w:bookmarkEnd w:id="37"/>
       <w:r>
         <w:t xml:space="preserve"> </w:t>
       </w:r>
     </w:p>
+    <w:p>
+      <w:r>
+        <w:t>The following section describes the actors involved in our use case diagram, the organization of the list will be the actor, followed by functionalities that the actor has in the system.</w:t>
+      </w:r>
+    </w:p>
+    <w:p/>
     <w:p>
       <w:pPr>
         <w:pStyle w:val="ListParagraph"/>
@@ -4446,6 +4469,26 @@
       <w:pPr>
         <w:pStyle w:val="ListParagraph"/>
         <w:numPr>
+          <w:ilvl w:val="1"/>
+          <w:numId w:val="42"/>
+        </w:numPr>
+        <w:overflowPunct/>
+        <w:autoSpaceDE/>
+        <w:autoSpaceDN/>
+        <w:adjustRightInd/>
+        <w:textAlignment w:val="auto"/>
+        <w:rPr>
+          <w:sz w:val="28"/>
+        </w:rPr>
+      </w:pPr>
+      <w:r>
+        <w:t>Can decide when to back up the power consumption history in the database.</w:t>
+      </w:r>
+    </w:p>
+    <w:p>
+      <w:pPr>
+        <w:pStyle w:val="ListParagraph"/>
+        <w:numPr>
           <w:ilvl w:val="0"/>
           <w:numId w:val="42"/>
         </w:numPr>
@@ -4632,6 +4675,26 @@
       <w:pPr>
         <w:pStyle w:val="ListParagraph"/>
         <w:numPr>
+          <w:ilvl w:val="1"/>
+          <w:numId w:val="42"/>
+        </w:numPr>
+        <w:overflowPunct/>
+        <w:autoSpaceDE/>
+        <w:autoSpaceDN/>
+        <w:adjustRightInd/>
+        <w:textAlignment w:val="auto"/>
+        <w:rPr>
+          <w:sz w:val="28"/>
+        </w:rPr>
+      </w:pPr>
+      <w:r>
+        <w:t>Stores power consumption history to be made into reports as per the Super-User.</w:t>
+      </w:r>
+    </w:p>
+    <w:p>
+      <w:pPr>
+        <w:pStyle w:val="ListParagraph"/>
+        <w:numPr>
           <w:ilvl w:val="0"/>
           <w:numId w:val="42"/>
         </w:numPr>
@@ -4715,32 +4778,485 @@
       <w:r>
         <w:t>Can delete Regular-users and Super-users</w:t>
       </w:r>
-      <w:bookmarkStart w:id="37" w:name="_GoBack"/>
-      <w:bookmarkEnd w:id="37"/>
     </w:p>
     <w:p>
       <w:pPr>
         <w:pStyle w:val="Heading3"/>
         <w:keepNext w:val="0"/>
       </w:pPr>
-      <w:bookmarkStart w:id="38" w:name="_Toc381436180"/>
+      <w:bookmarkStart w:id="38" w:name="_Toc381445689"/>
       <w:r>
         <w:t>Use Case Descriptions</w:t>
       </w:r>
       <w:bookmarkEnd w:id="38"/>
+    </w:p>
+    <w:p>
+      <w:r>
+        <w:t>The fol</w:t>
+      </w:r>
+      <w:r>
+        <w:t xml:space="preserve">lowing section describes the use </w:t>
+      </w:r>
+      <w:proofErr w:type="gramStart"/>
+      <w:r>
+        <w:t xml:space="preserve">cases </w:t>
+      </w:r>
+      <w:r>
+        <w:t xml:space="preserve"> involved</w:t>
+      </w:r>
+      <w:proofErr w:type="gramEnd"/>
+      <w:r>
+        <w:t xml:space="preserve"> in our use case diagram, the organizat</w:t>
+      </w:r>
+      <w:r>
+        <w:t>ion of the list will be the use case</w:t>
+      </w:r>
+      <w:r>
+        <w:t>, followed by</w:t>
+      </w:r>
+      <w:r>
+        <w:t xml:space="preserve"> the purpose of the use case</w:t>
+      </w:r>
+      <w:r>
+        <w:t>.</w:t>
+      </w:r>
+    </w:p>
+    <w:p/>
+    <w:p>
+      <w:pPr>
+        <w:pStyle w:val="ListParagraph"/>
+        <w:numPr>
+          <w:ilvl w:val="0"/>
+          <w:numId w:val="47"/>
+        </w:numPr>
+      </w:pPr>
+      <w:r>
+        <w:t>Create Profile</w:t>
+      </w:r>
+    </w:p>
+    <w:p>
+      <w:pPr>
+        <w:pStyle w:val="ListParagraph"/>
+        <w:numPr>
+          <w:ilvl w:val="1"/>
+          <w:numId w:val="42"/>
+        </w:numPr>
+        <w:overflowPunct/>
+        <w:autoSpaceDE/>
+        <w:autoSpaceDN/>
+        <w:adjustRightInd/>
+        <w:textAlignment w:val="auto"/>
+      </w:pPr>
+      <w:r>
+        <w:t>Create a new Regular-user either by the Super-user or by the Technician.</w:t>
+      </w:r>
+    </w:p>
+    <w:p>
+      <w:pPr>
+        <w:pStyle w:val="ListParagraph"/>
+        <w:numPr>
+          <w:ilvl w:val="1"/>
+          <w:numId w:val="42"/>
+        </w:numPr>
+        <w:overflowPunct/>
+        <w:autoSpaceDE/>
+        <w:autoSpaceDN/>
+        <w:adjustRightInd/>
+        <w:textAlignment w:val="auto"/>
+      </w:pPr>
+      <w:r>
+        <w:lastRenderedPageBreak/>
+        <w:t>Create a new Super-user if the house is brand new, or the house gets sold to another family.</w:t>
+      </w:r>
+    </w:p>
+    <w:p>
+      <w:pPr>
+        <w:pStyle w:val="ListParagraph"/>
+        <w:numPr>
+          <w:ilvl w:val="0"/>
+          <w:numId w:val="47"/>
+        </w:numPr>
+      </w:pPr>
+      <w:r>
+        <w:t>Edit Profile</w:t>
+      </w:r>
+    </w:p>
+    <w:p>
+      <w:pPr>
+        <w:pStyle w:val="ListParagraph"/>
+        <w:numPr>
+          <w:ilvl w:val="1"/>
+          <w:numId w:val="47"/>
+        </w:numPr>
+      </w:pPr>
+      <w:r>
+        <w:t>Allows Regular-user and Super-users to change password as well as other information relevant to signing into the system.</w:t>
+      </w:r>
+    </w:p>
+    <w:p>
+      <w:pPr>
+        <w:pStyle w:val="ListParagraph"/>
+        <w:numPr>
+          <w:ilvl w:val="0"/>
+          <w:numId w:val="47"/>
+        </w:numPr>
+      </w:pPr>
+      <w:r>
+        <w:t>Delete Profile</w:t>
+      </w:r>
+    </w:p>
+    <w:p>
+      <w:pPr>
+        <w:pStyle w:val="ListParagraph"/>
+        <w:numPr>
+          <w:ilvl w:val="1"/>
+          <w:numId w:val="47"/>
+        </w:numPr>
+      </w:pPr>
+      <w:r>
+        <w:t>Allows Super-users and Technicians to delete Regular-users.</w:t>
+      </w:r>
+    </w:p>
+    <w:p>
+      <w:pPr>
+        <w:pStyle w:val="ListParagraph"/>
+        <w:numPr>
+          <w:ilvl w:val="1"/>
+          <w:numId w:val="47"/>
+        </w:numPr>
+      </w:pPr>
+      <w:r>
+        <w:t>Allows Technicians to delete Super-users if the house gets sold to another family.</w:t>
+      </w:r>
+    </w:p>
+    <w:p>
+      <w:pPr>
+        <w:pStyle w:val="ListParagraph"/>
+        <w:numPr>
+          <w:ilvl w:val="0"/>
+          <w:numId w:val="47"/>
+        </w:numPr>
+      </w:pPr>
+      <w:r>
+        <w:t>Control Alarms</w:t>
+      </w:r>
+    </w:p>
+    <w:p>
+      <w:pPr>
+        <w:pStyle w:val="ListParagraph"/>
+        <w:numPr>
+          <w:ilvl w:val="1"/>
+          <w:numId w:val="47"/>
+        </w:numPr>
+      </w:pPr>
+      <w:r>
+        <w:t>Allows Super-user to activate alarm system in the home in the event of an emergency</w:t>
+      </w:r>
+    </w:p>
+    <w:p>
+      <w:pPr>
+        <w:pStyle w:val="ListParagraph"/>
+        <w:numPr>
+          <w:ilvl w:val="1"/>
+          <w:numId w:val="47"/>
+        </w:numPr>
+      </w:pPr>
+      <w:r>
+        <w:t>Allows Regular-users to activate an alarm in the event of an emergency, subject to permission privileges.</w:t>
+      </w:r>
+    </w:p>
+    <w:p>
+      <w:pPr>
+        <w:pStyle w:val="ListParagraph"/>
+        <w:numPr>
+          <w:ilvl w:val="0"/>
+          <w:numId w:val="47"/>
+        </w:numPr>
+      </w:pPr>
+      <w:r>
+        <w:t>Control Lights</w:t>
+      </w:r>
+    </w:p>
+    <w:p>
+      <w:pPr>
+        <w:pStyle w:val="ListParagraph"/>
+        <w:numPr>
+          <w:ilvl w:val="1"/>
+          <w:numId w:val="47"/>
+        </w:numPr>
+      </w:pPr>
+      <w:r>
+        <w:t>Allows the Super-user to control central lighting system in any room.</w:t>
+      </w:r>
+    </w:p>
+    <w:p>
+      <w:pPr>
+        <w:pStyle w:val="ListParagraph"/>
+        <w:numPr>
+          <w:ilvl w:val="1"/>
+          <w:numId w:val="47"/>
+        </w:numPr>
+      </w:pPr>
+      <w:r>
+        <w:t>Allows Regular-user to control central lighting system in any room, subject to permissions privileges.</w:t>
+      </w:r>
+    </w:p>
+    <w:p>
+      <w:pPr>
+        <w:pStyle w:val="ListParagraph"/>
+        <w:numPr>
+          <w:ilvl w:val="0"/>
+          <w:numId w:val="47"/>
+        </w:numPr>
+      </w:pPr>
+      <w:r>
+        <w:t>Control Temperature</w:t>
+      </w:r>
+    </w:p>
+    <w:p>
+      <w:pPr>
+        <w:pStyle w:val="ListParagraph"/>
+        <w:numPr>
+          <w:ilvl w:val="1"/>
+          <w:numId w:val="47"/>
+        </w:numPr>
+      </w:pPr>
+      <w:r>
+        <w:t>Allows the Super-user t</w:t>
+      </w:r>
+      <w:r>
+        <w:t>o control</w:t>
+      </w:r>
+      <w:r>
+        <w:t xml:space="preserve"> temperature in any room.</w:t>
+      </w:r>
+    </w:p>
+    <w:p>
+      <w:pPr>
+        <w:pStyle w:val="ListParagraph"/>
+        <w:numPr>
+          <w:ilvl w:val="1"/>
+          <w:numId w:val="47"/>
+        </w:numPr>
+      </w:pPr>
+      <w:r>
+        <w:t>Allows Regular-user to cont</w:t>
+      </w:r>
+      <w:r>
+        <w:t>rol</w:t>
+      </w:r>
+      <w:r>
+        <w:t xml:space="preserve"> temperature in any room, subject to permissions privileges.</w:t>
+      </w:r>
+    </w:p>
+    <w:p>
+      <w:pPr>
+        <w:pStyle w:val="ListParagraph"/>
+        <w:numPr>
+          <w:ilvl w:val="1"/>
+          <w:numId w:val="47"/>
+        </w:numPr>
+      </w:pPr>
+      <w:r>
+        <w:t>Programmable to run off of daily schedule set up by the Super-user.</w:t>
+      </w:r>
+    </w:p>
+    <w:p>
+      <w:pPr>
+        <w:pStyle w:val="ListParagraph"/>
+        <w:numPr>
+          <w:ilvl w:val="0"/>
+          <w:numId w:val="47"/>
+        </w:numPr>
+      </w:pPr>
+      <w:r>
+        <w:t>Control Humidity</w:t>
+      </w:r>
+    </w:p>
+    <w:p>
+      <w:pPr>
+        <w:pStyle w:val="ListParagraph"/>
+        <w:numPr>
+          <w:ilvl w:val="1"/>
+          <w:numId w:val="47"/>
+        </w:numPr>
+      </w:pPr>
+      <w:r>
+        <w:t>Allows the Super-user to control humidity in any room.</w:t>
+      </w:r>
+    </w:p>
+    <w:p>
+      <w:pPr>
+        <w:pStyle w:val="ListParagraph"/>
+        <w:numPr>
+          <w:ilvl w:val="1"/>
+          <w:numId w:val="47"/>
+        </w:numPr>
+      </w:pPr>
+      <w:r>
+        <w:t xml:space="preserve">Allows Regular-user to control </w:t>
+      </w:r>
+      <w:r>
+        <w:t xml:space="preserve">humidity </w:t>
+      </w:r>
+      <w:r>
+        <w:t>in any room, subject to permissions privileges.</w:t>
+      </w:r>
+    </w:p>
+    <w:p>
+      <w:pPr>
+        <w:pStyle w:val="ListParagraph"/>
+        <w:numPr>
+          <w:ilvl w:val="1"/>
+          <w:numId w:val="47"/>
+        </w:numPr>
+      </w:pPr>
+      <w:r>
+        <w:t>Programmable to run off of daily schedule set up by the Super-user.</w:t>
+      </w:r>
+    </w:p>
+    <w:p>
+      <w:pPr>
+        <w:pStyle w:val="ListParagraph"/>
+        <w:ind w:left="1440"/>
+      </w:pPr>
+    </w:p>
+    <w:p>
+      <w:pPr>
+        <w:pStyle w:val="ListParagraph"/>
+        <w:numPr>
+          <w:ilvl w:val="0"/>
+          <w:numId w:val="47"/>
+        </w:numPr>
+      </w:pPr>
+      <w:r>
+        <w:t>Control Sensors</w:t>
+      </w:r>
+    </w:p>
+    <w:p>
+      <w:pPr>
+        <w:pStyle w:val="ListParagraph"/>
+        <w:numPr>
+          <w:ilvl w:val="1"/>
+          <w:numId w:val="47"/>
+        </w:numPr>
+      </w:pPr>
+      <w:r>
+        <w:t>Allows the Super-user to activate or de-activate any door or window sensor.</w:t>
+      </w:r>
+    </w:p>
+    <w:p>
+      <w:pPr>
+        <w:pStyle w:val="ListParagraph"/>
+        <w:numPr>
+          <w:ilvl w:val="1"/>
+          <w:numId w:val="47"/>
+        </w:numPr>
+      </w:pPr>
+      <w:r>
+        <w:t>Allows Regular-user to activate or de-activate any door or window sensor.</w:t>
+      </w:r>
+    </w:p>
+    <w:p>
+      <w:pPr>
+        <w:pStyle w:val="ListParagraph"/>
+        <w:numPr>
+          <w:ilvl w:val="1"/>
+          <w:numId w:val="47"/>
+        </w:numPr>
+      </w:pPr>
+      <w:r>
+        <w:t>Sounds home alarm is door or window that was active becomes opened.</w:t>
+      </w:r>
     </w:p>
     <w:p>
       <w:pPr>
         <w:pStyle w:val="Heading3"/>
         <w:keepNext w:val="0"/>
       </w:pPr>
-      <w:bookmarkStart w:id="39" w:name="_Toc381436181"/>
+      <w:bookmarkStart w:id="39" w:name="_Toc381445690"/>
       <w:r>
         <w:t>Use Case Assumptions</w:t>
       </w:r>
       <w:bookmarkEnd w:id="39"/>
     </w:p>
+    <w:p>
+      <w:r>
+        <w:t xml:space="preserve">The following section </w:t>
+      </w:r>
+      <w:r>
+        <w:t>states any and all assumptions that we have for the use case, our assumptions will be presented in list format.</w:t>
+      </w:r>
+    </w:p>
     <w:p/>
+    <w:p>
+      <w:pPr>
+        <w:pStyle w:val="ListParagraph"/>
+        <w:numPr>
+          <w:ilvl w:val="0"/>
+          <w:numId w:val="49"/>
+        </w:numPr>
+      </w:pPr>
+      <w:r>
+        <w:t xml:space="preserve">The system will have its own dedicated </w:t>
+      </w:r>
+      <w:proofErr w:type="spellStart"/>
+      <w:r>
+        <w:t>wifi</w:t>
+      </w:r>
+      <w:proofErr w:type="spellEnd"/>
+      <w:r>
+        <w:t xml:space="preserve"> separate from the owner’s personal </w:t>
+      </w:r>
+      <w:proofErr w:type="spellStart"/>
+      <w:proofErr w:type="gramStart"/>
+      <w:r>
+        <w:t>wifi</w:t>
+      </w:r>
+      <w:proofErr w:type="spellEnd"/>
+      <w:r>
+        <w:t>, that</w:t>
+      </w:r>
+      <w:proofErr w:type="gramEnd"/>
+      <w:r>
+        <w:t xml:space="preserve"> will be used for the sensors, and all of the functionalities.</w:t>
+      </w:r>
+    </w:p>
+    <w:p>
+      <w:pPr>
+        <w:pStyle w:val="ListParagraph"/>
+        <w:numPr>
+          <w:ilvl w:val="0"/>
+          <w:numId w:val="49"/>
+        </w:numPr>
+      </w:pPr>
+      <w:r>
+        <w:t xml:space="preserve">The home owner will not have permission to use the system’s </w:t>
+      </w:r>
+      <w:proofErr w:type="spellStart"/>
+      <w:r>
+        <w:t>wifi</w:t>
+      </w:r>
+      <w:proofErr w:type="spellEnd"/>
+      <w:r>
+        <w:t xml:space="preserve"> for personal reasons (e.g. surfing the internet, using phone apps, </w:t>
+      </w:r>
+      <w:proofErr w:type="spellStart"/>
+      <w:proofErr w:type="gramStart"/>
+      <w:r>
+        <w:t>ect</w:t>
+      </w:r>
+      <w:proofErr w:type="spellEnd"/>
+      <w:proofErr w:type="gramEnd"/>
+      <w:r>
+        <w:t>.)</w:t>
+      </w:r>
+    </w:p>
+    <w:p>
+      <w:pPr>
+        <w:ind w:left="720"/>
+      </w:pPr>
+    </w:p>
     <w:p>
       <w:pPr>
         <w:pStyle w:val="Heading1"/>
@@ -4748,7 +5264,7 @@
         <w:pageBreakBefore w:val="0"/>
       </w:pPr>
       <w:bookmarkStart w:id="40" w:name="_Toc255204749"/>
-      <w:bookmarkStart w:id="41" w:name="_Toc381436182"/>
+      <w:bookmarkStart w:id="41" w:name="_Toc381445691"/>
       <w:r>
         <w:t>Considerations</w:t>
       </w:r>
@@ -4761,7 +5277,7 @@
         <w:keepNext w:val="0"/>
       </w:pPr>
       <w:bookmarkStart w:id="42" w:name="_Toc255204750"/>
-      <w:bookmarkStart w:id="43" w:name="_Toc381436183"/>
+      <w:bookmarkStart w:id="43" w:name="_Toc381445692"/>
       <w:r>
         <w:t>Existing Systems</w:t>
       </w:r>
@@ -4770,7 +5286,6 @@
     </w:p>
     <w:p>
       <w:r>
-        <w:lastRenderedPageBreak/>
         <w:t>There are many smart home systems available in the market currently, many of these implement some of the features wanted in Digital Home; however, most are missing elements wanted by the customer. Next, we explore some systems that assimilate the needs of Digital Home found on the market currently.</w:t>
       </w:r>
     </w:p>
@@ -4779,7 +5294,7 @@
         <w:pStyle w:val="Heading3"/>
       </w:pPr>
       <w:bookmarkStart w:id="44" w:name="_Toc255204751"/>
-      <w:bookmarkStart w:id="45" w:name="_Toc381436184"/>
+      <w:bookmarkStart w:id="45" w:name="_Toc381445693"/>
       <w:r>
         <w:t>IntelligentHome</w:t>
       </w:r>
@@ -4819,7 +5334,7 @@
         <w:pStyle w:val="Heading2"/>
         <w:keepNext w:val="0"/>
       </w:pPr>
-      <w:bookmarkStart w:id="46" w:name="_Toc381436185"/>
+      <w:bookmarkStart w:id="46" w:name="_Toc381445694"/>
       <w:r>
         <w:t>Technology</w:t>
       </w:r>
@@ -4830,7 +5345,7 @@
         <w:pStyle w:val="Heading3"/>
         <w:keepNext w:val="0"/>
       </w:pPr>
-      <w:bookmarkStart w:id="47" w:name="_Toc381436186"/>
+      <w:bookmarkStart w:id="47" w:name="_Toc381445695"/>
       <w:r>
         <w:t>Web Interface</w:t>
       </w:r>
@@ -4879,7 +5394,7 @@
         <w:pStyle w:val="Heading2"/>
         <w:keepNext w:val="0"/>
       </w:pPr>
-      <w:bookmarkStart w:id="48" w:name="_Toc381436187"/>
+      <w:bookmarkStart w:id="48" w:name="_Toc381445696"/>
       <w:r>
         <w:t>General</w:t>
       </w:r>
@@ -4890,7 +5405,7 @@
         <w:pStyle w:val="Heading3"/>
         <w:keepNext w:val="0"/>
       </w:pPr>
-      <w:bookmarkStart w:id="49" w:name="_Toc381436188"/>
+      <w:bookmarkStart w:id="49" w:name="_Toc381445697"/>
       <w:r>
         <w:t>ADA Compliance/GUI</w:t>
       </w:r>
@@ -4914,7 +5429,7 @@
           <w:color w:val="000000"/>
         </w:rPr>
       </w:pPr>
-      <w:bookmarkStart w:id="50" w:name="_Toc381436189"/>
+      <w:bookmarkStart w:id="50" w:name="_Toc381445698"/>
       <w:r>
         <w:rPr>
           <w:bCs/>
@@ -4936,7 +5451,7 @@
         <w:pStyle w:val="Heading3"/>
         <w:keepNext w:val="0"/>
       </w:pPr>
-      <w:bookmarkStart w:id="51" w:name="_Toc381436190"/>
+      <w:bookmarkStart w:id="51" w:name="_Toc381445699"/>
       <w:r>
         <w:t>Option</w:t>
       </w:r>
@@ -4950,7 +5465,7 @@
         <w:pStyle w:val="Heading3"/>
         <w:keepNext w:val="0"/>
       </w:pPr>
-      <w:bookmarkStart w:id="52" w:name="_Toc381436191"/>
+      <w:bookmarkStart w:id="52" w:name="_Toc381445700"/>
       <w:r>
         <w:t>Option</w:t>
       </w:r>
@@ -4971,18 +5486,18 @@
           <w:color w:val="000000"/>
         </w:rPr>
       </w:pPr>
-      <w:bookmarkStart w:id="53" w:name="_Toc381436192"/>
+      <w:bookmarkStart w:id="53" w:name="_Toc381445701"/>
       <w:r>
         <w:t>Solutions</w:t>
       </w:r>
-      <w:bookmarkEnd w:id="34"/>
+      <w:bookmarkEnd w:id="35"/>
       <w:bookmarkEnd w:id="53"/>
     </w:p>
     <w:p>
       <w:pPr>
         <w:pStyle w:val="Heading2"/>
       </w:pPr>
-      <w:bookmarkStart w:id="54" w:name="_Toc381436193"/>
+      <w:bookmarkStart w:id="54" w:name="_Toc381445702"/>
       <w:r>
         <w:t>Technology</w:t>
       </w:r>
@@ -4998,7 +5513,7 @@
         <w:pStyle w:val="Heading3"/>
       </w:pPr>
       <w:bookmarkStart w:id="55" w:name="_Toc461881552"/>
-      <w:bookmarkStart w:id="56" w:name="_Toc381436194"/>
+      <w:bookmarkStart w:id="56" w:name="_Toc381445703"/>
       <w:r>
         <w:t>Description</w:t>
       </w:r>
@@ -5019,7 +5534,7 @@
       <w:pPr>
         <w:pStyle w:val="Heading3"/>
       </w:pPr>
-      <w:bookmarkStart w:id="57" w:name="_Toc381436195"/>
+      <w:bookmarkStart w:id="57" w:name="_Toc381445704"/>
       <w:r>
         <w:t>Resources Needed</w:t>
       </w:r>
@@ -5044,9 +5559,8 @@
       <w:pPr>
         <w:pStyle w:val="Heading3"/>
       </w:pPr>
-      <w:bookmarkStart w:id="58" w:name="_Toc381436196"/>
-      <w:r>
-        <w:lastRenderedPageBreak/>
+      <w:bookmarkStart w:id="58" w:name="_Toc381445705"/>
+      <w:r>
         <w:t>Limitations</w:t>
       </w:r>
       <w:bookmarkEnd w:id="58"/>
@@ -5081,7 +5595,7 @@
       <w:pPr>
         <w:pStyle w:val="Heading2"/>
       </w:pPr>
-      <w:bookmarkStart w:id="59" w:name="_Toc381436197"/>
+      <w:bookmarkStart w:id="59" w:name="_Toc381445706"/>
       <w:r>
         <w:t>General</w:t>
       </w:r>
@@ -5098,8 +5612,9 @@
       <w:pPr>
         <w:pStyle w:val="Heading3"/>
       </w:pPr>
-      <w:bookmarkStart w:id="60" w:name="_Toc381436198"/>
-      <w:r>
+      <w:bookmarkStart w:id="60" w:name="_Toc381445707"/>
+      <w:r>
+        <w:lastRenderedPageBreak/>
         <w:t>Description</w:t>
       </w:r>
       <w:r>
@@ -5124,7 +5639,7 @@
       <w:pPr>
         <w:pStyle w:val="Heading3"/>
       </w:pPr>
-      <w:bookmarkStart w:id="61" w:name="_Toc381436199"/>
+      <w:bookmarkStart w:id="61" w:name="_Toc381445708"/>
       <w:r>
         <w:t>Resources Needed</w:t>
       </w:r>
@@ -5142,7 +5657,7 @@
       <w:pPr>
         <w:pStyle w:val="Heading3"/>
       </w:pPr>
-      <w:bookmarkStart w:id="62" w:name="_Toc381436200"/>
+      <w:bookmarkStart w:id="62" w:name="_Toc381445709"/>
       <w:r>
         <w:t>Limitations</w:t>
       </w:r>
@@ -5169,7 +5684,7 @@
       <w:bookmarkStart w:id="63" w:name="_Toc342757870"/>
       <w:bookmarkStart w:id="64" w:name="_Toc346297781"/>
       <w:bookmarkStart w:id="65" w:name="_Toc461881575"/>
-      <w:bookmarkStart w:id="66" w:name="_Toc381436201"/>
+      <w:bookmarkStart w:id="66" w:name="_Toc381445710"/>
       <w:bookmarkEnd w:id="55"/>
       <w:r>
         <w:t>Comparison of Solutions</w:t>
@@ -5330,7 +5845,7 @@
         </w:rPr>
       </w:pPr>
       <w:bookmarkStart w:id="67" w:name="_Toc461881576"/>
-      <w:bookmarkStart w:id="68" w:name="_Toc381436202"/>
+      <w:bookmarkStart w:id="68" w:name="_Toc381445711"/>
       <w:r>
         <w:rPr>
           <w:color w:val="000000"/>
@@ -5360,7 +5875,7 @@
         <w:pStyle w:val="Heading1"/>
         <w:pageBreakBefore w:val="0"/>
       </w:pPr>
-      <w:bookmarkStart w:id="69" w:name="_Toc381436203"/>
+      <w:bookmarkStart w:id="69" w:name="_Toc381445712"/>
       <w:r>
         <w:t>References</w:t>
       </w:r>
@@ -5398,12 +5913,11 @@
           <w:color w:val="000000"/>
         </w:rPr>
       </w:pPr>
-      <w:bookmarkStart w:id="70" w:name="_Toc381436204"/>
+      <w:bookmarkStart w:id="70" w:name="_Toc381445713"/>
       <w:r>
         <w:rPr>
           <w:color w:val="000000"/>
         </w:rPr>
-        <w:lastRenderedPageBreak/>
         <w:t>Appendix A</w:t>
       </w:r>
       <w:bookmarkEnd w:id="70"/>
@@ -5536,7 +6050,11 @@
       </w:r>
       <w:proofErr w:type="gramEnd"/>
       <w:r>
-        <w:t>., a power and lighting system, an air conditioning unit, a sound system, a water sprinkler system, small appliances, and security system), sensors and controllers for the devices, communication links between the components, and a computer system that will manage the components.</w:t>
+        <w:t xml:space="preserve">., a power and lighting system, an air conditioning unit, a sound system, a </w:t>
+      </w:r>
+      <w:r>
+        <w:lastRenderedPageBreak/>
+        <w:t>water sprinkler system, small appliances, and security system), sensors and controllers for the devices, communication links between the components, and a computer system that will manage the components.</w:t>
       </w:r>
     </w:p>
     <w:p/>
@@ -5792,55 +6310,55 @@
     </w:p>
     <w:p>
       <w:r>
+        <w:t>The Power Switch unit can control the central lighting in each room and up to forty 115 volt, 10 amp appliances that plug into a standard wall outlet.</w:t>
+      </w:r>
+    </w:p>
+    <w:p>
+      <w:r>
+        <w:t>The system will be able to provide information about whether an appliance or a light is off/on.</w:t>
+      </w:r>
+    </w:p>
+    <w:p>
+      <w:r>
+        <w:t>A user will be able to monitor the state of the appliance, and turn on or off any appliance through any web ready computer, cell phone or other device.</w:t>
+      </w:r>
+    </w:p>
+    <w:p>
+      <w:r>
+        <w:t xml:space="preserve">The </w:t>
+      </w:r>
+      <w:proofErr w:type="spellStart"/>
+      <w:r>
+        <w:t>DigitalHome</w:t>
+      </w:r>
+      <w:proofErr w:type="spellEnd"/>
+      <w:r>
+        <w:t xml:space="preserve"> Planner will be able to provide a user with the capability to direct the system to set various home parameters (temperature, humidity, security level, and on/off appliance/light status) for specified time periods. </w:t>
+      </w:r>
+    </w:p>
+    <w:p>
+      <w:proofErr w:type="spellStart"/>
+      <w:r>
+        <w:t>DigitalHome</w:t>
+      </w:r>
+      <w:proofErr w:type="spellEnd"/>
+      <w:r>
+        <w:t xml:space="preserve"> provides a monthly planner on its web site. </w:t>
+      </w:r>
+    </w:p>
+    <w:p>
+      <w:r>
+        <w:t>Parameter values can be scheduled on a daily or hourly basis.</w:t>
+      </w:r>
+    </w:p>
+    <w:p>
+      <w:r>
+        <w:t>All planned parameter values can be overridden by a user.</w:t>
+      </w:r>
+    </w:p>
+    <w:p>
+      <w:r>
         <w:lastRenderedPageBreak/>
-        <w:t>The Power Switch unit can control the central lighting in each room and up to forty 115 volt, 10 amp appliances that plug into a standard wall outlet.</w:t>
-      </w:r>
-    </w:p>
-    <w:p>
-      <w:r>
-        <w:t>The system will be able to provide information about whether an appliance or a light is off/on.</w:t>
-      </w:r>
-    </w:p>
-    <w:p>
-      <w:r>
-        <w:t>A user will be able to monitor the state of the appliance, and turn on or off any appliance through any web ready computer, cell phone or other device.</w:t>
-      </w:r>
-    </w:p>
-    <w:p>
-      <w:r>
-        <w:t xml:space="preserve">The </w:t>
-      </w:r>
-      <w:proofErr w:type="spellStart"/>
-      <w:r>
-        <w:t>DigitalHome</w:t>
-      </w:r>
-      <w:proofErr w:type="spellEnd"/>
-      <w:r>
-        <w:t xml:space="preserve"> Planner will be able to provide a user with the capability to direct the system to set various home parameters (temperature, humidity, security level, and on/off appliance/light status) for specified time periods. </w:t>
-      </w:r>
-    </w:p>
-    <w:p>
-      <w:proofErr w:type="spellStart"/>
-      <w:r>
-        <w:t>DigitalHome</w:t>
-      </w:r>
-      <w:proofErr w:type="spellEnd"/>
-      <w:r>
-        <w:t xml:space="preserve"> provides a monthly planner on its web site. </w:t>
-      </w:r>
-    </w:p>
-    <w:p>
-      <w:r>
-        <w:t>Parameter values can be scheduled on a daily or hourly basis.</w:t>
-      </w:r>
-    </w:p>
-    <w:p>
-      <w:r>
-        <w:t>All planned parameter values can be overridden by a user.</w:t>
-      </w:r>
-    </w:p>
-    <w:p>
-      <w:r>
         <w:t>Various plan profiles (normal monthly profile, vacation profile, summer profile, holiday profile, etc.) may be stored and retrieved to assist in planning.</w:t>
       </w:r>
     </w:p>
@@ -7003,6 +7521,121 @@
     </w:lvl>
   </w:abstractNum>
   <w:abstractNum w:abstractNumId="3">
+    <w:nsid w:val="1DFB6552"/>
+    <w:multiLevelType w:val="hybridMultilevel"/>
+    <w:tmpl w:val="0700E05A"/>
+    <w:lvl w:ilvl="0" w:tplc="04090001">
+      <w:start w:val="1"/>
+      <w:numFmt w:val="bullet"/>
+      <w:lvlText w:val=""/>
+      <w:lvlJc w:val="left"/>
+      <w:pPr>
+        <w:ind w:left="720" w:hanging="360"/>
+      </w:pPr>
+      <w:rPr>
+        <w:rFonts w:ascii="Symbol" w:hAnsi="Symbol" w:hint="default"/>
+        <w:sz w:val="20"/>
+        <w:szCs w:val="20"/>
+      </w:rPr>
+    </w:lvl>
+    <w:lvl w:ilvl="1" w:tplc="04090003" w:tentative="1">
+      <w:start w:val="1"/>
+      <w:numFmt w:val="bullet"/>
+      <w:lvlText w:val="o"/>
+      <w:lvlJc w:val="left"/>
+      <w:pPr>
+        <w:ind w:left="1440" w:hanging="360"/>
+      </w:pPr>
+      <w:rPr>
+        <w:rFonts w:ascii="Courier New" w:hAnsi="Courier New" w:cs="Courier New" w:hint="default"/>
+      </w:rPr>
+    </w:lvl>
+    <w:lvl w:ilvl="2" w:tplc="04090005" w:tentative="1">
+      <w:start w:val="1"/>
+      <w:numFmt w:val="bullet"/>
+      <w:lvlText w:val=""/>
+      <w:lvlJc w:val="left"/>
+      <w:pPr>
+        <w:ind w:left="2160" w:hanging="360"/>
+      </w:pPr>
+      <w:rPr>
+        <w:rFonts w:ascii="Wingdings" w:hAnsi="Wingdings" w:hint="default"/>
+      </w:rPr>
+    </w:lvl>
+    <w:lvl w:ilvl="3" w:tplc="04090001" w:tentative="1">
+      <w:start w:val="1"/>
+      <w:numFmt w:val="bullet"/>
+      <w:lvlText w:val=""/>
+      <w:lvlJc w:val="left"/>
+      <w:pPr>
+        <w:ind w:left="2880" w:hanging="360"/>
+      </w:pPr>
+      <w:rPr>
+        <w:rFonts w:ascii="Symbol" w:hAnsi="Symbol" w:hint="default"/>
+      </w:rPr>
+    </w:lvl>
+    <w:lvl w:ilvl="4" w:tplc="04090003" w:tentative="1">
+      <w:start w:val="1"/>
+      <w:numFmt w:val="bullet"/>
+      <w:lvlText w:val="o"/>
+      <w:lvlJc w:val="left"/>
+      <w:pPr>
+        <w:ind w:left="3600" w:hanging="360"/>
+      </w:pPr>
+      <w:rPr>
+        <w:rFonts w:ascii="Courier New" w:hAnsi="Courier New" w:cs="Courier New" w:hint="default"/>
+      </w:rPr>
+    </w:lvl>
+    <w:lvl w:ilvl="5" w:tplc="04090005" w:tentative="1">
+      <w:start w:val="1"/>
+      <w:numFmt w:val="bullet"/>
+      <w:lvlText w:val=""/>
+      <w:lvlJc w:val="left"/>
+      <w:pPr>
+        <w:ind w:left="4320" w:hanging="360"/>
+      </w:pPr>
+      <w:rPr>
+        <w:rFonts w:ascii="Wingdings" w:hAnsi="Wingdings" w:hint="default"/>
+      </w:rPr>
+    </w:lvl>
+    <w:lvl w:ilvl="6" w:tplc="04090001" w:tentative="1">
+      <w:start w:val="1"/>
+      <w:numFmt w:val="bullet"/>
+      <w:lvlText w:val=""/>
+      <w:lvlJc w:val="left"/>
+      <w:pPr>
+        <w:ind w:left="5040" w:hanging="360"/>
+      </w:pPr>
+      <w:rPr>
+        <w:rFonts w:ascii="Symbol" w:hAnsi="Symbol" w:hint="default"/>
+      </w:rPr>
+    </w:lvl>
+    <w:lvl w:ilvl="7" w:tplc="04090003" w:tentative="1">
+      <w:start w:val="1"/>
+      <w:numFmt w:val="bullet"/>
+      <w:lvlText w:val="o"/>
+      <w:lvlJc w:val="left"/>
+      <w:pPr>
+        <w:ind w:left="5760" w:hanging="360"/>
+      </w:pPr>
+      <w:rPr>
+        <w:rFonts w:ascii="Courier New" w:hAnsi="Courier New" w:cs="Courier New" w:hint="default"/>
+      </w:rPr>
+    </w:lvl>
+    <w:lvl w:ilvl="8" w:tplc="04090005" w:tentative="1">
+      <w:start w:val="1"/>
+      <w:numFmt w:val="bullet"/>
+      <w:lvlText w:val=""/>
+      <w:lvlJc w:val="left"/>
+      <w:pPr>
+        <w:ind w:left="6480" w:hanging="360"/>
+      </w:pPr>
+      <w:rPr>
+        <w:rFonts w:ascii="Wingdings" w:hAnsi="Wingdings" w:hint="default"/>
+      </w:rPr>
+    </w:lvl>
+  </w:abstractNum>
+  <w:abstractNum w:abstractNumId="4">
     <w:nsid w:val="265A0DAE"/>
     <w:multiLevelType w:val="hybridMultilevel"/>
     <w:tmpl w:val="172C3E3E"/>
@@ -7142,7 +7775,124 @@
       </w:rPr>
     </w:lvl>
   </w:abstractNum>
-  <w:abstractNum w:abstractNumId="4">
+  <w:abstractNum w:abstractNumId="5">
+    <w:nsid w:val="266D60D8"/>
+    <w:multiLevelType w:val="hybridMultilevel"/>
+    <w:tmpl w:val="DB328FC2"/>
+    <w:lvl w:ilvl="0" w:tplc="B79C90C4">
+      <w:start w:val="1"/>
+      <w:numFmt w:val="bullet"/>
+      <w:lvlText w:val=""/>
+      <w:lvlJc w:val="left"/>
+      <w:pPr>
+        <w:ind w:left="720" w:hanging="360"/>
+      </w:pPr>
+      <w:rPr>
+        <w:rFonts w:ascii="Symbol" w:hAnsi="Symbol" w:hint="default"/>
+        <w:sz w:val="20"/>
+        <w:szCs w:val="20"/>
+      </w:rPr>
+    </w:lvl>
+    <w:lvl w:ilvl="1" w:tplc="9DBA771E">
+      <w:start w:val="1"/>
+      <w:numFmt w:val="bullet"/>
+      <w:lvlText w:val="o"/>
+      <w:lvlJc w:val="left"/>
+      <w:pPr>
+        <w:ind w:left="1440" w:hanging="360"/>
+      </w:pPr>
+      <w:rPr>
+        <w:rFonts w:ascii="Times New Roman" w:hAnsi="Times New Roman" w:hint="default"/>
+        <w:sz w:val="20"/>
+        <w:szCs w:val="20"/>
+      </w:rPr>
+    </w:lvl>
+    <w:lvl w:ilvl="2" w:tplc="04090005" w:tentative="1">
+      <w:start w:val="1"/>
+      <w:numFmt w:val="bullet"/>
+      <w:lvlText w:val=""/>
+      <w:lvlJc w:val="left"/>
+      <w:pPr>
+        <w:ind w:left="2160" w:hanging="360"/>
+      </w:pPr>
+      <w:rPr>
+        <w:rFonts w:ascii="Wingdings" w:hAnsi="Wingdings" w:hint="default"/>
+      </w:rPr>
+    </w:lvl>
+    <w:lvl w:ilvl="3" w:tplc="04090001" w:tentative="1">
+      <w:start w:val="1"/>
+      <w:numFmt w:val="bullet"/>
+      <w:lvlText w:val=""/>
+      <w:lvlJc w:val="left"/>
+      <w:pPr>
+        <w:ind w:left="2880" w:hanging="360"/>
+      </w:pPr>
+      <w:rPr>
+        <w:rFonts w:ascii="Symbol" w:hAnsi="Symbol" w:hint="default"/>
+      </w:rPr>
+    </w:lvl>
+    <w:lvl w:ilvl="4" w:tplc="04090003" w:tentative="1">
+      <w:start w:val="1"/>
+      <w:numFmt w:val="bullet"/>
+      <w:lvlText w:val="o"/>
+      <w:lvlJc w:val="left"/>
+      <w:pPr>
+        <w:ind w:left="3600" w:hanging="360"/>
+      </w:pPr>
+      <w:rPr>
+        <w:rFonts w:ascii="Courier New" w:hAnsi="Courier New" w:cs="Courier New" w:hint="default"/>
+      </w:rPr>
+    </w:lvl>
+    <w:lvl w:ilvl="5" w:tplc="04090005" w:tentative="1">
+      <w:start w:val="1"/>
+      <w:numFmt w:val="bullet"/>
+      <w:lvlText w:val=""/>
+      <w:lvlJc w:val="left"/>
+      <w:pPr>
+        <w:ind w:left="4320" w:hanging="360"/>
+      </w:pPr>
+      <w:rPr>
+        <w:rFonts w:ascii="Wingdings" w:hAnsi="Wingdings" w:hint="default"/>
+      </w:rPr>
+    </w:lvl>
+    <w:lvl w:ilvl="6" w:tplc="04090001" w:tentative="1">
+      <w:start w:val="1"/>
+      <w:numFmt w:val="bullet"/>
+      <w:lvlText w:val=""/>
+      <w:lvlJc w:val="left"/>
+      <w:pPr>
+        <w:ind w:left="5040" w:hanging="360"/>
+      </w:pPr>
+      <w:rPr>
+        <w:rFonts w:ascii="Symbol" w:hAnsi="Symbol" w:hint="default"/>
+      </w:rPr>
+    </w:lvl>
+    <w:lvl w:ilvl="7" w:tplc="04090003" w:tentative="1">
+      <w:start w:val="1"/>
+      <w:numFmt w:val="bullet"/>
+      <w:lvlText w:val="o"/>
+      <w:lvlJc w:val="left"/>
+      <w:pPr>
+        <w:ind w:left="5760" w:hanging="360"/>
+      </w:pPr>
+      <w:rPr>
+        <w:rFonts w:ascii="Courier New" w:hAnsi="Courier New" w:cs="Courier New" w:hint="default"/>
+      </w:rPr>
+    </w:lvl>
+    <w:lvl w:ilvl="8" w:tplc="04090005" w:tentative="1">
+      <w:start w:val="1"/>
+      <w:numFmt w:val="bullet"/>
+      <w:lvlText w:val=""/>
+      <w:lvlJc w:val="left"/>
+      <w:pPr>
+        <w:ind w:left="6480" w:hanging="360"/>
+      </w:pPr>
+      <w:rPr>
+        <w:rFonts w:ascii="Wingdings" w:hAnsi="Wingdings" w:hint="default"/>
+      </w:rPr>
+    </w:lvl>
+  </w:abstractNum>
+  <w:abstractNum w:abstractNumId="6">
     <w:nsid w:val="29027F56"/>
     <w:multiLevelType w:val="multilevel"/>
     <w:tmpl w:val="0409001F"/>
@@ -7255,7 +8005,7 @@
       </w:pPr>
     </w:lvl>
   </w:abstractNum>
-  <w:abstractNum w:abstractNumId="5">
+  <w:abstractNum w:abstractNumId="7">
     <w:nsid w:val="2A466DBD"/>
     <w:multiLevelType w:val="hybridMultilevel"/>
     <w:tmpl w:val="70CA4F96"/>
@@ -7368,7 +8118,7 @@
       </w:rPr>
     </w:lvl>
   </w:abstractNum>
-  <w:abstractNum w:abstractNumId="6">
+  <w:abstractNum w:abstractNumId="8">
     <w:nsid w:val="4BA54F3F"/>
     <w:multiLevelType w:val="multilevel"/>
     <w:tmpl w:val="50DA1846"/>
@@ -7508,7 +8258,96 @@
       </w:rPr>
     </w:lvl>
   </w:abstractNum>
-  <w:abstractNum w:abstractNumId="7">
+  <w:abstractNum w:abstractNumId="9">
+    <w:nsid w:val="500350C3"/>
+    <w:multiLevelType w:val="hybridMultilevel"/>
+    <w:tmpl w:val="322A0274"/>
+    <w:lvl w:ilvl="0" w:tplc="0409000F">
+      <w:start w:val="1"/>
+      <w:numFmt w:val="decimal"/>
+      <w:lvlText w:val="%1."/>
+      <w:lvlJc w:val="left"/>
+      <w:pPr>
+        <w:ind w:left="720" w:hanging="360"/>
+      </w:pPr>
+      <w:rPr>
+        <w:rFonts w:hint="default"/>
+      </w:rPr>
+    </w:lvl>
+    <w:lvl w:ilvl="1" w:tplc="04090019" w:tentative="1">
+      <w:start w:val="1"/>
+      <w:numFmt w:val="lowerLetter"/>
+      <w:lvlText w:val="%2."/>
+      <w:lvlJc w:val="left"/>
+      <w:pPr>
+        <w:ind w:left="1440" w:hanging="360"/>
+      </w:pPr>
+    </w:lvl>
+    <w:lvl w:ilvl="2" w:tplc="0409001B" w:tentative="1">
+      <w:start w:val="1"/>
+      <w:numFmt w:val="lowerRoman"/>
+      <w:lvlText w:val="%3."/>
+      <w:lvlJc w:val="right"/>
+      <w:pPr>
+        <w:ind w:left="2160" w:hanging="180"/>
+      </w:pPr>
+    </w:lvl>
+    <w:lvl w:ilvl="3" w:tplc="0409000F" w:tentative="1">
+      <w:start w:val="1"/>
+      <w:numFmt w:val="decimal"/>
+      <w:lvlText w:val="%4."/>
+      <w:lvlJc w:val="left"/>
+      <w:pPr>
+        <w:ind w:left="2880" w:hanging="360"/>
+      </w:pPr>
+    </w:lvl>
+    <w:lvl w:ilvl="4" w:tplc="04090019" w:tentative="1">
+      <w:start w:val="1"/>
+      <w:numFmt w:val="lowerLetter"/>
+      <w:lvlText w:val="%5."/>
+      <w:lvlJc w:val="left"/>
+      <w:pPr>
+        <w:ind w:left="3600" w:hanging="360"/>
+      </w:pPr>
+    </w:lvl>
+    <w:lvl w:ilvl="5" w:tplc="0409001B" w:tentative="1">
+      <w:start w:val="1"/>
+      <w:numFmt w:val="lowerRoman"/>
+      <w:lvlText w:val="%6."/>
+      <w:lvlJc w:val="right"/>
+      <w:pPr>
+        <w:ind w:left="4320" w:hanging="180"/>
+      </w:pPr>
+    </w:lvl>
+    <w:lvl w:ilvl="6" w:tplc="0409000F" w:tentative="1">
+      <w:start w:val="1"/>
+      <w:numFmt w:val="decimal"/>
+      <w:lvlText w:val="%7."/>
+      <w:lvlJc w:val="left"/>
+      <w:pPr>
+        <w:ind w:left="5040" w:hanging="360"/>
+      </w:pPr>
+    </w:lvl>
+    <w:lvl w:ilvl="7" w:tplc="04090019" w:tentative="1">
+      <w:start w:val="1"/>
+      <w:numFmt w:val="lowerLetter"/>
+      <w:lvlText w:val="%8."/>
+      <w:lvlJc w:val="left"/>
+      <w:pPr>
+        <w:ind w:left="5760" w:hanging="360"/>
+      </w:pPr>
+    </w:lvl>
+    <w:lvl w:ilvl="8" w:tplc="0409001B" w:tentative="1">
+      <w:start w:val="1"/>
+      <w:numFmt w:val="lowerRoman"/>
+      <w:lvlText w:val="%9."/>
+      <w:lvlJc w:val="right"/>
+      <w:pPr>
+        <w:ind w:left="6480" w:hanging="180"/>
+      </w:pPr>
+    </w:lvl>
+  </w:abstractNum>
+  <w:abstractNum w:abstractNumId="10">
     <w:nsid w:val="55BA7C79"/>
     <w:multiLevelType w:val="hybridMultilevel"/>
     <w:tmpl w:val="1BB0A020"/>
@@ -7648,7 +8487,7 @@
       </w:rPr>
     </w:lvl>
   </w:abstractNum>
-  <w:abstractNum w:abstractNumId="8">
+  <w:abstractNum w:abstractNumId="11">
     <w:nsid w:val="59025C45"/>
     <w:multiLevelType w:val="multilevel"/>
     <w:tmpl w:val="9626BB4E"/>
@@ -7788,7 +8627,7 @@
       </w:rPr>
     </w:lvl>
   </w:abstractNum>
-  <w:abstractNum w:abstractNumId="9">
+  <w:abstractNum w:abstractNumId="12">
     <w:nsid w:val="6043324B"/>
     <w:multiLevelType w:val="hybridMultilevel"/>
     <w:tmpl w:val="696A6176"/>
@@ -7904,11 +8743,11 @@
       </w:pPr>
     </w:lvl>
   </w:abstractNum>
-  <w:abstractNum w:abstractNumId="10">
+  <w:abstractNum w:abstractNumId="13">
     <w:nsid w:val="6CB649B9"/>
     <w:multiLevelType w:val="hybridMultilevel"/>
-    <w:tmpl w:val="BEC62F58"/>
-    <w:lvl w:ilvl="0" w:tplc="04090001">
+    <w:tmpl w:val="13145E5C"/>
+    <w:lvl w:ilvl="0" w:tplc="44AE21B6">
       <w:start w:val="1"/>
       <w:numFmt w:val="bullet"/>
       <w:lvlText w:val=""/>
@@ -7918,6 +8757,8 @@
       </w:pPr>
       <w:rPr>
         <w:rFonts w:ascii="Symbol" w:hAnsi="Symbol" w:hint="default"/>
+        <w:sz w:val="20"/>
+        <w:szCs w:val="20"/>
       </w:rPr>
     </w:lvl>
     <w:lvl w:ilvl="1" w:tplc="9DBA771E">
@@ -8019,7 +8860,7 @@
       </w:rPr>
     </w:lvl>
   </w:abstractNum>
-  <w:abstractNum w:abstractNumId="11">
+  <w:abstractNum w:abstractNumId="14">
     <w:nsid w:val="71440B8C"/>
     <w:multiLevelType w:val="multilevel"/>
     <w:tmpl w:val="143486D8"/>
@@ -8228,10 +9069,10 @@
     </w:lvlOverride>
   </w:num>
   <w:num w:numId="11">
-    <w:abstractNumId w:val="6"/>
+    <w:abstractNumId w:val="8"/>
   </w:num>
   <w:num w:numId="12">
-    <w:abstractNumId w:val="6"/>
+    <w:abstractNumId w:val="8"/>
     <w:lvlOverride w:ilvl="0">
       <w:startOverride w:val="1"/>
     </w:lvlOverride>
@@ -8261,13 +9102,13 @@
     </w:lvlOverride>
   </w:num>
   <w:num w:numId="13">
-    <w:abstractNumId w:val="3"/>
+    <w:abstractNumId w:val="4"/>
   </w:num>
   <w:num w:numId="14">
-    <w:abstractNumId w:val="8"/>
+    <w:abstractNumId w:val="11"/>
   </w:num>
   <w:num w:numId="15">
-    <w:abstractNumId w:val="9"/>
+    <w:abstractNumId w:val="12"/>
   </w:num>
   <w:num w:numId="16">
     <w:abstractNumId w:val="0"/>
@@ -8342,19 +9183,19 @@
     <w:abstractNumId w:val="0"/>
   </w:num>
   <w:num w:numId="40">
-    <w:abstractNumId w:val="7"/>
+    <w:abstractNumId w:val="10"/>
   </w:num>
   <w:num w:numId="41">
-    <w:abstractNumId w:val="4"/>
+    <w:abstractNumId w:val="6"/>
   </w:num>
   <w:num w:numId="42">
-    <w:abstractNumId w:val="10"/>
+    <w:abstractNumId w:val="13"/>
   </w:num>
   <w:num w:numId="43">
     <w:abstractNumId w:val="2"/>
   </w:num>
   <w:num w:numId="44">
-    <w:abstractNumId w:val="11"/>
+    <w:abstractNumId w:val="14"/>
     <w:lvlOverride w:ilvl="0">
       <w:startOverride w:val="1"/>
     </w:lvlOverride>
@@ -8384,10 +9225,19 @@
     </w:lvlOverride>
   </w:num>
   <w:num w:numId="45">
-    <w:abstractNumId w:val="11"/>
+    <w:abstractNumId w:val="14"/>
   </w:num>
   <w:num w:numId="46">
+    <w:abstractNumId w:val="7"/>
+  </w:num>
+  <w:num w:numId="47">
     <w:abstractNumId w:val="5"/>
+  </w:num>
+  <w:num w:numId="48">
+    <w:abstractNumId w:val="3"/>
+  </w:num>
+  <w:num w:numId="49">
+    <w:abstractNumId w:val="9"/>
   </w:num>
 </w:numbering>
 </file>

</xml_diff>

<commit_message>
Added justification please make any changes nessisart
</commit_message>
<xml_diff>
--- a/Feasibility Report.docx
+++ b/Feasibility Report.docx
@@ -14,11 +14,21 @@
       <w:pPr>
         <w:pStyle w:val="Title"/>
       </w:pPr>
-      <w:fldSimple w:instr=" TITLE  \* MERGEFORMAT ">
-        <w:r>
-          <w:t>Feasibility Report</w:t>
-        </w:r>
-      </w:fldSimple>
+      <w:r>
+        <w:fldChar w:fldCharType="begin"/>
+      </w:r>
+      <w:r>
+        <w:instrText xml:space="preserve"> TITLE  \* MERGEFORMAT </w:instrText>
+      </w:r>
+      <w:r>
+        <w:fldChar w:fldCharType="separate"/>
+      </w:r>
+      <w:r>
+        <w:t>Feasibility Report</w:t>
+      </w:r>
+      <w:r>
+        <w:fldChar w:fldCharType="end"/>
+      </w:r>
       <w:r>
         <w:t xml:space="preserve">  </w:t>
       </w:r>
@@ -44,14 +54,27 @@
           <w:color w:val="000000"/>
         </w:rPr>
       </w:pPr>
-      <w:fldSimple w:instr=" DATE  \* MERGEFORMAT ">
-        <w:r>
-          <w:rPr>
-            <w:noProof/>
-          </w:rPr>
-          <w:t>3/1/2014</w:t>
-        </w:r>
-      </w:fldSimple>
+      <w:r>
+        <w:fldChar w:fldCharType="begin"/>
+      </w:r>
+      <w:r>
+        <w:instrText xml:space="preserve"> DATE  \* MERGEFORMAT </w:instrText>
+      </w:r>
+      <w:r>
+        <w:fldChar w:fldCharType="separate"/>
+      </w:r>
+      <w:r>
+        <w:rPr>
+          <w:noProof/>
+        </w:rPr>
+        <w:t>3/1/2014</w:t>
+      </w:r>
+      <w:r>
+        <w:rPr>
+          <w:noProof/>
+        </w:rPr>
+        <w:fldChar w:fldCharType="end"/>
+      </w:r>
     </w:p>
     <w:p>
       <w:pPr>
@@ -352,19 +375,9 @@
         </w:tabs>
         <w:ind w:left="3600"/>
       </w:pPr>
-      <w:proofErr w:type="spellStart"/>
-      <w:r>
-        <w:t>Bhanukrian</w:t>
-      </w:r>
-      <w:proofErr w:type="spellEnd"/>
-      <w:r>
-        <w:t xml:space="preserve"> </w:t>
-      </w:r>
-      <w:proofErr w:type="spellStart"/>
-      <w:r>
-        <w:t>Gurijala</w:t>
-      </w:r>
-      <w:proofErr w:type="spellEnd"/>
+      <w:r>
+        <w:t>Bhanukrian Gurijala</w:t>
+      </w:r>
     </w:p>
     <w:p>
       <w:pPr>
@@ -386,21 +399,8 @@
       </w:r>
       <w:r>
         <w:tab/>
-        <w:t xml:space="preserve">Dr. </w:t>
-      </w:r>
-      <w:proofErr w:type="spellStart"/>
-      <w:r>
-        <w:t>Salamah</w:t>
-      </w:r>
-      <w:proofErr w:type="spellEnd"/>
-      <w:r>
-        <w:t xml:space="preserve"> </w:t>
-      </w:r>
-      <w:proofErr w:type="spellStart"/>
-      <w:r>
-        <w:t>Salamah</w:t>
-      </w:r>
-      <w:proofErr w:type="spellEnd"/>
+        <w:t>Dr. Salamah Salamah</w:t>
+      </w:r>
     </w:p>
     <w:p>
       <w:pPr>
@@ -440,13 +440,8 @@
         </w:tabs>
       </w:pPr>
       <w:r>
-        <w:t xml:space="preserve">                                                                        Mark </w:t>
-      </w:r>
-      <w:proofErr w:type="spellStart"/>
-      <w:r>
-        <w:t>Eby</w:t>
-      </w:r>
-      <w:proofErr w:type="spellEnd"/>
+        <w:t xml:space="preserve">                                                                        Mark Eby</w:t>
+      </w:r>
     </w:p>
     <w:p>
       <w:pPr>
@@ -465,13 +460,8 @@
         </w:tabs>
       </w:pPr>
       <w:r>
-        <w:t xml:space="preserve">                                                                        Victor </w:t>
-      </w:r>
-      <w:proofErr w:type="spellStart"/>
-      <w:r>
-        <w:t>Hinojos</w:t>
-      </w:r>
-      <w:proofErr w:type="spellEnd"/>
+        <w:t xml:space="preserve">                                                                        Victor Hinojos</w:t>
+      </w:r>
     </w:p>
     <w:p>
       <w:pPr>
@@ -4067,23 +4057,7 @@
         <w:t>in the development of this system, possible solutions that we feel will meet the considerations, and finally the recommended solution that we feel would be the best solution to implement.</w:t>
       </w:r>
       <w:r>
-        <w:t xml:space="preserve"> Our intention is to provide our client, Dr. </w:t>
-      </w:r>
-      <w:proofErr w:type="spellStart"/>
-      <w:r>
-        <w:t>Salamah</w:t>
-      </w:r>
-      <w:proofErr w:type="spellEnd"/>
-      <w:r>
-        <w:t xml:space="preserve">, with enough information to know whether the project could be done, whether the final product benefit </w:t>
-      </w:r>
-      <w:proofErr w:type="gramStart"/>
-      <w:r>
-        <w:t>it’s</w:t>
-      </w:r>
-      <w:proofErr w:type="gramEnd"/>
-      <w:r>
-        <w:t xml:space="preserve"> intended users, and finally to show the alternatives.</w:t>
+        <w:t xml:space="preserve"> Our intention is to provide our client, Dr. Salamah, with enough information to know whether the project could be done, whether the final product benefit it’s intended users, and finally to show the alternatives.</w:t>
       </w:r>
     </w:p>
     <w:p>
@@ -4100,44 +4074,80 @@
     </w:p>
     <w:p>
       <w:r>
-        <w:t>Given the advancement of technology over recent years there has been a push to develop system that help make people’s lives easier, and to have the people living in the homes safer and more secure. With this in mind we feel that the development of this system will give that to potential home owner, and thus help them enjoy a better life knowing that their personal belongings as well as the people living in the home are safe and secure.</w:t>
-      </w:r>
-      <w:r>
-        <w:t xml:space="preserve"> This includes parents of Digital Home owners who are elderly or have medical issues, that they will have the peace of mind knowing their parents are in a safe environment where if they need medical attention they will be able to call emergency officials easily and quickly. </w:t>
-      </w:r>
-      <w:r>
-        <w:t xml:space="preserve">We feel that allowing them to easily manage their daily lives, the user will be able to spend more time with their family engaging in </w:t>
-      </w:r>
-      <w:r>
-        <w:t xml:space="preserve">family activities. </w:t>
-      </w:r>
+        <w:t>Given the advancement of technology over recent years there has been a push to develop system that help make people’s lives easier, and to have the people living in the homes safer and m</w:t>
+      </w:r>
+      <w:r>
+        <w:t>ore secure. With this in mind our client</w:t>
+      </w:r>
+      <w:r>
+        <w:t xml:space="preserve"> feel that the development of this system will give</w:t>
+      </w:r>
+      <w:r>
+        <w:t xml:space="preserve"> him, and thus help him</w:t>
+      </w:r>
+      <w:r>
+        <w:t xml:space="preserve"> enjoy a</w:t>
+      </w:r>
+      <w:r>
+        <w:t xml:space="preserve"> better life knowing that his </w:t>
+      </w:r>
+      <w:r>
+        <w:t xml:space="preserve">personal belongings as well as </w:t>
+      </w:r>
+      <w:r>
+        <w:t xml:space="preserve">his family </w:t>
+      </w:r>
+      <w:r>
+        <w:t>are safe and secure.</w:t>
+      </w:r>
+      <w:r>
+        <w:t xml:space="preserve"> The client </w:t>
+      </w:r>
+      <w:r>
+        <w:t>feel</w:t>
+      </w:r>
+      <w:r>
+        <w:t>s that being allowed to easily manage his</w:t>
+      </w:r>
+      <w:r>
+        <w:t xml:space="preserve"> daily lives, </w:t>
+      </w:r>
+      <w:r>
+        <w:t xml:space="preserve">he </w:t>
+      </w:r>
+      <w:r>
+        <w:t>will be ab</w:t>
+      </w:r>
+      <w:r>
+        <w:t>le to spend more time with his</w:t>
+      </w:r>
+      <w:r>
+        <w:t xml:space="preserve"> family engaging in </w:t>
+      </w:r>
+      <w:r>
+        <w:t>activities.</w:t>
+      </w:r>
+      <w:bookmarkStart w:id="30" w:name="_GoBack"/>
+      <w:bookmarkEnd w:id="30"/>
     </w:p>
     <w:p>
       <w:pPr>
         <w:pStyle w:val="Heading2"/>
       </w:pPr>
-      <w:bookmarkStart w:id="30" w:name="_Toc461881546"/>
-      <w:bookmarkStart w:id="31" w:name="_Toc381445685"/>
+      <w:bookmarkStart w:id="31" w:name="_Toc461881546"/>
+      <w:bookmarkStart w:id="32" w:name="_Toc381445685"/>
       <w:r>
         <w:t>Requirements Definition</w:t>
       </w:r>
-      <w:bookmarkEnd w:id="30"/>
       <w:bookmarkEnd w:id="31"/>
+      <w:bookmarkEnd w:id="32"/>
     </w:p>
     <w:p>
       <w:r>
         <w:t xml:space="preserve">The following is a summary from the Requirements Definition Document. The full document can be found in Appendix A. </w:t>
       </w:r>
       <w:r>
-        <w:t>The Digital Home System provides the capability for home owners to easily manage their daily lives by bringing together security, environmental and energy management, as well as entertainment, and communications. The Digital Home system will allow the owner use t</w:t>
-      </w:r>
-      <w:bookmarkStart w:id="32" w:name="_GoBack"/>
-      <w:r>
-        <w:t>h</w:t>
-      </w:r>
-      <w:bookmarkEnd w:id="32"/>
-      <w:r>
-        <w:t>eir own personal</w:t>
+        <w:t>The Digital Home System provides the capability for home owners to easily manage their daily lives by bringing together security, environmental and energy management, as well as entertainment, and communications. The Digital Home system will allow the owner use their own personal</w:t>
       </w:r>
       <w:r>
         <w:t xml:space="preserve"> web page available on </w:t>
@@ -4359,15 +4369,7 @@
         <w:t>O</w:t>
       </w:r>
       <w:r>
-        <w:t xml:space="preserve">verrides any setting that is </w:t>
-      </w:r>
-      <w:proofErr w:type="gramStart"/>
-      <w:r>
-        <w:t>created/planned</w:t>
-      </w:r>
-      <w:proofErr w:type="gramEnd"/>
-      <w:r>
-        <w:t xml:space="preserve"> by a regular-user.</w:t>
+        <w:t>verrides any setting that is created/planned by a regular-user.</w:t>
       </w:r>
     </w:p>
     <w:p>
@@ -4795,18 +4797,10 @@
         <w:t>The fol</w:t>
       </w:r>
       <w:r>
-        <w:t xml:space="preserve">lowing section describes the use </w:t>
-      </w:r>
-      <w:proofErr w:type="gramStart"/>
-      <w:r>
-        <w:t xml:space="preserve">cases </w:t>
-      </w:r>
-      <w:r>
-        <w:t xml:space="preserve"> involved</w:t>
-      </w:r>
-      <w:proofErr w:type="gramEnd"/>
-      <w:r>
-        <w:t xml:space="preserve"> in our use case diagram, the organizat</w:t>
+        <w:t xml:space="preserve">lowing section describes the use cases </w:t>
+      </w:r>
+      <w:r>
+        <w:t xml:space="preserve"> involved in our use case diagram, the organizat</w:t>
       </w:r>
       <w:r>
         <w:t>ion of the list will be the use case</w:t>
@@ -5182,10 +5176,7 @@
     </w:p>
     <w:p>
       <w:r>
-        <w:t xml:space="preserve">The following section </w:t>
-      </w:r>
-      <w:r>
-        <w:t>states any and all assumptions that we have for the use case, our assumptions will be presented in list format.</w:t>
+        <w:t>The following section states any and all assumptions that we have for the use case, our assumptions will be presented in list format.</w:t>
       </w:r>
     </w:p>
     <w:p/>
@@ -5198,28 +5189,7 @@
         </w:numPr>
       </w:pPr>
       <w:r>
-        <w:t xml:space="preserve">The system will have its own dedicated </w:t>
-      </w:r>
-      <w:proofErr w:type="spellStart"/>
-      <w:r>
-        <w:t>wifi</w:t>
-      </w:r>
-      <w:proofErr w:type="spellEnd"/>
-      <w:r>
-        <w:t xml:space="preserve"> separate from the owner’s personal </w:t>
-      </w:r>
-      <w:proofErr w:type="spellStart"/>
-      <w:proofErr w:type="gramStart"/>
-      <w:r>
-        <w:t>wifi</w:t>
-      </w:r>
-      <w:proofErr w:type="spellEnd"/>
-      <w:r>
-        <w:t>, that</w:t>
-      </w:r>
-      <w:proofErr w:type="gramEnd"/>
-      <w:r>
-        <w:t xml:space="preserve"> will be used for the sensors, and all of the functionalities.</w:t>
+        <w:t>The system will have its own dedicated wifi separate from the owner’s personal wifi, that will be used for the sensors, and all of the functionalities.</w:t>
       </w:r>
     </w:p>
     <w:p>
@@ -5231,25 +5201,7 @@
         </w:numPr>
       </w:pPr>
       <w:r>
-        <w:t xml:space="preserve">The home owner will not have permission to use the system’s </w:t>
-      </w:r>
-      <w:proofErr w:type="spellStart"/>
-      <w:r>
-        <w:t>wifi</w:t>
-      </w:r>
-      <w:proofErr w:type="spellEnd"/>
-      <w:r>
-        <w:t xml:space="preserve"> for personal reasons (e.g. surfing the internet, using phone apps, </w:t>
-      </w:r>
-      <w:proofErr w:type="spellStart"/>
-      <w:proofErr w:type="gramStart"/>
-      <w:r>
-        <w:t>ect</w:t>
-      </w:r>
-      <w:proofErr w:type="spellEnd"/>
-      <w:proofErr w:type="gramEnd"/>
-      <w:r>
-        <w:t>.)</w:t>
+        <w:t>The home owner will not have permission to use the system’s wifi for personal reasons (e.g. surfing the internet, using phone apps, ect.)</w:t>
       </w:r>
     </w:p>
     <w:p>
@@ -5512,15 +5464,15 @@
       <w:pPr>
         <w:pStyle w:val="Heading3"/>
       </w:pPr>
-      <w:bookmarkStart w:id="55" w:name="_Toc461881552"/>
-      <w:bookmarkStart w:id="56" w:name="_Toc381445703"/>
+      <w:bookmarkStart w:id="55" w:name="_Toc381445703"/>
+      <w:bookmarkStart w:id="56" w:name="_Toc461881552"/>
       <w:r>
         <w:t>Description</w:t>
       </w:r>
       <w:r>
         <w:t xml:space="preserve"> (include requirements met)</w:t>
       </w:r>
-      <w:bookmarkEnd w:id="56"/>
+      <w:bookmarkEnd w:id="55"/>
     </w:p>
     <w:p>
       <w:pPr>
@@ -5685,7 +5637,7 @@
       <w:bookmarkStart w:id="64" w:name="_Toc346297781"/>
       <w:bookmarkStart w:id="65" w:name="_Toc461881575"/>
       <w:bookmarkStart w:id="66" w:name="_Toc381445710"/>
-      <w:bookmarkEnd w:id="55"/>
+      <w:bookmarkEnd w:id="56"/>
       <w:r>
         <w:t>Comparison of Solutions</w:t>
       </w:r>
@@ -5965,23 +5917,13 @@
           <w:szCs w:val="22"/>
         </w:rPr>
       </w:pPr>
-      <w:proofErr w:type="spellStart"/>
       <w:r>
         <w:rPr>
           <w:rFonts w:asciiTheme="minorHAnsi" w:hAnsiTheme="minorHAnsi"/>
           <w:sz w:val="22"/>
           <w:szCs w:val="22"/>
         </w:rPr>
-        <w:t>DigitalHomeOwner</w:t>
-      </w:r>
-      <w:proofErr w:type="spellEnd"/>
-      <w:r>
-        <w:rPr>
-          <w:rFonts w:asciiTheme="minorHAnsi" w:hAnsiTheme="minorHAnsi"/>
-          <w:sz w:val="22"/>
-          <w:szCs w:val="22"/>
-        </w:rPr>
-        <w:t xml:space="preserve"> </w:t>
+        <w:t xml:space="preserve">DigitalHomeOwner </w:t>
       </w:r>
     </w:p>
     <w:p>
@@ -5993,34 +5935,14 @@
           <w:szCs w:val="22"/>
         </w:rPr>
       </w:pPr>
-      <w:proofErr w:type="gramStart"/>
       <w:r>
         <w:rPr>
           <w:rFonts w:asciiTheme="minorHAnsi" w:hAnsiTheme="minorHAnsi"/>
           <w:sz w:val="22"/>
           <w:szCs w:val="22"/>
         </w:rPr>
-        <w:t xml:space="preserve">Division of </w:t>
-      </w:r>
-      <w:proofErr w:type="spellStart"/>
-      <w:r>
-        <w:rPr>
-          <w:rFonts w:asciiTheme="minorHAnsi" w:hAnsiTheme="minorHAnsi"/>
-          <w:sz w:val="22"/>
-          <w:szCs w:val="22"/>
-        </w:rPr>
-        <w:t>HomeOwner</w:t>
-      </w:r>
-      <w:proofErr w:type="spellEnd"/>
-      <w:r>
-        <w:rPr>
-          <w:rFonts w:asciiTheme="minorHAnsi" w:hAnsiTheme="minorHAnsi"/>
-          <w:sz w:val="22"/>
-          <w:szCs w:val="22"/>
-        </w:rPr>
-        <w:t xml:space="preserve"> Inc.</w:t>
-      </w:r>
-      <w:proofErr w:type="gramEnd"/>
+        <w:t>Division of HomeOwner Inc.</w:t>
+      </w:r>
     </w:p>
     <w:p>
       <w:pPr>
@@ -6042,15 +5964,7 @@
     </w:p>
     <w:p>
       <w:r>
-        <w:t xml:space="preserve">A “Smart House” is a home management system that allows home owners (or renters) to easily manage their daily lives by providing for a lifestyle that brings together security, environmental and energy management (e.g., temperature, humidity and lighting), entertainment, and communications. The Smart House components consist of household devices </w:t>
-      </w:r>
-      <w:proofErr w:type="gramStart"/>
-      <w:r>
-        <w:t>( e.g</w:t>
-      </w:r>
-      <w:proofErr w:type="gramEnd"/>
-      <w:r>
-        <w:t xml:space="preserve">., a power and lighting system, an air conditioning unit, a sound system, a </w:t>
+        <w:t xml:space="preserve">A “Smart House” is a home management system that allows home owners (or renters) to easily manage their daily lives by providing for a lifestyle that brings together security, environmental and energy management (e.g., temperature, humidity and lighting), entertainment, and communications. The Smart House components consist of household devices ( e.g., a power and lighting system, an air conditioning unit, a sound system, a </w:t>
       </w:r>
       <w:r>
         <w:lastRenderedPageBreak/>
@@ -6060,31 +5974,7 @@
     <w:p/>
     <w:p>
       <w:r>
-        <w:t xml:space="preserve">The Requirements Definition Document describes the system‘s operational characteristics from the end-user’s viewpoint. It is made up of a list of the principal features of a prototype Digital Home system, and its main purpose is to support an effective project planning activity. The document was prepared by the Marketing Division of </w:t>
-      </w:r>
-      <w:proofErr w:type="spellStart"/>
-      <w:r>
-        <w:t>HomeOwner</w:t>
-      </w:r>
-      <w:proofErr w:type="spellEnd"/>
-      <w:r>
-        <w:t xml:space="preserve"> </w:t>
-      </w:r>
-      <w:proofErr w:type="spellStart"/>
-      <w:r>
-        <w:t>Inc</w:t>
-      </w:r>
-      <w:proofErr w:type="spellEnd"/>
-      <w:r>
-        <w:t xml:space="preserve">, as part of a needs assessment for the </w:t>
-      </w:r>
-      <w:proofErr w:type="spellStart"/>
-      <w:r>
-        <w:t>DigitalHome</w:t>
-      </w:r>
-      <w:proofErr w:type="spellEnd"/>
-      <w:r>
-        <w:t xml:space="preserve"> project.</w:t>
+        <w:t>The Requirements Definition Document describes the system‘s operational characteristics from the end-user’s viewpoint. It is made up of a list of the principal features of a prototype Digital Home system, and its main purpose is to support an effective project planning activity. The document was prepared by the Marketing Division of HomeOwner Inc, as part of a needs assessment for the DigitalHome project.</w:t>
       </w:r>
     </w:p>
     <w:p>
@@ -6104,7 +5994,6 @@
           <w:szCs w:val="22"/>
         </w:rPr>
       </w:pPr>
-      <w:proofErr w:type="spellStart"/>
       <w:r>
         <w:rPr>
           <w:rFonts w:asciiTheme="minorHAnsi" w:hAnsiTheme="minorHAnsi"/>
@@ -6112,98 +6001,32 @@
           <w:sz w:val="22"/>
           <w:szCs w:val="22"/>
         </w:rPr>
-        <w:t>DigitalHome</w:t>
-      </w:r>
-      <w:proofErr w:type="spellEnd"/>
-      <w:r>
-        <w:rPr>
-          <w:rFonts w:asciiTheme="minorHAnsi" w:hAnsiTheme="minorHAnsi"/>
-          <w:b/>
-          <w:sz w:val="22"/>
-          <w:szCs w:val="22"/>
-        </w:rPr>
-        <w:t xml:space="preserve"> Prototype Features</w:t>
-      </w:r>
-    </w:p>
-    <w:p>
-      <w:r>
-        <w:t xml:space="preserve">The </w:t>
-      </w:r>
-      <w:proofErr w:type="spellStart"/>
-      <w:r>
-        <w:t>DigitalHome</w:t>
-      </w:r>
-      <w:proofErr w:type="spellEnd"/>
-      <w:r>
-        <w:t xml:space="preserve"> System will allow any web-ready computer, cell phone or other device to control a home's temperature, humidity, lights, and the state of household appliances, e.g., coffee maker and microwave. </w:t>
-      </w:r>
-    </w:p>
-    <w:p>
-      <w:r>
-        <w:t xml:space="preserve">The communication center of the system will be a personal home owner web page (maintained by </w:t>
-      </w:r>
-      <w:proofErr w:type="spellStart"/>
-      <w:r>
-        <w:t>DigitalHomeOwner</w:t>
-      </w:r>
-      <w:proofErr w:type="spellEnd"/>
-      <w:r>
-        <w:t xml:space="preserve"> - at http://</w:t>
-      </w:r>
-      <w:proofErr w:type="gramStart"/>
-      <w:r>
-        <w:t>www.DigitalHomeOwner.ccc )</w:t>
-      </w:r>
-      <w:proofErr w:type="gramEnd"/>
-      <w:r>
-        <w:t xml:space="preserve">, through which a user can monitor and control home devices and systems. </w:t>
-      </w:r>
-    </w:p>
-    <w:p>
-      <w:r>
-        <w:t xml:space="preserve">Each </w:t>
-      </w:r>
-      <w:proofErr w:type="spellStart"/>
-      <w:r>
-        <w:t>DigitalHome</w:t>
-      </w:r>
-      <w:proofErr w:type="spellEnd"/>
-      <w:r>
-        <w:t xml:space="preserve"> will contain a master control device that connects to the home’s broadband Internet connection, and uses wireless communication to send and receive communication between the </w:t>
-      </w:r>
-      <w:proofErr w:type="spellStart"/>
-      <w:r>
-        <w:t>DigitalHome</w:t>
-      </w:r>
-      <w:proofErr w:type="spellEnd"/>
-      <w:r>
-        <w:t xml:space="preserve"> system and the home devices and systems.</w:t>
-      </w:r>
-    </w:p>
-    <w:p>
-      <w:r>
-        <w:t xml:space="preserve">The </w:t>
-      </w:r>
-      <w:proofErr w:type="spellStart"/>
-      <w:r>
-        <w:t>DigitalHome</w:t>
-      </w:r>
-      <w:proofErr w:type="spellEnd"/>
-      <w:r>
-        <w:t xml:space="preserve"> will be equipped with various environment sensors, e.g., temperature sensors, light sensors, humidity sensors, power sensors, contact sensors, and water sensors. Using wireless communication, sensor values can be read and saved in the home database.</w:t>
-      </w:r>
-    </w:p>
-    <w:p>
-      <w:r>
-        <w:t xml:space="preserve">The </w:t>
-      </w:r>
-      <w:proofErr w:type="spellStart"/>
-      <w:r>
-        <w:t>DigitalHome</w:t>
-      </w:r>
-      <w:proofErr w:type="spellEnd"/>
-      <w:r>
-        <w:t xml:space="preserve"> security system will consist of a set of contact sensors and a set of security alarms, which are activated when there is a security breach. </w:t>
+        <w:t>DigitalHome Prototype Features</w:t>
+      </w:r>
+    </w:p>
+    <w:p>
+      <w:r>
+        <w:t xml:space="preserve">The DigitalHome System will allow any web-ready computer, cell phone or other device to control a home's temperature, humidity, lights, and the state of household appliances, e.g., coffee maker and microwave. </w:t>
+      </w:r>
+    </w:p>
+    <w:p>
+      <w:r>
+        <w:t xml:space="preserve">The communication center of the system will be a personal home owner web page (maintained by DigitalHomeOwner - at http://www.DigitalHomeOwner.ccc ), through which a user can monitor and control home devices and systems. </w:t>
+      </w:r>
+    </w:p>
+    <w:p>
+      <w:r>
+        <w:t>Each DigitalHome will contain a master control device that connects to the home’s broadband Internet connection, and uses wireless communication to send and receive communication between the DigitalHome system and the home devices and systems.</w:t>
+      </w:r>
+    </w:p>
+    <w:p>
+      <w:r>
+        <w:t>The DigitalHome will be equipped with various environment sensors, e.g., temperature sensors, light sensors, humidity sensors, power sensors, contact sensors, and water sensors. Using wireless communication, sensor values can be read and saved in the home database.</w:t>
+      </w:r>
+    </w:p>
+    <w:p>
+      <w:r>
+        <w:t xml:space="preserve">The DigitalHome security system will consist of a set of contact sensors and a set of security alarms, which are activated when there is a security breach. </w:t>
       </w:r>
     </w:p>
     <w:p>
@@ -6218,15 +6041,7 @@
     </w:p>
     <w:p>
       <w:r>
-        <w:t xml:space="preserve">The </w:t>
-      </w:r>
-      <w:proofErr w:type="spellStart"/>
-      <w:r>
-        <w:t>DigitalHome</w:t>
-      </w:r>
-      <w:proofErr w:type="spellEnd"/>
-      <w:r>
-        <w:t xml:space="preserve"> programmable thermostat will allow a user to easily monitor and control a home’s temperature from anywhere, using any web ready computer, cell phone, or other device. </w:t>
+        <w:t xml:space="preserve">The DigitalHome programmable thermostat will allow a user to easily monitor and control a home’s temperature from anywhere, using any web ready computer, cell phone, or other device. </w:t>
       </w:r>
     </w:p>
     <w:p>
@@ -6256,15 +6071,7 @@
     </w:p>
     <w:p>
       <w:r>
-        <w:t xml:space="preserve">The </w:t>
-      </w:r>
-      <w:proofErr w:type="spellStart"/>
-      <w:r>
-        <w:t>DigitalHome</w:t>
-      </w:r>
-      <w:proofErr w:type="spellEnd"/>
-      <w:r>
-        <w:t xml:space="preserve"> programmable Humidistat will allow a user to easily monitor and control a home’s humidity from anywhere, using almost any web-ready computer, cell phone, or other device. </w:t>
+        <w:t xml:space="preserve">The DigitalHome programmable Humidistat will allow a user to easily monitor and control a home’s humidity from anywhere, using almost any web-ready computer, cell phone, or other device. </w:t>
       </w:r>
     </w:p>
     <w:p>
@@ -6279,15 +6086,7 @@
     </w:p>
     <w:p>
       <w:r>
-        <w:t xml:space="preserve">A </w:t>
-      </w:r>
-      <w:proofErr w:type="spellStart"/>
-      <w:r>
-        <w:t>Humidstad</w:t>
-      </w:r>
-      <w:proofErr w:type="spellEnd"/>
-      <w:r>
-        <w:t xml:space="preserve"> unit will manage humidity sensors and dehumidifiers/humidifiers located in a specified home space.</w:t>
+        <w:t>A Humidstad unit will manage humidity sensors and dehumidifiers/humidifiers located in a specified home space.</w:t>
       </w:r>
     </w:p>
     <w:p>
@@ -6297,15 +6096,7 @@
     </w:p>
     <w:p>
       <w:r>
-        <w:t xml:space="preserve">The </w:t>
-      </w:r>
-      <w:proofErr w:type="spellStart"/>
-      <w:r>
-        <w:t>DigitalHome</w:t>
-      </w:r>
-      <w:proofErr w:type="spellEnd"/>
-      <w:r>
-        <w:t xml:space="preserve"> programmable Power Switch will provide management of a home’s household appliances and will allow the user to turn appliances and lights on or off as desired.</w:t>
+        <w:t>The DigitalHome programmable Power Switch will provide management of a home’s household appliances and will allow the user to turn appliances and lights on or off as desired.</w:t>
       </w:r>
     </w:p>
     <w:p>
@@ -6325,25 +6116,12 @@
     </w:p>
     <w:p>
       <w:r>
-        <w:t xml:space="preserve">The </w:t>
-      </w:r>
-      <w:proofErr w:type="spellStart"/>
-      <w:r>
-        <w:t>DigitalHome</w:t>
-      </w:r>
-      <w:proofErr w:type="spellEnd"/>
-      <w:r>
-        <w:t xml:space="preserve"> Planner will be able to provide a user with the capability to direct the system to set various home parameters (temperature, humidity, security level, and on/off appliance/light status) for specified time periods. </w:t>
-      </w:r>
-    </w:p>
-    <w:p>
-      <w:proofErr w:type="spellStart"/>
-      <w:r>
-        <w:t>DigitalHome</w:t>
-      </w:r>
-      <w:proofErr w:type="spellEnd"/>
-      <w:r>
-        <w:t xml:space="preserve"> provides a monthly planner on its web site. </w:t>
+        <w:t xml:space="preserve">The DigitalHome Planner will be able to provide a user with the capability to direct the system to set various home parameters (temperature, humidity, security level, and on/off appliance/light status) for specified time periods. </w:t>
+      </w:r>
+    </w:p>
+    <w:p>
+      <w:r>
+        <w:t xml:space="preserve">DigitalHome provides a monthly planner on its web site. </w:t>
       </w:r>
     </w:p>
     <w:p>
@@ -6364,15 +6142,7 @@
     </w:p>
     <w:p>
       <w:r>
-        <w:t xml:space="preserve">The </w:t>
-      </w:r>
-      <w:proofErr w:type="spellStart"/>
-      <w:r>
-        <w:t>DigitalHome</w:t>
-      </w:r>
-      <w:proofErr w:type="spellEnd"/>
-      <w:r>
-        <w:t xml:space="preserve"> Planner will be able to provide various reports on it management and control of the home (e.g., historical data on temperature, humidity, lighting, etc.).</w:t>
+        <w:t>The DigitalHome Planner will be able to provide various reports on it management and control of the home (e.g., historical data on temperature, humidity, lighting, etc.).</w:t>
       </w:r>
     </w:p>
     <w:p>
@@ -6394,11 +6164,9 @@
         <w:pStyle w:val="Paragraph"/>
         <w:jc w:val="center"/>
       </w:pPr>
-      <w:proofErr w:type="gramStart"/>
       <w:r>
         <w:t>æ</w:t>
       </w:r>
-      <w:proofErr w:type="gramEnd"/>
     </w:p>
     <w:sectPr>
       <w:headerReference w:type="even" r:id="rId14"/>
@@ -6480,15 +6248,7 @@
             <w:jc w:val="right"/>
           </w:pPr>
           <w:r>
-            <w:t xml:space="preserve">&lt; Dropbox\CS4310 - Soft 1 </w:t>
-          </w:r>
-          <w:proofErr w:type="spellStart"/>
-          <w:r>
-            <w:t>Groupwork</w:t>
-          </w:r>
-          <w:proofErr w:type="spellEnd"/>
-          <w:r>
-            <w:t>\Feasibility Report.docx &gt;</w:t>
+            <w:t>&lt; Dropbox\CS4310 - Soft 1 Groupwork\Feasibility Report.docx &gt;</w:t>
           </w:r>
         </w:p>
       </w:tc>
@@ -6541,11 +6301,21 @@
               <w:bCs/>
             </w:rPr>
           </w:pPr>
-          <w:fldSimple w:instr=" TITLE  \* MERGEFORMAT ">
-            <w:r>
-              <w:t>Feasibility Report</w:t>
-            </w:r>
-          </w:fldSimple>
+          <w:r>
+            <w:fldChar w:fldCharType="begin"/>
+          </w:r>
+          <w:r>
+            <w:instrText xml:space="preserve"> TITLE  \* MERGEFORMAT </w:instrText>
+          </w:r>
+          <w:r>
+            <w:fldChar w:fldCharType="separate"/>
+          </w:r>
+          <w:r>
+            <w:t>Feasibility Report</w:t>
+          </w:r>
+          <w:r>
+            <w:fldChar w:fldCharType="end"/>
+          </w:r>
         </w:p>
         <w:p>
           <w:pPr>
@@ -6675,7 +6445,7 @@
               <w:bCs/>
               <w:noProof/>
             </w:rPr>
-            <w:t>9:34 AM</w:t>
+            <w:t>2:04 PM</w:t>
           </w:r>
           <w:r>
             <w:rPr>
@@ -6891,11 +6661,21 @@
               <w:bCs/>
             </w:rPr>
           </w:pPr>
-          <w:fldSimple w:instr=" TITLE  \* MERGEFORMAT ">
-            <w:r>
-              <w:t>Feasibility Report</w:t>
-            </w:r>
-          </w:fldSimple>
+          <w:r>
+            <w:fldChar w:fldCharType="begin"/>
+          </w:r>
+          <w:r>
+            <w:instrText xml:space="preserve"> TITLE  \* MERGEFORMAT </w:instrText>
+          </w:r>
+          <w:r>
+            <w:fldChar w:fldCharType="separate"/>
+          </w:r>
+          <w:r>
+            <w:t>Feasibility Report</w:t>
+          </w:r>
+          <w:r>
+            <w:fldChar w:fldCharType="end"/>
+          </w:r>
         </w:p>
         <w:p>
           <w:pPr>
@@ -7025,7 +6805,7 @@
               <w:bCs/>
               <w:noProof/>
             </w:rPr>
-            <w:t>9:34 AM</w:t>
+            <w:t>2:04 PM</w:t>
           </w:r>
           <w:r>
             <w:rPr>
@@ -7246,11 +7026,21 @@
     <w:pPr>
       <w:pStyle w:val="Header"/>
     </w:pPr>
-    <w:fldSimple w:instr=" TITLE  \* MERGEFORMAT ">
-      <w:r>
-        <w:t>Feasibility Report</w:t>
-      </w:r>
-    </w:fldSimple>
+    <w:r>
+      <w:fldChar w:fldCharType="begin"/>
+    </w:r>
+    <w:r>
+      <w:instrText xml:space="preserve"> TITLE  \* MERGEFORMAT </w:instrText>
+    </w:r>
+    <w:r>
+      <w:fldChar w:fldCharType="separate"/>
+    </w:r>
+    <w:r>
+      <w:t>Feasibility Report</w:t>
+    </w:r>
+    <w:r>
+      <w:fldChar w:fldCharType="end"/>
+    </w:r>
   </w:p>
 </w:hdr>
 </file>

</xml_diff>

<commit_message>
Draft + Existing System Section.
Added the Existing Systems Section.
</commit_message>
<xml_diff>
--- a/Feasibility Report.docx
+++ b/Feasibility Report.docx
@@ -1,6 +1,6 @@
 
 <file path=word/document.xml><?xml version="1.0" encoding="utf-8"?>
-<w:document xmlns:wpc="http://schemas.microsoft.com/office/word/2010/wordprocessingCanvas" xmlns:mc="http://schemas.openxmlformats.org/markup-compatibility/2006" xmlns:o="urn:schemas-microsoft-com:office:office" xmlns:r="http://schemas.openxmlformats.org/officeDocument/2006/relationships" xmlns:m="http://schemas.openxmlformats.org/officeDocument/2006/math" xmlns:v="urn:schemas-microsoft-com:vml" xmlns:wp14="http://schemas.microsoft.com/office/word/2010/wordprocessingDrawing" xmlns:wp="http://schemas.openxmlformats.org/drawingml/2006/wordprocessingDrawing" xmlns:w10="urn:schemas-microsoft-com:office:word" xmlns:w="http://schemas.openxmlformats.org/wordprocessingml/2006/main" xmlns:w14="http://schemas.microsoft.com/office/word/2010/wordml" xmlns:wpg="http://schemas.microsoft.com/office/word/2010/wordprocessingGroup" xmlns:wpi="http://schemas.microsoft.com/office/word/2010/wordprocessingInk" xmlns:wne="http://schemas.microsoft.com/office/word/2006/wordml" xmlns:wps="http://schemas.microsoft.com/office/word/2010/wordprocessingShape" mc:Ignorable="w14 wp14">
+<w:document xmlns:wpc="http://schemas.microsoft.com/office/word/2010/wordprocessingCanvas" xmlns:mo="http://schemas.microsoft.com/office/mac/office/2008/main" xmlns:mc="http://schemas.openxmlformats.org/markup-compatibility/2006" xmlns:mv="urn:schemas-microsoft-com:mac:vml" xmlns:o="urn:schemas-microsoft-com:office:office" xmlns:r="http://schemas.openxmlformats.org/officeDocument/2006/relationships" xmlns:m="http://schemas.openxmlformats.org/officeDocument/2006/math" xmlns:v="urn:schemas-microsoft-com:vml" xmlns:wp14="http://schemas.microsoft.com/office/word/2010/wordprocessingDrawing" xmlns:wp="http://schemas.openxmlformats.org/drawingml/2006/wordprocessingDrawing" xmlns:w10="urn:schemas-microsoft-com:office:word" xmlns:w="http://schemas.openxmlformats.org/wordprocessingml/2006/main" xmlns:w14="http://schemas.microsoft.com/office/word/2010/wordml" xmlns:wpg="http://schemas.microsoft.com/office/word/2010/wordprocessingGroup" xmlns:wpi="http://schemas.microsoft.com/office/word/2010/wordprocessingInk" xmlns:wne="http://schemas.microsoft.com/office/word/2006/wordml" xmlns:wps="http://schemas.microsoft.com/office/word/2010/wordprocessingShape" mc:Ignorable="w14 wp14">
   <w:body>
     <w:p>
       <w:pPr>
@@ -67,7 +67,7 @@
         <w:rPr>
           <w:noProof/>
         </w:rPr>
-        <w:t>3/1/2014</w:t>
+        <w:t>3/1/14</w:t>
       </w:r>
       <w:r>
         <w:rPr>
@@ -4127,77 +4127,75 @@
       <w:r>
         <w:t>activities.</w:t>
       </w:r>
-      <w:bookmarkStart w:id="30" w:name="_GoBack"/>
+    </w:p>
+    <w:p>
+      <w:pPr>
+        <w:pStyle w:val="Heading2"/>
+      </w:pPr>
+      <w:bookmarkStart w:id="30" w:name="_Toc461881546"/>
+      <w:bookmarkStart w:id="31" w:name="_Toc381445685"/>
+      <w:r>
+        <w:t>Requirements Definition</w:t>
+      </w:r>
       <w:bookmarkEnd w:id="30"/>
+      <w:bookmarkEnd w:id="31"/>
+    </w:p>
+    <w:p>
+      <w:r>
+        <w:t xml:space="preserve">The following is a summary from the Requirements Definition Document. The full document can be found in Appendix A. </w:t>
+      </w:r>
+      <w:r>
+        <w:t>The Digital Home System provides the capability for home owners to easily manage their daily lives by bringing together security, environmental and energy management, as well as entertainment, and communications. The Digital Home system will allow the owner use their own personal</w:t>
+      </w:r>
+      <w:r>
+        <w:t xml:space="preserve"> web page available on </w:t>
+      </w:r>
+      <w:r>
+        <w:t>any web ready computer, cell phone or other device to control the house’s temperature, lighting,</w:t>
+      </w:r>
+      <w:r>
+        <w:t xml:space="preserve"> state of household appliances</w:t>
+      </w:r>
+      <w:r>
+        <w:t>, and a planner that will allow the home owner to set home parameters for specific periods of time,</w:t>
+      </w:r>
+      <w:r>
+        <w:t xml:space="preserve"> by using the home’s internet connection. Through wireless communication </w:t>
+      </w:r>
+      <w:r>
+        <w:t xml:space="preserve">the house will communicate with the various sensors, (e.g. temperature, power, contact, </w:t>
+      </w:r>
+      <w:r>
+        <w:t>humidistat</w:t>
+      </w:r>
+      <w:r>
+        <w:t xml:space="preserve">, light, and water sensors) installed thought the house. The security system of the Digital Home will consist of contact sensors that when triggered will communicate to the master control unit of the home, as well as sound both a light and sound alarm. The </w:t>
+      </w:r>
+      <w:r>
+        <w:t>temperature and humidistat sensor</w:t>
+      </w:r>
+      <w:r>
+        <w:t xml:space="preserve"> </w:t>
+      </w:r>
+      <w:r>
+        <w:t>will allow the home owner to control both the temperature and humidity of individual rooms, and the entire house. The power sensors will allow the home owners to control household appliances, control c</w:t>
+      </w:r>
+      <w:r>
+        <w:t>entral lighting in each room, monitor the state of the appliance, and provide information on whether a light and/or appliance is on or off.</w:t>
+      </w:r>
     </w:p>
     <w:p>
       <w:pPr>
         <w:pStyle w:val="Heading2"/>
       </w:pPr>
-      <w:bookmarkStart w:id="31" w:name="_Toc461881546"/>
-      <w:bookmarkStart w:id="32" w:name="_Toc381445685"/>
-      <w:r>
-        <w:t>Requirements Definition</w:t>
-      </w:r>
-      <w:bookmarkEnd w:id="31"/>
+      <w:bookmarkStart w:id="32" w:name="_Toc461881549"/>
+      <w:bookmarkStart w:id="33" w:name="_Toc381445686"/>
+      <w:r>
+        <w:t>Use Cases</w:t>
+      </w:r>
+      <w:bookmarkStart w:id="34" w:name="_Toc461881550"/>
       <w:bookmarkEnd w:id="32"/>
-    </w:p>
-    <w:p>
-      <w:r>
-        <w:t xml:space="preserve">The following is a summary from the Requirements Definition Document. The full document can be found in Appendix A. </w:t>
-      </w:r>
-      <w:r>
-        <w:t>The Digital Home System provides the capability for home owners to easily manage their daily lives by bringing together security, environmental and energy management, as well as entertainment, and communications. The Digital Home system will allow the owner use their own personal</w:t>
-      </w:r>
-      <w:r>
-        <w:t xml:space="preserve"> web page available on </w:t>
-      </w:r>
-      <w:r>
-        <w:t>any web ready computer, cell phone or other device to control the house’s temperature, lighting,</w:t>
-      </w:r>
-      <w:r>
-        <w:t xml:space="preserve"> state of household appliances</w:t>
-      </w:r>
-      <w:r>
-        <w:t>, and a planner that will allow the home owner to set home parameters for specific periods of time,</w:t>
-      </w:r>
-      <w:r>
-        <w:t xml:space="preserve"> by using the home’s internet connection. Through wireless communication </w:t>
-      </w:r>
-      <w:r>
-        <w:t xml:space="preserve">the house will communicate with the various sensors, (e.g. temperature, power, contact, </w:t>
-      </w:r>
-      <w:r>
-        <w:t>humidistat</w:t>
-      </w:r>
-      <w:r>
-        <w:t xml:space="preserve">, light, and water sensors) installed thought the house. The security system of the Digital Home will consist of contact sensors that when triggered will communicate to the master control unit of the home, as well as sound both a light and sound alarm. The </w:t>
-      </w:r>
-      <w:r>
-        <w:t>temperature and humidistat sensor</w:t>
-      </w:r>
-      <w:r>
-        <w:t xml:space="preserve"> </w:t>
-      </w:r>
-      <w:r>
-        <w:t>will allow the home owner to control both the temperature and humidity of individual rooms, and the entire house. The power sensors will allow the home owners to control household appliances, control c</w:t>
-      </w:r>
-      <w:r>
-        <w:t>entral lighting in each room, monitor the state of the appliance, and provide information on whether a light and/or appliance is on or off.</w:t>
-      </w:r>
-    </w:p>
-    <w:p>
-      <w:pPr>
-        <w:pStyle w:val="Heading2"/>
-      </w:pPr>
-      <w:bookmarkStart w:id="33" w:name="_Toc461881549"/>
-      <w:bookmarkStart w:id="34" w:name="_Toc381445686"/>
-      <w:r>
-        <w:t>Use Cases</w:t>
-      </w:r>
-      <w:bookmarkStart w:id="35" w:name="_Toc461881550"/>
       <w:bookmarkEnd w:id="33"/>
-      <w:bookmarkEnd w:id="34"/>
     </w:p>
     <w:p>
       <w:pPr>
@@ -4212,14 +4210,14 @@
         <w:pStyle w:val="Heading3"/>
         <w:keepNext w:val="0"/>
       </w:pPr>
-      <w:bookmarkStart w:id="36" w:name="_Toc381445687"/>
+      <w:bookmarkStart w:id="35" w:name="_Toc381445687"/>
       <w:r>
         <w:t xml:space="preserve">Use Case Diagram </w:t>
       </w:r>
       <w:r>
         <w:t>(first-level abstraction)</w:t>
       </w:r>
-      <w:bookmarkEnd w:id="36"/>
+      <w:bookmarkEnd w:id="35"/>
     </w:p>
     <w:p>
       <w:pPr>
@@ -4299,14 +4297,14 @@
         <w:pStyle w:val="Heading3"/>
         <w:keepNext w:val="0"/>
       </w:pPr>
-      <w:bookmarkStart w:id="37" w:name="_Toc381445688"/>
+      <w:bookmarkStart w:id="36" w:name="_Toc381445688"/>
       <w:r>
         <w:t>Actors</w:t>
       </w:r>
       <w:r>
         <w:t xml:space="preserve"> (descriptions)</w:t>
       </w:r>
-      <w:bookmarkEnd w:id="37"/>
+      <w:bookmarkEnd w:id="36"/>
       <w:r>
         <w:t xml:space="preserve"> </w:t>
       </w:r>
@@ -4786,18 +4784,21 @@
         <w:pStyle w:val="Heading3"/>
         <w:keepNext w:val="0"/>
       </w:pPr>
-      <w:bookmarkStart w:id="38" w:name="_Toc381445689"/>
+      <w:bookmarkStart w:id="37" w:name="_Toc381445689"/>
       <w:r>
         <w:t>Use Case Descriptions</w:t>
       </w:r>
-      <w:bookmarkEnd w:id="38"/>
+      <w:bookmarkEnd w:id="37"/>
     </w:p>
     <w:p>
       <w:r>
         <w:t>The fol</w:t>
       </w:r>
       <w:r>
-        <w:t xml:space="preserve">lowing section describes the use cases </w:t>
+        <w:t xml:space="preserve">lowing </w:t>
+      </w:r>
+      <w:r>
+        <w:t>section describes the use cases</w:t>
       </w:r>
       <w:r>
         <w:t xml:space="preserve"> involved in our use case diagram, the organizat</w:t>
@@ -5168,15 +5169,21 @@
         <w:pStyle w:val="Heading3"/>
         <w:keepNext w:val="0"/>
       </w:pPr>
-      <w:bookmarkStart w:id="39" w:name="_Toc381445690"/>
+      <w:bookmarkStart w:id="38" w:name="_Toc381445690"/>
       <w:r>
         <w:t>Use Case Assumptions</w:t>
       </w:r>
-      <w:bookmarkEnd w:id="39"/>
-    </w:p>
-    <w:p>
-      <w:r>
-        <w:t>The following section states any and all assumptions that we have for the use case, our assumptions will be presented in list format.</w:t>
+      <w:bookmarkEnd w:id="38"/>
+    </w:p>
+    <w:p>
+      <w:r>
+        <w:t xml:space="preserve">The following section states any and all assumptions that we have for the use </w:t>
+      </w:r>
+      <w:r>
+        <w:t>case;</w:t>
+      </w:r>
+      <w:r>
+        <w:t xml:space="preserve"> our assumptions will be presented in list format.</w:t>
       </w:r>
     </w:p>
     <w:p/>
@@ -5189,7 +5196,19 @@
         </w:numPr>
       </w:pPr>
       <w:r>
-        <w:t>The system will have its own dedicated wifi separate from the owner’s personal wifi, that will be used for the sensors, and all of the functionalities.</w:t>
+        <w:t xml:space="preserve">The system will have its own dedicated </w:t>
+      </w:r>
+      <w:r>
+        <w:t>Wi-Fi</w:t>
+      </w:r>
+      <w:r>
+        <w:t xml:space="preserve"> separate from the owner’s personal </w:t>
+      </w:r>
+      <w:r>
+        <w:t>Wi-Fi, which</w:t>
+      </w:r>
+      <w:r>
+        <w:t xml:space="preserve"> will be used for the sensors, and all of the functionalities.</w:t>
       </w:r>
     </w:p>
     <w:p>
@@ -5201,7 +5220,25 @@
         </w:numPr>
       </w:pPr>
       <w:r>
-        <w:t>The home owner will not have permission to use the system’s wifi for personal reasons (e.g. surfing the internet, using phone apps, ect.)</w:t>
+        <w:t xml:space="preserve">The </w:t>
+      </w:r>
+      <w:r>
+        <w:t>homeowner</w:t>
+      </w:r>
+      <w:r>
+        <w:t xml:space="preserve"> will not have permission to use the system’s </w:t>
+      </w:r>
+      <w:r>
+        <w:t>Wi-Fi</w:t>
+      </w:r>
+      <w:r>
+        <w:t xml:space="preserve"> for personal reasons (e.g. surfing the internet, using phone apps, </w:t>
+      </w:r>
+      <w:r>
+        <w:t>etc.</w:t>
+      </w:r>
+      <w:r>
+        <w:t>)</w:t>
       </w:r>
     </w:p>
     <w:p>
@@ -5215,43 +5252,123 @@
         <w:keepNext w:val="0"/>
         <w:pageBreakBefore w:val="0"/>
       </w:pPr>
-      <w:bookmarkStart w:id="40" w:name="_Toc255204749"/>
-      <w:bookmarkStart w:id="41" w:name="_Toc381445691"/>
+      <w:bookmarkStart w:id="39" w:name="_Toc255204749"/>
+      <w:bookmarkStart w:id="40" w:name="_Toc381445691"/>
       <w:r>
         <w:t>Considerations</w:t>
       </w:r>
+      <w:bookmarkEnd w:id="39"/>
       <w:bookmarkEnd w:id="40"/>
-      <w:bookmarkEnd w:id="41"/>
     </w:p>
     <w:p>
       <w:pPr>
         <w:pStyle w:val="Heading2"/>
         <w:keepNext w:val="0"/>
       </w:pPr>
-      <w:bookmarkStart w:id="42" w:name="_Toc255204750"/>
-      <w:bookmarkStart w:id="43" w:name="_Toc381445692"/>
+      <w:bookmarkStart w:id="41" w:name="_Toc255204750"/>
+      <w:bookmarkStart w:id="42" w:name="_Toc381445692"/>
       <w:r>
         <w:t>Existing Systems</w:t>
       </w:r>
+      <w:bookmarkEnd w:id="41"/>
       <w:bookmarkEnd w:id="42"/>
+    </w:p>
+    <w:p>
+      <w:r>
+        <w:t>There are many smart home systems available in the market currently, many of these implement some of the features wanted in Digital Home; however, most are missing elements wanted by the customer. Next, we explore some systems that assimilate the needs of Digital Home found on the market currently.</w:t>
+      </w:r>
+    </w:p>
+    <w:p>
+      <w:pPr>
+        <w:pStyle w:val="Heading3"/>
+      </w:pPr>
+      <w:bookmarkStart w:id="43" w:name="_Toc255204751"/>
+      <w:bookmarkStart w:id="44" w:name="_Toc381445693"/>
+      <w:r>
+        <w:t>Savant Systems</w:t>
+      </w:r>
+    </w:p>
+    <w:p>
+      <w:pPr>
+        <w:ind w:firstLine="720"/>
+      </w:pPr>
+      <w:r>
+        <w:t>Savant Systems also offers custom Apple-based smart home technologies. These systems offer automation &amp; control over: audio, video, Internet devices, media, lighting systems, climate, security, and surveillance among others. These systems also feature an HVAC scheduler that allows users to create different temperature and humidity schedules. Savant smart homes also feature intelligent lighting control that uses sensors to turn off lights when a room is unoccupied.</w:t>
+      </w:r>
+      <w:r>
+        <w:t xml:space="preserve"> </w:t>
+      </w:r>
+      <w:r>
+        <w:t xml:space="preserve">[*** ADD </w:t>
+      </w:r>
+      <w:r>
+        <w:t>Savant Systems</w:t>
+      </w:r>
+      <w:r>
+        <w:t xml:space="preserve"> REFERENCE NUMBER **]</w:t>
+      </w:r>
+    </w:p>
+    <w:p/>
+    <w:p>
+      <w:pPr>
+        <w:pStyle w:val="Heading3"/>
+      </w:pPr>
+      <w:r>
+        <w:t>Iris</w:t>
+      </w:r>
+    </w:p>
+    <w:p>
+      <w:pPr>
+        <w:ind w:firstLine="720"/>
+      </w:pPr>
+      <w:r>
+        <w:t xml:space="preserve">The Iris smart home system kits offer a variety of things, these kits need to set up and customized by the customer. Some of the features offered by Iris are: Iris Hub (connects to Internet connection in order to control smart devices, contact and motion sensors, keypad (conveniently mounted near entry/exit point for easy control), smart plug (allows control of power outlets), smart thermostat. </w:t>
+      </w:r>
+    </w:p>
+    <w:p>
+      <w:pPr>
+        <w:ind w:firstLine="720"/>
+      </w:pPr>
+      <w:r>
+        <w:t xml:space="preserve">All </w:t>
+      </w:r>
+      <w:r>
+        <w:t>of Iris’</w:t>
+      </w:r>
+      <w:r>
+        <w:t xml:space="preserve"> fea</w:t>
+      </w:r>
+      <w:r>
+        <w:t>tures</w:t>
+      </w:r>
+      <w:r>
+        <w:t xml:space="preserve"> are customizable and monitored easily from computers, tablets, or smartphones. Through the use of Iris, users are able to: adjust the lights, control the climate, arm the security system, and unlock doors among other things – these activities are also control via voice control using Iris app.</w:t>
+      </w:r>
+      <w:r>
+        <w:t xml:space="preserve"> </w:t>
+      </w:r>
+      <w:r>
+        <w:t xml:space="preserve">[*** ADD </w:t>
+      </w:r>
+      <w:r>
+        <w:t>Iris</w:t>
+      </w:r>
+      <w:bookmarkStart w:id="45" w:name="_GoBack"/>
+      <w:bookmarkEnd w:id="45"/>
+      <w:r>
+        <w:t xml:space="preserve"> REFERENCE NUMBER **]</w:t>
+      </w:r>
+    </w:p>
+    <w:p/>
+    <w:p>
+      <w:pPr>
+        <w:pStyle w:val="Heading3"/>
+      </w:pPr>
+      <w:r>
+        <w:t>IntelligentHome</w:t>
+      </w:r>
       <w:bookmarkEnd w:id="43"/>
-    </w:p>
-    <w:p>
-      <w:r>
-        <w:t>There are many smart home systems available in the market currently, many of these implement some of the features wanted in Digital Home; however, most are missing elements wanted by the customer. Next, we explore some systems that assimilate the needs of Digital Home found on the market currently.</w:t>
-      </w:r>
-    </w:p>
-    <w:p>
-      <w:pPr>
-        <w:pStyle w:val="Heading3"/>
-      </w:pPr>
-      <w:bookmarkStart w:id="44" w:name="_Toc255204751"/>
-      <w:bookmarkStart w:id="45" w:name="_Toc381445693"/>
-      <w:r>
-        <w:t>IntelligentHome</w:t>
-      </w:r>
       <w:bookmarkEnd w:id="44"/>
-      <w:bookmarkEnd w:id="45"/>
     </w:p>
     <w:p>
       <w:pPr>
@@ -5276,11 +5393,7 @@
         <w:t xml:space="preserve"> **]</w:t>
       </w:r>
     </w:p>
-    <w:p>
-      <w:pPr>
-        <w:ind w:left="720"/>
-      </w:pPr>
-    </w:p>
+    <w:p/>
     <w:p>
       <w:pPr>
         <w:pStyle w:val="Heading2"/>
@@ -5442,7 +5555,7 @@
       <w:r>
         <w:t>Solutions</w:t>
       </w:r>
-      <w:bookmarkEnd w:id="35"/>
+      <w:bookmarkEnd w:id="34"/>
       <w:bookmarkEnd w:id="53"/>
     </w:p>
     <w:p>
@@ -5467,6 +5580,7 @@
       <w:bookmarkStart w:id="55" w:name="_Toc381445703"/>
       <w:bookmarkStart w:id="56" w:name="_Toc461881552"/>
       <w:r>
+        <w:lastRenderedPageBreak/>
         <w:t>Description</w:t>
       </w:r>
       <w:r>
@@ -5559,14 +5673,12 @@
       </w:r>
     </w:p>
     <w:p/>
-    <w:p/>
     <w:p>
       <w:pPr>
         <w:pStyle w:val="Heading3"/>
       </w:pPr>
       <w:bookmarkStart w:id="60" w:name="_Toc381445707"/>
       <w:r>
-        <w:lastRenderedPageBreak/>
         <w:t>Description</w:t>
       </w:r>
       <w:r>
@@ -5842,12 +5954,81 @@
       </w:r>
     </w:p>
     <w:p>
+      <w:pPr>
+        <w:rPr>
+          <w:rStyle w:val="Hyperlink"/>
+        </w:rPr>
+      </w:pPr>
       <w:hyperlink r:id="rId13" w:history="1">
         <w:r>
           <w:rPr>
             <w:rStyle w:val="Hyperlink"/>
           </w:rPr>
           <w:t>http://intelligenthome-texas.aiprx.timewarnercable.com/intelligenthome/</w:t>
+        </w:r>
+      </w:hyperlink>
+    </w:p>
+    <w:p>
+      <w:pPr>
+        <w:rPr>
+          <w:rStyle w:val="Hyperlink"/>
+        </w:rPr>
+      </w:pPr>
+    </w:p>
+    <w:p>
+      <w:r>
+        <w:t>Savant Systems, LLC designs</w:t>
+      </w:r>
+    </w:p>
+    <w:p>
+      <w:pPr>
+        <w:rPr>
+          <w:rFonts w:ascii="Trebuchet MS" w:hAnsi="Trebuchet MS"/>
+        </w:rPr>
+      </w:pPr>
+      <w:hyperlink r:id="rId14" w:history="1">
+        <w:r>
+          <w:rPr>
+            <w:rStyle w:val="Hyperlink"/>
+            <w:rFonts w:ascii="Trebuchet MS" w:hAnsi="Trebuchet MS"/>
+          </w:rPr>
+          <w:t>http://www.savantsystems.com/smart_home_solutions.aspx</w:t>
+        </w:r>
+      </w:hyperlink>
+    </w:p>
+    <w:p>
+      <w:pPr>
+        <w:rPr>
+          <w:rFonts w:ascii="Trebuchet MS" w:hAnsi="Trebuchet MS"/>
+        </w:rPr>
+      </w:pPr>
+    </w:p>
+    <w:p>
+      <w:pPr>
+        <w:rPr>
+          <w:rFonts w:ascii="Trebuchet MS" w:hAnsi="Trebuchet MS"/>
+        </w:rPr>
+      </w:pPr>
+      <w:r>
+        <w:rPr>
+          <w:rFonts w:ascii="Trebuchet MS" w:hAnsi="Trebuchet MS"/>
+        </w:rPr>
+        <w:t>Iris:</w:t>
+      </w:r>
+    </w:p>
+    <w:p>
+      <w:pPr>
+        <w:rPr>
+          <w:rFonts w:ascii="Trebuchet MS" w:hAnsi="Trebuchet MS"/>
+        </w:rPr>
+      </w:pPr>
+      <w:hyperlink r:id="rId15" w:history="1">
+        <w:r>
+          <w:rPr>
+            <w:rStyle w:val="Hyperlink"/>
+            <w:rFonts w:ascii="Trebuchet MS" w:hAnsi="Trebuchet MS"/>
+          </w:rPr>
+          <w:t>http://www.lowes.com/cd_Iris_239939199_</w:t>
         </w:r>
       </w:hyperlink>
     </w:p>
@@ -5964,11 +6145,7 @@
     </w:p>
     <w:p>
       <w:r>
-        <w:t xml:space="preserve">A “Smart House” is a home management system that allows home owners (or renters) to easily manage their daily lives by providing for a lifestyle that brings together security, environmental and energy management (e.g., temperature, humidity and lighting), entertainment, and communications. The Smart House components consist of household devices ( e.g., a power and lighting system, an air conditioning unit, a sound system, a </w:t>
-      </w:r>
-      <w:r>
-        <w:lastRenderedPageBreak/>
-        <w:t>water sprinkler system, small appliances, and security system), sensors and controllers for the devices, communication links between the components, and a computer system that will manage the components.</w:t>
+        <w:t>A “Smart House” is a home management system that allows home owners (or renters) to easily manage their daily lives by providing for a lifestyle that brings together security, environmental and energy management (e.g., temperature, humidity and lighting), entertainment, and communications. The Smart House components consist of household devices ( e.g., a power and lighting system, an air conditioning unit, a sound system, a water sprinkler system, small appliances, and security system), sensors and controllers for the devices, communication links between the components, and a computer system that will manage the components.</w:t>
       </w:r>
     </w:p>
     <w:p/>
@@ -6051,6 +6228,7 @@
     </w:p>
     <w:p>
       <w:r>
+        <w:lastRenderedPageBreak/>
         <w:t xml:space="preserve">A thermostat unit will communicate, through wireless signals, with the master control unit. </w:t>
       </w:r>
     </w:p>
@@ -6136,7 +6314,6 @@
     </w:p>
     <w:p>
       <w:r>
-        <w:lastRenderedPageBreak/>
         <w:t>Various plan profiles (normal monthly profile, vacation profile, summer profile, holiday profile, etc.) may be stored and retrieved to assist in planning.</w:t>
       </w:r>
     </w:p>
@@ -6169,9 +6346,9 @@
       </w:r>
     </w:p>
     <w:sectPr>
-      <w:headerReference w:type="even" r:id="rId14"/>
-      <w:footerReference w:type="even" r:id="rId15"/>
-      <w:footerReference w:type="default" r:id="rId16"/>
+      <w:headerReference w:type="even" r:id="rId16"/>
+      <w:footerReference w:type="even" r:id="rId17"/>
+      <w:footerReference w:type="default" r:id="rId18"/>
       <w:type w:val="continuous"/>
       <w:pgSz w:w="12240" w:h="15840"/>
       <w:pgMar w:top="1440" w:right="1440" w:bottom="1440" w:left="1800" w:header="720" w:footer="720" w:gutter="0"/>
@@ -6183,7 +6360,7 @@
 </file>
 
 <file path=word/endnotes.xml><?xml version="1.0" encoding="utf-8"?>
-<w:endnotes xmlns:wpc="http://schemas.microsoft.com/office/word/2010/wordprocessingCanvas" xmlns:mc="http://schemas.openxmlformats.org/markup-compatibility/2006" xmlns:o="urn:schemas-microsoft-com:office:office" xmlns:r="http://schemas.openxmlformats.org/officeDocument/2006/relationships" xmlns:m="http://schemas.openxmlformats.org/officeDocument/2006/math" xmlns:v="urn:schemas-microsoft-com:vml" xmlns:wp14="http://schemas.microsoft.com/office/word/2010/wordprocessingDrawing" xmlns:wp="http://schemas.openxmlformats.org/drawingml/2006/wordprocessingDrawing" xmlns:w10="urn:schemas-microsoft-com:office:word" xmlns:w="http://schemas.openxmlformats.org/wordprocessingml/2006/main" xmlns:w14="http://schemas.microsoft.com/office/word/2010/wordml" xmlns:wpg="http://schemas.microsoft.com/office/word/2010/wordprocessingGroup" xmlns:wpi="http://schemas.microsoft.com/office/word/2010/wordprocessingInk" xmlns:wne="http://schemas.microsoft.com/office/word/2006/wordml" xmlns:wps="http://schemas.microsoft.com/office/word/2010/wordprocessingShape" mc:Ignorable="w14 wp14">
+<w:endnotes xmlns:wpc="http://schemas.microsoft.com/office/word/2010/wordprocessingCanvas" xmlns:mo="http://schemas.microsoft.com/office/mac/office/2008/main" xmlns:mc="http://schemas.openxmlformats.org/markup-compatibility/2006" xmlns:mv="urn:schemas-microsoft-com:mac:vml" xmlns:o="urn:schemas-microsoft-com:office:office" xmlns:r="http://schemas.openxmlformats.org/officeDocument/2006/relationships" xmlns:m="http://schemas.openxmlformats.org/officeDocument/2006/math" xmlns:v="urn:schemas-microsoft-com:vml" xmlns:wp14="http://schemas.microsoft.com/office/word/2010/wordprocessingDrawing" xmlns:wp="http://schemas.openxmlformats.org/drawingml/2006/wordprocessingDrawing" xmlns:w10="urn:schemas-microsoft-com:office:word" xmlns:w="http://schemas.openxmlformats.org/wordprocessingml/2006/main" xmlns:w14="http://schemas.microsoft.com/office/word/2010/wordml" xmlns:wpg="http://schemas.microsoft.com/office/word/2010/wordprocessingGroup" xmlns:wpi="http://schemas.microsoft.com/office/word/2010/wordprocessingInk" xmlns:wne="http://schemas.microsoft.com/office/word/2006/wordml" xmlns:wps="http://schemas.microsoft.com/office/word/2010/wordprocessingShape" mc:Ignorable="w14 wp14">
   <w:endnote w:type="separator" w:id="-1">
     <w:p>
       <w:r>
@@ -6202,7 +6379,7 @@
 </file>
 
 <file path=word/footer1.xml><?xml version="1.0" encoding="utf-8"?>
-<w:ftr xmlns:wpc="http://schemas.microsoft.com/office/word/2010/wordprocessingCanvas" xmlns:mc="http://schemas.openxmlformats.org/markup-compatibility/2006" xmlns:o="urn:schemas-microsoft-com:office:office" xmlns:r="http://schemas.openxmlformats.org/officeDocument/2006/relationships" xmlns:m="http://schemas.openxmlformats.org/officeDocument/2006/math" xmlns:v="urn:schemas-microsoft-com:vml" xmlns:wp14="http://schemas.microsoft.com/office/word/2010/wordprocessingDrawing" xmlns:wp="http://schemas.openxmlformats.org/drawingml/2006/wordprocessingDrawing" xmlns:w10="urn:schemas-microsoft-com:office:word" xmlns:w="http://schemas.openxmlformats.org/wordprocessingml/2006/main" xmlns:w14="http://schemas.microsoft.com/office/word/2010/wordml" xmlns:wpg="http://schemas.microsoft.com/office/word/2010/wordprocessingGroup" xmlns:wpi="http://schemas.microsoft.com/office/word/2010/wordprocessingInk" xmlns:wne="http://schemas.microsoft.com/office/word/2006/wordml" xmlns:wps="http://schemas.microsoft.com/office/word/2010/wordprocessingShape" mc:Ignorable="w14 wp14">
+<w:ftr xmlns:wpc="http://schemas.microsoft.com/office/word/2010/wordprocessingCanvas" xmlns:mo="http://schemas.microsoft.com/office/mac/office/2008/main" xmlns:mc="http://schemas.openxmlformats.org/markup-compatibility/2006" xmlns:mv="urn:schemas-microsoft-com:mac:vml" xmlns:o="urn:schemas-microsoft-com:office:office" xmlns:r="http://schemas.openxmlformats.org/officeDocument/2006/relationships" xmlns:m="http://schemas.openxmlformats.org/officeDocument/2006/math" xmlns:v="urn:schemas-microsoft-com:vml" xmlns:wp14="http://schemas.microsoft.com/office/word/2010/wordprocessingDrawing" xmlns:wp="http://schemas.openxmlformats.org/drawingml/2006/wordprocessingDrawing" xmlns:w10="urn:schemas-microsoft-com:office:word" xmlns:w="http://schemas.openxmlformats.org/wordprocessingml/2006/main" xmlns:w14="http://schemas.microsoft.com/office/word/2010/wordml" xmlns:wpg="http://schemas.microsoft.com/office/word/2010/wordprocessingGroup" xmlns:wpi="http://schemas.microsoft.com/office/word/2010/wordprocessingInk" xmlns:wne="http://schemas.microsoft.com/office/word/2006/wordml" xmlns:wps="http://schemas.microsoft.com/office/word/2010/wordprocessingShape" mc:Ignorable="w14 wp14">
   <w:tbl>
     <w:tblPr>
       <w:tblW w:w="0" w:type="auto"/>
@@ -6263,7 +6440,7 @@
 </file>
 
 <file path=word/footer2.xml><?xml version="1.0" encoding="utf-8"?>
-<w:ftr xmlns:wpc="http://schemas.microsoft.com/office/word/2010/wordprocessingCanvas" xmlns:mc="http://schemas.openxmlformats.org/markup-compatibility/2006" xmlns:o="urn:schemas-microsoft-com:office:office" xmlns:r="http://schemas.openxmlformats.org/officeDocument/2006/relationships" xmlns:m="http://schemas.openxmlformats.org/officeDocument/2006/math" xmlns:v="urn:schemas-microsoft-com:vml" xmlns:wp14="http://schemas.microsoft.com/office/word/2010/wordprocessingDrawing" xmlns:wp="http://schemas.openxmlformats.org/drawingml/2006/wordprocessingDrawing" xmlns:w10="urn:schemas-microsoft-com:office:word" xmlns:w="http://schemas.openxmlformats.org/wordprocessingml/2006/main" xmlns:w14="http://schemas.microsoft.com/office/word/2010/wordml" xmlns:wpg="http://schemas.microsoft.com/office/word/2010/wordprocessingGroup" xmlns:wpi="http://schemas.microsoft.com/office/word/2010/wordprocessingInk" xmlns:wne="http://schemas.microsoft.com/office/word/2006/wordml" xmlns:wps="http://schemas.microsoft.com/office/word/2010/wordprocessingShape" mc:Ignorable="w14 wp14">
+<w:ftr xmlns:wpc="http://schemas.microsoft.com/office/word/2010/wordprocessingCanvas" xmlns:mo="http://schemas.microsoft.com/office/mac/office/2008/main" xmlns:mc="http://schemas.openxmlformats.org/markup-compatibility/2006" xmlns:mv="urn:schemas-microsoft-com:mac:vml" xmlns:o="urn:schemas-microsoft-com:office:office" xmlns:r="http://schemas.openxmlformats.org/officeDocument/2006/relationships" xmlns:m="http://schemas.openxmlformats.org/officeDocument/2006/math" xmlns:v="urn:schemas-microsoft-com:vml" xmlns:wp14="http://schemas.microsoft.com/office/word/2010/wordprocessingDrawing" xmlns:wp="http://schemas.openxmlformats.org/drawingml/2006/wordprocessingDrawing" xmlns:w10="urn:schemas-microsoft-com:office:word" xmlns:w="http://schemas.openxmlformats.org/wordprocessingml/2006/main" xmlns:w14="http://schemas.microsoft.com/office/word/2010/wordml" xmlns:wpg="http://schemas.microsoft.com/office/word/2010/wordprocessingGroup" xmlns:wpi="http://schemas.microsoft.com/office/word/2010/wordprocessingInk" xmlns:wne="http://schemas.microsoft.com/office/word/2006/wordml" xmlns:wps="http://schemas.microsoft.com/office/word/2010/wordprocessingShape" mc:Ignorable="w14 wp14">
   <w:tbl>
     <w:tblPr>
       <w:tblW w:w="0" w:type="auto"/>
@@ -6445,7 +6622,7 @@
               <w:bCs/>
               <w:noProof/>
             </w:rPr>
-            <w:t>2:04 PM</w:t>
+            <w:t>3:45 PM</w:t>
           </w:r>
           <w:r>
             <w:rPr>
@@ -6544,7 +6721,7 @@
 </file>
 
 <file path=word/footer3.xml><?xml version="1.0" encoding="utf-8"?>
-<w:ftr xmlns:wpc="http://schemas.microsoft.com/office/word/2010/wordprocessingCanvas" xmlns:mc="http://schemas.openxmlformats.org/markup-compatibility/2006" xmlns:o="urn:schemas-microsoft-com:office:office" xmlns:r="http://schemas.openxmlformats.org/officeDocument/2006/relationships" xmlns:m="http://schemas.openxmlformats.org/officeDocument/2006/math" xmlns:v="urn:schemas-microsoft-com:vml" xmlns:wp14="http://schemas.microsoft.com/office/word/2010/wordprocessingDrawing" xmlns:wp="http://schemas.openxmlformats.org/drawingml/2006/wordprocessingDrawing" xmlns:w10="urn:schemas-microsoft-com:office:word" xmlns:w="http://schemas.openxmlformats.org/wordprocessingml/2006/main" xmlns:w14="http://schemas.microsoft.com/office/word/2010/wordml" xmlns:wpg="http://schemas.microsoft.com/office/word/2010/wordprocessingGroup" xmlns:wpi="http://schemas.microsoft.com/office/word/2010/wordprocessingInk" xmlns:wne="http://schemas.microsoft.com/office/word/2006/wordml" xmlns:wps="http://schemas.microsoft.com/office/word/2010/wordprocessingShape" mc:Ignorable="w14 wp14">
+<w:ftr xmlns:wpc="http://schemas.microsoft.com/office/word/2010/wordprocessingCanvas" xmlns:mo="http://schemas.microsoft.com/office/mac/office/2008/main" xmlns:mc="http://schemas.openxmlformats.org/markup-compatibility/2006" xmlns:mv="urn:schemas-microsoft-com:mac:vml" xmlns:o="urn:schemas-microsoft-com:office:office" xmlns:r="http://schemas.openxmlformats.org/officeDocument/2006/relationships" xmlns:m="http://schemas.openxmlformats.org/officeDocument/2006/math" xmlns:v="urn:schemas-microsoft-com:vml" xmlns:wp14="http://schemas.microsoft.com/office/word/2010/wordprocessingDrawing" xmlns:wp="http://schemas.openxmlformats.org/drawingml/2006/wordprocessingDrawing" xmlns:w10="urn:schemas-microsoft-com:office:word" xmlns:w="http://schemas.openxmlformats.org/wordprocessingml/2006/main" xmlns:w14="http://schemas.microsoft.com/office/word/2010/wordml" xmlns:wpg="http://schemas.microsoft.com/office/word/2010/wordprocessingGroup" xmlns:wpi="http://schemas.microsoft.com/office/word/2010/wordprocessingInk" xmlns:wne="http://schemas.microsoft.com/office/word/2006/wordml" xmlns:wps="http://schemas.microsoft.com/office/word/2010/wordprocessingShape" mc:Ignorable="w14 wp14">
   <w:p>
     <w:pPr>
       <w:pStyle w:val="Footer"/>
@@ -6623,7 +6800,7 @@
 </file>
 
 <file path=word/footer4.xml><?xml version="1.0" encoding="utf-8"?>
-<w:ftr xmlns:wpc="http://schemas.microsoft.com/office/word/2010/wordprocessingCanvas" xmlns:mc="http://schemas.openxmlformats.org/markup-compatibility/2006" xmlns:o="urn:schemas-microsoft-com:office:office" xmlns:r="http://schemas.openxmlformats.org/officeDocument/2006/relationships" xmlns:m="http://schemas.openxmlformats.org/officeDocument/2006/math" xmlns:v="urn:schemas-microsoft-com:vml" xmlns:wp14="http://schemas.microsoft.com/office/word/2010/wordprocessingDrawing" xmlns:wp="http://schemas.openxmlformats.org/drawingml/2006/wordprocessingDrawing" xmlns:w10="urn:schemas-microsoft-com:office:word" xmlns:w="http://schemas.openxmlformats.org/wordprocessingml/2006/main" xmlns:w14="http://schemas.microsoft.com/office/word/2010/wordml" xmlns:wpg="http://schemas.microsoft.com/office/word/2010/wordprocessingGroup" xmlns:wpi="http://schemas.microsoft.com/office/word/2010/wordprocessingInk" xmlns:wne="http://schemas.microsoft.com/office/word/2006/wordml" xmlns:wps="http://schemas.microsoft.com/office/word/2010/wordprocessingShape" mc:Ignorable="w14 wp14">
+<w:ftr xmlns:wpc="http://schemas.microsoft.com/office/word/2010/wordprocessingCanvas" xmlns:mo="http://schemas.microsoft.com/office/mac/office/2008/main" xmlns:mc="http://schemas.openxmlformats.org/markup-compatibility/2006" xmlns:mv="urn:schemas-microsoft-com:mac:vml" xmlns:o="urn:schemas-microsoft-com:office:office" xmlns:r="http://schemas.openxmlformats.org/officeDocument/2006/relationships" xmlns:m="http://schemas.openxmlformats.org/officeDocument/2006/math" xmlns:v="urn:schemas-microsoft-com:vml" xmlns:wp14="http://schemas.microsoft.com/office/word/2010/wordprocessingDrawing" xmlns:wp="http://schemas.openxmlformats.org/drawingml/2006/wordprocessingDrawing" xmlns:w10="urn:schemas-microsoft-com:office:word" xmlns:w="http://schemas.openxmlformats.org/wordprocessingml/2006/main" xmlns:w14="http://schemas.microsoft.com/office/word/2010/wordml" xmlns:wpg="http://schemas.microsoft.com/office/word/2010/wordprocessingGroup" xmlns:wpi="http://schemas.microsoft.com/office/word/2010/wordprocessingInk" xmlns:wne="http://schemas.microsoft.com/office/word/2006/wordml" xmlns:wps="http://schemas.microsoft.com/office/word/2010/wordprocessingShape" mc:Ignorable="w14 wp14">
   <w:tbl>
     <w:tblPr>
       <w:tblW w:w="0" w:type="auto"/>
@@ -6805,7 +6982,7 @@
               <w:bCs/>
               <w:noProof/>
             </w:rPr>
-            <w:t>2:04 PM</w:t>
+            <w:t>3:45 PM</w:t>
           </w:r>
           <w:r>
             <w:rPr>
@@ -6867,7 +7044,7 @@
               <w:bCs/>
               <w:noProof/>
             </w:rPr>
-            <w:t>4</w:t>
+            <w:t>7</w:t>
           </w:r>
           <w:r>
             <w:rPr>
@@ -6904,7 +7081,7 @@
 </file>
 
 <file path=word/footnotes.xml><?xml version="1.0" encoding="utf-8"?>
-<w:footnotes xmlns:wpc="http://schemas.microsoft.com/office/word/2010/wordprocessingCanvas" xmlns:mc="http://schemas.openxmlformats.org/markup-compatibility/2006" xmlns:o="urn:schemas-microsoft-com:office:office" xmlns:r="http://schemas.openxmlformats.org/officeDocument/2006/relationships" xmlns:m="http://schemas.openxmlformats.org/officeDocument/2006/math" xmlns:v="urn:schemas-microsoft-com:vml" xmlns:wp14="http://schemas.microsoft.com/office/word/2010/wordprocessingDrawing" xmlns:wp="http://schemas.openxmlformats.org/drawingml/2006/wordprocessingDrawing" xmlns:w10="urn:schemas-microsoft-com:office:word" xmlns:w="http://schemas.openxmlformats.org/wordprocessingml/2006/main" xmlns:w14="http://schemas.microsoft.com/office/word/2010/wordml" xmlns:wpg="http://schemas.microsoft.com/office/word/2010/wordprocessingGroup" xmlns:wpi="http://schemas.microsoft.com/office/word/2010/wordprocessingInk" xmlns:wne="http://schemas.microsoft.com/office/word/2006/wordml" xmlns:wps="http://schemas.microsoft.com/office/word/2010/wordprocessingShape" mc:Ignorable="w14 wp14">
+<w:footnotes xmlns:wpc="http://schemas.microsoft.com/office/word/2010/wordprocessingCanvas" xmlns:mo="http://schemas.microsoft.com/office/mac/office/2008/main" xmlns:mc="http://schemas.openxmlformats.org/markup-compatibility/2006" xmlns:mv="urn:schemas-microsoft-com:mac:vml" xmlns:o="urn:schemas-microsoft-com:office:office" xmlns:r="http://schemas.openxmlformats.org/officeDocument/2006/relationships" xmlns:m="http://schemas.openxmlformats.org/officeDocument/2006/math" xmlns:v="urn:schemas-microsoft-com:vml" xmlns:wp14="http://schemas.microsoft.com/office/word/2010/wordprocessingDrawing" xmlns:wp="http://schemas.openxmlformats.org/drawingml/2006/wordprocessingDrawing" xmlns:w10="urn:schemas-microsoft-com:office:word" xmlns:w="http://schemas.openxmlformats.org/wordprocessingml/2006/main" xmlns:w14="http://schemas.microsoft.com/office/word/2010/wordml" xmlns:wpg="http://schemas.microsoft.com/office/word/2010/wordprocessingGroup" xmlns:wpi="http://schemas.microsoft.com/office/word/2010/wordprocessingInk" xmlns:wne="http://schemas.microsoft.com/office/word/2006/wordml" xmlns:wps="http://schemas.microsoft.com/office/word/2010/wordprocessingShape" mc:Ignorable="w14 wp14">
   <w:footnote w:type="separator" w:id="-1">
     <w:p>
       <w:r>
@@ -6923,7 +7100,7 @@
 </file>
 
 <file path=word/header1.xml><?xml version="1.0" encoding="utf-8"?>
-<w:hdr xmlns:wpc="http://schemas.microsoft.com/office/word/2010/wordprocessingCanvas" xmlns:mc="http://schemas.openxmlformats.org/markup-compatibility/2006" xmlns:o="urn:schemas-microsoft-com:office:office" xmlns:r="http://schemas.openxmlformats.org/officeDocument/2006/relationships" xmlns:m="http://schemas.openxmlformats.org/officeDocument/2006/math" xmlns:v="urn:schemas-microsoft-com:vml" xmlns:wp14="http://schemas.microsoft.com/office/word/2010/wordprocessingDrawing" xmlns:wp="http://schemas.openxmlformats.org/drawingml/2006/wordprocessingDrawing" xmlns:w10="urn:schemas-microsoft-com:office:word" xmlns:w="http://schemas.openxmlformats.org/wordprocessingml/2006/main" xmlns:w14="http://schemas.microsoft.com/office/word/2010/wordml" xmlns:wpg="http://schemas.microsoft.com/office/word/2010/wordprocessingGroup" xmlns:wpi="http://schemas.microsoft.com/office/word/2010/wordprocessingInk" xmlns:wne="http://schemas.microsoft.com/office/word/2006/wordml" xmlns:wps="http://schemas.microsoft.com/office/word/2010/wordprocessingShape" mc:Ignorable="w14 wp14">
+<w:hdr xmlns:wpc="http://schemas.microsoft.com/office/word/2010/wordprocessingCanvas" xmlns:mo="http://schemas.microsoft.com/office/mac/office/2008/main" xmlns:mc="http://schemas.openxmlformats.org/markup-compatibility/2006" xmlns:mv="urn:schemas-microsoft-com:mac:vml" xmlns:o="urn:schemas-microsoft-com:office:office" xmlns:r="http://schemas.openxmlformats.org/officeDocument/2006/relationships" xmlns:m="http://schemas.openxmlformats.org/officeDocument/2006/math" xmlns:v="urn:schemas-microsoft-com:vml" xmlns:wp14="http://schemas.microsoft.com/office/word/2010/wordprocessingDrawing" xmlns:wp="http://schemas.openxmlformats.org/drawingml/2006/wordprocessingDrawing" xmlns:w10="urn:schemas-microsoft-com:office:word" xmlns:w="http://schemas.openxmlformats.org/wordprocessingml/2006/main" xmlns:w14="http://schemas.microsoft.com/office/word/2010/wordml" xmlns:wpg="http://schemas.microsoft.com/office/word/2010/wordprocessingGroup" xmlns:wpi="http://schemas.microsoft.com/office/word/2010/wordprocessingInk" xmlns:wne="http://schemas.microsoft.com/office/word/2006/wordml" xmlns:wps="http://schemas.microsoft.com/office/word/2010/wordprocessingShape" mc:Ignorable="w14 wp14">
   <w:p>
     <w:pPr>
       <w:rPr>
@@ -7021,7 +7198,7 @@
 </file>
 
 <file path=word/header2.xml><?xml version="1.0" encoding="utf-8"?>
-<w:hdr xmlns:wpc="http://schemas.microsoft.com/office/word/2010/wordprocessingCanvas" xmlns:mc="http://schemas.openxmlformats.org/markup-compatibility/2006" xmlns:o="urn:schemas-microsoft-com:office:office" xmlns:r="http://schemas.openxmlformats.org/officeDocument/2006/relationships" xmlns:m="http://schemas.openxmlformats.org/officeDocument/2006/math" xmlns:v="urn:schemas-microsoft-com:vml" xmlns:wp14="http://schemas.microsoft.com/office/word/2010/wordprocessingDrawing" xmlns:wp="http://schemas.openxmlformats.org/drawingml/2006/wordprocessingDrawing" xmlns:w10="urn:schemas-microsoft-com:office:word" xmlns:w="http://schemas.openxmlformats.org/wordprocessingml/2006/main" xmlns:w14="http://schemas.microsoft.com/office/word/2010/wordml" xmlns:wpg="http://schemas.microsoft.com/office/word/2010/wordprocessingGroup" xmlns:wpi="http://schemas.microsoft.com/office/word/2010/wordprocessingInk" xmlns:wne="http://schemas.microsoft.com/office/word/2006/wordml" xmlns:wps="http://schemas.microsoft.com/office/word/2010/wordprocessingShape" mc:Ignorable="w14 wp14">
+<w:hdr xmlns:wpc="http://schemas.microsoft.com/office/word/2010/wordprocessingCanvas" xmlns:mo="http://schemas.microsoft.com/office/mac/office/2008/main" xmlns:mc="http://schemas.openxmlformats.org/markup-compatibility/2006" xmlns:mv="urn:schemas-microsoft-com:mac:vml" xmlns:o="urn:schemas-microsoft-com:office:office" xmlns:r="http://schemas.openxmlformats.org/officeDocument/2006/relationships" xmlns:m="http://schemas.openxmlformats.org/officeDocument/2006/math" xmlns:v="urn:schemas-microsoft-com:vml" xmlns:wp14="http://schemas.microsoft.com/office/word/2010/wordprocessingDrawing" xmlns:wp="http://schemas.openxmlformats.org/drawingml/2006/wordprocessingDrawing" xmlns:w10="urn:schemas-microsoft-com:office:word" xmlns:w="http://schemas.openxmlformats.org/wordprocessingml/2006/main" xmlns:w14="http://schemas.microsoft.com/office/word/2010/wordml" xmlns:wpg="http://schemas.microsoft.com/office/word/2010/wordprocessingGroup" xmlns:wpi="http://schemas.microsoft.com/office/word/2010/wordprocessingInk" xmlns:wne="http://schemas.microsoft.com/office/word/2006/wordml" xmlns:wps="http://schemas.microsoft.com/office/word/2010/wordprocessingShape" mc:Ignorable="w14 wp14">
   <w:p>
     <w:pPr>
       <w:pStyle w:val="Header"/>
@@ -7046,7 +7223,7 @@
 </file>
 
 <file path=word/header3.xml><?xml version="1.0" encoding="utf-8"?>
-<w:hdr xmlns:wpc="http://schemas.microsoft.com/office/word/2010/wordprocessingCanvas" xmlns:mc="http://schemas.openxmlformats.org/markup-compatibility/2006" xmlns:o="urn:schemas-microsoft-com:office:office" xmlns:r="http://schemas.openxmlformats.org/officeDocument/2006/relationships" xmlns:m="http://schemas.openxmlformats.org/officeDocument/2006/math" xmlns:v="urn:schemas-microsoft-com:vml" xmlns:wp14="http://schemas.microsoft.com/office/word/2010/wordprocessingDrawing" xmlns:wp="http://schemas.openxmlformats.org/drawingml/2006/wordprocessingDrawing" xmlns:w10="urn:schemas-microsoft-com:office:word" xmlns:w="http://schemas.openxmlformats.org/wordprocessingml/2006/main" xmlns:w14="http://schemas.microsoft.com/office/word/2010/wordml" xmlns:wpg="http://schemas.microsoft.com/office/word/2010/wordprocessingGroup" xmlns:wpi="http://schemas.microsoft.com/office/word/2010/wordprocessingInk" xmlns:wne="http://schemas.microsoft.com/office/word/2006/wordml" xmlns:wps="http://schemas.microsoft.com/office/word/2010/wordprocessingShape" mc:Ignorable="w14 wp14">
+<w:hdr xmlns:wpc="http://schemas.microsoft.com/office/word/2010/wordprocessingCanvas" xmlns:mo="http://schemas.microsoft.com/office/mac/office/2008/main" xmlns:mc="http://schemas.openxmlformats.org/markup-compatibility/2006" xmlns:mv="urn:schemas-microsoft-com:mac:vml" xmlns:o="urn:schemas-microsoft-com:office:office" xmlns:r="http://schemas.openxmlformats.org/officeDocument/2006/relationships" xmlns:m="http://schemas.openxmlformats.org/officeDocument/2006/math" xmlns:v="urn:schemas-microsoft-com:vml" xmlns:wp14="http://schemas.microsoft.com/office/word/2010/wordprocessingDrawing" xmlns:wp="http://schemas.openxmlformats.org/drawingml/2006/wordprocessingDrawing" xmlns:w10="urn:schemas-microsoft-com:office:word" xmlns:w="http://schemas.openxmlformats.org/wordprocessingml/2006/main" xmlns:w14="http://schemas.microsoft.com/office/word/2010/wordml" xmlns:wpg="http://schemas.microsoft.com/office/word/2010/wordprocessingGroup" xmlns:wpi="http://schemas.microsoft.com/office/word/2010/wordprocessingInk" xmlns:wne="http://schemas.microsoft.com/office/word/2006/wordml" xmlns:wps="http://schemas.microsoft.com/office/word/2010/wordprocessingShape" mc:Ignorable="w14 wp14">
   <w:p>
     <w:pPr>
       <w:pStyle w:val="Header"/>
@@ -7082,7 +7259,7 @@
 </file>
 
 <file path=word/numbering.xml><?xml version="1.0" encoding="utf-8"?>
-<w:numbering xmlns:wpc="http://schemas.microsoft.com/office/word/2010/wordprocessingCanvas" xmlns:mc="http://schemas.openxmlformats.org/markup-compatibility/2006" xmlns:o="urn:schemas-microsoft-com:office:office" xmlns:r="http://schemas.openxmlformats.org/officeDocument/2006/relationships" xmlns:m="http://schemas.openxmlformats.org/officeDocument/2006/math" xmlns:v="urn:schemas-microsoft-com:vml" xmlns:wp14="http://schemas.microsoft.com/office/word/2010/wordprocessingDrawing" xmlns:wp="http://schemas.openxmlformats.org/drawingml/2006/wordprocessingDrawing" xmlns:w10="urn:schemas-microsoft-com:office:word" xmlns:w="http://schemas.openxmlformats.org/wordprocessingml/2006/main" xmlns:w14="http://schemas.microsoft.com/office/word/2010/wordml" xmlns:wpg="http://schemas.microsoft.com/office/word/2010/wordprocessingGroup" xmlns:wpi="http://schemas.microsoft.com/office/word/2010/wordprocessingInk" xmlns:wne="http://schemas.microsoft.com/office/word/2006/wordml" xmlns:wps="http://schemas.microsoft.com/office/word/2010/wordprocessingShape" mc:Ignorable="w14 wp14">
+<w:numbering xmlns:wpc="http://schemas.microsoft.com/office/word/2010/wordprocessingCanvas" xmlns:mo="http://schemas.microsoft.com/office/mac/office/2008/main" xmlns:mc="http://schemas.openxmlformats.org/markup-compatibility/2006" xmlns:mv="urn:schemas-microsoft-com:mac:vml" xmlns:o="urn:schemas-microsoft-com:office:office" xmlns:r="http://schemas.openxmlformats.org/officeDocument/2006/relationships" xmlns:m="http://schemas.openxmlformats.org/officeDocument/2006/math" xmlns:v="urn:schemas-microsoft-com:vml" xmlns:wp14="http://schemas.microsoft.com/office/word/2010/wordprocessingDrawing" xmlns:wp="http://schemas.openxmlformats.org/drawingml/2006/wordprocessingDrawing" xmlns:w10="urn:schemas-microsoft-com:office:word" xmlns:w="http://schemas.openxmlformats.org/wordprocessingml/2006/main" xmlns:w14="http://schemas.microsoft.com/office/word/2010/wordml" xmlns:wpg="http://schemas.microsoft.com/office/word/2010/wordprocessingGroup" xmlns:wpi="http://schemas.microsoft.com/office/word/2010/wordprocessingInk" xmlns:wne="http://schemas.microsoft.com/office/word/2006/wordml" xmlns:wps="http://schemas.microsoft.com/office/word/2010/wordprocessingShape" mc:Ignorable="w14 wp14">
   <w:abstractNum w:abstractNumId="0">
     <w:nsid w:val="FFFFFFFB"/>
     <w:multiLevelType w:val="multilevel"/>
@@ -9043,7 +9220,7 @@
     </w:rPrDefault>
     <w:pPrDefault/>
   </w:docDefaults>
-  <w:latentStyles w:defLockedState="0" w:defUIPriority="0" w:defSemiHidden="0" w:defUnhideWhenUsed="0" w:defQFormat="0" w:count="267">
+  <w:latentStyles w:defLockedState="0" w:defUIPriority="0" w:defSemiHidden="0" w:defUnhideWhenUsed="0" w:defQFormat="0" w:count="276">
     <w:lsdException w:name="Normal" w:qFormat="1"/>
     <w:lsdException w:name="heading 1" w:qFormat="1"/>
     <w:lsdException w:name="heading 2" w:qFormat="1"/>
@@ -9749,7 +9926,7 @@
 </file>
 
 <file path=word/stylesWithEffects.xml><?xml version="1.0" encoding="utf-8"?>
-<w:styles xmlns:wpc="http://schemas.microsoft.com/office/word/2010/wordprocessingCanvas" xmlns:mc="http://schemas.openxmlformats.org/markup-compatibility/2006" xmlns:o="urn:schemas-microsoft-com:office:office" xmlns:r="http://schemas.openxmlformats.org/officeDocument/2006/relationships" xmlns:m="http://schemas.openxmlformats.org/officeDocument/2006/math" xmlns:v="urn:schemas-microsoft-com:vml" xmlns:wp14="http://schemas.microsoft.com/office/word/2010/wordprocessingDrawing" xmlns:wp="http://schemas.openxmlformats.org/drawingml/2006/wordprocessingDrawing" xmlns:w10="urn:schemas-microsoft-com:office:word" xmlns:w="http://schemas.openxmlformats.org/wordprocessingml/2006/main" xmlns:w14="http://schemas.microsoft.com/office/word/2010/wordml" xmlns:wpg="http://schemas.microsoft.com/office/word/2010/wordprocessingGroup" xmlns:wpi="http://schemas.microsoft.com/office/word/2010/wordprocessingInk" xmlns:wne="http://schemas.microsoft.com/office/word/2006/wordml" xmlns:wps="http://schemas.microsoft.com/office/word/2010/wordprocessingShape" mc:Ignorable="w14 wp14">
+<w:styles xmlns:wpc="http://schemas.microsoft.com/office/word/2010/wordprocessingCanvas" xmlns:mo="http://schemas.microsoft.com/office/mac/office/2008/main" xmlns:mc="http://schemas.openxmlformats.org/markup-compatibility/2006" xmlns:mv="urn:schemas-microsoft-com:mac:vml" xmlns:o="urn:schemas-microsoft-com:office:office" xmlns:r="http://schemas.openxmlformats.org/officeDocument/2006/relationships" xmlns:m="http://schemas.openxmlformats.org/officeDocument/2006/math" xmlns:v="urn:schemas-microsoft-com:vml" xmlns:wp14="http://schemas.microsoft.com/office/word/2010/wordprocessingDrawing" xmlns:wp="http://schemas.openxmlformats.org/drawingml/2006/wordprocessingDrawing" xmlns:w10="urn:schemas-microsoft-com:office:word" xmlns:w="http://schemas.openxmlformats.org/wordprocessingml/2006/main" xmlns:w14="http://schemas.microsoft.com/office/word/2010/wordml" xmlns:wpg="http://schemas.microsoft.com/office/word/2010/wordprocessingGroup" xmlns:wpi="http://schemas.microsoft.com/office/word/2010/wordprocessingInk" xmlns:wne="http://schemas.microsoft.com/office/word/2006/wordml" xmlns:wps="http://schemas.microsoft.com/office/word/2010/wordprocessingShape" mc:Ignorable="w14 wp14">
   <w:docDefaults>
     <w:rPrDefault>
       <w:rPr>
@@ -9759,7 +9936,7 @@
     </w:rPrDefault>
     <w:pPrDefault/>
   </w:docDefaults>
-  <w:latentStyles w:defLockedState="0" w:defUIPriority="0" w:defSemiHidden="0" w:defUnhideWhenUsed="0" w:defQFormat="0" w:count="267">
+  <w:latentStyles w:defLockedState="0" w:defUIPriority="0" w:defSemiHidden="0" w:defUnhideWhenUsed="0" w:defQFormat="0" w:count="276">
     <w:lsdException w:name="Normal" w:qFormat="1"/>
     <w:lsdException w:name="heading 1" w:qFormat="1"/>
     <w:lsdException w:name="heading 2" w:qFormat="1"/>

</xml_diff>

<commit_message>
Added the new use case for review
</commit_message>
<xml_diff>
--- a/Feasibility Report.docx
+++ b/Feasibility Report.docx
@@ -1,6 +1,6 @@
 
 <file path=word/document.xml><?xml version="1.0" encoding="utf-8"?>
-<w:document xmlns:wpc="http://schemas.microsoft.com/office/word/2010/wordprocessingCanvas" xmlns:mo="http://schemas.microsoft.com/office/mac/office/2008/main" xmlns:mc="http://schemas.openxmlformats.org/markup-compatibility/2006" xmlns:mv="urn:schemas-microsoft-com:mac:vml" xmlns:o="urn:schemas-microsoft-com:office:office" xmlns:r="http://schemas.openxmlformats.org/officeDocument/2006/relationships" xmlns:m="http://schemas.openxmlformats.org/officeDocument/2006/math" xmlns:v="urn:schemas-microsoft-com:vml" xmlns:wp14="http://schemas.microsoft.com/office/word/2010/wordprocessingDrawing" xmlns:wp="http://schemas.openxmlformats.org/drawingml/2006/wordprocessingDrawing" xmlns:w10="urn:schemas-microsoft-com:office:word" xmlns:w="http://schemas.openxmlformats.org/wordprocessingml/2006/main" xmlns:w14="http://schemas.microsoft.com/office/word/2010/wordml" xmlns:wpg="http://schemas.microsoft.com/office/word/2010/wordprocessingGroup" xmlns:wpi="http://schemas.microsoft.com/office/word/2010/wordprocessingInk" xmlns:wne="http://schemas.microsoft.com/office/word/2006/wordml" xmlns:wps="http://schemas.microsoft.com/office/word/2010/wordprocessingShape" mc:Ignorable="w14 wp14">
+<w:document xmlns:wpc="http://schemas.microsoft.com/office/word/2010/wordprocessingCanvas" xmlns:mc="http://schemas.openxmlformats.org/markup-compatibility/2006" xmlns:o="urn:schemas-microsoft-com:office:office" xmlns:r="http://schemas.openxmlformats.org/officeDocument/2006/relationships" xmlns:m="http://schemas.openxmlformats.org/officeDocument/2006/math" xmlns:v="urn:schemas-microsoft-com:vml" xmlns:wp14="http://schemas.microsoft.com/office/word/2010/wordprocessingDrawing" xmlns:wp="http://schemas.openxmlformats.org/drawingml/2006/wordprocessingDrawing" xmlns:w10="urn:schemas-microsoft-com:office:word" xmlns:w="http://schemas.openxmlformats.org/wordprocessingml/2006/main" xmlns:w14="http://schemas.microsoft.com/office/word/2010/wordml" xmlns:wpg="http://schemas.microsoft.com/office/word/2010/wordprocessingGroup" xmlns:wpi="http://schemas.microsoft.com/office/word/2010/wordprocessingInk" xmlns:wne="http://schemas.microsoft.com/office/word/2006/wordml" xmlns:wps="http://schemas.microsoft.com/office/word/2010/wordprocessingShape" mc:Ignorable="w14 wp14">
   <w:body>
     <w:p>
       <w:pPr>
@@ -14,21 +14,11 @@
       <w:pPr>
         <w:pStyle w:val="Title"/>
       </w:pPr>
-      <w:r>
-        <w:fldChar w:fldCharType="begin"/>
-      </w:r>
-      <w:r>
-        <w:instrText xml:space="preserve"> TITLE  \* MERGEFORMAT </w:instrText>
-      </w:r>
-      <w:r>
-        <w:fldChar w:fldCharType="separate"/>
-      </w:r>
-      <w:r>
-        <w:t>Feasibility Report</w:t>
-      </w:r>
-      <w:r>
-        <w:fldChar w:fldCharType="end"/>
-      </w:r>
+      <w:fldSimple w:instr=" TITLE  \* MERGEFORMAT ">
+        <w:r>
+          <w:t>Feasibility Report</w:t>
+        </w:r>
+      </w:fldSimple>
       <w:r>
         <w:t xml:space="preserve">  </w:t>
       </w:r>
@@ -54,27 +44,14 @@
           <w:color w:val="000000"/>
         </w:rPr>
       </w:pPr>
-      <w:r>
-        <w:fldChar w:fldCharType="begin"/>
-      </w:r>
-      <w:r>
-        <w:instrText xml:space="preserve"> DATE  \* MERGEFORMAT </w:instrText>
-      </w:r>
-      <w:r>
-        <w:fldChar w:fldCharType="separate"/>
-      </w:r>
-      <w:r>
-        <w:rPr>
-          <w:noProof/>
-        </w:rPr>
-        <w:t>3/1/14</w:t>
-      </w:r>
-      <w:r>
-        <w:rPr>
-          <w:noProof/>
-        </w:rPr>
-        <w:fldChar w:fldCharType="end"/>
-      </w:r>
+      <w:fldSimple w:instr=" DATE  \* MERGEFORMAT ">
+        <w:r>
+          <w:rPr>
+            <w:noProof/>
+          </w:rPr>
+          <w:t>3/1/2014</w:t>
+        </w:r>
+      </w:fldSimple>
     </w:p>
     <w:p>
       <w:pPr>
@@ -375,9 +352,19 @@
         </w:tabs>
         <w:ind w:left="3600"/>
       </w:pPr>
-      <w:r>
-        <w:t>Bhanukrian Gurijala</w:t>
-      </w:r>
+      <w:proofErr w:type="spellStart"/>
+      <w:r>
+        <w:t>Bhanukrian</w:t>
+      </w:r>
+      <w:proofErr w:type="spellEnd"/>
+      <w:r>
+        <w:t xml:space="preserve"> </w:t>
+      </w:r>
+      <w:proofErr w:type="spellStart"/>
+      <w:r>
+        <w:t>Gurijala</w:t>
+      </w:r>
+      <w:proofErr w:type="spellEnd"/>
     </w:p>
     <w:p>
       <w:pPr>
@@ -399,8 +386,21 @@
       </w:r>
       <w:r>
         <w:tab/>
-        <w:t>Dr. Salamah Salamah</w:t>
-      </w:r>
+        <w:t xml:space="preserve">Dr. </w:t>
+      </w:r>
+      <w:proofErr w:type="spellStart"/>
+      <w:r>
+        <w:t>Salamah</w:t>
+      </w:r>
+      <w:proofErr w:type="spellEnd"/>
+      <w:r>
+        <w:t xml:space="preserve"> </w:t>
+      </w:r>
+      <w:proofErr w:type="spellStart"/>
+      <w:r>
+        <w:t>Salamah</w:t>
+      </w:r>
+      <w:proofErr w:type="spellEnd"/>
     </w:p>
     <w:p>
       <w:pPr>
@@ -440,8 +440,13 @@
         </w:tabs>
       </w:pPr>
       <w:r>
-        <w:t xml:space="preserve">                                                                        Mark Eby</w:t>
-      </w:r>
+        <w:t xml:space="preserve">                                                                        Mark </w:t>
+      </w:r>
+      <w:proofErr w:type="spellStart"/>
+      <w:r>
+        <w:t>Eby</w:t>
+      </w:r>
+      <w:proofErr w:type="spellEnd"/>
     </w:p>
     <w:p>
       <w:pPr>
@@ -460,8 +465,13 @@
         </w:tabs>
       </w:pPr>
       <w:r>
-        <w:t xml:space="preserve">                                                                        Victor Hinojos</w:t>
-      </w:r>
+        <w:t xml:space="preserve">                                                                        Victor </w:t>
+      </w:r>
+      <w:proofErr w:type="spellStart"/>
+      <w:r>
+        <w:t>Hinojos</w:t>
+      </w:r>
+      <w:proofErr w:type="spellEnd"/>
     </w:p>
     <w:p>
       <w:pPr>
@@ -3997,19 +4007,37 @@
         <w:rPr>
           <w:color w:val="000000"/>
         </w:rPr>
-        <w:t xml:space="preserve">lays in subsections the Purpose of the Feasibility Report, the Justification of the </w:t>
+        <w:t>lays out</w:t>
       </w:r>
       <w:r>
         <w:rPr>
           <w:color w:val="000000"/>
         </w:rPr>
+        <w:t xml:space="preserve"> in subsections the Purpose of the Feasibility Report, the Justification of the </w:t>
+      </w:r>
+      <w:r>
+        <w:rPr>
+          <w:color w:val="000000"/>
+        </w:rPr>
         <w:t>system, a s</w:t>
       </w:r>
       <w:r>
         <w:rPr>
           <w:color w:val="000000"/>
         </w:rPr>
-        <w:t>ummary of the Requirements Definition Document, a level one Use Case diagram as well as the actors involved the description of the use case events, and finally any and all assumptions that we have made.</w:t>
+        <w:t>ummary of the Requirements Definition Document, a level one Use Case diagram as well as the actors involved</w:t>
+      </w:r>
+      <w:r>
+        <w:rPr>
+          <w:color w:val="000000"/>
+        </w:rPr>
+        <w:t>,</w:t>
+      </w:r>
+      <w:r>
+        <w:rPr>
+          <w:color w:val="000000"/>
+        </w:rPr>
+        <w:t xml:space="preserve"> the description of the use case events, and finally any and all assumptions that we have made.</w:t>
       </w:r>
     </w:p>
     <w:p>
@@ -4043,6 +4071,7 @@
     <w:p>
       <w:pPr>
         <w:pStyle w:val="Paragraph"/>
+        <w:ind w:firstLine="720"/>
       </w:pPr>
       <w:r>
         <w:t xml:space="preserve">The purpose of this document is to determine if creating such a system within the scope given to us is possible to be developed. We will also be analyzing </w:t>
@@ -4054,10 +4083,32 @@
         <w:t xml:space="preserve"> that we feel are important </w:t>
       </w:r>
       <w:r>
-        <w:t>in the development of this system, possible solutions that we feel will meet the considerations, and finally the recommended solution that we feel would be the best solution to implement.</w:t>
-      </w:r>
-      <w:r>
-        <w:t xml:space="preserve"> Our intention is to provide our client, Dr. Salamah, with enough information to know whether the project could be done, whether the final product benefit it’s intended users, and finally to show the alternatives.</w:t>
+        <w:t>in the development of this system, possible solutions that we feel will meet the</w:t>
+      </w:r>
+      <w:r>
+        <w:t>se</w:t>
+      </w:r>
+      <w:r>
+        <w:t xml:space="preserve"> considerations, and finally the recommended solution that we feel would be the best solution to implement.</w:t>
+      </w:r>
+      <w:r>
+        <w:t xml:space="preserve"> Our intention is to provide our client, Dr. </w:t>
+      </w:r>
+      <w:proofErr w:type="spellStart"/>
+      <w:r>
+        <w:t>Salamah</w:t>
+      </w:r>
+      <w:proofErr w:type="spellEnd"/>
+      <w:r>
+        <w:t xml:space="preserve">, with enough information to know whether the project could be done, whether the final product benefit </w:t>
+      </w:r>
+      <w:proofErr w:type="gramStart"/>
+      <w:r>
+        <w:t>it’s</w:t>
+      </w:r>
+      <w:proofErr w:type="gramEnd"/>
+      <w:r>
+        <w:t xml:space="preserve"> intended users, and finally to show the alternatives.</w:t>
       </w:r>
     </w:p>
     <w:p>
@@ -4073,20 +4124,50 @@
       <w:bookmarkEnd w:id="29"/>
     </w:p>
     <w:p>
-      <w:r>
-        <w:t>Given the advancement of technology over recent years there has been a push to develop system that help make people’s lives easier, and to have the people living in the homes safer and m</w:t>
-      </w:r>
-      <w:r>
-        <w:t>ore secure. With this in mind our client</w:t>
+      <w:pPr>
+        <w:ind w:firstLine="720"/>
+      </w:pPr>
+      <w:r>
+        <w:t>Given the advancement of technology over re</w:t>
+      </w:r>
+      <w:r>
+        <w:t>cent years there has been a demand</w:t>
+      </w:r>
+      <w:r>
+        <w:t xml:space="preserve"> to develop system</w:t>
+      </w:r>
+      <w:r>
+        <w:t>s</w:t>
+      </w:r>
+      <w:r>
+        <w:t xml:space="preserve"> that help make people’s lives easier, and to </w:t>
+      </w:r>
+      <w:r>
+        <w:t xml:space="preserve">provide a </w:t>
+      </w:r>
+      <w:r>
+        <w:t>safer and m</w:t>
+      </w:r>
+      <w:r>
+        <w:t>ore secure</w:t>
+      </w:r>
+      <w:r>
+        <w:t xml:space="preserve"> environment</w:t>
+      </w:r>
+      <w:r>
+        <w:t>. With this in mind our client</w:t>
       </w:r>
       <w:r>
         <w:t xml:space="preserve"> feel that the development of this system will give</w:t>
       </w:r>
       <w:r>
-        <w:t xml:space="preserve"> him, and thus help him</w:t>
-      </w:r>
-      <w:r>
-        <w:t xml:space="preserve"> enjoy a</w:t>
+        <w:t xml:space="preserve"> him, and</w:t>
+      </w:r>
+      <w:r>
+        <w:t xml:space="preserve"> his family the ability </w:t>
+      </w:r>
+      <w:r>
+        <w:t>enjoy a</w:t>
       </w:r>
       <w:r>
         <w:t xml:space="preserve"> better life knowing that his </w:t>
@@ -4107,10 +4188,19 @@
         <w:t>feel</w:t>
       </w:r>
       <w:r>
-        <w:t>s that being allowed to easily manage his</w:t>
-      </w:r>
-      <w:r>
-        <w:t xml:space="preserve"> daily lives, </w:t>
+        <w:t>s that</w:t>
+      </w:r>
+      <w:r>
+        <w:t xml:space="preserve"> by being able</w:t>
+      </w:r>
+      <w:r>
+        <w:t xml:space="preserve"> to easily manage his</w:t>
+      </w:r>
+      <w:r>
+        <w:t xml:space="preserve"> daily life</w:t>
+      </w:r>
+      <w:r>
+        <w:t xml:space="preserve">, </w:t>
       </w:r>
       <w:r>
         <w:t xml:space="preserve">he </w:t>
@@ -4122,7 +4212,13 @@
         <w:t>le to spend more time with his</w:t>
       </w:r>
       <w:r>
-        <w:t xml:space="preserve"> family engaging in </w:t>
+        <w:t xml:space="preserve"> family</w:t>
+      </w:r>
+      <w:r>
+        <w:t xml:space="preserve"> and enjoy</w:t>
+      </w:r>
+      <w:r>
+        <w:t xml:space="preserve"> engaging in </w:t>
       </w:r>
       <w:r>
         <w:t>activities.</w:t>
@@ -4141,11 +4237,26 @@
       <w:bookmarkEnd w:id="31"/>
     </w:p>
     <w:p>
-      <w:r>
-        <w:t xml:space="preserve">The following is a summary from the Requirements Definition Document. The full document can be found in Appendix A. </w:t>
-      </w:r>
-      <w:r>
-        <w:t>The Digital Home System provides the capability for home owners to easily manage their daily lives by bringing together security, environmental and energy management, as well as entertainment, and communications. The Digital Home system will allow the owner use their own personal</w:t>
+      <w:pPr>
+        <w:ind w:firstLine="720"/>
+      </w:pPr>
+      <w:r>
+        <w:t xml:space="preserve">The following is a summary from the Requirements Definition Document. The full document </w:t>
+      </w:r>
+      <w:r>
+        <w:t xml:space="preserve">is included </w:t>
+      </w:r>
+      <w:r>
+        <w:t xml:space="preserve">in Appendix A. </w:t>
+      </w:r>
+      <w:r>
+        <w:t>The Digital Home System provides the capability for home owners to easily manage their daily lives by bringing together security, environmental and energy management, as well as entertainment, and communications. The Digital Home system will allow the owner</w:t>
+      </w:r>
+      <w:r>
+        <w:t xml:space="preserve"> to</w:t>
+      </w:r>
+      <w:r>
+        <w:t xml:space="preserve"> use their own personal</w:t>
       </w:r>
       <w:r>
         <w:t xml:space="preserve"> web page available on </w:t>
@@ -4157,10 +4268,19 @@
         <w:t xml:space="preserve"> state of household appliances</w:t>
       </w:r>
       <w:r>
-        <w:t>, and a planner that will allow the home owner to set home parameters for specific periods of time,</w:t>
-      </w:r>
-      <w:r>
-        <w:t xml:space="preserve"> by using the home’s internet connection. Through wireless communication </w:t>
+        <w:t xml:space="preserve">, and a </w:t>
+      </w:r>
+      <w:r>
+        <w:t xml:space="preserve">planner that will allow the owner </w:t>
+      </w:r>
+      <w:r>
+        <w:t>to set home paramete</w:t>
+      </w:r>
+      <w:r>
+        <w:t xml:space="preserve">rs for specific periods of time. </w:t>
+      </w:r>
+      <w:r>
+        <w:t xml:space="preserve"> Through wireless communication </w:t>
       </w:r>
       <w:r>
         <w:t xml:space="preserve">the house will communicate with the various sensors, (e.g. temperature, power, contact, </w:t>
@@ -4173,6 +4293,9 @@
       </w:r>
       <w:r>
         <w:t>temperature and humidistat sensor</w:t>
+      </w:r>
+      <w:r>
+        <w:t>s</w:t>
       </w:r>
       <w:r>
         <w:t xml:space="preserve"> </w:t>
@@ -4200,9 +4323,19 @@
     <w:p>
       <w:pPr>
         <w:pStyle w:val="Paragraph"/>
-      </w:pPr>
-      <w:r>
-        <w:t>The following section contains the Use Case Diagram (first-level abstraction), the description of the actors involved, description of the Use Case events, and finally any and all assumptions we have made.</w:t>
+        <w:ind w:firstLine="720"/>
+      </w:pPr>
+      <w:r>
+        <w:t>The following</w:t>
+      </w:r>
+      <w:r>
+        <w:t xml:space="preserve"> </w:t>
+      </w:r>
+      <w:r>
+        <w:t>subsections contain</w:t>
+      </w:r>
+      <w:r>
+        <w:t xml:space="preserve"> the Use Case Diagram (first-level abstraction), the description of the actors involved, description of the Use Case events, and finally any and all assumptions we have made.</w:t>
       </w:r>
     </w:p>
     <w:p>
@@ -4221,6 +4354,7 @@
     </w:p>
     <w:p>
       <w:pPr>
+        <w:ind w:firstLine="720"/>
         <w:jc w:val="both"/>
       </w:pPr>
       <w:r>
@@ -4243,10 +4377,10 @@
         </w:rPr>
         <w:lastRenderedPageBreak/>
         <w:drawing>
-          <wp:inline distT="0" distB="0" distL="0" distR="0" wp14:anchorId="44F3D508" wp14:editId="38822F5F">
-            <wp:extent cx="5710555" cy="2846705"/>
-            <wp:effectExtent l="0" t="0" r="4445" b="0"/>
-            <wp:docPr id="1" name="Picture 1" descr="C:\Users\David\Downloads\Use Case Digital Home.jpg"/>
+          <wp:inline distT="0" distB="0" distL="0" distR="0" wp14:anchorId="50342AEC" wp14:editId="1BFD0BE7">
+            <wp:extent cx="5709285" cy="4389120"/>
+            <wp:effectExtent l="0" t="0" r="5715" b="0"/>
+            <wp:docPr id="2" name="Picture 2" descr="C:\Users\David\Documents\Use Case.jpg"/>
             <wp:cNvGraphicFramePr>
               <a:graphicFrameLocks xmlns:a="http://schemas.openxmlformats.org/drawingml/2006/main" noChangeAspect="1"/>
             </wp:cNvGraphicFramePr>
@@ -4254,7 +4388,7 @@
               <a:graphicData uri="http://schemas.openxmlformats.org/drawingml/2006/picture">
                 <pic:pic xmlns:pic="http://schemas.openxmlformats.org/drawingml/2006/picture">
                   <pic:nvPicPr>
-                    <pic:cNvPr id="0" name="Picture 1" descr="C:\Users\David\Downloads\Use Case Digital Home.jpg"/>
+                    <pic:cNvPr id="0" name="Picture 1" descr="C:\Users\David\Documents\Use Case.jpg"/>
                     <pic:cNvPicPr>
                       <a:picLocks noChangeAspect="1" noChangeArrowheads="1"/>
                     </pic:cNvPicPr>
@@ -4275,7 +4409,7 @@
                   <pic:spPr bwMode="auto">
                     <a:xfrm>
                       <a:off x="0" y="0"/>
-                      <a:ext cx="5710555" cy="2846705"/>
+                      <a:ext cx="5709285" cy="4389120"/>
                     </a:xfrm>
                     <a:prstGeom prst="rect">
                       <a:avLst/>
@@ -4310,6 +4444,9 @@
       </w:r>
     </w:p>
     <w:p>
+      <w:pPr>
+        <w:ind w:firstLine="360"/>
+      </w:pPr>
       <w:r>
         <w:t>The following section describes the actors involved in our use case diagram, the organization of the list will be the actor, followed by functionalities that the actor has in the system.</w:t>
       </w:r>
@@ -4367,7 +4504,15 @@
         <w:t>O</w:t>
       </w:r>
       <w:r>
-        <w:t>verrides any setting that is created/planned by a regular-user.</w:t>
+        <w:t xml:space="preserve">verrides any setting that is </w:t>
+      </w:r>
+      <w:proofErr w:type="gramStart"/>
+      <w:r>
+        <w:t>created/planned</w:t>
+      </w:r>
+      <w:proofErr w:type="gramEnd"/>
+      <w:r>
+        <w:t xml:space="preserve"> by a regular-user.</w:t>
       </w:r>
     </w:p>
     <w:p>
@@ -4525,7 +4670,10 @@
         </w:rPr>
       </w:pPr>
       <w:r>
-        <w:t>Is always overridden by the super-user.</w:t>
+        <w:t>Can control the</w:t>
+      </w:r>
+      <w:r>
+        <w:t xml:space="preserve"> home system within permissions given to them by Super-user.</w:t>
       </w:r>
     </w:p>
     <w:p>
@@ -4545,10 +4693,47 @@
         </w:rPr>
       </w:pPr>
       <w:r>
-        <w:t>Can control the</w:t>
-      </w:r>
-      <w:r>
-        <w:t xml:space="preserve"> home system within permissions given to them by Super-user.</w:t>
+        <w:t>Can also create their own settings (always overwritten by Super-user)</w:t>
+      </w:r>
+    </w:p>
+    <w:p>
+      <w:pPr>
+        <w:pStyle w:val="ListParagraph"/>
+        <w:numPr>
+          <w:ilvl w:val="1"/>
+          <w:numId w:val="42"/>
+        </w:numPr>
+        <w:overflowPunct/>
+        <w:autoSpaceDE/>
+        <w:autoSpaceDN/>
+        <w:adjustRightInd/>
+        <w:textAlignment w:val="auto"/>
+        <w:rPr>
+          <w:sz w:val="28"/>
+        </w:rPr>
+      </w:pPr>
+      <w:r>
+        <w:t>Can delete their settings.</w:t>
+      </w:r>
+    </w:p>
+    <w:p>
+      <w:pPr>
+        <w:pStyle w:val="ListParagraph"/>
+        <w:numPr>
+          <w:ilvl w:val="1"/>
+          <w:numId w:val="42"/>
+        </w:numPr>
+        <w:overflowPunct/>
+        <w:autoSpaceDE/>
+        <w:autoSpaceDN/>
+        <w:adjustRightInd/>
+        <w:textAlignment w:val="auto"/>
+        <w:rPr>
+          <w:sz w:val="28"/>
+        </w:rPr>
+      </w:pPr>
+      <w:r>
+        <w:t>Can update their settings.</w:t>
       </w:r>
     </w:p>
     <w:p>
@@ -4608,7 +4793,13 @@
         </w:rPr>
       </w:pPr>
       <w:r>
-        <w:t>Keeps a log of the activity within the house (when a light is on/off).</w:t>
+        <w:t>Keeps a log of the activity within the house (when a light</w:t>
+      </w:r>
+      <w:r>
+        <w:t xml:space="preserve"> or appliance</w:t>
+      </w:r>
+      <w:r>
+        <w:t xml:space="preserve"> is on/off).</w:t>
       </w:r>
     </w:p>
     <w:p>
@@ -4708,6 +4899,7 @@
         </w:rPr>
       </w:pPr>
       <w:r>
+        <w:lastRenderedPageBreak/>
         <w:t>Technician</w:t>
       </w:r>
     </w:p>
@@ -4759,7 +4951,123 @@
         <w:textAlignment w:val="auto"/>
       </w:pPr>
       <w:r>
-        <w:t>Can set up new daily planners.</w:t>
+        <w:t>Can install new sensors and add them to the system</w:t>
+      </w:r>
+      <w:r>
+        <w:t xml:space="preserve"> </w:t>
+      </w:r>
+    </w:p>
+    <w:p>
+      <w:pPr>
+        <w:pStyle w:val="Heading3"/>
+        <w:keepNext w:val="0"/>
+      </w:pPr>
+      <w:bookmarkStart w:id="37" w:name="_Toc381445689"/>
+      <w:r>
+        <w:t>Use Case Descriptions</w:t>
+      </w:r>
+      <w:bookmarkEnd w:id="37"/>
+    </w:p>
+    <w:p>
+      <w:pPr>
+        <w:ind w:firstLine="360"/>
+      </w:pPr>
+      <w:r>
+        <w:t>The fol</w:t>
+      </w:r>
+      <w:r>
+        <w:t xml:space="preserve">lowing </w:t>
+      </w:r>
+      <w:r>
+        <w:t>section describes the use cases</w:t>
+      </w:r>
+      <w:r>
+        <w:t xml:space="preserve"> involved in our use case diagram, the organizat</w:t>
+      </w:r>
+      <w:r>
+        <w:t>ion of the list will be the use case</w:t>
+      </w:r>
+      <w:r>
+        <w:t>, followed by</w:t>
+      </w:r>
+      <w:r>
+        <w:t xml:space="preserve"> the purpose of the use case</w:t>
+      </w:r>
+      <w:r>
+        <w:t>.</w:t>
+      </w:r>
+    </w:p>
+    <w:p/>
+    <w:p>
+      <w:pPr>
+        <w:pStyle w:val="ListParagraph"/>
+        <w:numPr>
+          <w:ilvl w:val="0"/>
+          <w:numId w:val="47"/>
+        </w:numPr>
+      </w:pPr>
+      <w:r>
+        <w:t>Install System</w:t>
+      </w:r>
+    </w:p>
+    <w:p>
+      <w:pPr>
+        <w:pStyle w:val="ListParagraph"/>
+        <w:numPr>
+          <w:ilvl w:val="1"/>
+          <w:numId w:val="47"/>
+        </w:numPr>
+      </w:pPr>
+      <w:r>
+        <w:t>Installation of sensors, alarm system, wiring home to master control box.</w:t>
+      </w:r>
+    </w:p>
+    <w:p>
+      <w:pPr>
+        <w:pStyle w:val="ListParagraph"/>
+        <w:numPr>
+          <w:ilvl w:val="0"/>
+          <w:numId w:val="47"/>
+        </w:numPr>
+      </w:pPr>
+      <w:r>
+        <w:t>Create Initial Account</w:t>
+      </w:r>
+    </w:p>
+    <w:p>
+      <w:pPr>
+        <w:pStyle w:val="ListParagraph"/>
+        <w:numPr>
+          <w:ilvl w:val="1"/>
+          <w:numId w:val="47"/>
+        </w:numPr>
+      </w:pPr>
+      <w:r>
+        <w:t>Used to create new Super-user account for new homeowners, as well as other Regular-users of the home system.</w:t>
+      </w:r>
+    </w:p>
+    <w:p>
+      <w:pPr>
+        <w:pStyle w:val="ListParagraph"/>
+        <w:numPr>
+          <w:ilvl w:val="1"/>
+          <w:numId w:val="47"/>
+        </w:numPr>
+      </w:pPr>
+      <w:r>
+        <w:t>Can also be used to remove old Super-user in the event the house becomes sold.</w:t>
+      </w:r>
+    </w:p>
+    <w:p>
+      <w:pPr>
+        <w:pStyle w:val="ListParagraph"/>
+        <w:numPr>
+          <w:ilvl w:val="0"/>
+          <w:numId w:val="47"/>
+        </w:numPr>
+      </w:pPr>
+      <w:r>
+        <w:t>Create Profile</w:t>
       </w:r>
     </w:p>
     <w:p>
@@ -4776,47 +5084,18 @@
         <w:textAlignment w:val="auto"/>
       </w:pPr>
       <w:r>
-        <w:t>Can delete Regular-users and Super-users</w:t>
-      </w:r>
-    </w:p>
-    <w:p>
-      <w:pPr>
-        <w:pStyle w:val="Heading3"/>
-        <w:keepNext w:val="0"/>
-      </w:pPr>
-      <w:bookmarkStart w:id="37" w:name="_Toc381445689"/>
-      <w:r>
-        <w:t>Use Case Descriptions</w:t>
-      </w:r>
-      <w:bookmarkEnd w:id="37"/>
-    </w:p>
-    <w:p>
-      <w:r>
-        <w:t>The fol</w:t>
-      </w:r>
-      <w:r>
-        <w:t xml:space="preserve">lowing </w:t>
-      </w:r>
-      <w:r>
-        <w:t>section describes the use cases</w:t>
-      </w:r>
-      <w:r>
-        <w:t xml:space="preserve"> involved in our use case diagram, the organizat</w:t>
-      </w:r>
-      <w:r>
-        <w:t>ion of the list will be the use case</w:t>
-      </w:r>
-      <w:r>
-        <w:t>, followed by</w:t>
-      </w:r>
-      <w:r>
-        <w:t xml:space="preserve"> the purpose of the use case</w:t>
+        <w:t>Create a new Regular-user</w:t>
+      </w:r>
+      <w:r>
+        <w:t xml:space="preserve"> by the</w:t>
+      </w:r>
+      <w:r>
+        <w:t xml:space="preserve"> Super-user</w:t>
       </w:r>
       <w:r>
         <w:t>.</w:t>
       </w:r>
     </w:p>
-    <w:p/>
     <w:p>
       <w:pPr>
         <w:pStyle w:val="ListParagraph"/>
@@ -4826,7 +5105,7 @@
         </w:numPr>
       </w:pPr>
       <w:r>
-        <w:t>Create Profile</w:t>
+        <w:t>Edit Profile</w:t>
       </w:r>
     </w:p>
     <w:p>
@@ -4834,34 +5113,11 @@
         <w:pStyle w:val="ListParagraph"/>
         <w:numPr>
           <w:ilvl w:val="1"/>
-          <w:numId w:val="42"/>
+          <w:numId w:val="47"/>
         </w:numPr>
-        <w:overflowPunct/>
-        <w:autoSpaceDE/>
-        <w:autoSpaceDN/>
-        <w:adjustRightInd/>
-        <w:textAlignment w:val="auto"/>
-      </w:pPr>
-      <w:r>
-        <w:t>Create a new Regular-user either by the Super-user or by the Technician.</w:t>
-      </w:r>
-    </w:p>
-    <w:p>
-      <w:pPr>
-        <w:pStyle w:val="ListParagraph"/>
-        <w:numPr>
-          <w:ilvl w:val="1"/>
-          <w:numId w:val="42"/>
-        </w:numPr>
-        <w:overflowPunct/>
-        <w:autoSpaceDE/>
-        <w:autoSpaceDN/>
-        <w:adjustRightInd/>
-        <w:textAlignment w:val="auto"/>
-      </w:pPr>
-      <w:r>
-        <w:lastRenderedPageBreak/>
-        <w:t>Create a new Super-user if the house is brand new, or the house gets sold to another family.</w:t>
+      </w:pPr>
+      <w:r>
+        <w:t>Allows Regular-user and Super-users to change password as well as other information relevant to signing into the system.</w:t>
       </w:r>
     </w:p>
     <w:p>
@@ -4873,7 +5129,7 @@
         </w:numPr>
       </w:pPr>
       <w:r>
-        <w:t>Edit Profile</w:t>
+        <w:t>Delete Profile</w:t>
       </w:r>
     </w:p>
     <w:p>
@@ -4885,7 +5141,10 @@
         </w:numPr>
       </w:pPr>
       <w:r>
-        <w:t>Allows Regular-user and Super-users to change password as well as other information relevant to signing into the system.</w:t>
+        <w:t xml:space="preserve">Allows Super-users </w:t>
+      </w:r>
+      <w:r>
+        <w:t>to delete Regular-users.</w:t>
       </w:r>
     </w:p>
     <w:p>
@@ -4897,7 +5156,7 @@
         </w:numPr>
       </w:pPr>
       <w:r>
-        <w:t>Delete Profile</w:t>
+        <w:t>Remove Permissions</w:t>
       </w:r>
     </w:p>
     <w:p>
@@ -4909,7 +5168,19 @@
         </w:numPr>
       </w:pPr>
       <w:r>
-        <w:t>Allows Super-users and Technicians to delete Regular-users.</w:t>
+        <w:t>Action used by the Super-user to remove certain functions of the home to Regular-users.</w:t>
+      </w:r>
+    </w:p>
+    <w:p>
+      <w:pPr>
+        <w:pStyle w:val="ListParagraph"/>
+        <w:numPr>
+          <w:ilvl w:val="0"/>
+          <w:numId w:val="47"/>
+        </w:numPr>
+      </w:pPr>
+      <w:r>
+        <w:t>Give Permission</w:t>
       </w:r>
     </w:p>
     <w:p>
@@ -4921,7 +5192,7 @@
         </w:numPr>
       </w:pPr>
       <w:r>
-        <w:t>Allows Technicians to delete Super-users if the house gets sold to another family.</w:t>
+        <w:t>Actions used by the Super-user to add home functionalities to Regular-users.</w:t>
       </w:r>
     </w:p>
     <w:p>
@@ -4933,7 +5204,7 @@
         </w:numPr>
       </w:pPr>
       <w:r>
-        <w:t>Control Alarms</w:t>
+        <w:t>Create Schedule</w:t>
       </w:r>
     </w:p>
     <w:p>
@@ -4945,7 +5216,22 @@
         </w:numPr>
       </w:pPr>
       <w:r>
-        <w:t>Allows Super-user to activate alarm system in the home in the event of an emergency</w:t>
+        <w:t>Allows the Super-user the ability to set up parameters for specific periods of time.</w:t>
+      </w:r>
+    </w:p>
+    <w:p>
+      <w:pPr>
+        <w:pStyle w:val="ListParagraph"/>
+        <w:numPr>
+          <w:ilvl w:val="0"/>
+          <w:numId w:val="47"/>
+        </w:numPr>
+      </w:pPr>
+      <w:r>
+        <w:t>Create Settings</w:t>
+      </w:r>
+      <w:r>
+        <w:t>*</w:t>
       </w:r>
     </w:p>
     <w:p>
@@ -4957,7 +5243,19 @@
         </w:numPr>
       </w:pPr>
       <w:r>
-        <w:t>Allows Regular-users to activate an alarm in the event of an emergency, subject to permission privileges.</w:t>
+        <w:t>Allows Regular-users, as well as the Super-user to create a new setting.</w:t>
+      </w:r>
+    </w:p>
+    <w:p>
+      <w:pPr>
+        <w:pStyle w:val="ListParagraph"/>
+        <w:numPr>
+          <w:ilvl w:val="1"/>
+          <w:numId w:val="47"/>
+        </w:numPr>
+      </w:pPr>
+      <w:r>
+        <w:t>Can be used to set temperature, humidity, lighting, etc. in Regular or Super-users’ room.</w:t>
       </w:r>
     </w:p>
     <w:p>
@@ -4969,7 +5267,10 @@
         </w:numPr>
       </w:pPr>
       <w:r>
-        <w:t>Control Lights</w:t>
+        <w:t>Update Settings</w:t>
+      </w:r>
+      <w:r>
+        <w:t>*</w:t>
       </w:r>
     </w:p>
     <w:p>
@@ -4981,7 +5282,22 @@
         </w:numPr>
       </w:pPr>
       <w:r>
-        <w:t>Allows the Super-user to control central lighting system in any room.</w:t>
+        <w:t>Allows Regular-users and Super-users the ability to update existing settings they have made.</w:t>
+      </w:r>
+    </w:p>
+    <w:p>
+      <w:pPr>
+        <w:pStyle w:val="ListParagraph"/>
+        <w:numPr>
+          <w:ilvl w:val="0"/>
+          <w:numId w:val="47"/>
+        </w:numPr>
+      </w:pPr>
+      <w:r>
+        <w:t>Delete Settings</w:t>
+      </w:r>
+      <w:r>
+        <w:t>*</w:t>
       </w:r>
     </w:p>
     <w:p>
@@ -4993,7 +5309,7 @@
         </w:numPr>
       </w:pPr>
       <w:r>
-        <w:t>Allows Regular-user to control central lighting system in any room, subject to permissions privileges.</w:t>
+        <w:t xml:space="preserve">Allows Regular-users and Super-users the ability to delete existing settings </w:t>
       </w:r>
     </w:p>
     <w:p>
@@ -5005,7 +5321,10 @@
         </w:numPr>
       </w:pPr>
       <w:r>
-        <w:t>Control Temperature</w:t>
+        <w:t>Control System</w:t>
+      </w:r>
+      <w:r>
+        <w:t>*</w:t>
       </w:r>
     </w:p>
     <w:p>
@@ -5017,151 +5336,36 @@
         </w:numPr>
       </w:pPr>
       <w:r>
-        <w:t>Allows the Super-user t</w:t>
-      </w:r>
-      <w:r>
-        <w:t>o control</w:t>
-      </w:r>
-      <w:r>
-        <w:t xml:space="preserve"> temperature in any room.</w:t>
-      </w:r>
-    </w:p>
-    <w:p>
-      <w:pPr>
-        <w:pStyle w:val="ListParagraph"/>
-        <w:numPr>
-          <w:ilvl w:val="1"/>
-          <w:numId w:val="47"/>
-        </w:numPr>
-      </w:pPr>
-      <w:r>
-        <w:t>Allows Regular-user to cont</w:t>
-      </w:r>
-      <w:r>
-        <w:t>rol</w:t>
-      </w:r>
-      <w:r>
-        <w:t xml:space="preserve"> temperature in any room, subject to permissions privileges.</w:t>
-      </w:r>
-    </w:p>
-    <w:p>
-      <w:pPr>
-        <w:pStyle w:val="ListParagraph"/>
-        <w:numPr>
-          <w:ilvl w:val="1"/>
-          <w:numId w:val="47"/>
-        </w:numPr>
-      </w:pPr>
-      <w:r>
-        <w:t>Programmable to run off of daily schedule set up by the Super-user.</w:t>
-      </w:r>
-    </w:p>
-    <w:p>
-      <w:pPr>
-        <w:pStyle w:val="ListParagraph"/>
-        <w:numPr>
-          <w:ilvl w:val="0"/>
-          <w:numId w:val="47"/>
-        </w:numPr>
-      </w:pPr>
-      <w:r>
-        <w:t>Control Humidity</w:t>
-      </w:r>
-    </w:p>
-    <w:p>
-      <w:pPr>
-        <w:pStyle w:val="ListParagraph"/>
-        <w:numPr>
-          <w:ilvl w:val="1"/>
-          <w:numId w:val="47"/>
-        </w:numPr>
-      </w:pPr>
-      <w:r>
-        <w:t>Allows the Super-user to control humidity in any room.</w:t>
-      </w:r>
-    </w:p>
-    <w:p>
-      <w:pPr>
-        <w:pStyle w:val="ListParagraph"/>
-        <w:numPr>
-          <w:ilvl w:val="1"/>
-          <w:numId w:val="47"/>
-        </w:numPr>
-      </w:pPr>
-      <w:r>
-        <w:t xml:space="preserve">Allows Regular-user to control </w:t>
-      </w:r>
-      <w:r>
-        <w:t xml:space="preserve">humidity </w:t>
-      </w:r>
-      <w:r>
-        <w:t>in any room, subject to permissions privileges.</w:t>
-      </w:r>
-    </w:p>
-    <w:p>
-      <w:pPr>
-        <w:pStyle w:val="ListParagraph"/>
-        <w:numPr>
-          <w:ilvl w:val="1"/>
-          <w:numId w:val="47"/>
-        </w:numPr>
-      </w:pPr>
-      <w:r>
-        <w:t>Programmable to run off of daily schedule set up by the Super-user.</w:t>
-      </w:r>
-    </w:p>
-    <w:p>
-      <w:pPr>
-        <w:pStyle w:val="ListParagraph"/>
-        <w:ind w:left="1440"/>
-      </w:pPr>
-    </w:p>
-    <w:p>
-      <w:pPr>
-        <w:pStyle w:val="ListParagraph"/>
-        <w:numPr>
-          <w:ilvl w:val="0"/>
-          <w:numId w:val="47"/>
-        </w:numPr>
-      </w:pPr>
-      <w:r>
-        <w:t>Control Sensors</w:t>
-      </w:r>
-    </w:p>
-    <w:p>
-      <w:pPr>
-        <w:pStyle w:val="ListParagraph"/>
-        <w:numPr>
-          <w:ilvl w:val="1"/>
-          <w:numId w:val="47"/>
-        </w:numPr>
-      </w:pPr>
-      <w:r>
-        <w:t>Allows the Super-user to activate or de-activate any door or window sensor.</w:t>
-      </w:r>
-    </w:p>
-    <w:p>
-      <w:pPr>
-        <w:pStyle w:val="ListParagraph"/>
-        <w:numPr>
-          <w:ilvl w:val="1"/>
-          <w:numId w:val="47"/>
-        </w:numPr>
-      </w:pPr>
-      <w:r>
-        <w:t>Allows Regular-user to activate or de-activate any door or window sensor.</w:t>
-      </w:r>
-    </w:p>
-    <w:p>
-      <w:pPr>
-        <w:pStyle w:val="ListParagraph"/>
-        <w:numPr>
-          <w:ilvl w:val="1"/>
-          <w:numId w:val="47"/>
-        </w:numPr>
-      </w:pPr>
-      <w:r>
-        <w:t>Sounds home alarm is door or window that was active becomes opened.</w:t>
+        <w:t xml:space="preserve">Allows both Regular-users and Super-users to control alarms, lights, door and window sensors, entertainment centers, </w:t>
+      </w:r>
+      <w:proofErr w:type="spellStart"/>
+      <w:proofErr w:type="gramStart"/>
+      <w:r>
+        <w:t>ect</w:t>
+      </w:r>
+      <w:proofErr w:type="spellEnd"/>
+      <w:proofErr w:type="gramEnd"/>
+      <w:r>
+        <w:t>. Note: For Regular-users control of system depends on the permissions given to them by the Super-User</w:t>
+      </w:r>
+      <w:r>
+        <w:t>.</w:t>
+      </w:r>
+    </w:p>
+    <w:p>
+      <w:pPr>
+        <w:ind w:left="360"/>
+      </w:pPr>
+    </w:p>
+    <w:p>
+      <w:pPr>
+        <w:ind w:left="360"/>
+      </w:pPr>
+      <w:r>
+        <w:t>* Note: Super-user set</w:t>
+      </w:r>
+      <w:r>
+        <w:t>tings and control of the system overwrite all Regular-user settings.</w:t>
       </w:r>
     </w:p>
     <w:p>
@@ -5176,6 +5380,9 @@
       <w:bookmarkEnd w:id="38"/>
     </w:p>
     <w:p>
+      <w:pPr>
+        <w:ind w:firstLine="360"/>
+      </w:pPr>
       <w:r>
         <w:t xml:space="preserve">The following section states any and all assumptions that we have for the use </w:t>
       </w:r>
@@ -5183,7 +5390,15 @@
         <w:t>case;</w:t>
       </w:r>
       <w:r>
-        <w:t xml:space="preserve"> our assumptions will be presented in list format.</w:t>
+        <w:t xml:space="preserve"> our assumptions are</w:t>
+      </w:r>
+      <w:r>
+        <w:t xml:space="preserve"> pr</w:t>
+      </w:r>
+      <w:bookmarkStart w:id="39" w:name="_GoBack"/>
+      <w:bookmarkEnd w:id="39"/>
+      <w:r>
+        <w:t>esented in list format.</w:t>
       </w:r>
     </w:p>
     <w:p/>
@@ -5252,26 +5467,27 @@
         <w:keepNext w:val="0"/>
         <w:pageBreakBefore w:val="0"/>
       </w:pPr>
-      <w:bookmarkStart w:id="39" w:name="_Toc255204749"/>
-      <w:bookmarkStart w:id="40" w:name="_Toc381445691"/>
+      <w:bookmarkStart w:id="40" w:name="_Toc255204749"/>
+      <w:bookmarkStart w:id="41" w:name="_Toc381445691"/>
       <w:r>
         <w:t>Considerations</w:t>
       </w:r>
-      <w:bookmarkEnd w:id="39"/>
       <w:bookmarkEnd w:id="40"/>
+      <w:bookmarkEnd w:id="41"/>
     </w:p>
     <w:p>
       <w:pPr>
         <w:pStyle w:val="Heading2"/>
         <w:keepNext w:val="0"/>
       </w:pPr>
-      <w:bookmarkStart w:id="41" w:name="_Toc255204750"/>
-      <w:bookmarkStart w:id="42" w:name="_Toc381445692"/>
-      <w:r>
+      <w:bookmarkStart w:id="42" w:name="_Toc255204750"/>
+      <w:bookmarkStart w:id="43" w:name="_Toc381445692"/>
+      <w:r>
+        <w:lastRenderedPageBreak/>
         <w:t>Existing Systems</w:t>
       </w:r>
-      <w:bookmarkEnd w:id="41"/>
       <w:bookmarkEnd w:id="42"/>
+      <w:bookmarkEnd w:id="43"/>
     </w:p>
     <w:p>
       <w:r>
@@ -5282,8 +5498,8 @@
       <w:pPr>
         <w:pStyle w:val="Heading3"/>
       </w:pPr>
-      <w:bookmarkStart w:id="43" w:name="_Toc255204751"/>
-      <w:bookmarkStart w:id="44" w:name="_Toc381445693"/>
+      <w:bookmarkStart w:id="44" w:name="_Toc255204751"/>
+      <w:bookmarkStart w:id="45" w:name="_Toc381445693"/>
       <w:r>
         <w:t>Savant Systems</w:t>
       </w:r>
@@ -5296,92 +5512,117 @@
         <w:t>Savant Systems also offers custom Apple-based smart home technologies. These systems offer automation &amp; control over: audio, video, Internet devices, media, lighting systems, climate, security, and surveillance among others. These systems also feature an HVAC scheduler that allows users to create different temperature and humidity schedules. Savant smart homes also feature intelligent lighting control that uses sensors to turn off lights when a room is unoccupied.</w:t>
       </w:r>
       <w:r>
+        <w:t xml:space="preserve"> [*** ADD Savant Systems REFERENCE NUMBER **]</w:t>
+      </w:r>
+    </w:p>
+    <w:p/>
+    <w:p>
+      <w:pPr>
+        <w:pStyle w:val="Heading3"/>
+      </w:pPr>
+      <w:r>
+        <w:t>Iris</w:t>
+      </w:r>
+    </w:p>
+    <w:p>
+      <w:pPr>
+        <w:ind w:firstLine="720"/>
+      </w:pPr>
+      <w:r>
+        <w:t xml:space="preserve">The Iris smart home system kits offer a variety of things, these kits need to set up and customized by the customer. Some of the features offered by Iris are: Iris Hub (connects to Internet connection in order to control smart devices, contact and motion sensors, keypad (conveniently mounted near entry/exit point for easy control), </w:t>
+      </w:r>
+      <w:proofErr w:type="gramStart"/>
+      <w:r>
+        <w:t>smart</w:t>
+      </w:r>
+      <w:proofErr w:type="gramEnd"/>
+      <w:r>
+        <w:t xml:space="preserve"> plug (allows control of power outlets), smart thermostat. </w:t>
+      </w:r>
+    </w:p>
+    <w:p>
+      <w:pPr>
+        <w:ind w:firstLine="720"/>
+      </w:pPr>
+      <w:r>
+        <w:t xml:space="preserve">All </w:t>
+      </w:r>
+      <w:r>
+        <w:t>of Iris’</w:t>
+      </w:r>
+      <w:r>
+        <w:t xml:space="preserve"> fea</w:t>
+      </w:r>
+      <w:r>
+        <w:t>tures</w:t>
+      </w:r>
+      <w:r>
+        <w:t xml:space="preserve"> are customizable and monitored easily from computers, tablets, or smartphones. Through the use of Iris, users are able to: adjust the lights, control the climate, arm the security system, and unlock doors among other things – these activities are also control via voice control using Iris app.</w:t>
+      </w:r>
+      <w:r>
+        <w:t xml:space="preserve"> [*** ADD </w:t>
+      </w:r>
+      <w:r>
+        <w:t>Iris</w:t>
+      </w:r>
+      <w:r>
+        <w:t xml:space="preserve"> REFERENCE NUMBER **]</w:t>
+      </w:r>
+    </w:p>
+    <w:p/>
+    <w:p>
+      <w:pPr>
+        <w:pStyle w:val="Heading3"/>
+      </w:pPr>
+      <w:proofErr w:type="spellStart"/>
+      <w:r>
+        <w:t>IntelligentHome</w:t>
+      </w:r>
+      <w:bookmarkEnd w:id="44"/>
+      <w:bookmarkEnd w:id="45"/>
+      <w:proofErr w:type="spellEnd"/>
+    </w:p>
+    <w:p>
+      <w:pPr>
+        <w:ind w:firstLine="720"/>
+      </w:pPr>
+      <w:r>
+        <w:t xml:space="preserve">The </w:t>
+      </w:r>
+      <w:proofErr w:type="spellStart"/>
+      <w:r>
+        <w:t>IntelligentHome</w:t>
+      </w:r>
+      <w:proofErr w:type="spellEnd"/>
+      <w:r>
+        <w:t xml:space="preserve"> system by Time Warner Cable is one of the many smart home system solutions on the market. This particular system offers security measures to the house (alerts) triggered by events. It also employs a planner and remote access to lights and thermostat settings among others. Furthermore, the </w:t>
+      </w:r>
+      <w:proofErr w:type="spellStart"/>
+      <w:r>
+        <w:t>IntelligentHome’s</w:t>
+      </w:r>
+      <w:proofErr w:type="spellEnd"/>
+      <w:r>
+        <w:t xml:space="preserve"> controller is available on computers and smartphones. Finally, the </w:t>
+      </w:r>
+      <w:proofErr w:type="spellStart"/>
+      <w:r>
+        <w:t>IntelligentHome</w:t>
+      </w:r>
+      <w:proofErr w:type="spellEnd"/>
+      <w:r>
+        <w:t xml:space="preserve"> system is energy efficient.</w:t>
+      </w:r>
+      <w:r>
+        <w:t xml:space="preserve"> [*** ADD </w:t>
+      </w:r>
+      <w:proofErr w:type="spellStart"/>
+      <w:r>
+        <w:t>IntelligentHome</w:t>
+      </w:r>
+      <w:proofErr w:type="spellEnd"/>
+      <w:r>
         <w:t xml:space="preserve"> </w:t>
-      </w:r>
-      <w:r>
-        <w:t xml:space="preserve">[*** ADD </w:t>
-      </w:r>
-      <w:r>
-        <w:t>Savant Systems</w:t>
-      </w:r>
-      <w:r>
-        <w:t xml:space="preserve"> REFERENCE NUMBER **]</w:t>
-      </w:r>
-    </w:p>
-    <w:p/>
-    <w:p>
-      <w:pPr>
-        <w:pStyle w:val="Heading3"/>
-      </w:pPr>
-      <w:r>
-        <w:t>Iris</w:t>
-      </w:r>
-    </w:p>
-    <w:p>
-      <w:pPr>
-        <w:ind w:firstLine="720"/>
-      </w:pPr>
-      <w:r>
-        <w:t xml:space="preserve">The Iris smart home system kits offer a variety of things, these kits need to set up and customized by the customer. Some of the features offered by Iris are: Iris Hub (connects to Internet connection in order to control smart devices, contact and motion sensors, keypad (conveniently mounted near entry/exit point for easy control), smart plug (allows control of power outlets), smart thermostat. </w:t>
-      </w:r>
-    </w:p>
-    <w:p>
-      <w:pPr>
-        <w:ind w:firstLine="720"/>
-      </w:pPr>
-      <w:r>
-        <w:t xml:space="preserve">All </w:t>
-      </w:r>
-      <w:r>
-        <w:t>of Iris’</w:t>
-      </w:r>
-      <w:r>
-        <w:t xml:space="preserve"> fea</w:t>
-      </w:r>
-      <w:r>
-        <w:t>tures</w:t>
-      </w:r>
-      <w:r>
-        <w:t xml:space="preserve"> are customizable and monitored easily from computers, tablets, or smartphones. Through the use of Iris, users are able to: adjust the lights, control the climate, arm the security system, and unlock doors among other things – these activities are also control via voice control using Iris app.</w:t>
-      </w:r>
-      <w:r>
-        <w:t xml:space="preserve"> </w:t>
-      </w:r>
-      <w:r>
-        <w:t xml:space="preserve">[*** ADD </w:t>
-      </w:r>
-      <w:r>
-        <w:t>Iris</w:t>
-      </w:r>
-      <w:bookmarkStart w:id="45" w:name="_GoBack"/>
-      <w:bookmarkEnd w:id="45"/>
-      <w:r>
-        <w:t xml:space="preserve"> REFERENCE NUMBER **]</w:t>
-      </w:r>
-    </w:p>
-    <w:p/>
-    <w:p>
-      <w:pPr>
-        <w:pStyle w:val="Heading3"/>
-      </w:pPr>
-      <w:r>
-        <w:t>IntelligentHome</w:t>
-      </w:r>
-      <w:bookmarkEnd w:id="43"/>
-      <w:bookmarkEnd w:id="44"/>
-    </w:p>
-    <w:p>
-      <w:pPr>
-        <w:ind w:firstLine="720"/>
-      </w:pPr>
-      <w:r>
-        <w:t>The IntelligentHome system by Time Warner Cable is one of the many smart home system solutions on the market. This particular system offers security measures to the house (alerts) triggered by events. It also employs a planner and remote access to lights and thermostat settings among others. Furthermore, the IntelligentHome’s controller is available on computers and smartphones. Finally, the IntelligentHome system is energy efficient.</w:t>
-      </w:r>
-      <w:r>
-        <w:t xml:space="preserve"> [*** ADD </w:t>
-      </w:r>
-      <w:r>
-        <w:t xml:space="preserve">IntelligentHome </w:t>
       </w:r>
       <w:r>
         <w:t>REFERENCE</w:t>
@@ -5432,8 +5673,13 @@
       <w:r>
         <w:t xml:space="preserve"> Adobe Flash technology is incompatible to an </w:t>
       </w:r>
-      <w:r>
-        <w:t xml:space="preserve">iOS device). Devices </w:t>
+      <w:proofErr w:type="spellStart"/>
+      <w:r>
+        <w:t>iOS</w:t>
+      </w:r>
+      <w:proofErr w:type="spellEnd"/>
+      <w:r>
+        <w:t xml:space="preserve"> device). Devices </w:t>
       </w:r>
       <w:r>
         <w:t xml:space="preserve">and Internet browsers </w:t>
@@ -5532,6 +5778,7 @@
       </w:pPr>
       <w:bookmarkStart w:id="52" w:name="_Toc381445700"/>
       <w:r>
+        <w:lastRenderedPageBreak/>
         <w:t>Option</w:t>
       </w:r>
       <w:r>
@@ -5580,7 +5827,6 @@
       <w:bookmarkStart w:id="55" w:name="_Toc381445703"/>
       <w:bookmarkStart w:id="56" w:name="_Toc461881552"/>
       <w:r>
-        <w:lastRenderedPageBreak/>
         <w:t>Description</w:t>
       </w:r>
       <w:r>
@@ -5618,7 +5864,15 @@
         <w:t xml:space="preserve">in </w:t>
       </w:r>
       <w:r>
-        <w:t>web technologies that work on most devices (e.g. HTML, PHP, JavaScript).</w:t>
+        <w:t xml:space="preserve">web technologies that work on most devices (e.g. HTML, PHP, </w:t>
+      </w:r>
+      <w:proofErr w:type="gramStart"/>
+      <w:r>
+        <w:t>JavaScript</w:t>
+      </w:r>
+      <w:proofErr w:type="gramEnd"/>
+      <w:r>
+        <w:t>).</w:t>
       </w:r>
     </w:p>
     <w:p>
@@ -5846,6 +6100,7 @@
         </w:tabs>
       </w:pPr>
       <w:r>
+        <w:lastRenderedPageBreak/>
         <w:t xml:space="preserve">    Staffing levels and training required</w:t>
       </w:r>
     </w:p>
@@ -5949,8 +6204,13 @@
       <w:pPr>
         <w:pStyle w:val="Paragraph"/>
       </w:pPr>
-      <w:r>
-        <w:t>IntelligentHome (Existing Systems)</w:t>
+      <w:proofErr w:type="spellStart"/>
+      <w:r>
+        <w:t>IntelligentHome</w:t>
+      </w:r>
+      <w:proofErr w:type="spellEnd"/>
+      <w:r>
+        <w:t xml:space="preserve"> (Existing Systems)</w:t>
       </w:r>
     </w:p>
     <w:p>
@@ -6098,13 +6358,23 @@
           <w:szCs w:val="22"/>
         </w:rPr>
       </w:pPr>
+      <w:proofErr w:type="spellStart"/>
       <w:r>
         <w:rPr>
           <w:rFonts w:asciiTheme="minorHAnsi" w:hAnsiTheme="minorHAnsi"/>
           <w:sz w:val="22"/>
           <w:szCs w:val="22"/>
         </w:rPr>
-        <w:t xml:space="preserve">DigitalHomeOwner </w:t>
+        <w:t>DigitalHomeOwner</w:t>
+      </w:r>
+      <w:proofErr w:type="spellEnd"/>
+      <w:r>
+        <w:rPr>
+          <w:rFonts w:asciiTheme="minorHAnsi" w:hAnsiTheme="minorHAnsi"/>
+          <w:sz w:val="22"/>
+          <w:szCs w:val="22"/>
+        </w:rPr>
+        <w:t xml:space="preserve"> </w:t>
       </w:r>
     </w:p>
     <w:p>
@@ -6116,14 +6386,34 @@
           <w:szCs w:val="22"/>
         </w:rPr>
       </w:pPr>
+      <w:proofErr w:type="gramStart"/>
       <w:r>
         <w:rPr>
           <w:rFonts w:asciiTheme="minorHAnsi" w:hAnsiTheme="minorHAnsi"/>
           <w:sz w:val="22"/>
           <w:szCs w:val="22"/>
         </w:rPr>
-        <w:t>Division of HomeOwner Inc.</w:t>
-      </w:r>
+        <w:t xml:space="preserve">Division of </w:t>
+      </w:r>
+      <w:proofErr w:type="spellStart"/>
+      <w:r>
+        <w:rPr>
+          <w:rFonts w:asciiTheme="minorHAnsi" w:hAnsiTheme="minorHAnsi"/>
+          <w:sz w:val="22"/>
+          <w:szCs w:val="22"/>
+        </w:rPr>
+        <w:t>HomeOwner</w:t>
+      </w:r>
+      <w:proofErr w:type="spellEnd"/>
+      <w:r>
+        <w:rPr>
+          <w:rFonts w:asciiTheme="minorHAnsi" w:hAnsiTheme="minorHAnsi"/>
+          <w:sz w:val="22"/>
+          <w:szCs w:val="22"/>
+        </w:rPr>
+        <w:t xml:space="preserve"> Inc.</w:t>
+      </w:r>
+      <w:proofErr w:type="gramEnd"/>
     </w:p>
     <w:p>
       <w:pPr>
@@ -6145,13 +6435,45 @@
     </w:p>
     <w:p>
       <w:r>
-        <w:t>A “Smart House” is a home management system that allows home owners (or renters) to easily manage their daily lives by providing for a lifestyle that brings together security, environmental and energy management (e.g., temperature, humidity and lighting), entertainment, and communications. The Smart House components consist of household devices ( e.g., a power and lighting system, an air conditioning unit, a sound system, a water sprinkler system, small appliances, and security system), sensors and controllers for the devices, communication links between the components, and a computer system that will manage the components.</w:t>
+        <w:t xml:space="preserve">A “Smart House” is a home management system that allows home owners (or renters) to easily manage their daily lives by providing for a lifestyle that brings together security, environmental and energy management (e.g., temperature, humidity and lighting), entertainment, and communications. The Smart House components consist of household devices </w:t>
+      </w:r>
+      <w:proofErr w:type="gramStart"/>
+      <w:r>
+        <w:t>( e.g</w:t>
+      </w:r>
+      <w:proofErr w:type="gramEnd"/>
+      <w:r>
+        <w:t>., a power and lighting system, an air conditioning unit, a sound system, a water sprinkler system, small appliances, and security system), sensors and controllers for the devices, communication links between the components, and a computer system that will manage the components.</w:t>
       </w:r>
     </w:p>
     <w:p/>
     <w:p>
       <w:r>
-        <w:t>The Requirements Definition Document describes the system‘s operational characteristics from the end-user’s viewpoint. It is made up of a list of the principal features of a prototype Digital Home system, and its main purpose is to support an effective project planning activity. The document was prepared by the Marketing Division of HomeOwner Inc, as part of a needs assessment for the DigitalHome project.</w:t>
+        <w:t xml:space="preserve">The Requirements Definition Document describes the system‘s operational characteristics from the end-user’s viewpoint. It is made up of a list of the principal features of a prototype Digital Home system, and its main purpose is to support an effective project planning activity. The document was prepared by the Marketing Division of </w:t>
+      </w:r>
+      <w:proofErr w:type="spellStart"/>
+      <w:r>
+        <w:t>HomeOwner</w:t>
+      </w:r>
+      <w:proofErr w:type="spellEnd"/>
+      <w:r>
+        <w:t xml:space="preserve"> </w:t>
+      </w:r>
+      <w:proofErr w:type="spellStart"/>
+      <w:r>
+        <w:t>Inc</w:t>
+      </w:r>
+      <w:proofErr w:type="spellEnd"/>
+      <w:r>
+        <w:t xml:space="preserve">, as part of a needs assessment for the </w:t>
+      </w:r>
+      <w:proofErr w:type="spellStart"/>
+      <w:r>
+        <w:t>DigitalHome</w:t>
+      </w:r>
+      <w:proofErr w:type="spellEnd"/>
+      <w:r>
+        <w:t xml:space="preserve"> project.</w:t>
       </w:r>
     </w:p>
     <w:p>
@@ -6171,6 +6493,7 @@
           <w:szCs w:val="22"/>
         </w:rPr>
       </w:pPr>
+      <w:proofErr w:type="spellStart"/>
       <w:r>
         <w:rPr>
           <w:rFonts w:asciiTheme="minorHAnsi" w:hAnsiTheme="minorHAnsi"/>
@@ -6178,32 +6501,99 @@
           <w:sz w:val="22"/>
           <w:szCs w:val="22"/>
         </w:rPr>
-        <w:t>DigitalHome Prototype Features</w:t>
-      </w:r>
-    </w:p>
-    <w:p>
-      <w:r>
-        <w:t xml:space="preserve">The DigitalHome System will allow any web-ready computer, cell phone or other device to control a home's temperature, humidity, lights, and the state of household appliances, e.g., coffee maker and microwave. </w:t>
-      </w:r>
-    </w:p>
-    <w:p>
-      <w:r>
-        <w:t xml:space="preserve">The communication center of the system will be a personal home owner web page (maintained by DigitalHomeOwner - at http://www.DigitalHomeOwner.ccc ), through which a user can monitor and control home devices and systems. </w:t>
-      </w:r>
-    </w:p>
-    <w:p>
-      <w:r>
-        <w:t>Each DigitalHome will contain a master control device that connects to the home’s broadband Internet connection, and uses wireless communication to send and receive communication between the DigitalHome system and the home devices and systems.</w:t>
-      </w:r>
-    </w:p>
-    <w:p>
-      <w:r>
-        <w:t>The DigitalHome will be equipped with various environment sensors, e.g., temperature sensors, light sensors, humidity sensors, power sensors, contact sensors, and water sensors. Using wireless communication, sensor values can be read and saved in the home database.</w:t>
-      </w:r>
-    </w:p>
-    <w:p>
-      <w:r>
-        <w:t xml:space="preserve">The DigitalHome security system will consist of a set of contact sensors and a set of security alarms, which are activated when there is a security breach. </w:t>
+        <w:t>DigitalHome</w:t>
+      </w:r>
+      <w:proofErr w:type="spellEnd"/>
+      <w:r>
+        <w:rPr>
+          <w:rFonts w:asciiTheme="minorHAnsi" w:hAnsiTheme="minorHAnsi"/>
+          <w:b/>
+          <w:sz w:val="22"/>
+          <w:szCs w:val="22"/>
+        </w:rPr>
+        <w:t xml:space="preserve"> Prototype Features</w:t>
+      </w:r>
+    </w:p>
+    <w:p>
+      <w:r>
+        <w:t xml:space="preserve">The </w:t>
+      </w:r>
+      <w:proofErr w:type="spellStart"/>
+      <w:r>
+        <w:t>DigitalHome</w:t>
+      </w:r>
+      <w:proofErr w:type="spellEnd"/>
+      <w:r>
+        <w:t xml:space="preserve"> System will allow any web-ready computer, cell phone or other device to control a home's temperature, humidity, lights, and the state of household appliances, e.g., coffee maker and microwave. </w:t>
+      </w:r>
+    </w:p>
+    <w:p>
+      <w:r>
+        <w:t xml:space="preserve">The communication center of the system will be a personal home owner web page (maintained by </w:t>
+      </w:r>
+      <w:proofErr w:type="spellStart"/>
+      <w:r>
+        <w:t>DigitalHomeOwner</w:t>
+      </w:r>
+      <w:proofErr w:type="spellEnd"/>
+      <w:r>
+        <w:t xml:space="preserve"> - at http://</w:t>
+      </w:r>
+      <w:proofErr w:type="gramStart"/>
+      <w:r>
+        <w:t>www.DigitalHomeOwner.ccc )</w:t>
+      </w:r>
+      <w:proofErr w:type="gramEnd"/>
+      <w:r>
+        <w:t xml:space="preserve">, through which a user can monitor and control home devices and systems. </w:t>
+      </w:r>
+    </w:p>
+    <w:p>
+      <w:r>
+        <w:t xml:space="preserve">Each </w:t>
+      </w:r>
+      <w:proofErr w:type="spellStart"/>
+      <w:r>
+        <w:t>DigitalHome</w:t>
+      </w:r>
+      <w:proofErr w:type="spellEnd"/>
+      <w:r>
+        <w:t xml:space="preserve"> will contain a master control device that connects to the home’s broadband Internet connection, and uses wireless communication to send and receive communication between the </w:t>
+      </w:r>
+      <w:proofErr w:type="spellStart"/>
+      <w:r>
+        <w:t>DigitalHome</w:t>
+      </w:r>
+      <w:proofErr w:type="spellEnd"/>
+      <w:r>
+        <w:t xml:space="preserve"> system and the home devices and systems.</w:t>
+      </w:r>
+    </w:p>
+    <w:p>
+      <w:r>
+        <w:lastRenderedPageBreak/>
+        <w:t xml:space="preserve">The </w:t>
+      </w:r>
+      <w:proofErr w:type="spellStart"/>
+      <w:r>
+        <w:t>DigitalHome</w:t>
+      </w:r>
+      <w:proofErr w:type="spellEnd"/>
+      <w:r>
+        <w:t xml:space="preserve"> will be equipped with various environment sensors, e.g., temperature sensors, light sensors, humidity sensors, power sensors, contact sensors, and water sensors. Using wireless communication, sensor values can be read and saved in the home database.</w:t>
+      </w:r>
+    </w:p>
+    <w:p>
+      <w:r>
+        <w:t xml:space="preserve">The </w:t>
+      </w:r>
+      <w:proofErr w:type="spellStart"/>
+      <w:r>
+        <w:t>DigitalHome</w:t>
+      </w:r>
+      <w:proofErr w:type="spellEnd"/>
+      <w:r>
+        <w:t xml:space="preserve"> security system will consist of a set of contact sensors and a set of security alarms, which are activated when there is a security breach. </w:t>
       </w:r>
     </w:p>
     <w:p>
@@ -6218,7 +6608,15 @@
     </w:p>
     <w:p>
       <w:r>
-        <w:t xml:space="preserve">The DigitalHome programmable thermostat will allow a user to easily monitor and control a home’s temperature from anywhere, using any web ready computer, cell phone, or other device. </w:t>
+        <w:t xml:space="preserve">The </w:t>
+      </w:r>
+      <w:proofErr w:type="spellStart"/>
+      <w:r>
+        <w:t>DigitalHome</w:t>
+      </w:r>
+      <w:proofErr w:type="spellEnd"/>
+      <w:r>
+        <w:t xml:space="preserve"> programmable thermostat will allow a user to easily monitor and control a home’s temperature from anywhere, using any web ready computer, cell phone, or other device. </w:t>
       </w:r>
     </w:p>
     <w:p>
@@ -6228,7 +6626,6 @@
     </w:p>
     <w:p>
       <w:r>
-        <w:lastRenderedPageBreak/>
         <w:t xml:space="preserve">A thermostat unit will communicate, through wireless signals, with the master control unit. </w:t>
       </w:r>
     </w:p>
@@ -6249,7 +6646,15 @@
     </w:p>
     <w:p>
       <w:r>
-        <w:t xml:space="preserve">The DigitalHome programmable Humidistat will allow a user to easily monitor and control a home’s humidity from anywhere, using almost any web-ready computer, cell phone, or other device. </w:t>
+        <w:t xml:space="preserve">The </w:t>
+      </w:r>
+      <w:proofErr w:type="spellStart"/>
+      <w:r>
+        <w:t>DigitalHome</w:t>
+      </w:r>
+      <w:proofErr w:type="spellEnd"/>
+      <w:r>
+        <w:t xml:space="preserve"> programmable Humidistat will allow a user to easily monitor and control a home’s humidity from anywhere, using almost any web-ready computer, cell phone, or other device. </w:t>
       </w:r>
     </w:p>
     <w:p>
@@ -6264,7 +6669,15 @@
     </w:p>
     <w:p>
       <w:r>
-        <w:t>A Humidstad unit will manage humidity sensors and dehumidifiers/humidifiers located in a specified home space.</w:t>
+        <w:t xml:space="preserve">A </w:t>
+      </w:r>
+      <w:proofErr w:type="spellStart"/>
+      <w:r>
+        <w:t>Humidstad</w:t>
+      </w:r>
+      <w:proofErr w:type="spellEnd"/>
+      <w:r>
+        <w:t xml:space="preserve"> unit will manage humidity sensors and dehumidifiers/humidifiers located in a specified home space.</w:t>
       </w:r>
     </w:p>
     <w:p>
@@ -6274,7 +6687,15 @@
     </w:p>
     <w:p>
       <w:r>
-        <w:t>The DigitalHome programmable Power Switch will provide management of a home’s household appliances and will allow the user to turn appliances and lights on or off as desired.</w:t>
+        <w:t xml:space="preserve">The </w:t>
+      </w:r>
+      <w:proofErr w:type="spellStart"/>
+      <w:r>
+        <w:t>DigitalHome</w:t>
+      </w:r>
+      <w:proofErr w:type="spellEnd"/>
+      <w:r>
+        <w:t xml:space="preserve"> programmable Power Switch will provide management of a home’s household appliances and will allow the user to turn appliances and lights on or off as desired.</w:t>
       </w:r>
     </w:p>
     <w:p>
@@ -6294,12 +6715,25 @@
     </w:p>
     <w:p>
       <w:r>
-        <w:t xml:space="preserve">The DigitalHome Planner will be able to provide a user with the capability to direct the system to set various home parameters (temperature, humidity, security level, and on/off appliance/light status) for specified time periods. </w:t>
-      </w:r>
-    </w:p>
-    <w:p>
-      <w:r>
-        <w:t xml:space="preserve">DigitalHome provides a monthly planner on its web site. </w:t>
+        <w:t xml:space="preserve">The </w:t>
+      </w:r>
+      <w:proofErr w:type="spellStart"/>
+      <w:r>
+        <w:t>DigitalHome</w:t>
+      </w:r>
+      <w:proofErr w:type="spellEnd"/>
+      <w:r>
+        <w:t xml:space="preserve"> Planner will be able to provide a user with the capability to direct the system to set various home parameters (temperature, humidity, security level, and on/off appliance/light status) for specified time periods. </w:t>
+      </w:r>
+    </w:p>
+    <w:p>
+      <w:proofErr w:type="spellStart"/>
+      <w:r>
+        <w:t>DigitalHome</w:t>
+      </w:r>
+      <w:proofErr w:type="spellEnd"/>
+      <w:r>
+        <w:t xml:space="preserve"> provides a monthly planner on its web site. </w:t>
       </w:r>
     </w:p>
     <w:p>
@@ -6319,7 +6753,15 @@
     </w:p>
     <w:p>
       <w:r>
-        <w:t>The DigitalHome Planner will be able to provide various reports on it management and control of the home (e.g., historical data on temperature, humidity, lighting, etc.).</w:t>
+        <w:t xml:space="preserve">The </w:t>
+      </w:r>
+      <w:proofErr w:type="spellStart"/>
+      <w:r>
+        <w:t>DigitalHome</w:t>
+      </w:r>
+      <w:proofErr w:type="spellEnd"/>
+      <w:r>
+        <w:t xml:space="preserve"> Planner will be able to provide various reports on it management and control of the home (e.g., historical data on temperature, humidity, lighting, etc.).</w:t>
       </w:r>
     </w:p>
     <w:p>
@@ -6341,9 +6783,11 @@
         <w:pStyle w:val="Paragraph"/>
         <w:jc w:val="center"/>
       </w:pPr>
+      <w:proofErr w:type="gramStart"/>
       <w:r>
         <w:t>æ</w:t>
       </w:r>
+      <w:proofErr w:type="gramEnd"/>
     </w:p>
     <w:sectPr>
       <w:headerReference w:type="even" r:id="rId16"/>
@@ -6360,7 +6804,7 @@
 </file>
 
 <file path=word/endnotes.xml><?xml version="1.0" encoding="utf-8"?>
-<w:endnotes xmlns:wpc="http://schemas.microsoft.com/office/word/2010/wordprocessingCanvas" xmlns:mo="http://schemas.microsoft.com/office/mac/office/2008/main" xmlns:mc="http://schemas.openxmlformats.org/markup-compatibility/2006" xmlns:mv="urn:schemas-microsoft-com:mac:vml" xmlns:o="urn:schemas-microsoft-com:office:office" xmlns:r="http://schemas.openxmlformats.org/officeDocument/2006/relationships" xmlns:m="http://schemas.openxmlformats.org/officeDocument/2006/math" xmlns:v="urn:schemas-microsoft-com:vml" xmlns:wp14="http://schemas.microsoft.com/office/word/2010/wordprocessingDrawing" xmlns:wp="http://schemas.openxmlformats.org/drawingml/2006/wordprocessingDrawing" xmlns:w10="urn:schemas-microsoft-com:office:word" xmlns:w="http://schemas.openxmlformats.org/wordprocessingml/2006/main" xmlns:w14="http://schemas.microsoft.com/office/word/2010/wordml" xmlns:wpg="http://schemas.microsoft.com/office/word/2010/wordprocessingGroup" xmlns:wpi="http://schemas.microsoft.com/office/word/2010/wordprocessingInk" xmlns:wne="http://schemas.microsoft.com/office/word/2006/wordml" xmlns:wps="http://schemas.microsoft.com/office/word/2010/wordprocessingShape" mc:Ignorable="w14 wp14">
+<w:endnotes xmlns:wpc="http://schemas.microsoft.com/office/word/2010/wordprocessingCanvas" xmlns:mc="http://schemas.openxmlformats.org/markup-compatibility/2006" xmlns:o="urn:schemas-microsoft-com:office:office" xmlns:r="http://schemas.openxmlformats.org/officeDocument/2006/relationships" xmlns:m="http://schemas.openxmlformats.org/officeDocument/2006/math" xmlns:v="urn:schemas-microsoft-com:vml" xmlns:wp14="http://schemas.microsoft.com/office/word/2010/wordprocessingDrawing" xmlns:wp="http://schemas.openxmlformats.org/drawingml/2006/wordprocessingDrawing" xmlns:w10="urn:schemas-microsoft-com:office:word" xmlns:w="http://schemas.openxmlformats.org/wordprocessingml/2006/main" xmlns:w14="http://schemas.microsoft.com/office/word/2010/wordml" xmlns:wpg="http://schemas.microsoft.com/office/word/2010/wordprocessingGroup" xmlns:wpi="http://schemas.microsoft.com/office/word/2010/wordprocessingInk" xmlns:wne="http://schemas.microsoft.com/office/word/2006/wordml" xmlns:wps="http://schemas.microsoft.com/office/word/2010/wordprocessingShape" mc:Ignorable="w14 wp14">
   <w:endnote w:type="separator" w:id="-1">
     <w:p>
       <w:r>
@@ -6379,7 +6823,7 @@
 </file>
 
 <file path=word/footer1.xml><?xml version="1.0" encoding="utf-8"?>
-<w:ftr xmlns:wpc="http://schemas.microsoft.com/office/word/2010/wordprocessingCanvas" xmlns:mo="http://schemas.microsoft.com/office/mac/office/2008/main" xmlns:mc="http://schemas.openxmlformats.org/markup-compatibility/2006" xmlns:mv="urn:schemas-microsoft-com:mac:vml" xmlns:o="urn:schemas-microsoft-com:office:office" xmlns:r="http://schemas.openxmlformats.org/officeDocument/2006/relationships" xmlns:m="http://schemas.openxmlformats.org/officeDocument/2006/math" xmlns:v="urn:schemas-microsoft-com:vml" xmlns:wp14="http://schemas.microsoft.com/office/word/2010/wordprocessingDrawing" xmlns:wp="http://schemas.openxmlformats.org/drawingml/2006/wordprocessingDrawing" xmlns:w10="urn:schemas-microsoft-com:office:word" xmlns:w="http://schemas.openxmlformats.org/wordprocessingml/2006/main" xmlns:w14="http://schemas.microsoft.com/office/word/2010/wordml" xmlns:wpg="http://schemas.microsoft.com/office/word/2010/wordprocessingGroup" xmlns:wpi="http://schemas.microsoft.com/office/word/2010/wordprocessingInk" xmlns:wne="http://schemas.microsoft.com/office/word/2006/wordml" xmlns:wps="http://schemas.microsoft.com/office/word/2010/wordprocessingShape" mc:Ignorable="w14 wp14">
+<w:ftr xmlns:wpc="http://schemas.microsoft.com/office/word/2010/wordprocessingCanvas" xmlns:mc="http://schemas.openxmlformats.org/markup-compatibility/2006" xmlns:o="urn:schemas-microsoft-com:office:office" xmlns:r="http://schemas.openxmlformats.org/officeDocument/2006/relationships" xmlns:m="http://schemas.openxmlformats.org/officeDocument/2006/math" xmlns:v="urn:schemas-microsoft-com:vml" xmlns:wp14="http://schemas.microsoft.com/office/word/2010/wordprocessingDrawing" xmlns:wp="http://schemas.openxmlformats.org/drawingml/2006/wordprocessingDrawing" xmlns:w10="urn:schemas-microsoft-com:office:word" xmlns:w="http://schemas.openxmlformats.org/wordprocessingml/2006/main" xmlns:w14="http://schemas.microsoft.com/office/word/2010/wordml" xmlns:wpg="http://schemas.microsoft.com/office/word/2010/wordprocessingGroup" xmlns:wpi="http://schemas.microsoft.com/office/word/2010/wordprocessingInk" xmlns:wne="http://schemas.microsoft.com/office/word/2006/wordml" xmlns:wps="http://schemas.microsoft.com/office/word/2010/wordprocessingShape" mc:Ignorable="w14 wp14">
   <w:tbl>
     <w:tblPr>
       <w:tblW w:w="0" w:type="auto"/>
@@ -6425,7 +6869,15 @@
             <w:jc w:val="right"/>
           </w:pPr>
           <w:r>
-            <w:t>&lt; Dropbox\CS4310 - Soft 1 Groupwork\Feasibility Report.docx &gt;</w:t>
+            <w:t xml:space="preserve">&lt; Dropbox\CS4310 - Soft 1 </w:t>
+          </w:r>
+          <w:proofErr w:type="spellStart"/>
+          <w:r>
+            <w:t>Groupwork</w:t>
+          </w:r>
+          <w:proofErr w:type="spellEnd"/>
+          <w:r>
+            <w:t>\Feasibility Report.docx &gt;</w:t>
           </w:r>
         </w:p>
       </w:tc>
@@ -6440,7 +6892,7 @@
 </file>
 
 <file path=word/footer2.xml><?xml version="1.0" encoding="utf-8"?>
-<w:ftr xmlns:wpc="http://schemas.microsoft.com/office/word/2010/wordprocessingCanvas" xmlns:mo="http://schemas.microsoft.com/office/mac/office/2008/main" xmlns:mc="http://schemas.openxmlformats.org/markup-compatibility/2006" xmlns:mv="urn:schemas-microsoft-com:mac:vml" xmlns:o="urn:schemas-microsoft-com:office:office" xmlns:r="http://schemas.openxmlformats.org/officeDocument/2006/relationships" xmlns:m="http://schemas.openxmlformats.org/officeDocument/2006/math" xmlns:v="urn:schemas-microsoft-com:vml" xmlns:wp14="http://schemas.microsoft.com/office/word/2010/wordprocessingDrawing" xmlns:wp="http://schemas.openxmlformats.org/drawingml/2006/wordprocessingDrawing" xmlns:w10="urn:schemas-microsoft-com:office:word" xmlns:w="http://schemas.openxmlformats.org/wordprocessingml/2006/main" xmlns:w14="http://schemas.microsoft.com/office/word/2010/wordml" xmlns:wpg="http://schemas.microsoft.com/office/word/2010/wordprocessingGroup" xmlns:wpi="http://schemas.microsoft.com/office/word/2010/wordprocessingInk" xmlns:wne="http://schemas.microsoft.com/office/word/2006/wordml" xmlns:wps="http://schemas.microsoft.com/office/word/2010/wordprocessingShape" mc:Ignorable="w14 wp14">
+<w:ftr xmlns:wpc="http://schemas.microsoft.com/office/word/2010/wordprocessingCanvas" xmlns:mc="http://schemas.openxmlformats.org/markup-compatibility/2006" xmlns:o="urn:schemas-microsoft-com:office:office" xmlns:r="http://schemas.openxmlformats.org/officeDocument/2006/relationships" xmlns:m="http://schemas.openxmlformats.org/officeDocument/2006/math" xmlns:v="urn:schemas-microsoft-com:vml" xmlns:wp14="http://schemas.microsoft.com/office/word/2010/wordprocessingDrawing" xmlns:wp="http://schemas.openxmlformats.org/drawingml/2006/wordprocessingDrawing" xmlns:w10="urn:schemas-microsoft-com:office:word" xmlns:w="http://schemas.openxmlformats.org/wordprocessingml/2006/main" xmlns:w14="http://schemas.microsoft.com/office/word/2010/wordml" xmlns:wpg="http://schemas.microsoft.com/office/word/2010/wordprocessingGroup" xmlns:wpi="http://schemas.microsoft.com/office/word/2010/wordprocessingInk" xmlns:wne="http://schemas.microsoft.com/office/word/2006/wordml" xmlns:wps="http://schemas.microsoft.com/office/word/2010/wordprocessingShape" mc:Ignorable="w14 wp14">
   <w:tbl>
     <w:tblPr>
       <w:tblW w:w="0" w:type="auto"/>
@@ -6478,21 +6930,11 @@
               <w:bCs/>
             </w:rPr>
           </w:pPr>
-          <w:r>
-            <w:fldChar w:fldCharType="begin"/>
-          </w:r>
-          <w:r>
-            <w:instrText xml:space="preserve"> TITLE  \* MERGEFORMAT </w:instrText>
-          </w:r>
-          <w:r>
-            <w:fldChar w:fldCharType="separate"/>
-          </w:r>
-          <w:r>
-            <w:t>Feasibility Report</w:t>
-          </w:r>
-          <w:r>
-            <w:fldChar w:fldCharType="end"/>
-          </w:r>
+          <w:fldSimple w:instr=" TITLE  \* MERGEFORMAT ">
+            <w:r>
+              <w:t>Feasibility Report</w:t>
+            </w:r>
+          </w:fldSimple>
         </w:p>
         <w:p>
           <w:pPr>
@@ -6622,7 +7064,7 @@
               <w:bCs/>
               <w:noProof/>
             </w:rPr>
-            <w:t>3:45 PM</w:t>
+            <w:t>8:10 PM</w:t>
           </w:r>
           <w:r>
             <w:rPr>
@@ -6721,7 +7163,7 @@
 </file>
 
 <file path=word/footer3.xml><?xml version="1.0" encoding="utf-8"?>
-<w:ftr xmlns:wpc="http://schemas.microsoft.com/office/word/2010/wordprocessingCanvas" xmlns:mo="http://schemas.microsoft.com/office/mac/office/2008/main" xmlns:mc="http://schemas.openxmlformats.org/markup-compatibility/2006" xmlns:mv="urn:schemas-microsoft-com:mac:vml" xmlns:o="urn:schemas-microsoft-com:office:office" xmlns:r="http://schemas.openxmlformats.org/officeDocument/2006/relationships" xmlns:m="http://schemas.openxmlformats.org/officeDocument/2006/math" xmlns:v="urn:schemas-microsoft-com:vml" xmlns:wp14="http://schemas.microsoft.com/office/word/2010/wordprocessingDrawing" xmlns:wp="http://schemas.openxmlformats.org/drawingml/2006/wordprocessingDrawing" xmlns:w10="urn:schemas-microsoft-com:office:word" xmlns:w="http://schemas.openxmlformats.org/wordprocessingml/2006/main" xmlns:w14="http://schemas.microsoft.com/office/word/2010/wordml" xmlns:wpg="http://schemas.microsoft.com/office/word/2010/wordprocessingGroup" xmlns:wpi="http://schemas.microsoft.com/office/word/2010/wordprocessingInk" xmlns:wne="http://schemas.microsoft.com/office/word/2006/wordml" xmlns:wps="http://schemas.microsoft.com/office/word/2010/wordprocessingShape" mc:Ignorable="w14 wp14">
+<w:ftr xmlns:wpc="http://schemas.microsoft.com/office/word/2010/wordprocessingCanvas" xmlns:mc="http://schemas.openxmlformats.org/markup-compatibility/2006" xmlns:o="urn:schemas-microsoft-com:office:office" xmlns:r="http://schemas.openxmlformats.org/officeDocument/2006/relationships" xmlns:m="http://schemas.openxmlformats.org/officeDocument/2006/math" xmlns:v="urn:schemas-microsoft-com:vml" xmlns:wp14="http://schemas.microsoft.com/office/word/2010/wordprocessingDrawing" xmlns:wp="http://schemas.openxmlformats.org/drawingml/2006/wordprocessingDrawing" xmlns:w10="urn:schemas-microsoft-com:office:word" xmlns:w="http://schemas.openxmlformats.org/wordprocessingml/2006/main" xmlns:w14="http://schemas.microsoft.com/office/word/2010/wordml" xmlns:wpg="http://schemas.microsoft.com/office/word/2010/wordprocessingGroup" xmlns:wpi="http://schemas.microsoft.com/office/word/2010/wordprocessingInk" xmlns:wne="http://schemas.microsoft.com/office/word/2006/wordml" xmlns:wps="http://schemas.microsoft.com/office/word/2010/wordprocessingShape" mc:Ignorable="w14 wp14">
   <w:p>
     <w:pPr>
       <w:pStyle w:val="Footer"/>
@@ -6800,7 +7242,7 @@
 </file>
 
 <file path=word/footer4.xml><?xml version="1.0" encoding="utf-8"?>
-<w:ftr xmlns:wpc="http://schemas.microsoft.com/office/word/2010/wordprocessingCanvas" xmlns:mo="http://schemas.microsoft.com/office/mac/office/2008/main" xmlns:mc="http://schemas.openxmlformats.org/markup-compatibility/2006" xmlns:mv="urn:schemas-microsoft-com:mac:vml" xmlns:o="urn:schemas-microsoft-com:office:office" xmlns:r="http://schemas.openxmlformats.org/officeDocument/2006/relationships" xmlns:m="http://schemas.openxmlformats.org/officeDocument/2006/math" xmlns:v="urn:schemas-microsoft-com:vml" xmlns:wp14="http://schemas.microsoft.com/office/word/2010/wordprocessingDrawing" xmlns:wp="http://schemas.openxmlformats.org/drawingml/2006/wordprocessingDrawing" xmlns:w10="urn:schemas-microsoft-com:office:word" xmlns:w="http://schemas.openxmlformats.org/wordprocessingml/2006/main" xmlns:w14="http://schemas.microsoft.com/office/word/2010/wordml" xmlns:wpg="http://schemas.microsoft.com/office/word/2010/wordprocessingGroup" xmlns:wpi="http://schemas.microsoft.com/office/word/2010/wordprocessingInk" xmlns:wne="http://schemas.microsoft.com/office/word/2006/wordml" xmlns:wps="http://schemas.microsoft.com/office/word/2010/wordprocessingShape" mc:Ignorable="w14 wp14">
+<w:ftr xmlns:wpc="http://schemas.microsoft.com/office/word/2010/wordprocessingCanvas" xmlns:mc="http://schemas.openxmlformats.org/markup-compatibility/2006" xmlns:o="urn:schemas-microsoft-com:office:office" xmlns:r="http://schemas.openxmlformats.org/officeDocument/2006/relationships" xmlns:m="http://schemas.openxmlformats.org/officeDocument/2006/math" xmlns:v="urn:schemas-microsoft-com:vml" xmlns:wp14="http://schemas.microsoft.com/office/word/2010/wordprocessingDrawing" xmlns:wp="http://schemas.openxmlformats.org/drawingml/2006/wordprocessingDrawing" xmlns:w10="urn:schemas-microsoft-com:office:word" xmlns:w="http://schemas.openxmlformats.org/wordprocessingml/2006/main" xmlns:w14="http://schemas.microsoft.com/office/word/2010/wordml" xmlns:wpg="http://schemas.microsoft.com/office/word/2010/wordprocessingGroup" xmlns:wpi="http://schemas.microsoft.com/office/word/2010/wordprocessingInk" xmlns:wne="http://schemas.microsoft.com/office/word/2006/wordml" xmlns:wps="http://schemas.microsoft.com/office/word/2010/wordprocessingShape" mc:Ignorable="w14 wp14">
   <w:tbl>
     <w:tblPr>
       <w:tblW w:w="0" w:type="auto"/>
@@ -6838,21 +7280,11 @@
               <w:bCs/>
             </w:rPr>
           </w:pPr>
-          <w:r>
-            <w:fldChar w:fldCharType="begin"/>
-          </w:r>
-          <w:r>
-            <w:instrText xml:space="preserve"> TITLE  \* MERGEFORMAT </w:instrText>
-          </w:r>
-          <w:r>
-            <w:fldChar w:fldCharType="separate"/>
-          </w:r>
-          <w:r>
-            <w:t>Feasibility Report</w:t>
-          </w:r>
-          <w:r>
-            <w:fldChar w:fldCharType="end"/>
-          </w:r>
+          <w:fldSimple w:instr=" TITLE  \* MERGEFORMAT ">
+            <w:r>
+              <w:t>Feasibility Report</w:t>
+            </w:r>
+          </w:fldSimple>
         </w:p>
         <w:p>
           <w:pPr>
@@ -6982,7 +7414,7 @@
               <w:bCs/>
               <w:noProof/>
             </w:rPr>
-            <w:t>3:45 PM</w:t>
+            <w:t>8:10 PM</w:t>
           </w:r>
           <w:r>
             <w:rPr>
@@ -7044,7 +7476,7 @@
               <w:bCs/>
               <w:noProof/>
             </w:rPr>
-            <w:t>7</w:t>
+            <w:t>6</w:t>
           </w:r>
           <w:r>
             <w:rPr>
@@ -7081,7 +7513,7 @@
 </file>
 
 <file path=word/footnotes.xml><?xml version="1.0" encoding="utf-8"?>
-<w:footnotes xmlns:wpc="http://schemas.microsoft.com/office/word/2010/wordprocessingCanvas" xmlns:mo="http://schemas.microsoft.com/office/mac/office/2008/main" xmlns:mc="http://schemas.openxmlformats.org/markup-compatibility/2006" xmlns:mv="urn:schemas-microsoft-com:mac:vml" xmlns:o="urn:schemas-microsoft-com:office:office" xmlns:r="http://schemas.openxmlformats.org/officeDocument/2006/relationships" xmlns:m="http://schemas.openxmlformats.org/officeDocument/2006/math" xmlns:v="urn:schemas-microsoft-com:vml" xmlns:wp14="http://schemas.microsoft.com/office/word/2010/wordprocessingDrawing" xmlns:wp="http://schemas.openxmlformats.org/drawingml/2006/wordprocessingDrawing" xmlns:w10="urn:schemas-microsoft-com:office:word" xmlns:w="http://schemas.openxmlformats.org/wordprocessingml/2006/main" xmlns:w14="http://schemas.microsoft.com/office/word/2010/wordml" xmlns:wpg="http://schemas.microsoft.com/office/word/2010/wordprocessingGroup" xmlns:wpi="http://schemas.microsoft.com/office/word/2010/wordprocessingInk" xmlns:wne="http://schemas.microsoft.com/office/word/2006/wordml" xmlns:wps="http://schemas.microsoft.com/office/word/2010/wordprocessingShape" mc:Ignorable="w14 wp14">
+<w:footnotes xmlns:wpc="http://schemas.microsoft.com/office/word/2010/wordprocessingCanvas" xmlns:mc="http://schemas.openxmlformats.org/markup-compatibility/2006" xmlns:o="urn:schemas-microsoft-com:office:office" xmlns:r="http://schemas.openxmlformats.org/officeDocument/2006/relationships" xmlns:m="http://schemas.openxmlformats.org/officeDocument/2006/math" xmlns:v="urn:schemas-microsoft-com:vml" xmlns:wp14="http://schemas.microsoft.com/office/word/2010/wordprocessingDrawing" xmlns:wp="http://schemas.openxmlformats.org/drawingml/2006/wordprocessingDrawing" xmlns:w10="urn:schemas-microsoft-com:office:word" xmlns:w="http://schemas.openxmlformats.org/wordprocessingml/2006/main" xmlns:w14="http://schemas.microsoft.com/office/word/2010/wordml" xmlns:wpg="http://schemas.microsoft.com/office/word/2010/wordprocessingGroup" xmlns:wpi="http://schemas.microsoft.com/office/word/2010/wordprocessingInk" xmlns:wne="http://schemas.microsoft.com/office/word/2006/wordml" xmlns:wps="http://schemas.microsoft.com/office/word/2010/wordprocessingShape" mc:Ignorable="w14 wp14">
   <w:footnote w:type="separator" w:id="-1">
     <w:p>
       <w:r>
@@ -7100,7 +7532,7 @@
 </file>
 
 <file path=word/header1.xml><?xml version="1.0" encoding="utf-8"?>
-<w:hdr xmlns:wpc="http://schemas.microsoft.com/office/word/2010/wordprocessingCanvas" xmlns:mo="http://schemas.microsoft.com/office/mac/office/2008/main" xmlns:mc="http://schemas.openxmlformats.org/markup-compatibility/2006" xmlns:mv="urn:schemas-microsoft-com:mac:vml" xmlns:o="urn:schemas-microsoft-com:office:office" xmlns:r="http://schemas.openxmlformats.org/officeDocument/2006/relationships" xmlns:m="http://schemas.openxmlformats.org/officeDocument/2006/math" xmlns:v="urn:schemas-microsoft-com:vml" xmlns:wp14="http://schemas.microsoft.com/office/word/2010/wordprocessingDrawing" xmlns:wp="http://schemas.openxmlformats.org/drawingml/2006/wordprocessingDrawing" xmlns:w10="urn:schemas-microsoft-com:office:word" xmlns:w="http://schemas.openxmlformats.org/wordprocessingml/2006/main" xmlns:w14="http://schemas.microsoft.com/office/word/2010/wordml" xmlns:wpg="http://schemas.microsoft.com/office/word/2010/wordprocessingGroup" xmlns:wpi="http://schemas.microsoft.com/office/word/2010/wordprocessingInk" xmlns:wne="http://schemas.microsoft.com/office/word/2006/wordml" xmlns:wps="http://schemas.microsoft.com/office/word/2010/wordprocessingShape" mc:Ignorable="w14 wp14">
+<w:hdr xmlns:wpc="http://schemas.microsoft.com/office/word/2010/wordprocessingCanvas" xmlns:mc="http://schemas.openxmlformats.org/markup-compatibility/2006" xmlns:o="urn:schemas-microsoft-com:office:office" xmlns:r="http://schemas.openxmlformats.org/officeDocument/2006/relationships" xmlns:m="http://schemas.openxmlformats.org/officeDocument/2006/math" xmlns:v="urn:schemas-microsoft-com:vml" xmlns:wp14="http://schemas.microsoft.com/office/word/2010/wordprocessingDrawing" xmlns:wp="http://schemas.openxmlformats.org/drawingml/2006/wordprocessingDrawing" xmlns:w10="urn:schemas-microsoft-com:office:word" xmlns:w="http://schemas.openxmlformats.org/wordprocessingml/2006/main" xmlns:w14="http://schemas.microsoft.com/office/word/2010/wordml" xmlns:wpg="http://schemas.microsoft.com/office/word/2010/wordprocessingGroup" xmlns:wpi="http://schemas.microsoft.com/office/word/2010/wordprocessingInk" xmlns:wne="http://schemas.microsoft.com/office/word/2006/wordml" xmlns:wps="http://schemas.microsoft.com/office/word/2010/wordprocessingShape" mc:Ignorable="w14 wp14">
   <w:p>
     <w:pPr>
       <w:rPr>
@@ -7198,32 +7630,22 @@
 </file>
 
 <file path=word/header2.xml><?xml version="1.0" encoding="utf-8"?>
-<w:hdr xmlns:wpc="http://schemas.microsoft.com/office/word/2010/wordprocessingCanvas" xmlns:mo="http://schemas.microsoft.com/office/mac/office/2008/main" xmlns:mc="http://schemas.openxmlformats.org/markup-compatibility/2006" xmlns:mv="urn:schemas-microsoft-com:mac:vml" xmlns:o="urn:schemas-microsoft-com:office:office" xmlns:r="http://schemas.openxmlformats.org/officeDocument/2006/relationships" xmlns:m="http://schemas.openxmlformats.org/officeDocument/2006/math" xmlns:v="urn:schemas-microsoft-com:vml" xmlns:wp14="http://schemas.microsoft.com/office/word/2010/wordprocessingDrawing" xmlns:wp="http://schemas.openxmlformats.org/drawingml/2006/wordprocessingDrawing" xmlns:w10="urn:schemas-microsoft-com:office:word" xmlns:w="http://schemas.openxmlformats.org/wordprocessingml/2006/main" xmlns:w14="http://schemas.microsoft.com/office/word/2010/wordml" xmlns:wpg="http://schemas.microsoft.com/office/word/2010/wordprocessingGroup" xmlns:wpi="http://schemas.microsoft.com/office/word/2010/wordprocessingInk" xmlns:wne="http://schemas.microsoft.com/office/word/2006/wordml" xmlns:wps="http://schemas.microsoft.com/office/word/2010/wordprocessingShape" mc:Ignorable="w14 wp14">
+<w:hdr xmlns:wpc="http://schemas.microsoft.com/office/word/2010/wordprocessingCanvas" xmlns:mc="http://schemas.openxmlformats.org/markup-compatibility/2006" xmlns:o="urn:schemas-microsoft-com:office:office" xmlns:r="http://schemas.openxmlformats.org/officeDocument/2006/relationships" xmlns:m="http://schemas.openxmlformats.org/officeDocument/2006/math" xmlns:v="urn:schemas-microsoft-com:vml" xmlns:wp14="http://schemas.microsoft.com/office/word/2010/wordprocessingDrawing" xmlns:wp="http://schemas.openxmlformats.org/drawingml/2006/wordprocessingDrawing" xmlns:w10="urn:schemas-microsoft-com:office:word" xmlns:w="http://schemas.openxmlformats.org/wordprocessingml/2006/main" xmlns:w14="http://schemas.microsoft.com/office/word/2010/wordml" xmlns:wpg="http://schemas.microsoft.com/office/word/2010/wordprocessingGroup" xmlns:wpi="http://schemas.microsoft.com/office/word/2010/wordprocessingInk" xmlns:wne="http://schemas.microsoft.com/office/word/2006/wordml" xmlns:wps="http://schemas.microsoft.com/office/word/2010/wordprocessingShape" mc:Ignorable="w14 wp14">
   <w:p>
     <w:pPr>
       <w:pStyle w:val="Header"/>
     </w:pPr>
-    <w:r>
-      <w:fldChar w:fldCharType="begin"/>
-    </w:r>
-    <w:r>
-      <w:instrText xml:space="preserve"> TITLE  \* MERGEFORMAT </w:instrText>
-    </w:r>
-    <w:r>
-      <w:fldChar w:fldCharType="separate"/>
-    </w:r>
-    <w:r>
-      <w:t>Feasibility Report</w:t>
-    </w:r>
-    <w:r>
-      <w:fldChar w:fldCharType="end"/>
-    </w:r>
+    <w:fldSimple w:instr=" TITLE  \* MERGEFORMAT ">
+      <w:r>
+        <w:t>Feasibility Report</w:t>
+      </w:r>
+    </w:fldSimple>
   </w:p>
 </w:hdr>
 </file>
 
 <file path=word/header3.xml><?xml version="1.0" encoding="utf-8"?>
-<w:hdr xmlns:wpc="http://schemas.microsoft.com/office/word/2010/wordprocessingCanvas" xmlns:mo="http://schemas.microsoft.com/office/mac/office/2008/main" xmlns:mc="http://schemas.openxmlformats.org/markup-compatibility/2006" xmlns:mv="urn:schemas-microsoft-com:mac:vml" xmlns:o="urn:schemas-microsoft-com:office:office" xmlns:r="http://schemas.openxmlformats.org/officeDocument/2006/relationships" xmlns:m="http://schemas.openxmlformats.org/officeDocument/2006/math" xmlns:v="urn:schemas-microsoft-com:vml" xmlns:wp14="http://schemas.microsoft.com/office/word/2010/wordprocessingDrawing" xmlns:wp="http://schemas.openxmlformats.org/drawingml/2006/wordprocessingDrawing" xmlns:w10="urn:schemas-microsoft-com:office:word" xmlns:w="http://schemas.openxmlformats.org/wordprocessingml/2006/main" xmlns:w14="http://schemas.microsoft.com/office/word/2010/wordml" xmlns:wpg="http://schemas.microsoft.com/office/word/2010/wordprocessingGroup" xmlns:wpi="http://schemas.microsoft.com/office/word/2010/wordprocessingInk" xmlns:wne="http://schemas.microsoft.com/office/word/2006/wordml" xmlns:wps="http://schemas.microsoft.com/office/word/2010/wordprocessingShape" mc:Ignorable="w14 wp14">
+<w:hdr xmlns:wpc="http://schemas.microsoft.com/office/word/2010/wordprocessingCanvas" xmlns:mc="http://schemas.openxmlformats.org/markup-compatibility/2006" xmlns:o="urn:schemas-microsoft-com:office:office" xmlns:r="http://schemas.openxmlformats.org/officeDocument/2006/relationships" xmlns:m="http://schemas.openxmlformats.org/officeDocument/2006/math" xmlns:v="urn:schemas-microsoft-com:vml" xmlns:wp14="http://schemas.microsoft.com/office/word/2010/wordprocessingDrawing" xmlns:wp="http://schemas.openxmlformats.org/drawingml/2006/wordprocessingDrawing" xmlns:w10="urn:schemas-microsoft-com:office:word" xmlns:w="http://schemas.openxmlformats.org/wordprocessingml/2006/main" xmlns:w14="http://schemas.microsoft.com/office/word/2010/wordml" xmlns:wpg="http://schemas.microsoft.com/office/word/2010/wordprocessingGroup" xmlns:wpi="http://schemas.microsoft.com/office/word/2010/wordprocessingInk" xmlns:wne="http://schemas.microsoft.com/office/word/2006/wordml" xmlns:wps="http://schemas.microsoft.com/office/word/2010/wordprocessingShape" mc:Ignorable="w14 wp14">
   <w:p>
     <w:pPr>
       <w:pStyle w:val="Header"/>
@@ -7259,7 +7681,7 @@
 </file>
 
 <file path=word/numbering.xml><?xml version="1.0" encoding="utf-8"?>
-<w:numbering xmlns:wpc="http://schemas.microsoft.com/office/word/2010/wordprocessingCanvas" xmlns:mo="http://schemas.microsoft.com/office/mac/office/2008/main" xmlns:mc="http://schemas.openxmlformats.org/markup-compatibility/2006" xmlns:mv="urn:schemas-microsoft-com:mac:vml" xmlns:o="urn:schemas-microsoft-com:office:office" xmlns:r="http://schemas.openxmlformats.org/officeDocument/2006/relationships" xmlns:m="http://schemas.openxmlformats.org/officeDocument/2006/math" xmlns:v="urn:schemas-microsoft-com:vml" xmlns:wp14="http://schemas.microsoft.com/office/word/2010/wordprocessingDrawing" xmlns:wp="http://schemas.openxmlformats.org/drawingml/2006/wordprocessingDrawing" xmlns:w10="urn:schemas-microsoft-com:office:word" xmlns:w="http://schemas.openxmlformats.org/wordprocessingml/2006/main" xmlns:w14="http://schemas.microsoft.com/office/word/2010/wordml" xmlns:wpg="http://schemas.microsoft.com/office/word/2010/wordprocessingGroup" xmlns:wpi="http://schemas.microsoft.com/office/word/2010/wordprocessingInk" xmlns:wne="http://schemas.microsoft.com/office/word/2006/wordml" xmlns:wps="http://schemas.microsoft.com/office/word/2010/wordprocessingShape" mc:Ignorable="w14 wp14">
+<w:numbering xmlns:wpc="http://schemas.microsoft.com/office/word/2010/wordprocessingCanvas" xmlns:mc="http://schemas.openxmlformats.org/markup-compatibility/2006" xmlns:o="urn:schemas-microsoft-com:office:office" xmlns:r="http://schemas.openxmlformats.org/officeDocument/2006/relationships" xmlns:m="http://schemas.openxmlformats.org/officeDocument/2006/math" xmlns:v="urn:schemas-microsoft-com:vml" xmlns:wp14="http://schemas.microsoft.com/office/word/2010/wordprocessingDrawing" xmlns:wp="http://schemas.openxmlformats.org/drawingml/2006/wordprocessingDrawing" xmlns:w10="urn:schemas-microsoft-com:office:word" xmlns:w="http://schemas.openxmlformats.org/wordprocessingml/2006/main" xmlns:w14="http://schemas.microsoft.com/office/word/2010/wordml" xmlns:wpg="http://schemas.microsoft.com/office/word/2010/wordprocessingGroup" xmlns:wpi="http://schemas.microsoft.com/office/word/2010/wordprocessingInk" xmlns:wne="http://schemas.microsoft.com/office/word/2006/wordml" xmlns:wps="http://schemas.microsoft.com/office/word/2010/wordprocessingShape" mc:Ignorable="w14 wp14">
   <w:abstractNum w:abstractNumId="0">
     <w:nsid w:val="FFFFFFFB"/>
     <w:multiLevelType w:val="multilevel"/>
@@ -7774,7 +8196,7 @@
         <w:szCs w:val="20"/>
       </w:rPr>
     </w:lvl>
-    <w:lvl w:ilvl="2" w:tplc="04090005" w:tentative="1">
+    <w:lvl w:ilvl="2" w:tplc="04090005">
       <w:start w:val="1"/>
       <w:numFmt w:val="bullet"/>
       <w:lvlText w:val=""/>
@@ -9220,7 +9642,7 @@
     </w:rPrDefault>
     <w:pPrDefault/>
   </w:docDefaults>
-  <w:latentStyles w:defLockedState="0" w:defUIPriority="0" w:defSemiHidden="0" w:defUnhideWhenUsed="0" w:defQFormat="0" w:count="276">
+  <w:latentStyles w:defLockedState="0" w:defUIPriority="0" w:defSemiHidden="0" w:defUnhideWhenUsed="0" w:defQFormat="0" w:count="267">
     <w:lsdException w:name="Normal" w:qFormat="1"/>
     <w:lsdException w:name="heading 1" w:qFormat="1"/>
     <w:lsdException w:name="heading 2" w:qFormat="1"/>
@@ -9926,7 +10348,7 @@
 </file>
 
 <file path=word/stylesWithEffects.xml><?xml version="1.0" encoding="utf-8"?>
-<w:styles xmlns:wpc="http://schemas.microsoft.com/office/word/2010/wordprocessingCanvas" xmlns:mo="http://schemas.microsoft.com/office/mac/office/2008/main" xmlns:mc="http://schemas.openxmlformats.org/markup-compatibility/2006" xmlns:mv="urn:schemas-microsoft-com:mac:vml" xmlns:o="urn:schemas-microsoft-com:office:office" xmlns:r="http://schemas.openxmlformats.org/officeDocument/2006/relationships" xmlns:m="http://schemas.openxmlformats.org/officeDocument/2006/math" xmlns:v="urn:schemas-microsoft-com:vml" xmlns:wp14="http://schemas.microsoft.com/office/word/2010/wordprocessingDrawing" xmlns:wp="http://schemas.openxmlformats.org/drawingml/2006/wordprocessingDrawing" xmlns:w10="urn:schemas-microsoft-com:office:word" xmlns:w="http://schemas.openxmlformats.org/wordprocessingml/2006/main" xmlns:w14="http://schemas.microsoft.com/office/word/2010/wordml" xmlns:wpg="http://schemas.microsoft.com/office/word/2010/wordprocessingGroup" xmlns:wpi="http://schemas.microsoft.com/office/word/2010/wordprocessingInk" xmlns:wne="http://schemas.microsoft.com/office/word/2006/wordml" xmlns:wps="http://schemas.microsoft.com/office/word/2010/wordprocessingShape" mc:Ignorable="w14 wp14">
+<w:styles xmlns:wpc="http://schemas.microsoft.com/office/word/2010/wordprocessingCanvas" xmlns:mc="http://schemas.openxmlformats.org/markup-compatibility/2006" xmlns:o="urn:schemas-microsoft-com:office:office" xmlns:r="http://schemas.openxmlformats.org/officeDocument/2006/relationships" xmlns:m="http://schemas.openxmlformats.org/officeDocument/2006/math" xmlns:v="urn:schemas-microsoft-com:vml" xmlns:wp14="http://schemas.microsoft.com/office/word/2010/wordprocessingDrawing" xmlns:wp="http://schemas.openxmlformats.org/drawingml/2006/wordprocessingDrawing" xmlns:w10="urn:schemas-microsoft-com:office:word" xmlns:w="http://schemas.openxmlformats.org/wordprocessingml/2006/main" xmlns:w14="http://schemas.microsoft.com/office/word/2010/wordml" xmlns:wpg="http://schemas.microsoft.com/office/word/2010/wordprocessingGroup" xmlns:wpi="http://schemas.microsoft.com/office/word/2010/wordprocessingInk" xmlns:wne="http://schemas.microsoft.com/office/word/2006/wordml" xmlns:wps="http://schemas.microsoft.com/office/word/2010/wordprocessingShape" mc:Ignorable="w14 wp14">
   <w:docDefaults>
     <w:rPrDefault>
       <w:rPr>
@@ -9936,7 +10358,7 @@
     </w:rPrDefault>
     <w:pPrDefault/>
   </w:docDefaults>
-  <w:latentStyles w:defLockedState="0" w:defUIPriority="0" w:defSemiHidden="0" w:defUnhideWhenUsed="0" w:defQFormat="0" w:count="276">
+  <w:latentStyles w:defLockedState="0" w:defUIPriority="0" w:defSemiHidden="0" w:defUnhideWhenUsed="0" w:defQFormat="0" w:count="267">
     <w:lsdException w:name="Normal" w:qFormat="1"/>
     <w:lsdException w:name="heading 1" w:qFormat="1"/>
     <w:lsdException w:name="heading 2" w:qFormat="1"/>

</xml_diff>